<commit_message>
#DH-118 #time 1h #comment add tests and refactoring in Relation. Change API for importGraphMl. Add discussions to Trakt.liste
</commit_message>
<xml_diff>
--- a/Traktandenliste/Traktandenliste 4. Mai 15.docx
+++ b/Traktandenliste/Traktandenliste 4. Mai 15.docx
@@ -1,526 +1,791 @@
 
 <file path=word/document.xml><?xml version="1.0" encoding="utf-8"?>
-<w:document xmlns:r="http://schemas.openxmlformats.org/officeDocument/2006/relationships" xmlns:wp="http://schemas.openxmlformats.org/drawingml/2006/wordprocessingDrawing" xmlns:w="http://schemas.openxmlformats.org/wordprocessingml/2006/main" xmlns:w10="urn:schemas-microsoft-com:office:word" xmlns:w14="http://schemas.microsoft.com/office/word/2010/wordml" xmlns:wps="http://schemas.microsoft.com/office/word/2010/wordprocessingShape" xmlns:wpg="http://schemas.microsoft.com/office/word/2010/wordprocessingGroup" xmlns:mc="http://schemas.openxmlformats.org/markup-compatibility/2006" xmlns:v="urn:schemas-microsoft-com:vml" xmlns:o="urn:schemas-microsoft-com:office:office" mc:Ignorable="w14">
+<w:document xmlns:ve="http://schemas.openxmlformats.org/markup-compatibility/2006" xmlns:o="urn:schemas-microsoft-com:office:office" xmlns:r="http://schemas.openxmlformats.org/officeDocument/2006/relationships" xmlns:m="http://schemas.openxmlformats.org/officeDocument/2006/math" xmlns:v="urn:schemas-microsoft-com:vml" xmlns:wp="http://schemas.openxmlformats.org/drawingml/2006/wordprocessingDrawing" xmlns:w10="urn:schemas-microsoft-com:office:word" xmlns:w="http://schemas.openxmlformats.org/wordprocessingml/2006/main" xmlns:wne="http://schemas.microsoft.com/office/word/2006/wordml">
   <w:body>
     <w:p>
       <w:pPr>
-        <w:pStyle w:val="Untertitel A"/>
-        <w:rPr>
-          <w:lang w:val="de-DE"/>
-        </w:rPr>
-      </w:pPr>
-      <w:r>
-        <w:rPr>
-          <w:rFonts w:ascii="Helvetica" w:cs="Arial Unicode MS" w:hAnsi="Arial Unicode MS" w:eastAsia="Arial Unicode MS"/>
-          <w:sz w:val="20"/>
-          <w:szCs w:val="20"/>
-          <w:rtl w:val="0"/>
-          <w:lang w:val="de-DE"/>
-        </w:rPr>
+        <w:pStyle w:val="UntertitelA"/>
+      </w:pPr>
+      <w:r>
         <w:t>Traktandenliste f</w:t>
       </w:r>
       <w:r>
         <w:rPr>
-          <w:rFonts w:ascii="Arial Unicode MS" w:cs="Arial Unicode MS" w:hAnsi="Helvetica" w:eastAsia="Arial Unicode MS" w:hint="default"/>
-          <w:sz w:val="20"/>
-          <w:szCs w:val="20"/>
-          <w:rtl w:val="0"/>
-          <w:lang w:val="de-DE"/>
+          <w:rFonts w:ascii="Arial Unicode MS" w:hAnsi="Helvetica"/>
         </w:rPr>
         <w:t>ü</w:t>
       </w:r>
       <w:r>
-        <w:rPr>
-          <w:rFonts w:ascii="Helvetica" w:cs="Arial Unicode MS" w:hAnsi="Arial Unicode MS" w:eastAsia="Arial Unicode MS"/>
-          <w:sz w:val="20"/>
-          <w:szCs w:val="20"/>
-          <w:rtl w:val="0"/>
-          <w:lang w:val="de-DE"/>
-        </w:rPr>
         <w:t>r Sitzung vom 04. Mai 15</w:t>
       </w:r>
     </w:p>
     <w:p>
       <w:pPr>
-        <w:pStyle w:val="Text A"/>
-        <w:rPr>
-          <w:b w:val="1"/>
-          <w:bCs w:val="1"/>
-          <w:sz w:val="20"/>
-          <w:szCs w:val="20"/>
-          <w:lang w:val="de-DE"/>
-        </w:rPr>
-      </w:pPr>
-    </w:p>
-    <w:p>
-      <w:pPr>
-        <w:pStyle w:val="Text A"/>
+        <w:pStyle w:val="TextA"/>
+        <w:rPr>
+          <w:b/>
+          <w:bCs/>
+          <w:sz w:val="20"/>
+          <w:szCs w:val="20"/>
+        </w:rPr>
+      </w:pPr>
+    </w:p>
+    <w:p>
+      <w:pPr>
+        <w:pStyle w:val="TextA"/>
         <w:tabs>
           <w:tab w:val="left" w:pos="1701"/>
         </w:tabs>
-        <w:rPr>
-          <w:lang w:val="de-DE"/>
-        </w:rPr>
-      </w:pPr>
-      <w:r>
-        <w:rPr>
-          <w:sz w:val="22"/>
-          <w:szCs w:val="22"/>
-          <w:rtl w:val="0"/>
-          <w:lang w:val="de-DE"/>
-        </w:rPr>
+      </w:pPr>
+      <w:r>
         <w:t>Anwesend:</w:t>
+      </w:r>
+      <w:r>
         <w:tab/>
         <w:t>IG, JS, RI, JN, SZ, IK</w:t>
       </w:r>
     </w:p>
     <w:p>
       <w:pPr>
-        <w:pStyle w:val="Text A"/>
+        <w:pStyle w:val="TextA"/>
         <w:tabs>
           <w:tab w:val="left" w:pos="1701"/>
         </w:tabs>
-        <w:rPr>
-          <w:lang w:val="de-DE"/>
-        </w:rPr>
-      </w:pPr>
-      <w:r>
-        <w:rPr>
-          <w:sz w:val="22"/>
-          <w:szCs w:val="22"/>
-          <w:rtl w:val="0"/>
-          <w:lang w:val="de-DE"/>
-        </w:rPr>
+      </w:pPr>
+      <w:r>
         <w:t>Ort:</w:t>
+      </w:r>
+      <w:r>
         <w:tab/>
         <w:t>ExWi 116, 1. Stock</w:t>
       </w:r>
     </w:p>
     <w:p>
       <w:pPr>
-        <w:pStyle w:val="Text A"/>
+        <w:pStyle w:val="TextA"/>
         <w:tabs>
           <w:tab w:val="left" w:pos="1701"/>
         </w:tabs>
-        <w:rPr>
-          <w:lang w:val="de-DE"/>
-        </w:rPr>
-      </w:pPr>
-      <w:r>
-        <w:rPr>
-          <w:sz w:val="22"/>
-          <w:szCs w:val="22"/>
-          <w:rtl w:val="0"/>
-          <w:lang w:val="de-DE"/>
-        </w:rPr>
+      </w:pPr>
+      <w:r>
         <w:t>Uhrzeit:</w:t>
+      </w:r>
+      <w:r>
         <w:tab/>
         <w:t>13:00 Uhr - 14:00 Uhr</w:t>
       </w:r>
     </w:p>
     <w:p>
       <w:pPr>
-        <w:pStyle w:val="Überschrift 3 A"/>
-        <w:rPr>
-          <w:rFonts w:ascii="Helvetica" w:cs="Helvetica" w:hAnsi="Helvetica" w:eastAsia="Helvetica"/>
-          <w:lang w:val="de-DE"/>
+        <w:pStyle w:val="berschrift3A"/>
+        <w:rPr>
+          <w:rFonts w:ascii="Helvetica" w:eastAsia="Helvetica" w:hAnsi="Helvetica" w:cs="Helvetica"/>
         </w:rPr>
       </w:pPr>
       <w:r>
         <w:rPr>
           <w:rFonts w:ascii="Helvetica"/>
-          <w:sz w:val="28"/>
-          <w:szCs w:val="28"/>
-          <w:rtl w:val="0"/>
-          <w:lang w:val="de-DE"/>
         </w:rPr>
         <w:t>Traktanden:</w:t>
       </w:r>
     </w:p>
     <w:p>
       <w:pPr>
-        <w:pStyle w:val="Text A"/>
-        <w:rPr>
-          <w:lang w:val="de-DE"/>
-        </w:rPr>
-      </w:pPr>
-      <w:r>
-        <w:rPr>
-          <w:rFonts w:ascii="Helvetica" w:cs="Arial Unicode MS" w:hAnsi="Arial Unicode MS" w:eastAsia="Arial Unicode MS"/>
-          <w:sz w:val="22"/>
-          <w:szCs w:val="22"/>
-          <w:rtl w:val="0"/>
-          <w:lang w:val="de-DE"/>
+        <w:pStyle w:val="TextA"/>
+      </w:pPr>
+      <w:r>
+        <w:rPr>
+          <w:rFonts w:eastAsia="Arial Unicode MS" w:hAnsi="Arial Unicode MS" w:cs="Arial Unicode MS"/>
         </w:rPr>
         <w:t>Traktanden werden immer mit dem K</w:t>
       </w:r>
       <w:r>
         <w:rPr>
-          <w:rFonts w:hAnsi="Arial Unicode MS" w:hint="default"/>
-          <w:sz w:val="22"/>
-          <w:szCs w:val="22"/>
-          <w:rtl w:val="0"/>
-          <w:lang w:val="de-DE"/>
+          <w:rFonts w:hAnsi="Arial Unicode MS"/>
         </w:rPr>
         <w:t>ü</w:t>
       </w:r>
       <w:r>
         <w:rPr>
-          <w:rFonts w:ascii="Helvetica" w:cs="Arial Unicode MS" w:hAnsi="Arial Unicode MS" w:eastAsia="Arial Unicode MS"/>
-          <w:sz w:val="22"/>
-          <w:szCs w:val="22"/>
-          <w:rtl w:val="0"/>
-          <w:lang w:val="de-DE"/>
+          <w:rFonts w:eastAsia="Arial Unicode MS" w:hAnsi="Arial Unicode MS" w:cs="Arial Unicode MS"/>
         </w:rPr>
         <w:t>rzel des Verantwortlichen eingetragen</w:t>
       </w:r>
     </w:p>
     <w:p>
       <w:pPr>
-        <w:pStyle w:val="Text A"/>
-        <w:rPr>
-          <w:lang w:val="de-DE"/>
-        </w:rPr>
-      </w:pPr>
-    </w:p>
-    <w:p>
-      <w:pPr>
-        <w:pStyle w:val="Untertitel A"/>
+        <w:pStyle w:val="TextA"/>
+      </w:pPr>
+    </w:p>
+    <w:p>
+      <w:pPr>
+        <w:pStyle w:val="UntertitelA"/>
         <w:rPr>
           <w:b w:val="0"/>
           <w:bCs w:val="0"/>
           <w:sz w:val="22"/>
           <w:szCs w:val="22"/>
-          <w:lang w:val="de-DE"/>
-        </w:rPr>
-      </w:pPr>
-    </w:p>
-    <w:p>
-      <w:pPr>
-        <w:pStyle w:val="Untertitel A"/>
-        <w:rPr>
-          <w:lang w:val="de-DE"/>
-        </w:rPr>
-      </w:pPr>
-      <w:r>
-        <w:rPr>
-          <w:rFonts w:ascii="Helvetica" w:cs="Arial Unicode MS" w:hAnsi="Arial Unicode MS" w:eastAsia="Arial Unicode MS"/>
-          <w:sz w:val="20"/>
-          <w:szCs w:val="20"/>
-          <w:rtl w:val="0"/>
-          <w:lang w:val="de-DE"/>
-        </w:rPr>
+        </w:rPr>
+      </w:pPr>
+    </w:p>
+    <w:p>
+      <w:pPr>
+        <w:pStyle w:val="UntertitelA"/>
+      </w:pPr>
+      <w:r>
         <w:t>Projektbesprechung:</w:t>
       </w:r>
     </w:p>
     <w:p>
       <w:pPr>
-        <w:pStyle w:val="Text A"/>
-        <w:rPr>
-          <w:sz w:val="20"/>
-          <w:szCs w:val="20"/>
-          <w:lang w:val="de-DE"/>
-        </w:rPr>
-      </w:pPr>
-    </w:p>
-    <w:p>
-      <w:pPr>
-        <w:pStyle w:val="Text A"/>
-        <w:rPr>
-          <w:sz w:val="20"/>
-          <w:szCs w:val="20"/>
-          <w:lang w:val="de-DE"/>
-        </w:rPr>
-      </w:pPr>
-      <w:r>
-        <w:rPr>
-          <w:rFonts w:ascii="Helvetica" w:cs="Arial Unicode MS" w:hAnsi="Arial Unicode MS" w:eastAsia="Arial Unicode MS"/>
-          <w:sz w:val="20"/>
-          <w:szCs w:val="20"/>
-          <w:rtl w:val="0"/>
-          <w:lang w:val="de-DE"/>
-        </w:rPr>
-        <w:t>SZ: Statusbericht</w:t>
-      </w:r>
-    </w:p>
-    <w:p>
-      <w:pPr>
-        <w:pStyle w:val="Text A"/>
-        <w:rPr>
-          <w:sz w:val="20"/>
-          <w:szCs w:val="20"/>
-          <w:lang w:val="de-DE"/>
-        </w:rPr>
-      </w:pPr>
-      <w:r>
-        <w:rPr>
-          <w:rFonts w:ascii="Helvetica" w:cs="Arial Unicode MS" w:hAnsi="Arial Unicode MS" w:eastAsia="Arial Unicode MS"/>
-          <w:sz w:val="20"/>
-          <w:szCs w:val="20"/>
-          <w:rtl w:val="0"/>
-          <w:lang w:val="de-DE"/>
+        <w:pStyle w:val="TextA"/>
+        <w:rPr>
+          <w:sz w:val="20"/>
+          <w:szCs w:val="20"/>
+        </w:rPr>
+      </w:pPr>
+    </w:p>
+    <w:p>
+      <w:pPr>
+        <w:pStyle w:val="TextA"/>
+        <w:rPr>
+          <w:sz w:val="20"/>
+          <w:szCs w:val="20"/>
+        </w:rPr>
+      </w:pPr>
+      <w:r>
+        <w:rPr>
+          <w:rFonts w:eastAsia="Arial Unicode MS" w:hAnsi="Arial Unicode MS" w:cs="Arial Unicode MS"/>
+          <w:sz w:val="20"/>
+          <w:szCs w:val="20"/>
+        </w:rPr>
+        <w:t xml:space="preserve">SZ: </w:t>
+      </w:r>
+      <w:r>
+        <w:rPr>
+          <w:rFonts w:eastAsia="Arial Unicode MS" w:hAnsi="Arial Unicode MS" w:cs="Arial Unicode MS"/>
+          <w:sz w:val="20"/>
+          <w:szCs w:val="20"/>
+        </w:rPr>
+        <w:t>Statusbericht</w:t>
+      </w:r>
+    </w:p>
+    <w:p>
+      <w:pPr>
+        <w:pStyle w:val="TextA"/>
+        <w:rPr>
+          <w:sz w:val="20"/>
+          <w:szCs w:val="20"/>
+        </w:rPr>
+      </w:pPr>
+      <w:r>
+        <w:rPr>
+          <w:rFonts w:eastAsia="Arial Unicode MS" w:hAnsi="Arial Unicode MS" w:cs="Arial Unicode MS"/>
+          <w:sz w:val="20"/>
+          <w:szCs w:val="20"/>
         </w:rPr>
         <w:t>IG: Zusammenfassung letztes Meeting mit Tara</w:t>
       </w:r>
     </w:p>
     <w:p>
       <w:pPr>
-        <w:pStyle w:val="Text A"/>
-        <w:rPr>
-          <w:sz w:val="20"/>
-          <w:szCs w:val="20"/>
-          <w:rtl w:val="0"/>
-          <w:lang w:val="de-DE"/>
-        </w:rPr>
-      </w:pPr>
-      <w:r>
-        <w:rPr>
-          <w:rFonts w:ascii="Helvetica" w:cs="Arial Unicode MS" w:hAnsi="Arial Unicode MS" w:eastAsia="Arial Unicode MS"/>
-          <w:sz w:val="20"/>
-          <w:szCs w:val="20"/>
-          <w:rtl w:val="0"/>
-          <w:lang w:val="de-DE"/>
+        <w:pStyle w:val="TextA"/>
+        <w:rPr>
+          <w:sz w:val="20"/>
+          <w:szCs w:val="20"/>
+        </w:rPr>
+      </w:pPr>
+      <w:r>
+        <w:rPr>
+          <w:rFonts w:eastAsia="Arial Unicode MS" w:hAnsi="Arial Unicode MS" w:cs="Arial Unicode MS"/>
+          <w:sz w:val="20"/>
+          <w:szCs w:val="20"/>
         </w:rPr>
         <w:t>JS: Deliverables</w:t>
       </w:r>
     </w:p>
     <w:p>
       <w:pPr>
-        <w:pStyle w:val="Text A"/>
-        <w:rPr>
-          <w:sz w:val="20"/>
-          <w:szCs w:val="20"/>
-          <w:rtl w:val="0"/>
-          <w:lang w:val="de-DE"/>
-        </w:rPr>
-      </w:pPr>
-      <w:r>
-        <w:rPr>
-          <w:rFonts w:ascii="Helvetica" w:cs="Arial Unicode MS" w:hAnsi="Arial Unicode MS" w:eastAsia="Arial Unicode MS"/>
-          <w:sz w:val="20"/>
-          <w:szCs w:val="20"/>
-          <w:rtl w:val="0"/>
-          <w:lang w:val="de-DE"/>
+        <w:pStyle w:val="TextA"/>
+        <w:rPr>
+          <w:sz w:val="20"/>
+          <w:szCs w:val="20"/>
+        </w:rPr>
+      </w:pPr>
+      <w:r>
+        <w:rPr>
+          <w:rFonts w:eastAsia="Arial Unicode MS" w:hAnsi="Arial Unicode MS" w:cs="Arial Unicode MS"/>
+          <w:sz w:val="20"/>
+          <w:szCs w:val="20"/>
         </w:rPr>
         <w:t>SZ: Schlussdemo (was wird noch alles ben</w:t>
       </w:r>
       <w:r>
         <w:rPr>
-          <w:rFonts w:ascii="Arial Unicode MS" w:cs="Arial Unicode MS" w:hAnsi="Helvetica" w:eastAsia="Arial Unicode MS" w:hint="default"/>
-          <w:sz w:val="20"/>
-          <w:szCs w:val="20"/>
-          <w:rtl w:val="0"/>
-          <w:lang w:val="de-DE"/>
+          <w:rFonts w:ascii="Arial Unicode MS" w:eastAsia="Arial Unicode MS" w:cs="Arial Unicode MS"/>
+          <w:sz w:val="20"/>
+          <w:szCs w:val="20"/>
         </w:rPr>
         <w:t>ö</w:t>
       </w:r>
       <w:r>
         <w:rPr>
-          <w:rFonts w:ascii="Helvetica" w:cs="Arial Unicode MS" w:hAnsi="Arial Unicode MS" w:eastAsia="Arial Unicode MS"/>
-          <w:sz w:val="20"/>
-          <w:szCs w:val="20"/>
-          <w:rtl w:val="0"/>
-          <w:lang w:val="de-DE"/>
+          <w:rFonts w:eastAsia="Arial Unicode MS" w:hAnsi="Arial Unicode MS" w:cs="Arial Unicode MS"/>
+          <w:sz w:val="20"/>
+          <w:szCs w:val="20"/>
         </w:rPr>
         <w:t>tigt?)</w:t>
       </w:r>
     </w:p>
     <w:p>
       <w:pPr>
-        <w:pStyle w:val="Text A"/>
-        <w:rPr>
-          <w:sz w:val="20"/>
-          <w:szCs w:val="20"/>
-          <w:rtl w:val="0"/>
-          <w:lang w:val="de-DE"/>
-        </w:rPr>
-      </w:pPr>
-      <w:r>
-        <w:rPr>
-          <w:rFonts w:ascii="Helvetica" w:cs="Arial Unicode MS" w:hAnsi="Arial Unicode MS" w:eastAsia="Arial Unicode MS"/>
-          <w:sz w:val="20"/>
-          <w:szCs w:val="20"/>
-          <w:rtl w:val="0"/>
-          <w:lang w:val="de-DE"/>
+        <w:pStyle w:val="TextA"/>
+        <w:rPr>
+          <w:rFonts w:eastAsia="Arial Unicode MS" w:hAnsi="Arial Unicode MS" w:cs="Arial Unicode MS"/>
+          <w:sz w:val="20"/>
+          <w:szCs w:val="20"/>
+        </w:rPr>
+      </w:pPr>
+      <w:r>
+        <w:rPr>
+          <w:rFonts w:eastAsia="Arial Unicode MS" w:hAnsi="Arial Unicode MS" w:cs="Arial Unicode MS"/>
+          <w:sz w:val="20"/>
+          <w:szCs w:val="20"/>
         </w:rPr>
         <w:t>JS: Termin Fertigstellung (danach nur noch bugfixes)</w:t>
       </w:r>
     </w:p>
     <w:p>
       <w:pPr>
-        <w:pStyle w:val="Text A"/>
-        <w:rPr>
-          <w:sz w:val="20"/>
-          <w:szCs w:val="20"/>
-          <w:rtl w:val="0"/>
-          <w:lang w:val="de-DE"/>
-        </w:rPr>
-      </w:pPr>
-      <w:r>
-        <w:rPr>
-          <w:rFonts w:ascii="Helvetica" w:cs="Arial Unicode MS" w:hAnsi="Arial Unicode MS" w:eastAsia="Arial Unicode MS"/>
-          <w:sz w:val="20"/>
-          <w:szCs w:val="20"/>
-          <w:rtl w:val="0"/>
-          <w:lang w:val="de-DE"/>
+        <w:pStyle w:val="TextA"/>
+        <w:rPr>
+          <w:rFonts w:eastAsia="Arial Unicode MS" w:hAnsi="Arial Unicode MS" w:cs="Arial Unicode MS"/>
+          <w:sz w:val="20"/>
+          <w:szCs w:val="20"/>
+        </w:rPr>
+      </w:pPr>
+      <w:r>
+        <w:rPr>
+          <w:rFonts w:eastAsia="Arial Unicode MS" w:hAnsi="Arial Unicode MS" w:cs="Arial Unicode MS"/>
+          <w:sz w:val="20"/>
+          <w:szCs w:val="20"/>
+        </w:rPr>
+        <w:t>IG: Ein paar Refactoring Themen (kurze Diskusionen):</w:t>
+      </w:r>
+    </w:p>
+    <w:p>
+      <w:pPr>
+        <w:pStyle w:val="TextA"/>
+        <w:numPr>
+          <w:ilvl w:val="0"/>
+          <w:numId w:val="1"/>
+        </w:numPr>
+        <w:rPr>
+          <w:sz w:val="20"/>
+          <w:szCs w:val="20"/>
+        </w:rPr>
+      </w:pPr>
+      <w:r>
+        <w:rPr>
+          <w:sz w:val="20"/>
+          <w:szCs w:val="20"/>
+        </w:rPr>
+        <w:t>static Services</w:t>
+      </w:r>
+    </w:p>
+    <w:p>
+      <w:pPr>
+        <w:pStyle w:val="TextA"/>
+        <w:numPr>
+          <w:ilvl w:val="0"/>
+          <w:numId w:val="1"/>
+        </w:numPr>
+        <w:rPr>
+          <w:sz w:val="20"/>
+          <w:szCs w:val="20"/>
+          <w:lang w:val="en-US"/>
+        </w:rPr>
+      </w:pPr>
+      <w:r>
+        <w:rPr>
+          <w:sz w:val="20"/>
+          <w:szCs w:val="20"/>
+          <w:lang w:val="en-US"/>
+        </w:rPr>
+        <w:t xml:space="preserve">Witness-Id vs. </w:t>
+      </w:r>
+      <w:r>
+        <w:rPr>
+          <w:sz w:val="20"/>
+          <w:szCs w:val="20"/>
+          <w:lang w:val="en-US"/>
+        </w:rPr>
+        <w:t>Wintess-name in API calls</w:t>
+      </w:r>
+    </w:p>
+    <w:p>
+      <w:pPr>
+        <w:pStyle w:val="TextA"/>
+        <w:numPr>
+          <w:ilvl w:val="0"/>
+          <w:numId w:val="1"/>
+        </w:numPr>
+        <w:rPr>
+          <w:sz w:val="20"/>
+          <w:szCs w:val="20"/>
+          <w:lang w:val="en-US"/>
+        </w:rPr>
+      </w:pPr>
+      <w:r>
+        <w:rPr>
+          <w:sz w:val="20"/>
+          <w:szCs w:val="20"/>
+          <w:lang w:val="en-US"/>
+        </w:rPr>
+        <w:t xml:space="preserve">Author </w:t>
+      </w:r>
+    </w:p>
+    <w:p>
+      <w:pPr>
+        <w:pStyle w:val="TextA"/>
+        <w:numPr>
+          <w:ilvl w:val="0"/>
+          <w:numId w:val="1"/>
+        </w:numPr>
+        <w:rPr>
+          <w:sz w:val="20"/>
+          <w:szCs w:val="20"/>
+          <w:lang w:val="en-US"/>
+        </w:rPr>
+      </w:pPr>
+      <w:r>
+        <w:rPr>
+          <w:sz w:val="20"/>
+          <w:szCs w:val="20"/>
+          <w:lang w:val="en-US"/>
+        </w:rPr>
+        <w:t>Try/catch bei den Tests</w:t>
+      </w:r>
+    </w:p>
+    <w:p>
+      <w:pPr>
+        <w:pStyle w:val="TextA"/>
+        <w:numPr>
+          <w:ilvl w:val="0"/>
+          <w:numId w:val="1"/>
+        </w:numPr>
+        <w:rPr>
+          <w:sz w:val="20"/>
+          <w:szCs w:val="20"/>
+          <w:lang w:val="en-US"/>
+        </w:rPr>
+      </w:pPr>
+      <w:r>
+        <w:rPr>
+          <w:sz w:val="20"/>
+          <w:szCs w:val="20"/>
+          <w:lang w:val="en-US"/>
+        </w:rPr>
+        <w:t>Graphviz f</w:t>
+      </w:r>
+      <w:r>
+        <w:rPr>
+          <w:sz w:val="20"/>
+          <w:szCs w:val="20"/>
+          <w:lang w:val="de-CH"/>
+        </w:rPr>
+        <w:t>ür Windows</w:t>
+      </w:r>
+    </w:p>
+    <w:p>
+      <w:pPr>
+        <w:pStyle w:val="TextA"/>
+        <w:numPr>
+          <w:ilvl w:val="0"/>
+          <w:numId w:val="1"/>
+        </w:numPr>
+        <w:rPr>
+          <w:sz w:val="20"/>
+          <w:szCs w:val="20"/>
+          <w:lang w:val="en-US"/>
+        </w:rPr>
+      </w:pPr>
+      <w:r>
+        <w:rPr>
+          <w:sz w:val="20"/>
+          <w:szCs w:val="20"/>
+          <w:lang w:val="de-CH"/>
+        </w:rPr>
+        <w:t>getAllRealtionships - Parametername</w:t>
+      </w:r>
+    </w:p>
+    <w:p>
+      <w:pPr>
+        <w:pStyle w:val="TextA"/>
+        <w:numPr>
+          <w:ilvl w:val="0"/>
+          <w:numId w:val="1"/>
+        </w:numPr>
+        <w:rPr>
+          <w:sz w:val="20"/>
+          <w:szCs w:val="20"/>
+          <w:lang w:val="en-US"/>
+        </w:rPr>
+      </w:pPr>
+      <w:r>
+        <w:rPr>
+          <w:sz w:val="20"/>
+          <w:szCs w:val="20"/>
+          <w:lang w:val="en-US"/>
+        </w:rPr>
+        <w:t>delete in Relation Klasse (Todo + removeRelationship test)</w:t>
+      </w:r>
+    </w:p>
+    <w:p>
+      <w:pPr>
+        <w:pStyle w:val="TextA"/>
+        <w:numPr>
+          <w:ilvl w:val="0"/>
+          <w:numId w:val="1"/>
+        </w:numPr>
+        <w:rPr>
+          <w:sz w:val="20"/>
+          <w:szCs w:val="20"/>
+          <w:lang w:val="en-US"/>
+        </w:rPr>
+      </w:pPr>
+      <w:r>
+        <w:rPr>
+          <w:sz w:val="20"/>
+          <w:szCs w:val="20"/>
+          <w:lang w:val="en-US"/>
+        </w:rPr>
+        <w:t>Relation Tests name</w:t>
+      </w:r>
+      <w:r>
+        <w:rPr>
+          <w:sz w:val="20"/>
+          <w:szCs w:val="20"/>
+          <w:lang w:val="en-US"/>
+        </w:rPr>
+        <w:t>s</w:t>
+      </w:r>
+    </w:p>
+    <w:p>
+      <w:pPr>
+        <w:pStyle w:val="TextA"/>
+        <w:numPr>
+          <w:ilvl w:val="0"/>
+          <w:numId w:val="1"/>
+        </w:numPr>
+        <w:rPr>
+          <w:sz w:val="20"/>
+          <w:szCs w:val="20"/>
+          <w:lang w:val="en-US"/>
+        </w:rPr>
+      </w:pPr>
+      <w:r>
+        <w:rPr>
+          <w:sz w:val="20"/>
+          <w:szCs w:val="20"/>
+          <w:lang w:val="de-CH"/>
+        </w:rPr>
+        <w:t>Relation getNextNode</w:t>
+      </w:r>
+    </w:p>
+    <w:p>
+      <w:pPr>
+        <w:pStyle w:val="TextA"/>
+        <w:rPr>
+          <w:sz w:val="20"/>
+          <w:szCs w:val="20"/>
+          <w:lang w:val="en-US"/>
+        </w:rPr>
+      </w:pPr>
+      <w:r>
+        <w:rPr>
+          <w:rFonts w:eastAsia="Arial Unicode MS" w:hAnsi="Arial Unicode MS" w:cs="Arial Unicode MS"/>
+          <w:sz w:val="20"/>
+          <w:szCs w:val="20"/>
+          <w:lang w:val="en-US"/>
         </w:rPr>
         <w:t>Alle: Stand Refactoring</w:t>
       </w:r>
     </w:p>
     <w:p>
       <w:pPr>
-        <w:pStyle w:val="Text A"/>
-        <w:rPr>
-          <w:sz w:val="20"/>
-          <w:szCs w:val="20"/>
-          <w:rtl w:val="0"/>
-          <w:lang w:val="de-DE"/>
-        </w:rPr>
-      </w:pPr>
-    </w:p>
-    <w:p>
-      <w:pPr>
-        <w:pStyle w:val="Text A"/>
-        <w:rPr>
-          <w:sz w:val="20"/>
-          <w:szCs w:val="20"/>
-          <w:lang w:val="de-DE"/>
-        </w:rPr>
-      </w:pPr>
-    </w:p>
-    <w:p>
-      <w:pPr>
-        <w:pStyle w:val="Untertitel A"/>
-        <w:rPr>
-          <w:lang w:val="de-DE"/>
-        </w:rPr>
-      </w:pPr>
-      <w:r>
-        <w:rPr>
-          <w:rFonts w:ascii="Helvetica" w:cs="Arial Unicode MS" w:hAnsi="Arial Unicode MS" w:eastAsia="Arial Unicode MS"/>
-          <w:sz w:val="20"/>
-          <w:szCs w:val="20"/>
-          <w:rtl w:val="0"/>
-          <w:lang w:val="de-DE"/>
+        <w:pStyle w:val="TextA"/>
+        <w:rPr>
+          <w:sz w:val="20"/>
+          <w:szCs w:val="20"/>
+          <w:lang w:val="en-US"/>
+        </w:rPr>
+      </w:pPr>
+    </w:p>
+    <w:p>
+      <w:pPr>
+        <w:pStyle w:val="TextA"/>
+        <w:rPr>
+          <w:sz w:val="20"/>
+          <w:szCs w:val="20"/>
+          <w:lang w:val="en-US"/>
+        </w:rPr>
+      </w:pPr>
+    </w:p>
+    <w:p>
+      <w:pPr>
+        <w:pStyle w:val="UntertitelA"/>
+        <w:rPr>
+          <w:lang w:val="en-US"/>
+        </w:rPr>
+      </w:pPr>
+      <w:r>
+        <w:rPr>
+          <w:lang w:val="en-US"/>
         </w:rPr>
         <w:t>Organisatorisches:</w:t>
       </w:r>
     </w:p>
     <w:p>
       <w:pPr>
-        <w:pStyle w:val="Text A"/>
-        <w:rPr>
-          <w:b w:val="1"/>
-          <w:bCs w:val="1"/>
-          <w:sz w:val="20"/>
-          <w:szCs w:val="20"/>
-          <w:lang w:val="de-DE"/>
-        </w:rPr>
-      </w:pPr>
-    </w:p>
-    <w:p>
-      <w:pPr>
-        <w:pStyle w:val="Text A"/>
-        <w:rPr>
-          <w:b w:val="1"/>
-          <w:bCs w:val="1"/>
-          <w:sz w:val="20"/>
-          <w:szCs w:val="20"/>
-          <w:lang w:val="de-DE"/>
-        </w:rPr>
-      </w:pPr>
-    </w:p>
-    <w:p>
-      <w:pPr>
-        <w:pStyle w:val="Untertitel A"/>
-      </w:pPr>
-      <w:r>
-        <w:rPr>
-          <w:rFonts w:ascii="Helvetica" w:cs="Arial Unicode MS" w:hAnsi="Arial Unicode MS" w:eastAsia="Arial Unicode MS"/>
-          <w:sz w:val="20"/>
-          <w:szCs w:val="20"/>
-          <w:rtl w:val="0"/>
-          <w:lang w:val="de-DE"/>
+        <w:pStyle w:val="TextA"/>
+        <w:rPr>
+          <w:b/>
+          <w:bCs/>
+          <w:sz w:val="20"/>
+          <w:szCs w:val="20"/>
+          <w:lang w:val="en-US"/>
+        </w:rPr>
+      </w:pPr>
+    </w:p>
+    <w:p>
+      <w:pPr>
+        <w:pStyle w:val="TextA"/>
+        <w:rPr>
+          <w:b/>
+          <w:bCs/>
+          <w:sz w:val="20"/>
+          <w:szCs w:val="20"/>
+          <w:lang w:val="en-US"/>
+        </w:rPr>
+      </w:pPr>
+    </w:p>
+    <w:p>
+      <w:pPr>
+        <w:pStyle w:val="UntertitelA"/>
+        <w:rPr>
+          <w:lang w:val="en-US"/>
+        </w:rPr>
+      </w:pPr>
+      <w:r>
+        <w:rPr>
+          <w:lang w:val="en-US"/>
         </w:rPr>
         <w:t>VAria:</w:t>
       </w:r>
     </w:p>
     <w:sectPr>
-      <w:headerReference w:type="default" r:id="rId4"/>
-      <w:footerReference w:type="default" r:id="rId5"/>
-      <w:pgSz w:w="11900" w:h="16840" w:orient="portrait"/>
-      <w:pgMar w:top="1134" w:right="1134" w:bottom="1134" w:left="1134" w:header="709" w:footer="850"/>
-      <w:bidi w:val="0"/>
+      <w:headerReference w:type="default" r:id="rId7"/>
+      <w:footerReference w:type="default" r:id="rId8"/>
+      <w:pgSz w:w="11900" w:h="16840"/>
+      <w:pgMar w:top="1134" w:right="1134" w:bottom="1134" w:left="1134" w:header="709" w:footer="850" w:gutter="0"/>
+      <w:cols w:space="720"/>
     </w:sectPr>
   </w:body>
 </w:document>
 </file>
 
+<file path=word/endnotes.xml><?xml version="1.0" encoding="utf-8"?>
+<w:endnotes xmlns:ve="http://schemas.openxmlformats.org/markup-compatibility/2006" xmlns:o="urn:schemas-microsoft-com:office:office" xmlns:r="http://schemas.openxmlformats.org/officeDocument/2006/relationships" xmlns:m="http://schemas.openxmlformats.org/officeDocument/2006/math" xmlns:v="urn:schemas-microsoft-com:vml" xmlns:wp="http://schemas.openxmlformats.org/drawingml/2006/wordprocessingDrawing" xmlns:w10="urn:schemas-microsoft-com:office:word" xmlns:w="http://schemas.openxmlformats.org/wordprocessingml/2006/main" xmlns:wne="http://schemas.microsoft.com/office/word/2006/wordml">
+  <w:endnote w:type="separator" w:id="-1">
+    <w:p>
+      <w:r>
+        <w:separator/>
+      </w:r>
+    </w:p>
+  </w:endnote>
+  <w:endnote w:type="continuationSeparator" w:id="0">
+    <w:p>
+      <w:r>
+        <w:continuationSeparator/>
+      </w:r>
+    </w:p>
+  </w:endnote>
+</w:endnotes>
+</file>
+
 <file path=word/footer1.xml><?xml version="1.0" encoding="utf-8"?>
-<w:ftr xmlns:r="http://schemas.openxmlformats.org/officeDocument/2006/relationships" xmlns:wp="http://schemas.openxmlformats.org/drawingml/2006/wordprocessingDrawing" xmlns:w="http://schemas.openxmlformats.org/wordprocessingml/2006/main" xmlns:w10="urn:schemas-microsoft-com:office:word" xmlns:w14="http://schemas.microsoft.com/office/word/2010/wordml" xmlns:wps="http://schemas.microsoft.com/office/word/2010/wordprocessingShape" xmlns:wpg="http://schemas.microsoft.com/office/word/2010/wordprocessingGroup" xmlns:mc="http://schemas.openxmlformats.org/markup-compatibility/2006" xmlns:v="urn:schemas-microsoft-com:vml" xmlns:o="urn:schemas-microsoft-com:office:office" mc:Ignorable="w14">
+<w:ftr xmlns:ve="http://schemas.openxmlformats.org/markup-compatibility/2006" xmlns:o="urn:schemas-microsoft-com:office:office" xmlns:r="http://schemas.openxmlformats.org/officeDocument/2006/relationships" xmlns:m="http://schemas.openxmlformats.org/officeDocument/2006/math" xmlns:v="urn:schemas-microsoft-com:vml" xmlns:wp="http://schemas.openxmlformats.org/drawingml/2006/wordprocessingDrawing" xmlns:w10="urn:schemas-microsoft-com:office:word" xmlns:w="http://schemas.openxmlformats.org/wordprocessingml/2006/main" xmlns:wne="http://schemas.microsoft.com/office/word/2006/wordml">
   <w:p>
     <w:pPr>
-      <w:pStyle w:val="Kopf- und Fußzeilen"/>
-      <w:bidi w:val="0"/>
+      <w:pStyle w:val="Kopf-undFuzeilen"/>
     </w:pPr>
-    <w:r/>
   </w:p>
 </w:ftr>
 </file>
 
+<file path=word/footnotes.xml><?xml version="1.0" encoding="utf-8"?>
+<w:footnotes xmlns:ve="http://schemas.openxmlformats.org/markup-compatibility/2006" xmlns:o="urn:schemas-microsoft-com:office:office" xmlns:r="http://schemas.openxmlformats.org/officeDocument/2006/relationships" xmlns:m="http://schemas.openxmlformats.org/officeDocument/2006/math" xmlns:v="urn:schemas-microsoft-com:vml" xmlns:wp="http://schemas.openxmlformats.org/drawingml/2006/wordprocessingDrawing" xmlns:w10="urn:schemas-microsoft-com:office:word" xmlns:w="http://schemas.openxmlformats.org/wordprocessingml/2006/main" xmlns:wne="http://schemas.microsoft.com/office/word/2006/wordml">
+  <w:footnote w:type="separator" w:id="-1">
+    <w:p>
+      <w:r>
+        <w:separator/>
+      </w:r>
+    </w:p>
+  </w:footnote>
+  <w:footnote w:type="continuationSeparator" w:id="0">
+    <w:p>
+      <w:r>
+        <w:continuationSeparator/>
+      </w:r>
+    </w:p>
+  </w:footnote>
+</w:footnotes>
+</file>
+
 <file path=word/header1.xml><?xml version="1.0" encoding="utf-8"?>
-<w:hdr xmlns:r="http://schemas.openxmlformats.org/officeDocument/2006/relationships" xmlns:wp="http://schemas.openxmlformats.org/drawingml/2006/wordprocessingDrawing" xmlns:w="http://schemas.openxmlformats.org/wordprocessingml/2006/main" xmlns:w10="urn:schemas-microsoft-com:office:word" xmlns:w14="http://schemas.microsoft.com/office/word/2010/wordml" xmlns:wps="http://schemas.microsoft.com/office/word/2010/wordprocessingShape" xmlns:wpg="http://schemas.microsoft.com/office/word/2010/wordprocessingGroup" xmlns:mc="http://schemas.openxmlformats.org/markup-compatibility/2006" xmlns:v="urn:schemas-microsoft-com:vml" xmlns:o="urn:schemas-microsoft-com:office:office" mc:Ignorable="w14">
+<w:hdr xmlns:ve="http://schemas.openxmlformats.org/markup-compatibility/2006" xmlns:o="urn:schemas-microsoft-com:office:office" xmlns:r="http://schemas.openxmlformats.org/officeDocument/2006/relationships" xmlns:m="http://schemas.openxmlformats.org/officeDocument/2006/math" xmlns:v="urn:schemas-microsoft-com:vml" xmlns:wp="http://schemas.openxmlformats.org/drawingml/2006/wordprocessingDrawing" xmlns:w10="urn:schemas-microsoft-com:office:word" xmlns:w="http://schemas.openxmlformats.org/wordprocessingml/2006/main" xmlns:wne="http://schemas.microsoft.com/office/word/2006/wordml">
   <w:p>
     <w:pPr>
-      <w:pStyle w:val="Kopf- und Fußzeilen"/>
-      <w:bidi w:val="0"/>
+      <w:pStyle w:val="Kopf-undFuzeilen"/>
     </w:pPr>
-    <w:r/>
   </w:p>
 </w:hdr>
 </file>
 
+<file path=word/numbering.xml><?xml version="1.0" encoding="utf-8"?>
+<w:numbering xmlns:ve="http://schemas.openxmlformats.org/markup-compatibility/2006" xmlns:o="urn:schemas-microsoft-com:office:office" xmlns:r="http://schemas.openxmlformats.org/officeDocument/2006/relationships" xmlns:m="http://schemas.openxmlformats.org/officeDocument/2006/math" xmlns:v="urn:schemas-microsoft-com:vml" xmlns:wp="http://schemas.openxmlformats.org/drawingml/2006/wordprocessingDrawing" xmlns:w10="urn:schemas-microsoft-com:office:word" xmlns:w="http://schemas.openxmlformats.org/wordprocessingml/2006/main" xmlns:wne="http://schemas.microsoft.com/office/word/2006/wordml">
+  <w:abstractNum w:abstractNumId="0">
+    <w:nsid w:val="26C17C57"/>
+    <w:multiLevelType w:val="hybridMultilevel"/>
+    <w:tmpl w:val="B6648F18"/>
+    <w:lvl w:ilvl="0" w:tplc="04090001">
+      <w:start w:val="1"/>
+      <w:numFmt w:val="bullet"/>
+      <w:lvlText w:val=""/>
+      <w:lvlJc w:val="left"/>
+      <w:pPr>
+        <w:ind w:left="720" w:hanging="360"/>
+      </w:pPr>
+      <w:rPr>
+        <w:rFonts w:ascii="Symbol" w:hAnsi="Symbol" w:hint="default"/>
+      </w:rPr>
+    </w:lvl>
+    <w:lvl w:ilvl="1" w:tplc="04090003" w:tentative="1">
+      <w:start w:val="1"/>
+      <w:numFmt w:val="bullet"/>
+      <w:lvlText w:val="o"/>
+      <w:lvlJc w:val="left"/>
+      <w:pPr>
+        <w:ind w:left="1440" w:hanging="360"/>
+      </w:pPr>
+      <w:rPr>
+        <w:rFonts w:ascii="Courier New" w:hAnsi="Courier New" w:cs="Courier New" w:hint="default"/>
+      </w:rPr>
+    </w:lvl>
+    <w:lvl w:ilvl="2" w:tplc="04090005" w:tentative="1">
+      <w:start w:val="1"/>
+      <w:numFmt w:val="bullet"/>
+      <w:lvlText w:val=""/>
+      <w:lvlJc w:val="left"/>
+      <w:pPr>
+        <w:ind w:left="2160" w:hanging="360"/>
+      </w:pPr>
+      <w:rPr>
+        <w:rFonts w:ascii="Wingdings" w:hAnsi="Wingdings" w:hint="default"/>
+      </w:rPr>
+    </w:lvl>
+    <w:lvl w:ilvl="3" w:tplc="04090001" w:tentative="1">
+      <w:start w:val="1"/>
+      <w:numFmt w:val="bullet"/>
+      <w:lvlText w:val=""/>
+      <w:lvlJc w:val="left"/>
+      <w:pPr>
+        <w:ind w:left="2880" w:hanging="360"/>
+      </w:pPr>
+      <w:rPr>
+        <w:rFonts w:ascii="Symbol" w:hAnsi="Symbol" w:hint="default"/>
+      </w:rPr>
+    </w:lvl>
+    <w:lvl w:ilvl="4" w:tplc="04090003" w:tentative="1">
+      <w:start w:val="1"/>
+      <w:numFmt w:val="bullet"/>
+      <w:lvlText w:val="o"/>
+      <w:lvlJc w:val="left"/>
+      <w:pPr>
+        <w:ind w:left="3600" w:hanging="360"/>
+      </w:pPr>
+      <w:rPr>
+        <w:rFonts w:ascii="Courier New" w:hAnsi="Courier New" w:cs="Courier New" w:hint="default"/>
+      </w:rPr>
+    </w:lvl>
+    <w:lvl w:ilvl="5" w:tplc="04090005" w:tentative="1">
+      <w:start w:val="1"/>
+      <w:numFmt w:val="bullet"/>
+      <w:lvlText w:val=""/>
+      <w:lvlJc w:val="left"/>
+      <w:pPr>
+        <w:ind w:left="4320" w:hanging="360"/>
+      </w:pPr>
+      <w:rPr>
+        <w:rFonts w:ascii="Wingdings" w:hAnsi="Wingdings" w:hint="default"/>
+      </w:rPr>
+    </w:lvl>
+    <w:lvl w:ilvl="6" w:tplc="04090001" w:tentative="1">
+      <w:start w:val="1"/>
+      <w:numFmt w:val="bullet"/>
+      <w:lvlText w:val=""/>
+      <w:lvlJc w:val="left"/>
+      <w:pPr>
+        <w:ind w:left="5040" w:hanging="360"/>
+      </w:pPr>
+      <w:rPr>
+        <w:rFonts w:ascii="Symbol" w:hAnsi="Symbol" w:hint="default"/>
+      </w:rPr>
+    </w:lvl>
+    <w:lvl w:ilvl="7" w:tplc="04090003" w:tentative="1">
+      <w:start w:val="1"/>
+      <w:numFmt w:val="bullet"/>
+      <w:lvlText w:val="o"/>
+      <w:lvlJc w:val="left"/>
+      <w:pPr>
+        <w:ind w:left="5760" w:hanging="360"/>
+      </w:pPr>
+      <w:rPr>
+        <w:rFonts w:ascii="Courier New" w:hAnsi="Courier New" w:cs="Courier New" w:hint="default"/>
+      </w:rPr>
+    </w:lvl>
+    <w:lvl w:ilvl="8" w:tplc="04090005" w:tentative="1">
+      <w:start w:val="1"/>
+      <w:numFmt w:val="bullet"/>
+      <w:lvlText w:val=""/>
+      <w:lvlJc w:val="left"/>
+      <w:pPr>
+        <w:ind w:left="6480" w:hanging="360"/>
+      </w:pPr>
+      <w:rPr>
+        <w:rFonts w:ascii="Wingdings" w:hAnsi="Wingdings" w:hint="default"/>
+      </w:rPr>
+    </w:lvl>
+  </w:abstractNum>
+  <w:num w:numId="1">
+    <w:abstractNumId w:val="0"/>
+  </w:num>
+</w:numbering>
+</file>
+
 <file path=word/styles.xml><?xml version="1.0" encoding="utf-8"?>
-<w:styles xmlns:w="http://schemas.openxmlformats.org/wordprocessingml/2006/main" xmlns:mc="http://schemas.openxmlformats.org/markup-compatibility/2006" xmlns:w14="http://schemas.microsoft.com/office/word/2010/wordml" mc:Ignorable="w14">
+<w:styles xmlns:r="http://schemas.openxmlformats.org/officeDocument/2006/relationships" xmlns:w="http://schemas.openxmlformats.org/wordprocessingml/2006/main">
   <w:docDefaults>
     <w:rPrDefault>
       <w:rPr>
-        <w:rFonts w:ascii="Times New Roman" w:cs="Times New Roman" w:hAnsi="Times New Roman" w:eastAsia="Arial Unicode MS"/>
-        <w:b w:val="0"/>
-        <w:bCs w:val="0"/>
-        <w:i w:val="0"/>
-        <w:iCs w:val="0"/>
-        <w:caps w:val="0"/>
-        <w:smallCaps w:val="0"/>
-        <w:strike w:val="0"/>
-        <w:dstrike w:val="0"/>
-        <w:outline w:val="0"/>
-        <w:emboss w:val="0"/>
-        <w:imprint w:val="0"/>
-        <w:vanish w:val="0"/>
-        <w:color w:val="auto"/>
-        <w:spacing w:val="0"/>
-        <w:w w:val="100"/>
-        <w:kern w:val="0"/>
-        <w:position w:val="0"/>
-        <w:sz w:val="20"/>
-        <w:szCs w:val="20"/>
-        <w:u w:val="none" w:color="auto"/>
+        <w:rFonts w:ascii="Times New Roman" w:eastAsia="Arial Unicode MS" w:hAnsi="Times New Roman" w:cs="Times New Roman"/>
         <w:bdr w:val="nil"/>
-        <w:vertAlign w:val="baseline"/>
-        <w:lang/>
+        <w:lang w:val="en-US" w:eastAsia="en-US" w:bidi="he-IL"/>
       </w:rPr>
     </w:rPrDefault>
     <w:pPrDefault>
       <w:pPr>
-        <w:pageBreakBefore w:val="0"/>
-        <w:framePr w:anchorLock="0" w:w="0" w:h="0" w:vSpace="0" w:hSpace="0" w:xAlign="left" w:y="0" w:hRule="exact" w:vAnchor="margin"/>
-        <w:widowControl w:val="1"/>
-        <w:numPr>
-          <w:ilvl w:val="0"/>
-          <w:numId w:val="0"/>
-        </w:numPr>
-        <w:suppressLineNumbers w:val="0"/>
         <w:pBdr>
           <w:top w:val="nil"/>
           <w:left w:val="nil"/>
@@ -529,232 +794,253 @@
           <w:between w:val="nil"/>
           <w:bar w:val="nil"/>
         </w:pBdr>
-        <w:suppressAutoHyphens w:val="0"/>
-        <w:spacing w:before="0" w:beforeAutospacing="0" w:after="0" w:afterAutospacing="0" w:line="240" w:lineRule="auto"/>
-        <w:ind w:left="0" w:right="0" w:firstLine="0"/>
-        <w:jc w:val="left"/>
-        <w:outlineLvl w:val="9"/>
       </w:pPr>
     </w:pPrDefault>
   </w:docDefaults>
+  <w:latentStyles w:defLockedState="0" w:defUIPriority="99" w:defSemiHidden="1" w:defUnhideWhenUsed="1" w:defQFormat="0" w:count="267">
+    <w:lsdException w:name="Normal" w:semiHidden="0" w:uiPriority="0" w:unhideWhenUsed="0" w:qFormat="1"/>
+    <w:lsdException w:name="heading 1" w:semiHidden="0" w:uiPriority="9" w:unhideWhenUsed="0" w:qFormat="1"/>
+    <w:lsdException w:name="heading 2" w:uiPriority="9" w:qFormat="1"/>
+    <w:lsdException w:name="heading 3" w:uiPriority="9" w:qFormat="1"/>
+    <w:lsdException w:name="heading 4" w:uiPriority="9" w:qFormat="1"/>
+    <w:lsdException w:name="heading 5" w:uiPriority="9" w:qFormat="1"/>
+    <w:lsdException w:name="heading 6" w:uiPriority="9" w:qFormat="1"/>
+    <w:lsdException w:name="heading 7" w:uiPriority="9" w:qFormat="1"/>
+    <w:lsdException w:name="heading 8" w:uiPriority="9" w:qFormat="1"/>
+    <w:lsdException w:name="heading 9" w:uiPriority="9" w:qFormat="1"/>
+    <w:lsdException w:name="toc 1" w:uiPriority="39"/>
+    <w:lsdException w:name="toc 2" w:uiPriority="39"/>
+    <w:lsdException w:name="toc 3" w:uiPriority="39"/>
+    <w:lsdException w:name="toc 4" w:uiPriority="39"/>
+    <w:lsdException w:name="toc 5" w:uiPriority="39"/>
+    <w:lsdException w:name="toc 6" w:uiPriority="39"/>
+    <w:lsdException w:name="toc 7" w:uiPriority="39"/>
+    <w:lsdException w:name="toc 8" w:uiPriority="39"/>
+    <w:lsdException w:name="toc 9" w:uiPriority="39"/>
+    <w:lsdException w:name="caption" w:uiPriority="35" w:qFormat="1"/>
+    <w:lsdException w:name="Title" w:semiHidden="0" w:uiPriority="10" w:unhideWhenUsed="0" w:qFormat="1"/>
+    <w:lsdException w:name="Default Paragraph Font" w:uiPriority="1"/>
+    <w:lsdException w:name="Subtitle" w:semiHidden="0" w:uiPriority="11" w:unhideWhenUsed="0" w:qFormat="1"/>
+    <w:lsdException w:name="Strong" w:semiHidden="0" w:uiPriority="22" w:unhideWhenUsed="0" w:qFormat="1"/>
+    <w:lsdException w:name="Emphasis" w:semiHidden="0" w:uiPriority="20" w:unhideWhenUsed="0" w:qFormat="1"/>
+    <w:lsdException w:name="Table Grid" w:semiHidden="0" w:uiPriority="59" w:unhideWhenUsed="0"/>
+    <w:lsdException w:name="Placeholder Text" w:unhideWhenUsed="0"/>
+    <w:lsdException w:name="No Spacing" w:semiHidden="0" w:uiPriority="1" w:unhideWhenUsed="0" w:qFormat="1"/>
+    <w:lsdException w:name="Light Shading" w:semiHidden="0" w:uiPriority="60" w:unhideWhenUsed="0"/>
+    <w:lsdException w:name="Light List" w:semiHidden="0" w:uiPriority="61" w:unhideWhenUsed="0"/>
+    <w:lsdException w:name="Light Grid" w:semiHidden="0" w:uiPriority="62" w:unhideWhenUsed="0"/>
+    <w:lsdException w:name="Medium Shading 1" w:semiHidden="0" w:uiPriority="63" w:unhideWhenUsed="0"/>
+    <w:lsdException w:name="Medium Shading 2" w:semiHidden="0" w:uiPriority="64" w:unhideWhenUsed="0"/>
+    <w:lsdException w:name="Medium List 1" w:semiHidden="0" w:uiPriority="65" w:unhideWhenUsed="0"/>
+    <w:lsdException w:name="Medium List 2" w:semiHidden="0" w:uiPriority="66" w:unhideWhenUsed="0"/>
+    <w:lsdException w:name="Medium Grid 1" w:semiHidden="0" w:uiPriority="67" w:unhideWhenUsed="0"/>
+    <w:lsdException w:name="Medium Grid 2" w:semiHidden="0" w:uiPriority="68" w:unhideWhenUsed="0"/>
+    <w:lsdException w:name="Medium Grid 3" w:semiHidden="0" w:uiPriority="69" w:unhideWhenUsed="0"/>
+    <w:lsdException w:name="Dark List" w:semiHidden="0" w:uiPriority="70" w:unhideWhenUsed="0"/>
+    <w:lsdException w:name="Colorful Shading" w:semiHidden="0" w:uiPriority="71" w:unhideWhenUsed="0"/>
+    <w:lsdException w:name="Colorful List" w:semiHidden="0" w:uiPriority="72" w:unhideWhenUsed="0"/>
+    <w:lsdException w:name="Colorful Grid" w:semiHidden="0" w:uiPriority="73" w:unhideWhenUsed="0"/>
+    <w:lsdException w:name="Light Shading Accent 1" w:semiHidden="0" w:uiPriority="60" w:unhideWhenUsed="0"/>
+    <w:lsdException w:name="Light List Accent 1" w:semiHidden="0" w:uiPriority="61" w:unhideWhenUsed="0"/>
+    <w:lsdException w:name="Light Grid Accent 1" w:semiHidden="0" w:uiPriority="62" w:unhideWhenUsed="0"/>
+    <w:lsdException w:name="Medium Shading 1 Accent 1" w:semiHidden="0" w:uiPriority="63" w:unhideWhenUsed="0"/>
+    <w:lsdException w:name="Medium Shading 2 Accent 1" w:semiHidden="0" w:uiPriority="64" w:unhideWhenUsed="0"/>
+    <w:lsdException w:name="Medium List 1 Accent 1" w:semiHidden="0" w:uiPriority="65" w:unhideWhenUsed="0"/>
+    <w:lsdException w:name="Revision" w:unhideWhenUsed="0"/>
+    <w:lsdException w:name="List Paragraph" w:semiHidden="0" w:uiPriority="34" w:unhideWhenUsed="0" w:qFormat="1"/>
+    <w:lsdException w:name="Quote" w:semiHidden="0" w:uiPriority="29" w:unhideWhenUsed="0" w:qFormat="1"/>
+    <w:lsdException w:name="Intense Quote" w:semiHidden="0" w:uiPriority="30" w:unhideWhenUsed="0" w:qFormat="1"/>
+    <w:lsdException w:name="Medium List 2 Accent 1" w:semiHidden="0" w:uiPriority="66" w:unhideWhenUsed="0"/>
+    <w:lsdException w:name="Medium Grid 1 Accent 1" w:semiHidden="0" w:uiPriority="67" w:unhideWhenUsed="0"/>
+    <w:lsdException w:name="Medium Grid 2 Accent 1" w:semiHidden="0" w:uiPriority="68" w:unhideWhenUsed="0"/>
+    <w:lsdException w:name="Medium Grid 3 Accent 1" w:semiHidden="0" w:uiPriority="69" w:unhideWhenUsed="0"/>
+    <w:lsdException w:name="Dark List Accent 1" w:semiHidden="0" w:uiPriority="70" w:unhideWhenUsed="0"/>
+    <w:lsdException w:name="Colorful Shading Accent 1" w:semiHidden="0" w:uiPriority="71" w:unhideWhenUsed="0"/>
+    <w:lsdException w:name="Colorful List Accent 1" w:semiHidden="0" w:uiPriority="72" w:unhideWhenUsed="0"/>
+    <w:lsdException w:name="Colorful Grid Accent 1" w:semiHidden="0" w:uiPriority="73" w:unhideWhenUsed="0"/>
+    <w:lsdException w:name="Light Shading Accent 2" w:semiHidden="0" w:uiPriority="60" w:unhideWhenUsed="0"/>
+    <w:lsdException w:name="Light List Accent 2" w:semiHidden="0" w:uiPriority="61" w:unhideWhenUsed="0"/>
+    <w:lsdException w:name="Light Grid Accent 2" w:semiHidden="0" w:uiPriority="62" w:unhideWhenUsed="0"/>
+    <w:lsdException w:name="Medium Shading 1 Accent 2" w:semiHidden="0" w:uiPriority="63" w:unhideWhenUsed="0"/>
+    <w:lsdException w:name="Medium Shading 2 Accent 2" w:semiHidden="0" w:uiPriority="64" w:unhideWhenUsed="0"/>
+    <w:lsdException w:name="Medium List 1 Accent 2" w:semiHidden="0" w:uiPriority="65" w:unhideWhenUsed="0"/>
+    <w:lsdException w:name="Medium List 2 Accent 2" w:semiHidden="0" w:uiPriority="66" w:unhideWhenUsed="0"/>
+    <w:lsdException w:name="Medium Grid 1 Accent 2" w:semiHidden="0" w:uiPriority="67" w:unhideWhenUsed="0"/>
+    <w:lsdException w:name="Medium Grid 2 Accent 2" w:semiHidden="0" w:uiPriority="68" w:unhideWhenUsed="0"/>
+    <w:lsdException w:name="Medium Grid 3 Accent 2" w:semiHidden="0" w:uiPriority="69" w:unhideWhenUsed="0"/>
+    <w:lsdException w:name="Dark List Accent 2" w:semiHidden="0" w:uiPriority="70" w:unhideWhenUsed="0"/>
+    <w:lsdException w:name="Colorful Shading Accent 2" w:semiHidden="0" w:uiPriority="71" w:unhideWhenUsed="0"/>
+    <w:lsdException w:name="Colorful List Accent 2" w:semiHidden="0" w:uiPriority="72" w:unhideWhenUsed="0"/>
+    <w:lsdException w:name="Colorful Grid Accent 2" w:semiHidden="0" w:uiPriority="73" w:unhideWhenUsed="0"/>
+    <w:lsdException w:name="Light Shading Accent 3" w:semiHidden="0" w:uiPriority="60" w:unhideWhenUsed="0"/>
+    <w:lsdException w:name="Light List Accent 3" w:semiHidden="0" w:uiPriority="61" w:unhideWhenUsed="0"/>
+    <w:lsdException w:name="Light Grid Accent 3" w:semiHidden="0" w:uiPriority="62" w:unhideWhenUsed="0"/>
+    <w:lsdException w:name="Medium Shading 1 Accent 3" w:semiHidden="0" w:uiPriority="63" w:unhideWhenUsed="0"/>
+    <w:lsdException w:name="Medium Shading 2 Accent 3" w:semiHidden="0" w:uiPriority="64" w:unhideWhenUsed="0"/>
+    <w:lsdException w:name="Medium List 1 Accent 3" w:semiHidden="0" w:uiPriority="65" w:unhideWhenUsed="0"/>
+    <w:lsdException w:name="Medium List 2 Accent 3" w:semiHidden="0" w:uiPriority="66" w:unhideWhenUsed="0"/>
+    <w:lsdException w:name="Medium Grid 1 Accent 3" w:semiHidden="0" w:uiPriority="67" w:unhideWhenUsed="0"/>
+    <w:lsdException w:name="Medium Grid 2 Accent 3" w:semiHidden="0" w:uiPriority="68" w:unhideWhenUsed="0"/>
+    <w:lsdException w:name="Medium Grid 3 Accent 3" w:semiHidden="0" w:uiPriority="69" w:unhideWhenUsed="0"/>
+    <w:lsdException w:name="Dark List Accent 3" w:semiHidden="0" w:uiPriority="70" w:unhideWhenUsed="0"/>
+    <w:lsdException w:name="Colorful Shading Accent 3" w:semiHidden="0" w:uiPriority="71" w:unhideWhenUsed="0"/>
+    <w:lsdException w:name="Colorful List Accent 3" w:semiHidden="0" w:uiPriority="72" w:unhideWhenUsed="0"/>
+    <w:lsdException w:name="Colorful Grid Accent 3" w:semiHidden="0" w:uiPriority="73" w:unhideWhenUsed="0"/>
+    <w:lsdException w:name="Light Shading Accent 4" w:semiHidden="0" w:uiPriority="60" w:unhideWhenUsed="0"/>
+    <w:lsdException w:name="Light List Accent 4" w:semiHidden="0" w:uiPriority="61" w:unhideWhenUsed="0"/>
+    <w:lsdException w:name="Light Grid Accent 4" w:semiHidden="0" w:uiPriority="62" w:unhideWhenUsed="0"/>
+    <w:lsdException w:name="Medium Shading 1 Accent 4" w:semiHidden="0" w:uiPriority="63" w:unhideWhenUsed="0"/>
+    <w:lsdException w:name="Medium Shading 2 Accent 4" w:semiHidden="0" w:uiPriority="64" w:unhideWhenUsed="0"/>
+    <w:lsdException w:name="Medium List 1 Accent 4" w:semiHidden="0" w:uiPriority="65" w:unhideWhenUsed="0"/>
+    <w:lsdException w:name="Medium List 2 Accent 4" w:semiHidden="0" w:uiPriority="66" w:unhideWhenUsed="0"/>
+    <w:lsdException w:name="Medium Grid 1 Accent 4" w:semiHidden="0" w:uiPriority="67" w:unhideWhenUsed="0"/>
+    <w:lsdException w:name="Medium Grid 2 Accent 4" w:semiHidden="0" w:uiPriority="68" w:unhideWhenUsed="0"/>
+    <w:lsdException w:name="Medium Grid 3 Accent 4" w:semiHidden="0" w:uiPriority="69" w:unhideWhenUsed="0"/>
+    <w:lsdException w:name="Dark List Accent 4" w:semiHidden="0" w:uiPriority="70" w:unhideWhenUsed="0"/>
+    <w:lsdException w:name="Colorful Shading Accent 4" w:semiHidden="0" w:uiPriority="71" w:unhideWhenUsed="0"/>
+    <w:lsdException w:name="Colorful List Accent 4" w:semiHidden="0" w:uiPriority="72" w:unhideWhenUsed="0"/>
+    <w:lsdException w:name="Colorful Grid Accent 4" w:semiHidden="0" w:uiPriority="73" w:unhideWhenUsed="0"/>
+    <w:lsdException w:name="Light Shading Accent 5" w:semiHidden="0" w:uiPriority="60" w:unhideWhenUsed="0"/>
+    <w:lsdException w:name="Light List Accent 5" w:semiHidden="0" w:uiPriority="61" w:unhideWhenUsed="0"/>
+    <w:lsdException w:name="Light Grid Accent 5" w:semiHidden="0" w:uiPriority="62" w:unhideWhenUsed="0"/>
+    <w:lsdException w:name="Medium Shading 1 Accent 5" w:semiHidden="0" w:uiPriority="63" w:unhideWhenUsed="0"/>
+    <w:lsdException w:name="Medium Shading 2 Accent 5" w:semiHidden="0" w:uiPriority="64" w:unhideWhenUsed="0"/>
+    <w:lsdException w:name="Medium List 1 Accent 5" w:semiHidden="0" w:uiPriority="65" w:unhideWhenUsed="0"/>
+    <w:lsdException w:name="Medium List 2 Accent 5" w:semiHidden="0" w:uiPriority="66" w:unhideWhenUsed="0"/>
+    <w:lsdException w:name="Medium Grid 1 Accent 5" w:semiHidden="0" w:uiPriority="67" w:unhideWhenUsed="0"/>
+    <w:lsdException w:name="Medium Grid 2 Accent 5" w:semiHidden="0" w:uiPriority="68" w:unhideWhenUsed="0"/>
+    <w:lsdException w:name="Medium Grid 3 Accent 5" w:semiHidden="0" w:uiPriority="69" w:unhideWhenUsed="0"/>
+    <w:lsdException w:name="Dark List Accent 5" w:semiHidden="0" w:uiPriority="70" w:unhideWhenUsed="0"/>
+    <w:lsdException w:name="Colorful Shading Accent 5" w:semiHidden="0" w:uiPriority="71" w:unhideWhenUsed="0"/>
+    <w:lsdException w:name="Colorful List Accent 5" w:semiHidden="0" w:uiPriority="72" w:unhideWhenUsed="0"/>
+    <w:lsdException w:name="Colorful Grid Accent 5" w:semiHidden="0" w:uiPriority="73" w:unhideWhenUsed="0"/>
+    <w:lsdException w:name="Light Shading Accent 6" w:semiHidden="0" w:uiPriority="60" w:unhideWhenUsed="0"/>
+    <w:lsdException w:name="Light List Accent 6" w:semiHidden="0" w:uiPriority="61" w:unhideWhenUsed="0"/>
+    <w:lsdException w:name="Light Grid Accent 6" w:semiHidden="0" w:uiPriority="62" w:unhideWhenUsed="0"/>
+    <w:lsdException w:name="Medium Shading 1 Accent 6" w:semiHidden="0" w:uiPriority="63" w:unhideWhenUsed="0"/>
+    <w:lsdException w:name="Medium Shading 2 Accent 6" w:semiHidden="0" w:uiPriority="64" w:unhideWhenUsed="0"/>
+    <w:lsdException w:name="Medium List 1 Accent 6" w:semiHidden="0" w:uiPriority="65" w:unhideWhenUsed="0"/>
+    <w:lsdException w:name="Medium List 2 Accent 6" w:semiHidden="0" w:uiPriority="66" w:unhideWhenUsed="0"/>
+    <w:lsdException w:name="Medium Grid 1 Accent 6" w:semiHidden="0" w:uiPriority="67" w:unhideWhenUsed="0"/>
+    <w:lsdException w:name="Medium Grid 2 Accent 6" w:semiHidden="0" w:uiPriority="68" w:unhideWhenUsed="0"/>
+    <w:lsdException w:name="Medium Grid 3 Accent 6" w:semiHidden="0" w:uiPriority="69" w:unhideWhenUsed="0"/>
+    <w:lsdException w:name="Dark List Accent 6" w:semiHidden="0" w:uiPriority="70" w:unhideWhenUsed="0"/>
+    <w:lsdException w:name="Colorful Shading Accent 6" w:semiHidden="0" w:uiPriority="71" w:unhideWhenUsed="0"/>
+    <w:lsdException w:name="Colorful List Accent 6" w:semiHidden="0" w:uiPriority="72" w:unhideWhenUsed="0"/>
+    <w:lsdException w:name="Colorful Grid Accent 6" w:semiHidden="0" w:uiPriority="73" w:unhideWhenUsed="0"/>
+    <w:lsdException w:name="Subtle Emphasis" w:semiHidden="0" w:uiPriority="19" w:unhideWhenUsed="0" w:qFormat="1"/>
+    <w:lsdException w:name="Intense Emphasis" w:semiHidden="0" w:uiPriority="21" w:unhideWhenUsed="0" w:qFormat="1"/>
+    <w:lsdException w:name="Subtle Reference" w:semiHidden="0" w:uiPriority="31" w:unhideWhenUsed="0" w:qFormat="1"/>
+    <w:lsdException w:name="Intense Reference" w:semiHidden="0" w:uiPriority="32" w:unhideWhenUsed="0" w:qFormat="1"/>
+    <w:lsdException w:name="Book Title" w:semiHidden="0" w:uiPriority="33" w:unhideWhenUsed="0" w:qFormat="1"/>
+    <w:lsdException w:name="Bibliography" w:uiPriority="37"/>
+    <w:lsdException w:name="TOC Heading" w:uiPriority="39" w:qFormat="1"/>
+  </w:latentStyles>
   <w:style w:type="paragraph" w:default="1" w:styleId="Normal">
     <w:name w:val="Normal"/>
-    <w:next w:val="Normal"/>
-    <w:pPr/>
+    <w:rsid w:val="00EF6F98"/>
     <w:rPr>
       <w:sz w:val="24"/>
       <w:szCs w:val="24"/>
-      <w:lang w:val="en-US" w:eastAsia="en-US" w:bidi="ar-SA"/>
+      <w:lang w:bidi="ar-SA"/>
     </w:rPr>
   </w:style>
-  <w:style w:type="character" w:default="1" w:styleId="Default Paragraph Font">
+  <w:style w:type="character" w:default="1" w:styleId="DefaultParagraphFont">
     <w:name w:val="Default Paragraph Font"/>
-    <w:next w:val="Default Paragraph Font"/>
+    <w:uiPriority w:val="1"/>
+    <w:semiHidden/>
+    <w:unhideWhenUsed/>
+  </w:style>
+  <w:style w:type="table" w:default="1" w:styleId="TableNormal">
+    <w:name w:val="Normal Table"/>
+    <w:uiPriority w:val="99"/>
+    <w:semiHidden/>
+    <w:unhideWhenUsed/>
+    <w:qFormat/>
+    <w:tblPr>
+      <w:tblInd w:w="0" w:type="dxa"/>
+      <w:tblCellMar>
+        <w:top w:w="0" w:type="dxa"/>
+        <w:left w:w="108" w:type="dxa"/>
+        <w:bottom w:w="0" w:type="dxa"/>
+        <w:right w:w="108" w:type="dxa"/>
+      </w:tblCellMar>
+    </w:tblPr>
+  </w:style>
+  <w:style w:type="numbering" w:default="1" w:styleId="NoList">
+    <w:name w:val="No List"/>
+    <w:uiPriority w:val="99"/>
+    <w:semiHidden/>
+    <w:unhideWhenUsed/>
   </w:style>
   <w:style w:type="character" w:styleId="Hyperlink">
     <w:name w:val="Hyperlink"/>
+    <w:rsid w:val="00EF6F98"/>
     <w:rPr>
       <w:u w:val="single"/>
     </w:rPr>
   </w:style>
-  <w:style w:type="table" w:default="1" w:styleId="Table Normal">
-    <w:name w:val="Table Normal"/>
-    <w:next w:val="Table Normal"/>
-    <w:pPr/>
-    <w:tblPr>
-      <w:tblInd w:w="0" w:type="dxa"/>
-    </w:tblPr>
-    <w:trPr/>
-    <w:tcPr/>
-    <w:tblStylePr w:type="firstRow"/>
-    <w:tblStylePr w:type="lastRow"/>
-    <w:tblStylePr w:type="firstCol"/>
-    <w:tblStylePr w:type="lastCol"/>
-    <w:tblStylePr w:type="band1Vert"/>
-    <w:tblStylePr w:type="band2Vert"/>
-    <w:tblStylePr w:type="band1Horz"/>
-    <w:tblStylePr w:type="band2Horz"/>
-    <w:tblStylePr w:type="neCell"/>
-    <w:tblStylePr w:type="nwCell"/>
-    <w:tblStylePr w:type="seCell"/>
-    <w:tblStylePr w:type="swCell"/>
-  </w:style>
-  <w:style w:type="numbering" w:default="1" w:styleId="No List">
-    <w:name w:val="No List"/>
-    <w:next w:val="No List"/>
-    <w:pPr/>
-  </w:style>
-  <w:style w:type="paragraph" w:styleId="Kopf- und Fußzeilen">
+  <w:style w:type="paragraph" w:customStyle="1" w:styleId="Kopf-undFuzeilen">
     <w:name w:val="Kopf- und Fußzeilen"/>
-    <w:next w:val="Kopf- und Fußzeilen"/>
+    <w:rsid w:val="00EF6F98"/>
     <w:pPr>
-      <w:keepNext w:val="0"/>
-      <w:keepLines w:val="0"/>
-      <w:pageBreakBefore w:val="0"/>
-      <w:widowControl w:val="1"/>
-      <w:shd w:val="clear" w:color="auto" w:fill="auto"/>
       <w:tabs>
         <w:tab w:val="right" w:pos="9020"/>
       </w:tabs>
-      <w:suppressAutoHyphens w:val="0"/>
-      <w:bidi w:val="0"/>
-      <w:spacing w:before="0" w:after="0" w:line="240" w:lineRule="auto"/>
-      <w:ind w:left="0" w:right="0" w:firstLine="0"/>
-      <w:jc w:val="left"/>
-      <w:outlineLvl w:val="9"/>
     </w:pPr>
     <w:rPr>
-      <w:rFonts w:ascii="Helvetica" w:cs="Arial Unicode MS" w:hAnsi="Arial Unicode MS" w:eastAsia="Arial Unicode MS"/>
-      <w:b w:val="0"/>
-      <w:bCs w:val="0"/>
-      <w:i w:val="0"/>
-      <w:iCs w:val="0"/>
-      <w:caps w:val="0"/>
-      <w:smallCaps w:val="0"/>
-      <w:strike w:val="0"/>
-      <w:dstrike w:val="0"/>
-      <w:outline w:val="0"/>
+      <w:rFonts w:ascii="Helvetica" w:hAnsi="Arial Unicode MS" w:cs="Arial Unicode MS"/>
       <w:color w:val="000000"/>
-      <w:spacing w:val="0"/>
-      <w:kern w:val="0"/>
-      <w:position w:val="0"/>
       <w:sz w:val="24"/>
       <w:szCs w:val="24"/>
-      <w:u w:val="none"/>
-      <w:vertAlign w:val="baseline"/>
     </w:rPr>
   </w:style>
-  <w:style w:type="paragraph" w:styleId="Untertitel A">
+  <w:style w:type="paragraph" w:customStyle="1" w:styleId="UntertitelA">
     <w:name w:val="Untertitel A"/>
-    <w:next w:val="Untertitel A"/>
+    <w:rsid w:val="00EF6F98"/>
     <w:pPr>
-      <w:keepNext w:val="0"/>
-      <w:keepLines w:val="0"/>
-      <w:pageBreakBefore w:val="0"/>
-      <w:widowControl w:val="1"/>
-      <w:pBdr>
-        <w:top w:val="nil"/>
-        <w:left w:val="nil"/>
-        <w:bottom w:val="nil"/>
-        <w:right w:val="nil"/>
-      </w:pBdr>
-      <w:shd w:val="clear" w:color="auto" w:fill="auto"/>
       <w:tabs>
         <w:tab w:val="left" w:pos="1150"/>
       </w:tabs>
-      <w:suppressAutoHyphens w:val="0"/>
-      <w:bidi w:val="0"/>
-      <w:spacing w:before="0" w:after="0" w:line="240" w:lineRule="auto"/>
-      <w:ind w:left="0" w:right="0" w:firstLine="0"/>
-      <w:jc w:val="left"/>
-      <w:outlineLvl w:val="9"/>
     </w:pPr>
     <w:rPr>
-      <w:rFonts w:ascii="Helvetica" w:cs="Arial Unicode MS" w:hAnsi="Arial Unicode MS" w:eastAsia="Arial Unicode MS"/>
-      <w:b w:val="1"/>
-      <w:bCs w:val="1"/>
-      <w:i w:val="0"/>
-      <w:iCs w:val="0"/>
-      <w:caps w:val="1"/>
-      <w:strike w:val="0"/>
-      <w:dstrike w:val="0"/>
-      <w:outline w:val="0"/>
+      <w:rFonts w:ascii="Helvetica" w:hAnsi="Arial Unicode MS" w:cs="Arial Unicode MS"/>
+      <w:b/>
+      <w:bCs/>
+      <w:caps/>
       <w:color w:val="000000"/>
-      <w:spacing w:val="0"/>
-      <w:kern w:val="0"/>
-      <w:position w:val="0"/>
-      <w:sz w:val="20"/>
-      <w:szCs w:val="20"/>
-      <w:u w:val="none" w:color="000000"/>
-      <w:vertAlign w:val="baseline"/>
+      <w:u w:color="000000"/>
       <w:lang w:val="de-DE"/>
     </w:rPr>
   </w:style>
-  <w:style w:type="paragraph" w:styleId="Text A">
+  <w:style w:type="paragraph" w:customStyle="1" w:styleId="TextA">
     <w:name w:val="Text A"/>
-    <w:next w:val="Text A"/>
-    <w:pPr>
-      <w:keepNext w:val="0"/>
-      <w:keepLines w:val="0"/>
-      <w:pageBreakBefore w:val="0"/>
-      <w:widowControl w:val="1"/>
-      <w:pBdr>
-        <w:top w:val="nil"/>
-        <w:left w:val="nil"/>
-        <w:bottom w:val="nil"/>
-        <w:right w:val="nil"/>
-      </w:pBdr>
-      <w:shd w:val="clear" w:color="auto" w:fill="auto"/>
-      <w:suppressAutoHyphens w:val="0"/>
-      <w:bidi w:val="0"/>
-      <w:spacing w:before="0" w:after="0" w:line="240" w:lineRule="auto"/>
-      <w:ind w:left="0" w:right="0" w:firstLine="0"/>
-      <w:jc w:val="left"/>
-      <w:outlineLvl w:val="9"/>
-    </w:pPr>
+    <w:rsid w:val="00EF6F98"/>
     <w:rPr>
-      <w:rFonts w:ascii="Helvetica" w:cs="Helvetica" w:hAnsi="Helvetica" w:eastAsia="Helvetica"/>
-      <w:b w:val="0"/>
-      <w:bCs w:val="0"/>
-      <w:i w:val="0"/>
-      <w:iCs w:val="0"/>
-      <w:caps w:val="0"/>
-      <w:smallCaps w:val="0"/>
-      <w:strike w:val="0"/>
-      <w:dstrike w:val="0"/>
-      <w:outline w:val="0"/>
+      <w:rFonts w:ascii="Helvetica" w:eastAsia="Helvetica" w:hAnsi="Helvetica" w:cs="Helvetica"/>
       <w:color w:val="000000"/>
-      <w:spacing w:val="0"/>
-      <w:kern w:val="0"/>
-      <w:position w:val="0"/>
       <w:sz w:val="22"/>
       <w:szCs w:val="22"/>
-      <w:u w:val="none" w:color="000000"/>
-      <w:vertAlign w:val="baseline"/>
+      <w:u w:color="000000"/>
       <w:lang w:val="de-DE"/>
     </w:rPr>
   </w:style>
-  <w:style w:type="paragraph" w:styleId="Überschrift 3 A">
+  <w:style w:type="paragraph" w:customStyle="1" w:styleId="berschrift3A">
     <w:name w:val="Überschrift 3 A"/>
-    <w:next w:val="Text A"/>
+    <w:next w:val="TextA"/>
+    <w:rsid w:val="00EF6F98"/>
     <w:pPr>
-      <w:keepNext w:val="1"/>
-      <w:keepLines w:val="0"/>
-      <w:pageBreakBefore w:val="0"/>
-      <w:widowControl w:val="1"/>
-      <w:pBdr>
-        <w:top w:val="nil"/>
-        <w:left w:val="nil"/>
-        <w:bottom w:val="nil"/>
-        <w:right w:val="nil"/>
-      </w:pBdr>
-      <w:shd w:val="clear" w:color="auto" w:fill="auto"/>
-      <w:suppressAutoHyphens w:val="0"/>
-      <w:bidi w:val="0"/>
+      <w:keepNext/>
       <w:spacing w:before="360" w:after="40" w:line="288" w:lineRule="auto"/>
-      <w:ind w:left="0" w:right="0" w:firstLine="0"/>
-      <w:jc w:val="left"/>
       <w:outlineLvl w:val="2"/>
     </w:pPr>
     <w:rPr>
-      <w:rFonts w:ascii="Helvetica Light" w:cs="Arial Unicode MS" w:hAnsi="Arial Unicode MS" w:eastAsia="Arial Unicode MS"/>
-      <w:b w:val="0"/>
-      <w:bCs w:val="0"/>
-      <w:i w:val="0"/>
-      <w:iCs w:val="0"/>
-      <w:caps w:val="0"/>
-      <w:smallCaps w:val="0"/>
-      <w:strike w:val="0"/>
-      <w:dstrike w:val="0"/>
-      <w:outline w:val="0"/>
+      <w:rFonts w:ascii="Helvetica Light" w:hAnsi="Arial Unicode MS" w:cs="Arial Unicode MS"/>
       <w:color w:val="000000"/>
       <w:spacing w:val="5"/>
-      <w:kern w:val="0"/>
-      <w:position w:val="0"/>
       <w:sz w:val="28"/>
       <w:szCs w:val="28"/>
-      <w:u w:val="none" w:color="000000"/>
-      <w:vertAlign w:val="baseline"/>
+      <w:u w:color="000000"/>
       <w:lang w:val="de-DE"/>
     </w:rPr>
   </w:style>
@@ -762,7 +1048,7 @@
 </file>
 
 <file path=word/theme/theme1.xml><?xml version="1.0" encoding="utf-8"?>
-<a:theme xmlns:a="http://schemas.openxmlformats.org/drawingml/2006/main" xmlns:r="http://schemas.openxmlformats.org/officeDocument/2006/relationships" name="Blank">
+<a:theme xmlns:a="http://schemas.openxmlformats.org/drawingml/2006/main" name="Blank">
   <a:themeElements>
     <a:clrScheme name="Blank">
       <a:dk1>
@@ -954,7 +1240,7 @@
       <a:effectStyleLst>
         <a:effectStyle>
           <a:effectLst>
-            <a:outerShdw sx="100000" sy="100000" kx="0" ky="0" algn="b" rotWithShape="0" blurRad="38100" dist="25400" dir="5400000">
+            <a:outerShdw blurRad="38100" dist="25400" dir="5400000" rotWithShape="0">
               <a:srgbClr val="000000">
                 <a:alpha val="50000"/>
               </a:srgbClr>
@@ -963,7 +1249,7 @@
         </a:effectStyle>
         <a:effectStyle>
           <a:effectLst>
-            <a:outerShdw sx="100000" sy="100000" kx="0" ky="0" algn="b" rotWithShape="0" blurRad="38100" dist="25400" dir="5400000">
+            <a:outerShdw blurRad="38100" dist="25400" dir="5400000" rotWithShape="0">
               <a:srgbClr val="000000">
                 <a:alpha val="50000"/>
               </a:srgbClr>
@@ -972,7 +1258,7 @@
         </a:effectStyle>
         <a:effectStyle>
           <a:effectLst>
-            <a:outerShdw sx="100000" sy="100000" kx="0" ky="0" algn="b" rotWithShape="0" blurRad="38100" dist="25400" dir="5400000">
+            <a:outerShdw blurRad="38100" dist="25400" dir="5400000" rotWithShape="0">
               <a:srgbClr val="000000">
                 <a:alpha val="50000"/>
               </a:srgbClr>
@@ -981,7 +1267,7 @@
         </a:effectStyle>
         <a:effectStyle>
           <a:effectLst>
-            <a:outerShdw sx="100000" sy="100000" kx="0" ky="0" algn="b" rotWithShape="0" blurRad="40000" dist="20000" dir="5400000">
+            <a:outerShdw blurRad="40000" dist="20000" dir="5400000" rotWithShape="0">
               <a:srgbClr val="000000">
                 <a:alpha val="38000"/>
               </a:srgbClr>
@@ -990,7 +1276,7 @@
         </a:effectStyle>
         <a:effectStyle>
           <a:effectLst>
-            <a:outerShdw sx="100000" sy="100000" kx="0" ky="0" algn="b" rotWithShape="0" blurRad="40000" dist="23000" dir="5400000">
+            <a:outerShdw blurRad="40000" dist="23000" dir="5400000" rotWithShape="0">
               <a:srgbClr val="000000">
                 <a:alpha val="35000"/>
               </a:srgbClr>
@@ -999,7 +1285,7 @@
         </a:effectStyle>
         <a:effectStyle>
           <a:effectLst>
-            <a:outerShdw sx="100000" sy="100000" kx="0" ky="0" algn="b" rotWithShape="0" blurRad="40000" dist="23000" dir="5400000">
+            <a:outerShdw blurRad="40000" dist="23000" dir="5400000" rotWithShape="0">
               <a:srgbClr val="000000">
                 <a:alpha val="35000"/>
               </a:srgbClr>
@@ -1111,8 +1397,8 @@
     <a:spDef>
       <a:spPr>
         <a:blipFill rotWithShape="1">
-          <a:blip r:embed="rId1"/>
-          <a:srcRect l="0" t="0" r="0" b="0"/>
+          <a:blip xmlns:r="http://schemas.openxmlformats.org/officeDocument/2006/relationships" r:embed="rId1"/>
+          <a:srcRect/>
           <a:tile tx="0" ty="0" sx="100000" sy="100000" flip="none" algn="tl"/>
         </a:blipFill>
         <a:ln w="12700" cap="flat">
@@ -1120,14 +1406,14 @@
           <a:miter lim="400000"/>
         </a:ln>
         <a:effectLst>
-          <a:outerShdw sx="100000" sy="100000" kx="0" ky="0" algn="b" rotWithShape="0" blurRad="38100" dist="25400" dir="5400000">
+          <a:outerShdw blurRad="38100" dist="25400" dir="5400000" rotWithShape="0">
             <a:srgbClr val="000000">
               <a:alpha val="50000"/>
             </a:srgbClr>
           </a:outerShdw>
         </a:effectLst>
       </a:spPr>
-      <a:bodyPr rot="0" spcFirstLastPara="1" vertOverflow="overflow" horzOverflow="overflow" vert="horz" wrap="square" lIns="50800" tIns="50800" rIns="50800" bIns="50800" numCol="1" spcCol="38100" rtlCol="0" anchor="ctr" upright="0">
+      <a:bodyPr rot="0" spcFirstLastPara="1" vertOverflow="overflow" horzOverflow="overflow" vert="horz" wrap="square" lIns="50800" tIns="50800" rIns="50800" bIns="50800" numCol="1" spcCol="38100" rtlCol="0" anchor="ctr">
         <a:spAutoFit/>
       </a:bodyPr>
       <a:lstStyle>
@@ -1146,7 +1432,7 @@
           <a:buFontTx/>
           <a:buNone/>
           <a:tabLst/>
-          <a:defRPr b="0" baseline="0" cap="none" i="0" spc="0" strike="noStrike" sz="1200" u="none" kumimoji="0" normalizeH="0">
+          <a:defRPr kumimoji="0" sz="1200" b="0" i="0" u="none" strike="noStrike" cap="none" spc="0" normalizeH="0" baseline="0">
             <a:ln>
               <a:noFill/>
             </a:ln>
@@ -1154,7 +1440,7 @@
               <a:srgbClr val="FFFFFF"/>
             </a:solidFill>
             <a:effectLst>
-              <a:outerShdw sx="100000" sy="100000" kx="0" ky="0" algn="b" rotWithShape="0" blurRad="25400" dist="23998" dir="2700000">
+              <a:outerShdw blurRad="25400" dist="23998" dir="2700000" rotWithShape="0">
                 <a:srgbClr val="000000">
                   <a:alpha val="31034"/>
                 </a:srgbClr>
@@ -1182,7 +1468,7 @@
           <a:buFontTx/>
           <a:buNone/>
           <a:tabLst/>
-          <a:defRPr b="0" baseline="0" cap="none" i="0" spc="0" strike="noStrike" sz="1800" u="none" kumimoji="0" normalizeH="0">
+          <a:defRPr kumimoji="0" sz="1800" b="0" i="0" u="none" strike="noStrike" cap="none" spc="0" normalizeH="0" baseline="0">
             <a:ln>
               <a:noFill/>
             </a:ln>
@@ -1208,7 +1494,7 @@
           <a:buFontTx/>
           <a:buNone/>
           <a:tabLst/>
-          <a:defRPr b="0" baseline="0" cap="none" i="0" spc="0" strike="noStrike" sz="1800" u="none" kumimoji="0" normalizeH="0">
+          <a:defRPr kumimoji="0" sz="1800" b="0" i="0" u="none" strike="noStrike" cap="none" spc="0" normalizeH="0" baseline="0">
             <a:ln>
               <a:noFill/>
             </a:ln>
@@ -1234,7 +1520,7 @@
           <a:buFontTx/>
           <a:buNone/>
           <a:tabLst/>
-          <a:defRPr b="0" baseline="0" cap="none" i="0" spc="0" strike="noStrike" sz="1800" u="none" kumimoji="0" normalizeH="0">
+          <a:defRPr kumimoji="0" sz="1800" b="0" i="0" u="none" strike="noStrike" cap="none" spc="0" normalizeH="0" baseline="0">
             <a:ln>
               <a:noFill/>
             </a:ln>
@@ -1260,7 +1546,7 @@
           <a:buFontTx/>
           <a:buNone/>
           <a:tabLst/>
-          <a:defRPr b="0" baseline="0" cap="none" i="0" spc="0" strike="noStrike" sz="1800" u="none" kumimoji="0" normalizeH="0">
+          <a:defRPr kumimoji="0" sz="1800" b="0" i="0" u="none" strike="noStrike" cap="none" spc="0" normalizeH="0" baseline="0">
             <a:ln>
               <a:noFill/>
             </a:ln>
@@ -1286,7 +1572,7 @@
           <a:buFontTx/>
           <a:buNone/>
           <a:tabLst/>
-          <a:defRPr b="0" baseline="0" cap="none" i="0" spc="0" strike="noStrike" sz="1800" u="none" kumimoji="0" normalizeH="0">
+          <a:defRPr kumimoji="0" sz="1800" b="0" i="0" u="none" strike="noStrike" cap="none" spc="0" normalizeH="0" baseline="0">
             <a:ln>
               <a:noFill/>
             </a:ln>
@@ -1312,7 +1598,7 @@
           <a:buFontTx/>
           <a:buNone/>
           <a:tabLst/>
-          <a:defRPr b="0" baseline="0" cap="none" i="0" spc="0" strike="noStrike" sz="1800" u="none" kumimoji="0" normalizeH="0">
+          <a:defRPr kumimoji="0" sz="1800" b="0" i="0" u="none" strike="noStrike" cap="none" spc="0" normalizeH="0" baseline="0">
             <a:ln>
               <a:noFill/>
             </a:ln>
@@ -1338,7 +1624,7 @@
           <a:buFontTx/>
           <a:buNone/>
           <a:tabLst/>
-          <a:defRPr b="0" baseline="0" cap="none" i="0" spc="0" strike="noStrike" sz="1800" u="none" kumimoji="0" normalizeH="0">
+          <a:defRPr kumimoji="0" sz="1800" b="0" i="0" u="none" strike="noStrike" cap="none" spc="0" normalizeH="0" baseline="0">
             <a:ln>
               <a:noFill/>
             </a:ln>
@@ -1364,7 +1650,7 @@
           <a:buFontTx/>
           <a:buNone/>
           <a:tabLst/>
-          <a:defRPr b="0" baseline="0" cap="none" i="0" spc="0" strike="noStrike" sz="1800" u="none" kumimoji="0" normalizeH="0">
+          <a:defRPr kumimoji="0" sz="1800" b="0" i="0" u="none" strike="noStrike" cap="none" spc="0" normalizeH="0" baseline="0">
             <a:ln>
               <a:noFill/>
             </a:ln>
@@ -1390,7 +1676,7 @@
           <a:buFontTx/>
           <a:buNone/>
           <a:tabLst/>
-          <a:defRPr b="0" baseline="0" cap="none" i="0" spc="0" strike="noStrike" sz="1800" u="none" kumimoji="0" normalizeH="0">
+          <a:defRPr kumimoji="0" sz="1800" b="0" i="0" u="none" strike="noStrike" cap="none" spc="0" normalizeH="0" baseline="0">
             <a:ln>
               <a:noFill/>
             </a:ln>
@@ -1403,9 +1689,15 @@
         </a:lvl9pPr>
       </a:lstStyle>
       <a:style>
-        <a:lnRef idx="0"/>
-        <a:fillRef idx="0"/>
-        <a:effectRef idx="0"/>
+        <a:lnRef idx="0">
+          <a:scrgbClr r="0" g="0" b="0"/>
+        </a:lnRef>
+        <a:fillRef idx="0">
+          <a:scrgbClr r="0" g="0" b="0"/>
+        </a:fillRef>
+        <a:effectRef idx="0">
+          <a:scrgbClr r="0" g="0" b="0"/>
+        </a:effectRef>
         <a:fontRef idx="none"/>
       </a:style>
     </a:spDef>
@@ -1421,7 +1713,7 @@
         </a:ln>
         <a:effectLst/>
       </a:spPr>
-      <a:bodyPr rot="0" spcFirstLastPara="1" vertOverflow="overflow" horzOverflow="overflow" vert="horz" wrap="square" lIns="91439" tIns="45719" rIns="91439" bIns="45719" numCol="1" spcCol="38100" rtlCol="0" anchor="t" upright="0">
+      <a:bodyPr rot="0" spcFirstLastPara="1" vertOverflow="overflow" horzOverflow="overflow" vert="horz" wrap="square" lIns="91439" tIns="45719" rIns="91439" bIns="45719" numCol="1" spcCol="38100" rtlCol="0" anchor="t">
         <a:noAutofit/>
       </a:bodyPr>
       <a:lstStyle>
@@ -1440,7 +1732,7 @@
           <a:buFontTx/>
           <a:buNone/>
           <a:tabLst/>
-          <a:defRPr b="0" baseline="0" cap="none" i="0" spc="0" strike="noStrike" sz="1800" u="none" kumimoji="0" normalizeH="0">
+          <a:defRPr kumimoji="0" sz="1800" b="0" i="0" u="none" strike="noStrike" cap="none" spc="0" normalizeH="0" baseline="0">
             <a:ln>
               <a:noFill/>
             </a:ln>
@@ -1466,7 +1758,7 @@
           <a:buFontTx/>
           <a:buNone/>
           <a:tabLst/>
-          <a:defRPr b="0" baseline="0" cap="none" i="0" spc="0" strike="noStrike" sz="1800" u="none" kumimoji="0" normalizeH="0">
+          <a:defRPr kumimoji="0" sz="1800" b="0" i="0" u="none" strike="noStrike" cap="none" spc="0" normalizeH="0" baseline="0">
             <a:ln>
               <a:noFill/>
             </a:ln>
@@ -1492,7 +1784,7 @@
           <a:buFontTx/>
           <a:buNone/>
           <a:tabLst/>
-          <a:defRPr b="0" baseline="0" cap="none" i="0" spc="0" strike="noStrike" sz="1800" u="none" kumimoji="0" normalizeH="0">
+          <a:defRPr kumimoji="0" sz="1800" b="0" i="0" u="none" strike="noStrike" cap="none" spc="0" normalizeH="0" baseline="0">
             <a:ln>
               <a:noFill/>
             </a:ln>
@@ -1518,7 +1810,7 @@
           <a:buFontTx/>
           <a:buNone/>
           <a:tabLst/>
-          <a:defRPr b="0" baseline="0" cap="none" i="0" spc="0" strike="noStrike" sz="1800" u="none" kumimoji="0" normalizeH="0">
+          <a:defRPr kumimoji="0" sz="1800" b="0" i="0" u="none" strike="noStrike" cap="none" spc="0" normalizeH="0" baseline="0">
             <a:ln>
               <a:noFill/>
             </a:ln>
@@ -1544,7 +1836,7 @@
           <a:buFontTx/>
           <a:buNone/>
           <a:tabLst/>
-          <a:defRPr b="0" baseline="0" cap="none" i="0" spc="0" strike="noStrike" sz="1800" u="none" kumimoji="0" normalizeH="0">
+          <a:defRPr kumimoji="0" sz="1800" b="0" i="0" u="none" strike="noStrike" cap="none" spc="0" normalizeH="0" baseline="0">
             <a:ln>
               <a:noFill/>
             </a:ln>
@@ -1570,7 +1862,7 @@
           <a:buFontTx/>
           <a:buNone/>
           <a:tabLst/>
-          <a:defRPr b="0" baseline="0" cap="none" i="0" spc="0" strike="noStrike" sz="1800" u="none" kumimoji="0" normalizeH="0">
+          <a:defRPr kumimoji="0" sz="1800" b="0" i="0" u="none" strike="noStrike" cap="none" spc="0" normalizeH="0" baseline="0">
             <a:ln>
               <a:noFill/>
             </a:ln>
@@ -1596,7 +1888,7 @@
           <a:buFontTx/>
           <a:buNone/>
           <a:tabLst/>
-          <a:defRPr b="0" baseline="0" cap="none" i="0" spc="0" strike="noStrike" sz="1800" u="none" kumimoji="0" normalizeH="0">
+          <a:defRPr kumimoji="0" sz="1800" b="0" i="0" u="none" strike="noStrike" cap="none" spc="0" normalizeH="0" baseline="0">
             <a:ln>
               <a:noFill/>
             </a:ln>
@@ -1622,7 +1914,7 @@
           <a:buFontTx/>
           <a:buNone/>
           <a:tabLst/>
-          <a:defRPr b="0" baseline="0" cap="none" i="0" spc="0" strike="noStrike" sz="1800" u="none" kumimoji="0" normalizeH="0">
+          <a:defRPr kumimoji="0" sz="1800" b="0" i="0" u="none" strike="noStrike" cap="none" spc="0" normalizeH="0" baseline="0">
             <a:ln>
               <a:noFill/>
             </a:ln>
@@ -1648,7 +1940,7 @@
           <a:buFontTx/>
           <a:buNone/>
           <a:tabLst/>
-          <a:defRPr b="0" baseline="0" cap="none" i="0" spc="0" strike="noStrike" sz="1800" u="none" kumimoji="0" normalizeH="0">
+          <a:defRPr kumimoji="0" sz="1800" b="0" i="0" u="none" strike="noStrike" cap="none" spc="0" normalizeH="0" baseline="0">
             <a:ln>
               <a:noFill/>
             </a:ln>
@@ -1674,7 +1966,7 @@
           <a:buFontTx/>
           <a:buNone/>
           <a:tabLst/>
-          <a:defRPr b="0" baseline="0" cap="none" i="0" spc="0" strike="noStrike" sz="1800" u="none" kumimoji="0" normalizeH="0">
+          <a:defRPr kumimoji="0" sz="1800" b="0" i="0" u="none" strike="noStrike" cap="none" spc="0" normalizeH="0" baseline="0">
             <a:ln>
               <a:noFill/>
             </a:ln>
@@ -1687,9 +1979,15 @@
         </a:lvl9pPr>
       </a:lstStyle>
       <a:style>
-        <a:lnRef idx="0"/>
-        <a:fillRef idx="0"/>
-        <a:effectRef idx="0"/>
+        <a:lnRef idx="0">
+          <a:scrgbClr r="0" g="0" b="0"/>
+        </a:lnRef>
+        <a:fillRef idx="0">
+          <a:scrgbClr r="0" g="0" b="0"/>
+        </a:fillRef>
+        <a:effectRef idx="0">
+          <a:scrgbClr r="0" g="0" b="0"/>
+        </a:effectRef>
         <a:fontRef idx="none"/>
       </a:style>
     </a:lnDef>
@@ -1702,7 +2000,7 @@
         </a:ln>
         <a:effectLst/>
       </a:spPr>
-      <a:bodyPr rot="0" spcFirstLastPara="1" vertOverflow="overflow" horzOverflow="overflow" vert="horz" wrap="square" lIns="50800" tIns="50800" rIns="50800" bIns="50800" numCol="1" spcCol="38100" rtlCol="0" anchor="t" upright="0">
+      <a:bodyPr rot="0" spcFirstLastPara="1" vertOverflow="overflow" horzOverflow="overflow" vert="horz" wrap="square" lIns="50800" tIns="50800" rIns="50800" bIns="50800" numCol="1" spcCol="38100" rtlCol="0" anchor="t">
         <a:spAutoFit/>
       </a:bodyPr>
       <a:lstStyle>
@@ -1721,7 +2019,7 @@
           <a:buFontTx/>
           <a:buNone/>
           <a:tabLst/>
-          <a:defRPr b="0" baseline="0" cap="none" i="0" spc="0" strike="noStrike" sz="1200" u="none" kumimoji="0" normalizeH="0">
+          <a:defRPr kumimoji="0" sz="1200" b="0" i="0" u="none" strike="noStrike" cap="none" spc="0" normalizeH="0" baseline="0">
             <a:ln>
               <a:noFill/>
             </a:ln>
@@ -1755,7 +2053,7 @@
           <a:buFontTx/>
           <a:buNone/>
           <a:tabLst/>
-          <a:defRPr b="0" baseline="0" cap="none" i="0" spc="0" strike="noStrike" sz="1800" u="none" kumimoji="0" normalizeH="0">
+          <a:defRPr kumimoji="0" sz="1800" b="0" i="0" u="none" strike="noStrike" cap="none" spc="0" normalizeH="0" baseline="0">
             <a:ln>
               <a:noFill/>
             </a:ln>
@@ -1781,7 +2079,7 @@
           <a:buFontTx/>
           <a:buNone/>
           <a:tabLst/>
-          <a:defRPr b="0" baseline="0" cap="none" i="0" spc="0" strike="noStrike" sz="1800" u="none" kumimoji="0" normalizeH="0">
+          <a:defRPr kumimoji="0" sz="1800" b="0" i="0" u="none" strike="noStrike" cap="none" spc="0" normalizeH="0" baseline="0">
             <a:ln>
               <a:noFill/>
             </a:ln>
@@ -1807,7 +2105,7 @@
           <a:buFontTx/>
           <a:buNone/>
           <a:tabLst/>
-          <a:defRPr b="0" baseline="0" cap="none" i="0" spc="0" strike="noStrike" sz="1800" u="none" kumimoji="0" normalizeH="0">
+          <a:defRPr kumimoji="0" sz="1800" b="0" i="0" u="none" strike="noStrike" cap="none" spc="0" normalizeH="0" baseline="0">
             <a:ln>
               <a:noFill/>
             </a:ln>
@@ -1833,7 +2131,7 @@
           <a:buFontTx/>
           <a:buNone/>
           <a:tabLst/>
-          <a:defRPr b="0" baseline="0" cap="none" i="0" spc="0" strike="noStrike" sz="1800" u="none" kumimoji="0" normalizeH="0">
+          <a:defRPr kumimoji="0" sz="1800" b="0" i="0" u="none" strike="noStrike" cap="none" spc="0" normalizeH="0" baseline="0">
             <a:ln>
               <a:noFill/>
             </a:ln>
@@ -1859,7 +2157,7 @@
           <a:buFontTx/>
           <a:buNone/>
           <a:tabLst/>
-          <a:defRPr b="0" baseline="0" cap="none" i="0" spc="0" strike="noStrike" sz="1800" u="none" kumimoji="0" normalizeH="0">
+          <a:defRPr kumimoji="0" sz="1800" b="0" i="0" u="none" strike="noStrike" cap="none" spc="0" normalizeH="0" baseline="0">
             <a:ln>
               <a:noFill/>
             </a:ln>
@@ -1885,7 +2183,7 @@
           <a:buFontTx/>
           <a:buNone/>
           <a:tabLst/>
-          <a:defRPr b="0" baseline="0" cap="none" i="0" spc="0" strike="noStrike" sz="1800" u="none" kumimoji="0" normalizeH="0">
+          <a:defRPr kumimoji="0" sz="1800" b="0" i="0" u="none" strike="noStrike" cap="none" spc="0" normalizeH="0" baseline="0">
             <a:ln>
               <a:noFill/>
             </a:ln>
@@ -1911,7 +2209,7 @@
           <a:buFontTx/>
           <a:buNone/>
           <a:tabLst/>
-          <a:defRPr b="0" baseline="0" cap="none" i="0" spc="0" strike="noStrike" sz="1800" u="none" kumimoji="0" normalizeH="0">
+          <a:defRPr kumimoji="0" sz="1800" b="0" i="0" u="none" strike="noStrike" cap="none" spc="0" normalizeH="0" baseline="0">
             <a:ln>
               <a:noFill/>
             </a:ln>
@@ -1937,7 +2235,7 @@
           <a:buFontTx/>
           <a:buNone/>
           <a:tabLst/>
-          <a:defRPr b="0" baseline="0" cap="none" i="0" spc="0" strike="noStrike" sz="1800" u="none" kumimoji="0" normalizeH="0">
+          <a:defRPr kumimoji="0" sz="1800" b="0" i="0" u="none" strike="noStrike" cap="none" spc="0" normalizeH="0" baseline="0">
             <a:ln>
               <a:noFill/>
             </a:ln>
@@ -1963,7 +2261,7 @@
           <a:buFontTx/>
           <a:buNone/>
           <a:tabLst/>
-          <a:defRPr b="0" baseline="0" cap="none" i="0" spc="0" strike="noStrike" sz="1800" u="none" kumimoji="0" normalizeH="0">
+          <a:defRPr kumimoji="0" sz="1800" b="0" i="0" u="none" strike="noStrike" cap="none" spc="0" normalizeH="0" baseline="0">
             <a:ln>
               <a:noFill/>
             </a:ln>
@@ -1976,12 +2274,19 @@
         </a:lvl9pPr>
       </a:lstStyle>
       <a:style>
-        <a:lnRef idx="0"/>
-        <a:fillRef idx="0"/>
-        <a:effectRef idx="0"/>
+        <a:lnRef idx="0">
+          <a:scrgbClr r="0" g="0" b="0"/>
+        </a:lnRef>
+        <a:fillRef idx="0">
+          <a:scrgbClr r="0" g="0" b="0"/>
+        </a:fillRef>
+        <a:effectRef idx="0">
+          <a:scrgbClr r="0" g="0" b="0"/>
+        </a:effectRef>
         <a:fontRef idx="none"/>
       </a:style>
     </a:txDef>
   </a:objectDefaults>
+  <a:extraClrSchemeLst/>
 </a:theme>
 </file>
</xml_diff>

<commit_message>
Added singleton db to Traktandenliste
</commit_message>
<xml_diff>
--- a/Traktandenliste/Traktandenliste 4. Mai 15.docx
+++ b/Traktandenliste/Traktandenliste 4. Mai 15.docx
@@ -1,30 +1,45 @@
 
 <file path=word/document.xml><?xml version="1.0" encoding="utf-8"?>
-<w:document xmlns:ve="http://schemas.openxmlformats.org/markup-compatibility/2006" xmlns:o="urn:schemas-microsoft-com:office:office" xmlns:r="http://schemas.openxmlformats.org/officeDocument/2006/relationships" xmlns:m="http://schemas.openxmlformats.org/officeDocument/2006/math" xmlns:v="urn:schemas-microsoft-com:vml" xmlns:wp="http://schemas.openxmlformats.org/drawingml/2006/wordprocessingDrawing" xmlns:w10="urn:schemas-microsoft-com:office:word" xmlns:w="http://schemas.openxmlformats.org/wordprocessingml/2006/main" xmlns:wne="http://schemas.microsoft.com/office/word/2006/wordml">
+<w:document xmlns:r="http://schemas.openxmlformats.org/officeDocument/2006/relationships" xmlns:wp="http://schemas.openxmlformats.org/drawingml/2006/wordprocessingDrawing" xmlns:w="http://schemas.openxmlformats.org/wordprocessingml/2006/main" xmlns:w10="urn:schemas-microsoft-com:office:word" xmlns:w14="http://schemas.microsoft.com/office/word/2010/wordml" xmlns:wps="http://schemas.microsoft.com/office/word/2010/wordprocessingShape" xmlns:wpg="http://schemas.microsoft.com/office/word/2010/wordprocessingGroup" xmlns:mc="http://schemas.openxmlformats.org/markup-compatibility/2006" xmlns:v="urn:schemas-microsoft-com:vml" xmlns:o="urn:schemas-microsoft-com:office:office" mc:Ignorable="w14">
   <w:body>
     <w:p>
       <w:pPr>
-        <w:pStyle w:val="UntertitelA"/>
+        <w:pStyle w:val="Untertitel A"/>
+        <w:rPr>
+          <w:rtl w:val="0"/>
+        </w:rPr>
       </w:pPr>
       <w:r>
+        <w:rPr>
+          <w:rFonts w:ascii="Helvetica" w:cs="Arial Unicode MS" w:hAnsi="Arial Unicode MS" w:eastAsia="Arial Unicode MS"/>
+          <w:rtl w:val="0"/>
+          <w:lang w:val="de-DE"/>
+        </w:rPr>
         <w:t>Traktandenliste f</w:t>
       </w:r>
       <w:r>
         <w:rPr>
-          <w:rFonts w:ascii="Arial Unicode MS" w:hAnsi="Helvetica"/>
+          <w:rFonts w:ascii="Arial Unicode MS" w:cs="Arial Unicode MS" w:hAnsi="Helvetica" w:eastAsia="Arial Unicode MS" w:hint="default"/>
+          <w:rtl w:val="0"/>
+          <w:lang w:val="de-DE"/>
         </w:rPr>
         <w:t>ü</w:t>
       </w:r>
       <w:r>
+        <w:rPr>
+          <w:rFonts w:ascii="Helvetica" w:cs="Arial Unicode MS" w:hAnsi="Arial Unicode MS" w:eastAsia="Arial Unicode MS"/>
+          <w:rtl w:val="0"/>
+          <w:lang w:val="de-DE"/>
+        </w:rPr>
         <w:t>r Sitzung vom 04. Mai 15</w:t>
       </w:r>
     </w:p>
     <w:p>
       <w:pPr>
-        <w:pStyle w:val="TextA"/>
-        <w:rPr>
-          <w:b/>
-          <w:bCs/>
+        <w:pStyle w:val="Text A"/>
+        <w:rPr>
+          <w:b w:val="1"/>
+          <w:bCs w:val="1"/>
           <w:sz w:val="20"/>
           <w:szCs w:val="20"/>
         </w:rPr>
@@ -32,94 +47,123 @@
     </w:p>
     <w:p>
       <w:pPr>
-        <w:pStyle w:val="TextA"/>
+        <w:pStyle w:val="Text A"/>
         <w:tabs>
           <w:tab w:val="left" w:pos="1701"/>
         </w:tabs>
+        <w:rPr>
+          <w:rtl w:val="0"/>
+        </w:rPr>
       </w:pPr>
       <w:r>
+        <w:rPr>
+          <w:rtl w:val="0"/>
+          <w:lang w:val="de-DE"/>
+        </w:rPr>
         <w:t>Anwesend:</w:t>
-      </w:r>
-      <w:r>
         <w:tab/>
         <w:t>IG, JS, RI, JN, SZ, IK</w:t>
       </w:r>
     </w:p>
     <w:p>
       <w:pPr>
-        <w:pStyle w:val="TextA"/>
+        <w:pStyle w:val="Text A"/>
         <w:tabs>
           <w:tab w:val="left" w:pos="1701"/>
         </w:tabs>
+        <w:rPr>
+          <w:rtl w:val="0"/>
+        </w:rPr>
       </w:pPr>
       <w:r>
+        <w:rPr>
+          <w:rtl w:val="0"/>
+          <w:lang w:val="de-DE"/>
+        </w:rPr>
         <w:t>Ort:</w:t>
-      </w:r>
-      <w:r>
         <w:tab/>
         <w:t>ExWi 116, 1. Stock</w:t>
       </w:r>
     </w:p>
     <w:p>
       <w:pPr>
-        <w:pStyle w:val="TextA"/>
+        <w:pStyle w:val="Text A"/>
         <w:tabs>
           <w:tab w:val="left" w:pos="1701"/>
         </w:tabs>
+        <w:rPr>
+          <w:rtl w:val="0"/>
+        </w:rPr>
       </w:pPr>
       <w:r>
+        <w:rPr>
+          <w:rtl w:val="0"/>
+          <w:lang w:val="de-DE"/>
+        </w:rPr>
         <w:t>Uhrzeit:</w:t>
-      </w:r>
-      <w:r>
         <w:tab/>
         <w:t>13:00 Uhr - 14:00 Uhr</w:t>
       </w:r>
     </w:p>
     <w:p>
       <w:pPr>
-        <w:pStyle w:val="berschrift3A"/>
-        <w:rPr>
-          <w:rFonts w:ascii="Helvetica" w:eastAsia="Helvetica" w:hAnsi="Helvetica" w:cs="Helvetica"/>
+        <w:pStyle w:val="Überschrift 3 A"/>
+        <w:rPr>
+          <w:rFonts w:ascii="Helvetica" w:cs="Helvetica" w:hAnsi="Helvetica" w:eastAsia="Helvetica"/>
         </w:rPr>
       </w:pPr>
       <w:r>
         <w:rPr>
           <w:rFonts w:ascii="Helvetica"/>
+          <w:rtl w:val="0"/>
+          <w:lang w:val="de-DE"/>
         </w:rPr>
         <w:t>Traktanden:</w:t>
       </w:r>
     </w:p>
     <w:p>
       <w:pPr>
-        <w:pStyle w:val="TextA"/>
+        <w:pStyle w:val="Text A"/>
+        <w:rPr>
+          <w:rtl w:val="0"/>
+        </w:rPr>
       </w:pPr>
       <w:r>
         <w:rPr>
-          <w:rFonts w:eastAsia="Arial Unicode MS" w:hAnsi="Arial Unicode MS" w:cs="Arial Unicode MS"/>
+          <w:rFonts w:ascii="Helvetica" w:cs="Arial Unicode MS" w:hAnsi="Arial Unicode MS" w:eastAsia="Arial Unicode MS"/>
+          <w:rtl w:val="0"/>
+          <w:lang w:val="de-DE"/>
         </w:rPr>
         <w:t>Traktanden werden immer mit dem K</w:t>
       </w:r>
       <w:r>
         <w:rPr>
-          <w:rFonts w:hAnsi="Arial Unicode MS"/>
+          <w:rFonts w:hAnsi="Arial Unicode MS" w:hint="default"/>
+          <w:rtl w:val="0"/>
+          <w:lang w:val="de-DE"/>
         </w:rPr>
         <w:t>ü</w:t>
       </w:r>
       <w:r>
         <w:rPr>
-          <w:rFonts w:eastAsia="Arial Unicode MS" w:hAnsi="Arial Unicode MS" w:cs="Arial Unicode MS"/>
+          <w:rFonts w:ascii="Helvetica" w:cs="Arial Unicode MS" w:hAnsi="Arial Unicode MS" w:eastAsia="Arial Unicode MS"/>
+          <w:rtl w:val="0"/>
+          <w:lang w:val="de-DE"/>
         </w:rPr>
         <w:t>rzel des Verantwortlichen eingetragen</w:t>
       </w:r>
     </w:p>
     <w:p>
       <w:pPr>
-        <w:pStyle w:val="TextA"/>
+        <w:pStyle w:val="Text A"/>
+        <w:rPr>
+          <w:rtl w:val="0"/>
+        </w:rPr>
       </w:pPr>
     </w:p>
     <w:p>
       <w:pPr>
-        <w:pStyle w:val="UntertitelA"/>
+        <w:pStyle w:val="Untertitel A"/>
         <w:rPr>
           <w:b w:val="0"/>
           <w:bCs w:val="0"/>
@@ -130,15 +174,23 @@
     </w:p>
     <w:p>
       <w:pPr>
-        <w:pStyle w:val="UntertitelA"/>
+        <w:pStyle w:val="Untertitel A"/>
+        <w:rPr>
+          <w:rtl w:val="0"/>
+        </w:rPr>
       </w:pPr>
       <w:r>
+        <w:rPr>
+          <w:rFonts w:ascii="Helvetica" w:cs="Arial Unicode MS" w:hAnsi="Arial Unicode MS" w:eastAsia="Arial Unicode MS"/>
+          <w:rtl w:val="0"/>
+          <w:lang w:val="de-DE"/>
+        </w:rPr>
         <w:t>Projektbesprechung:</w:t>
       </w:r>
     </w:p>
     <w:p>
       <w:pPr>
-        <w:pStyle w:val="TextA"/>
+        <w:pStyle w:val="Text A"/>
         <w:rPr>
           <w:sz w:val="20"/>
           <w:szCs w:val="20"/>
@@ -147,7 +199,7 @@
     </w:p>
     <w:p>
       <w:pPr>
-        <w:pStyle w:val="TextA"/>
+        <w:pStyle w:val="Text A"/>
         <w:rPr>
           <w:sz w:val="20"/>
           <w:szCs w:val="20"/>
@@ -155,24 +207,18 @@
       </w:pPr>
       <w:r>
         <w:rPr>
-          <w:rFonts w:eastAsia="Arial Unicode MS" w:hAnsi="Arial Unicode MS" w:cs="Arial Unicode MS"/>
+          <w:rFonts w:ascii="Helvetica" w:cs="Arial Unicode MS" w:hAnsi="Arial Unicode MS" w:eastAsia="Arial Unicode MS"/>
           <w:sz w:val="20"/>
           <w:szCs w:val="20"/>
-        </w:rPr>
-        <w:t xml:space="preserve">SZ: </w:t>
-      </w:r>
-      <w:r>
-        <w:rPr>
-          <w:rFonts w:eastAsia="Arial Unicode MS" w:hAnsi="Arial Unicode MS" w:cs="Arial Unicode MS"/>
-          <w:sz w:val="20"/>
-          <w:szCs w:val="20"/>
-        </w:rPr>
-        <w:t>Statusbericht</w:t>
+          <w:rtl w:val="0"/>
+          <w:lang w:val="de-DE"/>
+        </w:rPr>
+        <w:t>SZ: Statusbericht</w:t>
       </w:r>
     </w:p>
     <w:p>
       <w:pPr>
-        <w:pStyle w:val="TextA"/>
+        <w:pStyle w:val="Text A"/>
         <w:rPr>
           <w:sz w:val="20"/>
           <w:szCs w:val="20"/>
@@ -180,16 +226,18 @@
       </w:pPr>
       <w:r>
         <w:rPr>
-          <w:rFonts w:eastAsia="Arial Unicode MS" w:hAnsi="Arial Unicode MS" w:cs="Arial Unicode MS"/>
+          <w:rFonts w:ascii="Helvetica" w:cs="Arial Unicode MS" w:hAnsi="Arial Unicode MS" w:eastAsia="Arial Unicode MS"/>
           <w:sz w:val="20"/>
           <w:szCs w:val="20"/>
+          <w:rtl w:val="0"/>
+          <w:lang w:val="de-DE"/>
         </w:rPr>
         <w:t>IG: Zusammenfassung letztes Meeting mit Tara</w:t>
       </w:r>
     </w:p>
     <w:p>
       <w:pPr>
-        <w:pStyle w:val="TextA"/>
+        <w:pStyle w:val="Text A"/>
         <w:rPr>
           <w:sz w:val="20"/>
           <w:szCs w:val="20"/>
@@ -197,16 +245,18 @@
       </w:pPr>
       <w:r>
         <w:rPr>
-          <w:rFonts w:eastAsia="Arial Unicode MS" w:hAnsi="Arial Unicode MS" w:cs="Arial Unicode MS"/>
+          <w:rFonts w:ascii="Helvetica" w:cs="Arial Unicode MS" w:hAnsi="Arial Unicode MS" w:eastAsia="Arial Unicode MS"/>
           <w:sz w:val="20"/>
           <w:szCs w:val="20"/>
+          <w:rtl w:val="0"/>
+          <w:lang w:val="de-DE"/>
         </w:rPr>
         <w:t>JS: Deliverables</w:t>
       </w:r>
     </w:p>
     <w:p>
       <w:pPr>
-        <w:pStyle w:val="TextA"/>
+        <w:pStyle w:val="Text A"/>
         <w:rPr>
           <w:sz w:val="20"/>
           <w:szCs w:val="20"/>
@@ -214,132 +264,226 @@
       </w:pPr>
       <w:r>
         <w:rPr>
-          <w:rFonts w:eastAsia="Arial Unicode MS" w:hAnsi="Arial Unicode MS" w:cs="Arial Unicode MS"/>
+          <w:rFonts w:ascii="Helvetica" w:cs="Arial Unicode MS" w:hAnsi="Arial Unicode MS" w:eastAsia="Arial Unicode MS"/>
           <w:sz w:val="20"/>
           <w:szCs w:val="20"/>
+          <w:rtl w:val="0"/>
+          <w:lang w:val="de-DE"/>
         </w:rPr>
         <w:t>SZ: Schlussdemo (was wird noch alles ben</w:t>
       </w:r>
       <w:r>
         <w:rPr>
-          <w:rFonts w:ascii="Arial Unicode MS" w:eastAsia="Arial Unicode MS" w:cs="Arial Unicode MS"/>
+          <w:rFonts w:hAnsi="Arial Unicode MS" w:hint="default"/>
           <w:sz w:val="20"/>
           <w:szCs w:val="20"/>
+          <w:rtl w:val="0"/>
+          <w:lang w:val="de-DE"/>
         </w:rPr>
         <w:t>ö</w:t>
       </w:r>
       <w:r>
         <w:rPr>
-          <w:rFonts w:eastAsia="Arial Unicode MS" w:hAnsi="Arial Unicode MS" w:cs="Arial Unicode MS"/>
+          <w:rFonts w:ascii="Helvetica" w:cs="Arial Unicode MS" w:hAnsi="Arial Unicode MS" w:eastAsia="Arial Unicode MS"/>
           <w:sz w:val="20"/>
           <w:szCs w:val="20"/>
+          <w:rtl w:val="0"/>
+          <w:lang w:val="de-DE"/>
         </w:rPr>
         <w:t>tigt?)</w:t>
       </w:r>
     </w:p>
     <w:p>
       <w:pPr>
-        <w:pStyle w:val="TextA"/>
-        <w:rPr>
-          <w:rFonts w:eastAsia="Arial Unicode MS" w:hAnsi="Arial Unicode MS" w:cs="Arial Unicode MS"/>
+        <w:pStyle w:val="Text A"/>
+        <w:rPr>
           <w:sz w:val="20"/>
           <w:szCs w:val="20"/>
+          <w:rtl w:val="0"/>
         </w:rPr>
       </w:pPr>
       <w:r>
         <w:rPr>
-          <w:rFonts w:eastAsia="Arial Unicode MS" w:hAnsi="Arial Unicode MS" w:cs="Arial Unicode MS"/>
+          <w:rFonts w:ascii="Helvetica" w:cs="Arial Unicode MS" w:hAnsi="Arial Unicode MS" w:eastAsia="Arial Unicode MS"/>
           <w:sz w:val="20"/>
           <w:szCs w:val="20"/>
+          <w:rtl w:val="0"/>
+          <w:lang w:val="de-DE"/>
         </w:rPr>
         <w:t>JS: Termin Fertigstellung (danach nur noch bugfixes)</w:t>
       </w:r>
     </w:p>
     <w:p>
       <w:pPr>
-        <w:pStyle w:val="TextA"/>
-        <w:rPr>
-          <w:rFonts w:eastAsia="Arial Unicode MS" w:hAnsi="Arial Unicode MS" w:cs="Arial Unicode MS"/>
+        <w:pStyle w:val="Text A"/>
+        <w:rPr>
           <w:sz w:val="20"/>
           <w:szCs w:val="20"/>
         </w:rPr>
       </w:pPr>
       <w:r>
         <w:rPr>
-          <w:rFonts w:eastAsia="Arial Unicode MS" w:hAnsi="Arial Unicode MS" w:cs="Arial Unicode MS"/>
+          <w:rFonts w:ascii="Helvetica" w:cs="Arial Unicode MS" w:hAnsi="Arial Unicode MS" w:eastAsia="Arial Unicode MS"/>
           <w:sz w:val="20"/>
           <w:szCs w:val="20"/>
+          <w:rtl w:val="0"/>
+          <w:lang w:val="de-DE"/>
+        </w:rPr>
+        <w:t xml:space="preserve">JS: Singleton Datenbank </w:t>
+      </w:r>
+    </w:p>
+    <w:p>
+      <w:pPr>
+        <w:pStyle w:val="Text A"/>
+        <w:rPr>
+          <w:sz w:val="20"/>
+          <w:szCs w:val="20"/>
+        </w:rPr>
+      </w:pPr>
+      <w:r>
+        <w:rPr>
+          <w:rFonts w:ascii="Helvetica" w:cs="Arial Unicode MS" w:hAnsi="Arial Unicode MS" w:eastAsia="Arial Unicode MS"/>
+          <w:sz w:val="20"/>
+          <w:szCs w:val="20"/>
+          <w:rtl w:val="0"/>
+          <w:lang w:val="de-DE"/>
         </w:rPr>
         <w:t>IG: Ein paar Refactoring Themen (kurze Diskusionen):</w:t>
       </w:r>
     </w:p>
     <w:p>
       <w:pPr>
-        <w:pStyle w:val="TextA"/>
+        <w:pStyle w:val="Text A"/>
         <w:numPr>
           <w:ilvl w:val="0"/>
-          <w:numId w:val="1"/>
+          <w:numId w:val="3"/>
         </w:numPr>
-        <w:rPr>
+        <w:tabs>
+          <w:tab w:val="num" w:pos="756"/>
+          <w:tab w:val="clear" w:pos="720"/>
+        </w:tabs>
+        <w:ind w:left="756" w:hanging="396"/>
+        <w:rPr>
+          <w:rFonts w:ascii="Helvetica" w:cs="Helvetica" w:hAnsi="Helvetica" w:eastAsia="Helvetica"/>
+          <w:b w:val="0"/>
+          <w:bCs w:val="0"/>
+          <w:i w:val="0"/>
+          <w:iCs w:val="0"/>
+          <w:caps w:val="0"/>
+          <w:smallCaps w:val="0"/>
+          <w:strike w:val="0"/>
+          <w:dstrike w:val="0"/>
+          <w:outline w:val="0"/>
+          <w:color w:val="000000"/>
+          <w:spacing w:val="0"/>
+          <w:kern w:val="0"/>
+          <w:position w:val="0"/>
+          <w:sz w:val="22"/>
+          <w:szCs w:val="22"/>
+          <w:u w:val="none" w:color="000000"/>
+          <w:vertAlign w:val="baseline"/>
+          <w:rtl w:val="0"/>
+          <w:lang w:val="de-DE"/>
+        </w:rPr>
+      </w:pPr>
+      <w:r>
+        <w:rPr>
+          <w:rFonts w:ascii="Helvetica" w:cs="Arial Unicode MS" w:hAnsi="Arial Unicode MS" w:eastAsia="Arial Unicode MS"/>
           <w:sz w:val="20"/>
           <w:szCs w:val="20"/>
-        </w:rPr>
-      </w:pPr>
-      <w:r>
-        <w:rPr>
-          <w:sz w:val="20"/>
-          <w:szCs w:val="20"/>
+          <w:rtl w:val="0"/>
+          <w:lang w:val="de-DE"/>
         </w:rPr>
         <w:t>static Services</w:t>
       </w:r>
     </w:p>
     <w:p>
       <w:pPr>
-        <w:pStyle w:val="TextA"/>
+        <w:pStyle w:val="Text A"/>
         <w:numPr>
           <w:ilvl w:val="0"/>
-          <w:numId w:val="1"/>
+          <w:numId w:val="4"/>
         </w:numPr>
-        <w:rPr>
+        <w:tabs>
+          <w:tab w:val="num" w:pos="756"/>
+          <w:tab w:val="clear" w:pos="720"/>
+        </w:tabs>
+        <w:ind w:left="756" w:hanging="396"/>
+        <w:rPr>
+          <w:rFonts w:ascii="Helvetica" w:cs="Helvetica" w:hAnsi="Helvetica" w:eastAsia="Helvetica"/>
+          <w:b w:val="0"/>
+          <w:bCs w:val="0"/>
+          <w:i w:val="0"/>
+          <w:iCs w:val="0"/>
+          <w:caps w:val="0"/>
+          <w:smallCaps w:val="0"/>
+          <w:strike w:val="0"/>
+          <w:dstrike w:val="0"/>
+          <w:outline w:val="0"/>
+          <w:color w:val="000000"/>
+          <w:spacing w:val="0"/>
+          <w:kern w:val="0"/>
+          <w:position w:val="0"/>
+          <w:sz w:val="22"/>
+          <w:szCs w:val="22"/>
+          <w:u w:val="none" w:color="000000"/>
+          <w:vertAlign w:val="baseline"/>
+          <w:rtl w:val="0"/>
+          <w:lang w:val="de-DE"/>
+        </w:rPr>
+      </w:pPr>
+      <w:r>
+        <w:rPr>
+          <w:rFonts w:ascii="Helvetica" w:cs="Arial Unicode MS" w:hAnsi="Arial Unicode MS" w:eastAsia="Arial Unicode MS"/>
           <w:sz w:val="20"/>
           <w:szCs w:val="20"/>
+          <w:rtl w:val="0"/>
           <w:lang w:val="en-US"/>
         </w:rPr>
-      </w:pPr>
-      <w:r>
-        <w:rPr>
-          <w:sz w:val="20"/>
-          <w:szCs w:val="20"/>
-          <w:lang w:val="en-US"/>
-        </w:rPr>
-        <w:t xml:space="preserve">Witness-Id vs. </w:t>
-      </w:r>
-      <w:r>
-        <w:rPr>
-          <w:sz w:val="20"/>
-          <w:szCs w:val="20"/>
-          <w:lang w:val="en-US"/>
-        </w:rPr>
-        <w:t>Wintess-name in API calls</w:t>
+        <w:t>Witness-Id vs. Wintess-name in API calls</w:t>
       </w:r>
     </w:p>
     <w:p>
       <w:pPr>
-        <w:pStyle w:val="TextA"/>
+        <w:pStyle w:val="Text A"/>
         <w:numPr>
           <w:ilvl w:val="0"/>
-          <w:numId w:val="1"/>
+          <w:numId w:val="5"/>
         </w:numPr>
-        <w:rPr>
+        <w:tabs>
+          <w:tab w:val="num" w:pos="756"/>
+          <w:tab w:val="clear" w:pos="720"/>
+        </w:tabs>
+        <w:ind w:left="756" w:hanging="396"/>
+        <w:rPr>
+          <w:rFonts w:ascii="Helvetica" w:cs="Helvetica" w:hAnsi="Helvetica" w:eastAsia="Helvetica"/>
+          <w:b w:val="0"/>
+          <w:bCs w:val="0"/>
+          <w:i w:val="0"/>
+          <w:iCs w:val="0"/>
+          <w:caps w:val="0"/>
+          <w:smallCaps w:val="0"/>
+          <w:strike w:val="0"/>
+          <w:dstrike w:val="0"/>
+          <w:outline w:val="0"/>
+          <w:color w:val="000000"/>
+          <w:spacing w:val="0"/>
+          <w:kern w:val="0"/>
+          <w:position w:val="0"/>
+          <w:sz w:val="22"/>
+          <w:szCs w:val="22"/>
+          <w:u w:val="none" w:color="000000"/>
+          <w:vertAlign w:val="baseline"/>
+          <w:rtl w:val="0"/>
+          <w:lang w:val="de-DE"/>
+        </w:rPr>
+      </w:pPr>
+      <w:r>
+        <w:rPr>
+          <w:rFonts w:ascii="Helvetica" w:cs="Arial Unicode MS" w:hAnsi="Arial Unicode MS" w:eastAsia="Arial Unicode MS"/>
           <w:sz w:val="20"/>
           <w:szCs w:val="20"/>
-          <w:lang w:val="en-US"/>
-        </w:rPr>
-      </w:pPr>
-      <w:r>
-        <w:rPr>
-          <w:sz w:val="20"/>
-          <w:szCs w:val="20"/>
+          <w:rtl w:val="0"/>
           <w:lang w:val="en-US"/>
         </w:rPr>
         <w:t xml:space="preserve">Author </w:t>
@@ -347,21 +491,45 @@
     </w:p>
     <w:p>
       <w:pPr>
-        <w:pStyle w:val="TextA"/>
+        <w:pStyle w:val="Text A"/>
         <w:numPr>
           <w:ilvl w:val="0"/>
-          <w:numId w:val="1"/>
+          <w:numId w:val="6"/>
         </w:numPr>
-        <w:rPr>
+        <w:tabs>
+          <w:tab w:val="num" w:pos="756"/>
+          <w:tab w:val="clear" w:pos="720"/>
+        </w:tabs>
+        <w:ind w:left="756" w:hanging="396"/>
+        <w:rPr>
+          <w:rFonts w:ascii="Helvetica" w:cs="Helvetica" w:hAnsi="Helvetica" w:eastAsia="Helvetica"/>
+          <w:b w:val="0"/>
+          <w:bCs w:val="0"/>
+          <w:i w:val="0"/>
+          <w:iCs w:val="0"/>
+          <w:caps w:val="0"/>
+          <w:smallCaps w:val="0"/>
+          <w:strike w:val="0"/>
+          <w:dstrike w:val="0"/>
+          <w:outline w:val="0"/>
+          <w:color w:val="000000"/>
+          <w:spacing w:val="0"/>
+          <w:kern w:val="0"/>
+          <w:position w:val="0"/>
+          <w:sz w:val="22"/>
+          <w:szCs w:val="22"/>
+          <w:u w:val="none" w:color="000000"/>
+          <w:vertAlign w:val="baseline"/>
+          <w:rtl w:val="0"/>
+          <w:lang w:val="de-DE"/>
+        </w:rPr>
+      </w:pPr>
+      <w:r>
+        <w:rPr>
+          <w:rFonts w:ascii="Helvetica" w:cs="Arial Unicode MS" w:hAnsi="Arial Unicode MS" w:eastAsia="Arial Unicode MS"/>
           <w:sz w:val="20"/>
           <w:szCs w:val="20"/>
-          <w:lang w:val="en-US"/>
-        </w:rPr>
-      </w:pPr>
-      <w:r>
-        <w:rPr>
-          <w:sz w:val="20"/>
-          <w:szCs w:val="20"/>
+          <w:rtl w:val="0"/>
           <w:lang w:val="en-US"/>
         </w:rPr>
         <w:t>Try/catch bei den Tests</w:t>
@@ -369,73 +537,157 @@
     </w:p>
     <w:p>
       <w:pPr>
-        <w:pStyle w:val="TextA"/>
+        <w:pStyle w:val="Text A"/>
         <w:numPr>
           <w:ilvl w:val="0"/>
-          <w:numId w:val="1"/>
+          <w:numId w:val="7"/>
         </w:numPr>
-        <w:rPr>
+        <w:tabs>
+          <w:tab w:val="num" w:pos="756"/>
+          <w:tab w:val="clear" w:pos="720"/>
+        </w:tabs>
+        <w:ind w:left="756" w:hanging="396"/>
+        <w:rPr>
+          <w:rFonts w:ascii="Helvetica" w:cs="Helvetica" w:hAnsi="Helvetica" w:eastAsia="Helvetica"/>
+          <w:b w:val="0"/>
+          <w:bCs w:val="0"/>
+          <w:i w:val="0"/>
+          <w:iCs w:val="0"/>
+          <w:caps w:val="0"/>
+          <w:smallCaps w:val="0"/>
+          <w:strike w:val="0"/>
+          <w:dstrike w:val="0"/>
+          <w:outline w:val="0"/>
+          <w:color w:val="000000"/>
+          <w:spacing w:val="0"/>
+          <w:kern w:val="0"/>
+          <w:position w:val="0"/>
+          <w:sz w:val="22"/>
+          <w:szCs w:val="22"/>
+          <w:u w:val="none" w:color="000000"/>
+          <w:vertAlign w:val="baseline"/>
+          <w:rtl w:val="0"/>
+          <w:lang w:val="de-DE"/>
+        </w:rPr>
+      </w:pPr>
+      <w:r>
+        <w:rPr>
+          <w:rFonts w:ascii="Helvetica" w:cs="Arial Unicode MS" w:hAnsi="Arial Unicode MS" w:eastAsia="Arial Unicode MS"/>
           <w:sz w:val="20"/>
           <w:szCs w:val="20"/>
-          <w:lang w:val="en-US"/>
-        </w:rPr>
-      </w:pPr>
-      <w:r>
-        <w:rPr>
-          <w:sz w:val="20"/>
-          <w:szCs w:val="20"/>
+          <w:rtl w:val="0"/>
           <w:lang w:val="en-US"/>
         </w:rPr>
         <w:t>Graphviz f</w:t>
       </w:r>
       <w:r>
         <w:rPr>
+          <w:rFonts w:ascii="Arial Unicode MS" w:cs="Arial Unicode MS" w:hAnsi="Helvetica" w:eastAsia="Arial Unicode MS" w:hint="default"/>
           <w:sz w:val="20"/>
           <w:szCs w:val="20"/>
-          <w:lang w:val="de-CH"/>
-        </w:rPr>
-        <w:t>ür Windows</w:t>
+          <w:rtl w:val="0"/>
+          <w:lang w:val="de-DE"/>
+        </w:rPr>
+        <w:t>ü</w:t>
+      </w:r>
+      <w:r>
+        <w:rPr>
+          <w:rFonts w:ascii="Helvetica" w:cs="Arial Unicode MS" w:hAnsi="Arial Unicode MS" w:eastAsia="Arial Unicode MS"/>
+          <w:sz w:val="20"/>
+          <w:szCs w:val="20"/>
+          <w:rtl w:val="0"/>
+          <w:lang w:val="de-DE"/>
+        </w:rPr>
+        <w:t>r Windows</w:t>
       </w:r>
     </w:p>
     <w:p>
       <w:pPr>
-        <w:pStyle w:val="TextA"/>
+        <w:pStyle w:val="Text A"/>
         <w:numPr>
           <w:ilvl w:val="0"/>
-          <w:numId w:val="1"/>
+          <w:numId w:val="8"/>
         </w:numPr>
-        <w:rPr>
+        <w:tabs>
+          <w:tab w:val="num" w:pos="756"/>
+          <w:tab w:val="clear" w:pos="720"/>
+        </w:tabs>
+        <w:ind w:left="756" w:hanging="396"/>
+        <w:rPr>
+          <w:rFonts w:ascii="Helvetica" w:cs="Helvetica" w:hAnsi="Helvetica" w:eastAsia="Helvetica"/>
+          <w:b w:val="0"/>
+          <w:bCs w:val="0"/>
+          <w:i w:val="0"/>
+          <w:iCs w:val="0"/>
+          <w:caps w:val="0"/>
+          <w:smallCaps w:val="0"/>
+          <w:strike w:val="0"/>
+          <w:dstrike w:val="0"/>
+          <w:outline w:val="0"/>
+          <w:color w:val="000000"/>
+          <w:spacing w:val="0"/>
+          <w:kern w:val="0"/>
+          <w:position w:val="0"/>
+          <w:sz w:val="22"/>
+          <w:szCs w:val="22"/>
+          <w:u w:val="none" w:color="000000"/>
+          <w:vertAlign w:val="baseline"/>
+          <w:rtl w:val="0"/>
+          <w:lang w:val="de-DE"/>
+        </w:rPr>
+      </w:pPr>
+      <w:r>
+        <w:rPr>
+          <w:rFonts w:ascii="Helvetica" w:cs="Arial Unicode MS" w:hAnsi="Arial Unicode MS" w:eastAsia="Arial Unicode MS"/>
           <w:sz w:val="20"/>
           <w:szCs w:val="20"/>
-          <w:lang w:val="en-US"/>
-        </w:rPr>
-      </w:pPr>
-      <w:r>
-        <w:rPr>
-          <w:sz w:val="20"/>
-          <w:szCs w:val="20"/>
-          <w:lang w:val="de-CH"/>
+          <w:rtl w:val="0"/>
+          <w:lang w:val="de-DE"/>
         </w:rPr>
         <w:t>getAllRealtionships - Parametername</w:t>
       </w:r>
     </w:p>
     <w:p>
       <w:pPr>
-        <w:pStyle w:val="TextA"/>
+        <w:pStyle w:val="Text A"/>
         <w:numPr>
           <w:ilvl w:val="0"/>
-          <w:numId w:val="1"/>
+          <w:numId w:val="9"/>
         </w:numPr>
-        <w:rPr>
+        <w:tabs>
+          <w:tab w:val="num" w:pos="756"/>
+          <w:tab w:val="clear" w:pos="720"/>
+        </w:tabs>
+        <w:ind w:left="756" w:hanging="396"/>
+        <w:rPr>
+          <w:rFonts w:ascii="Helvetica" w:cs="Helvetica" w:hAnsi="Helvetica" w:eastAsia="Helvetica"/>
+          <w:b w:val="0"/>
+          <w:bCs w:val="0"/>
+          <w:i w:val="0"/>
+          <w:iCs w:val="0"/>
+          <w:caps w:val="0"/>
+          <w:smallCaps w:val="0"/>
+          <w:strike w:val="0"/>
+          <w:dstrike w:val="0"/>
+          <w:outline w:val="0"/>
+          <w:color w:val="000000"/>
+          <w:spacing w:val="0"/>
+          <w:kern w:val="0"/>
+          <w:position w:val="0"/>
+          <w:sz w:val="22"/>
+          <w:szCs w:val="22"/>
+          <w:u w:val="none" w:color="000000"/>
+          <w:vertAlign w:val="baseline"/>
+          <w:rtl w:val="0"/>
+          <w:lang w:val="de-DE"/>
+        </w:rPr>
+      </w:pPr>
+      <w:r>
+        <w:rPr>
+          <w:rFonts w:ascii="Helvetica" w:cs="Arial Unicode MS" w:hAnsi="Arial Unicode MS" w:eastAsia="Arial Unicode MS"/>
           <w:sz w:val="20"/>
           <w:szCs w:val="20"/>
-          <w:lang w:val="en-US"/>
-        </w:rPr>
-      </w:pPr>
-      <w:r>
-        <w:rPr>
-          <w:sz w:val="20"/>
-          <w:szCs w:val="20"/>
+          <w:rtl w:val="0"/>
           <w:lang w:val="en-US"/>
         </w:rPr>
         <w:t>delete in Relation Klasse (Todo + removeRelationship test)</w:t>
@@ -443,59 +695,99 @@
     </w:p>
     <w:p>
       <w:pPr>
-        <w:pStyle w:val="TextA"/>
+        <w:pStyle w:val="Text A"/>
         <w:numPr>
           <w:ilvl w:val="0"/>
-          <w:numId w:val="1"/>
+          <w:numId w:val="10"/>
         </w:numPr>
-        <w:rPr>
+        <w:tabs>
+          <w:tab w:val="num" w:pos="756"/>
+          <w:tab w:val="clear" w:pos="720"/>
+        </w:tabs>
+        <w:ind w:left="756" w:hanging="396"/>
+        <w:rPr>
+          <w:rFonts w:ascii="Helvetica" w:cs="Helvetica" w:hAnsi="Helvetica" w:eastAsia="Helvetica"/>
+          <w:b w:val="0"/>
+          <w:bCs w:val="0"/>
+          <w:i w:val="0"/>
+          <w:iCs w:val="0"/>
+          <w:caps w:val="0"/>
+          <w:smallCaps w:val="0"/>
+          <w:strike w:val="0"/>
+          <w:dstrike w:val="0"/>
+          <w:outline w:val="0"/>
+          <w:color w:val="000000"/>
+          <w:spacing w:val="0"/>
+          <w:kern w:val="0"/>
+          <w:position w:val="0"/>
+          <w:sz w:val="22"/>
+          <w:szCs w:val="22"/>
+          <w:u w:val="none" w:color="000000"/>
+          <w:vertAlign w:val="baseline"/>
+          <w:rtl w:val="0"/>
+          <w:lang w:val="de-DE"/>
+        </w:rPr>
+      </w:pPr>
+      <w:r>
+        <w:rPr>
+          <w:rFonts w:ascii="Helvetica" w:cs="Arial Unicode MS" w:hAnsi="Arial Unicode MS" w:eastAsia="Arial Unicode MS"/>
           <w:sz w:val="20"/>
           <w:szCs w:val="20"/>
+          <w:rtl w:val="0"/>
           <w:lang w:val="en-US"/>
         </w:rPr>
-      </w:pPr>
-      <w:r>
-        <w:rPr>
-          <w:sz w:val="20"/>
-          <w:szCs w:val="20"/>
-          <w:lang w:val="en-US"/>
-        </w:rPr>
-        <w:t>Relation Tests name</w:t>
-      </w:r>
-      <w:r>
-        <w:rPr>
-          <w:sz w:val="20"/>
-          <w:szCs w:val="20"/>
-          <w:lang w:val="en-US"/>
-        </w:rPr>
-        <w:t>s</w:t>
+        <w:t>Relation Tests names</w:t>
       </w:r>
     </w:p>
     <w:p>
       <w:pPr>
-        <w:pStyle w:val="TextA"/>
+        <w:pStyle w:val="Text A"/>
         <w:numPr>
           <w:ilvl w:val="0"/>
-          <w:numId w:val="1"/>
+          <w:numId w:val="11"/>
         </w:numPr>
-        <w:rPr>
+        <w:tabs>
+          <w:tab w:val="num" w:pos="756"/>
+          <w:tab w:val="clear" w:pos="720"/>
+        </w:tabs>
+        <w:ind w:left="756" w:hanging="396"/>
+        <w:rPr>
+          <w:rFonts w:ascii="Helvetica" w:cs="Helvetica" w:hAnsi="Helvetica" w:eastAsia="Helvetica"/>
+          <w:b w:val="0"/>
+          <w:bCs w:val="0"/>
+          <w:i w:val="0"/>
+          <w:iCs w:val="0"/>
+          <w:caps w:val="0"/>
+          <w:smallCaps w:val="0"/>
+          <w:strike w:val="0"/>
+          <w:dstrike w:val="0"/>
+          <w:outline w:val="0"/>
+          <w:color w:val="000000"/>
+          <w:spacing w:val="0"/>
+          <w:kern w:val="0"/>
+          <w:position w:val="0"/>
+          <w:sz w:val="22"/>
+          <w:szCs w:val="22"/>
+          <w:u w:val="none" w:color="000000"/>
+          <w:vertAlign w:val="baseline"/>
+          <w:rtl w:val="0"/>
+          <w:lang w:val="de-DE"/>
+        </w:rPr>
+      </w:pPr>
+      <w:r>
+        <w:rPr>
+          <w:rFonts w:ascii="Helvetica" w:cs="Arial Unicode MS" w:hAnsi="Arial Unicode MS" w:eastAsia="Arial Unicode MS"/>
           <w:sz w:val="20"/>
           <w:szCs w:val="20"/>
-          <w:lang w:val="en-US"/>
-        </w:rPr>
-      </w:pPr>
-      <w:r>
-        <w:rPr>
-          <w:sz w:val="20"/>
-          <w:szCs w:val="20"/>
-          <w:lang w:val="de-CH"/>
+          <w:rtl w:val="0"/>
+          <w:lang w:val="de-DE"/>
         </w:rPr>
         <w:t>Relation getNextNode</w:t>
       </w:r>
     </w:p>
     <w:p>
       <w:pPr>
-        <w:pStyle w:val="TextA"/>
+        <w:pStyle w:val="Text A"/>
         <w:rPr>
           <w:sz w:val="20"/>
           <w:szCs w:val="20"/>
@@ -504,9 +796,10 @@
       </w:pPr>
       <w:r>
         <w:rPr>
-          <w:rFonts w:eastAsia="Arial Unicode MS" w:hAnsi="Arial Unicode MS" w:cs="Arial Unicode MS"/>
+          <w:rFonts w:ascii="Helvetica" w:cs="Arial Unicode MS" w:hAnsi="Arial Unicode MS" w:eastAsia="Arial Unicode MS"/>
           <w:sz w:val="20"/>
           <w:szCs w:val="20"/>
+          <w:rtl w:val="0"/>
           <w:lang w:val="en-US"/>
         </w:rPr>
         <w:t>Alle: Stand Refactoring</w:t>
@@ -514,7 +807,7 @@
     </w:p>
     <w:p>
       <w:pPr>
-        <w:pStyle w:val="TextA"/>
+        <w:pStyle w:val="Text A"/>
         <w:rPr>
           <w:sz w:val="20"/>
           <w:szCs w:val="20"/>
@@ -524,7 +817,7 @@
     </w:p>
     <w:p>
       <w:pPr>
-        <w:pStyle w:val="TextA"/>
+        <w:pStyle w:val="Text A"/>
         <w:rPr>
           <w:sz w:val="20"/>
           <w:szCs w:val="20"/>
@@ -534,13 +827,15 @@
     </w:p>
     <w:p>
       <w:pPr>
-        <w:pStyle w:val="UntertitelA"/>
+        <w:pStyle w:val="Untertitel A"/>
         <w:rPr>
           <w:lang w:val="en-US"/>
         </w:rPr>
       </w:pPr>
       <w:r>
         <w:rPr>
+          <w:rFonts w:ascii="Helvetica" w:cs="Arial Unicode MS" w:hAnsi="Arial Unicode MS" w:eastAsia="Arial Unicode MS"/>
+          <w:rtl w:val="0"/>
           <w:lang w:val="en-US"/>
         </w:rPr>
         <w:t>Organisatorisches:</w:t>
@@ -548,10 +843,10 @@
     </w:p>
     <w:p>
       <w:pPr>
-        <w:pStyle w:val="TextA"/>
-        <w:rPr>
-          <w:b/>
-          <w:bCs/>
+        <w:pStyle w:val="Text A"/>
+        <w:rPr>
+          <w:b w:val="1"/>
+          <w:bCs w:val="1"/>
           <w:sz w:val="20"/>
           <w:szCs w:val="20"/>
           <w:lang w:val="en-US"/>
@@ -560,10 +855,10 @@
     </w:p>
     <w:p>
       <w:pPr>
-        <w:pStyle w:val="TextA"/>
-        <w:rPr>
-          <w:b/>
-          <w:bCs/>
+        <w:pStyle w:val="Text A"/>
+        <w:rPr>
+          <w:b w:val="1"/>
+          <w:bCs w:val="1"/>
           <w:sz w:val="20"/>
           <w:szCs w:val="20"/>
           <w:lang w:val="en-US"/>
@@ -572,220 +867,2144 @@
     </w:p>
     <w:p>
       <w:pPr>
-        <w:pStyle w:val="UntertitelA"/>
-        <w:rPr>
-          <w:lang w:val="en-US"/>
-        </w:rPr>
+        <w:pStyle w:val="Untertitel A"/>
       </w:pPr>
       <w:r>
         <w:rPr>
+          <w:rFonts w:ascii="Helvetica" w:cs="Arial Unicode MS" w:hAnsi="Arial Unicode MS" w:eastAsia="Arial Unicode MS"/>
+          <w:rtl w:val="0"/>
           <w:lang w:val="en-US"/>
         </w:rPr>
         <w:t>VAria:</w:t>
       </w:r>
     </w:p>
     <w:sectPr>
-      <w:headerReference w:type="default" r:id="rId7"/>
-      <w:footerReference w:type="default" r:id="rId8"/>
-      <w:pgSz w:w="11900" w:h="16840"/>
-      <w:pgMar w:top="1134" w:right="1134" w:bottom="1134" w:left="1134" w:header="709" w:footer="850" w:gutter="0"/>
-      <w:cols w:space="720"/>
+      <w:headerReference w:type="default" r:id="rId4"/>
+      <w:footerReference w:type="default" r:id="rId5"/>
+      <w:pgSz w:w="11900" w:h="16840" w:orient="portrait"/>
+      <w:pgMar w:top="1134" w:right="1134" w:bottom="1134" w:left="1134" w:header="709" w:footer="850"/>
+      <w:bidi w:val="0"/>
     </w:sectPr>
   </w:body>
 </w:document>
 </file>
 
-<file path=word/endnotes.xml><?xml version="1.0" encoding="utf-8"?>
-<w:endnotes xmlns:ve="http://schemas.openxmlformats.org/markup-compatibility/2006" xmlns:o="urn:schemas-microsoft-com:office:office" xmlns:r="http://schemas.openxmlformats.org/officeDocument/2006/relationships" xmlns:m="http://schemas.openxmlformats.org/officeDocument/2006/math" xmlns:v="urn:schemas-microsoft-com:vml" xmlns:wp="http://schemas.openxmlformats.org/drawingml/2006/wordprocessingDrawing" xmlns:w10="urn:schemas-microsoft-com:office:word" xmlns:w="http://schemas.openxmlformats.org/wordprocessingml/2006/main" xmlns:wne="http://schemas.microsoft.com/office/word/2006/wordml">
-  <w:endnote w:type="separator" w:id="-1">
-    <w:p>
-      <w:r>
-        <w:separator/>
-      </w:r>
-    </w:p>
-  </w:endnote>
-  <w:endnote w:type="continuationSeparator" w:id="0">
-    <w:p>
-      <w:r>
-        <w:continuationSeparator/>
-      </w:r>
-    </w:p>
-  </w:endnote>
-</w:endnotes>
-</file>
-
 <file path=word/footer1.xml><?xml version="1.0" encoding="utf-8"?>
-<w:ftr xmlns:ve="http://schemas.openxmlformats.org/markup-compatibility/2006" xmlns:o="urn:schemas-microsoft-com:office:office" xmlns:r="http://schemas.openxmlformats.org/officeDocument/2006/relationships" xmlns:m="http://schemas.openxmlformats.org/officeDocument/2006/math" xmlns:v="urn:schemas-microsoft-com:vml" xmlns:wp="http://schemas.openxmlformats.org/drawingml/2006/wordprocessingDrawing" xmlns:w10="urn:schemas-microsoft-com:office:word" xmlns:w="http://schemas.openxmlformats.org/wordprocessingml/2006/main" xmlns:wne="http://schemas.microsoft.com/office/word/2006/wordml">
+<w:ftr xmlns:r="http://schemas.openxmlformats.org/officeDocument/2006/relationships" xmlns:wp="http://schemas.openxmlformats.org/drawingml/2006/wordprocessingDrawing" xmlns:w="http://schemas.openxmlformats.org/wordprocessingml/2006/main" xmlns:w10="urn:schemas-microsoft-com:office:word" xmlns:w14="http://schemas.microsoft.com/office/word/2010/wordml" xmlns:wps="http://schemas.microsoft.com/office/word/2010/wordprocessingShape" xmlns:wpg="http://schemas.microsoft.com/office/word/2010/wordprocessingGroup" xmlns:mc="http://schemas.openxmlformats.org/markup-compatibility/2006" xmlns:v="urn:schemas-microsoft-com:vml" xmlns:o="urn:schemas-microsoft-com:office:office" mc:Ignorable="w14">
   <w:p>
     <w:pPr>
-      <w:pStyle w:val="Kopf-undFuzeilen"/>
+      <w:pStyle w:val="Kopf- und Fußzeilen"/>
+      <w:bidi w:val="0"/>
     </w:pPr>
+    <w:r/>
   </w:p>
 </w:ftr>
 </file>
 
-<file path=word/footnotes.xml><?xml version="1.0" encoding="utf-8"?>
-<w:footnotes xmlns:ve="http://schemas.openxmlformats.org/markup-compatibility/2006" xmlns:o="urn:schemas-microsoft-com:office:office" xmlns:r="http://schemas.openxmlformats.org/officeDocument/2006/relationships" xmlns:m="http://schemas.openxmlformats.org/officeDocument/2006/math" xmlns:v="urn:schemas-microsoft-com:vml" xmlns:wp="http://schemas.openxmlformats.org/drawingml/2006/wordprocessingDrawing" xmlns:w10="urn:schemas-microsoft-com:office:word" xmlns:w="http://schemas.openxmlformats.org/wordprocessingml/2006/main" xmlns:wne="http://schemas.microsoft.com/office/word/2006/wordml">
-  <w:footnote w:type="separator" w:id="-1">
-    <w:p>
-      <w:r>
-        <w:separator/>
-      </w:r>
-    </w:p>
-  </w:footnote>
-  <w:footnote w:type="continuationSeparator" w:id="0">
-    <w:p>
-      <w:r>
-        <w:continuationSeparator/>
-      </w:r>
-    </w:p>
-  </w:footnote>
-</w:footnotes>
-</file>
-
 <file path=word/header1.xml><?xml version="1.0" encoding="utf-8"?>
-<w:hdr xmlns:ve="http://schemas.openxmlformats.org/markup-compatibility/2006" xmlns:o="urn:schemas-microsoft-com:office:office" xmlns:r="http://schemas.openxmlformats.org/officeDocument/2006/relationships" xmlns:m="http://schemas.openxmlformats.org/officeDocument/2006/math" xmlns:v="urn:schemas-microsoft-com:vml" xmlns:wp="http://schemas.openxmlformats.org/drawingml/2006/wordprocessingDrawing" xmlns:w10="urn:schemas-microsoft-com:office:word" xmlns:w="http://schemas.openxmlformats.org/wordprocessingml/2006/main" xmlns:wne="http://schemas.microsoft.com/office/word/2006/wordml">
+<w:hdr xmlns:r="http://schemas.openxmlformats.org/officeDocument/2006/relationships" xmlns:wp="http://schemas.openxmlformats.org/drawingml/2006/wordprocessingDrawing" xmlns:w="http://schemas.openxmlformats.org/wordprocessingml/2006/main" xmlns:w10="urn:schemas-microsoft-com:office:word" xmlns:w14="http://schemas.microsoft.com/office/word/2010/wordml" xmlns:wps="http://schemas.microsoft.com/office/word/2010/wordprocessingShape" xmlns:wpg="http://schemas.microsoft.com/office/word/2010/wordprocessingGroup" xmlns:mc="http://schemas.openxmlformats.org/markup-compatibility/2006" xmlns:v="urn:schemas-microsoft-com:vml" xmlns:o="urn:schemas-microsoft-com:office:office" mc:Ignorable="w14">
   <w:p>
     <w:pPr>
-      <w:pStyle w:val="Kopf-undFuzeilen"/>
+      <w:pStyle w:val="Kopf- und Fußzeilen"/>
+      <w:bidi w:val="0"/>
     </w:pPr>
+    <w:r/>
   </w:p>
 </w:hdr>
 </file>
 
 <file path=word/numbering.xml><?xml version="1.0" encoding="utf-8"?>
-<w:numbering xmlns:ve="http://schemas.openxmlformats.org/markup-compatibility/2006" xmlns:o="urn:schemas-microsoft-com:office:office" xmlns:r="http://schemas.openxmlformats.org/officeDocument/2006/relationships" xmlns:m="http://schemas.openxmlformats.org/officeDocument/2006/math" xmlns:v="urn:schemas-microsoft-com:vml" xmlns:wp="http://schemas.openxmlformats.org/drawingml/2006/wordprocessingDrawing" xmlns:w10="urn:schemas-microsoft-com:office:word" xmlns:w="http://schemas.openxmlformats.org/wordprocessingml/2006/main" xmlns:wne="http://schemas.microsoft.com/office/word/2006/wordml">
+<w:numbering xmlns:w="http://schemas.openxmlformats.org/wordprocessingml/2006/main" xmlns:wp="http://schemas.openxmlformats.org/drawingml/2006/wordprocessingDrawing" xmlns:w14="http://schemas.microsoft.com/office/word/2010/wordml" xmlns:r="http://schemas.openxmlformats.org/officeDocument/2006/relationships" xmlns:v="urn:schemas-microsoft-com:vml" xmlns:o="urn:schemas-microsoft-com:office:office">
   <w:abstractNum w:abstractNumId="0">
-    <w:nsid w:val="26C17C57"/>
-    <w:multiLevelType w:val="hybridMultilevel"/>
-    <w:tmpl w:val="B6648F18"/>
-    <w:lvl w:ilvl="0" w:tplc="04090001">
-      <w:start w:val="1"/>
-      <w:numFmt w:val="bullet"/>
-      <w:lvlText w:val=""/>
-      <w:lvlJc w:val="left"/>
-      <w:pPr>
+    <w:multiLevelType w:val="multilevel"/>
+    <w:lvl w:ilvl="0">
+      <w:start w:val="1"/>
+      <w:numFmt w:val="bullet"/>
+      <w:suff w:val="tab"/>
+      <w:lvlText w:val="•"/>
+      <w:lvlJc w:val="left"/>
+      <w:pPr>
+        <w:tabs>
+          <w:tab w:val="num" w:pos="720"/>
+          <w:tab w:val="clear" w:pos="0"/>
+        </w:tabs>
         <w:ind w:left="720" w:hanging="360"/>
       </w:pPr>
       <w:rPr>
-        <w:rFonts w:ascii="Symbol" w:hAnsi="Symbol" w:hint="default"/>
-      </w:rPr>
-    </w:lvl>
-    <w:lvl w:ilvl="1" w:tplc="04090003" w:tentative="1">
-      <w:start w:val="1"/>
-      <w:numFmt w:val="bullet"/>
+        <w:position w:val="0"/>
+        <w:sz w:val="20"/>
+        <w:szCs w:val="20"/>
+        <w:rtl w:val="0"/>
+      </w:rPr>
+    </w:lvl>
+    <w:lvl w:ilvl="1">
+      <w:start w:val="1"/>
+      <w:numFmt w:val="bullet"/>
+      <w:suff w:val="tab"/>
       <w:lvlText w:val="o"/>
       <w:lvlJc w:val="left"/>
       <w:pPr>
-        <w:ind w:left="1440" w:hanging="360"/>
-      </w:pPr>
-      <w:rPr>
-        <w:rFonts w:ascii="Courier New" w:hAnsi="Courier New" w:cs="Courier New" w:hint="default"/>
-      </w:rPr>
-    </w:lvl>
-    <w:lvl w:ilvl="2" w:tplc="04090005" w:tentative="1">
-      <w:start w:val="1"/>
-      <w:numFmt w:val="bullet"/>
-      <w:lvlText w:val=""/>
-      <w:lvlJc w:val="left"/>
-      <w:pPr>
-        <w:ind w:left="2160" w:hanging="360"/>
-      </w:pPr>
-      <w:rPr>
-        <w:rFonts w:ascii="Wingdings" w:hAnsi="Wingdings" w:hint="default"/>
-      </w:rPr>
-    </w:lvl>
-    <w:lvl w:ilvl="3" w:tplc="04090001" w:tentative="1">
-      <w:start w:val="1"/>
-      <w:numFmt w:val="bullet"/>
-      <w:lvlText w:val=""/>
-      <w:lvlJc w:val="left"/>
-      <w:pPr>
-        <w:ind w:left="2880" w:hanging="360"/>
-      </w:pPr>
-      <w:rPr>
-        <w:rFonts w:ascii="Symbol" w:hAnsi="Symbol" w:hint="default"/>
-      </w:rPr>
-    </w:lvl>
-    <w:lvl w:ilvl="4" w:tplc="04090003" w:tentative="1">
-      <w:start w:val="1"/>
-      <w:numFmt w:val="bullet"/>
+        <w:tabs>
+          <w:tab w:val="num" w:pos="1380"/>
+          <w:tab w:val="clear" w:pos="0"/>
+        </w:tabs>
+        <w:ind w:left="1380" w:hanging="300"/>
+      </w:pPr>
+      <w:rPr>
+        <w:position w:val="0"/>
+        <w:sz w:val="20"/>
+        <w:szCs w:val="20"/>
+        <w:rtl w:val="0"/>
+      </w:rPr>
+    </w:lvl>
+    <w:lvl w:ilvl="2">
+      <w:start w:val="1"/>
+      <w:numFmt w:val="bullet"/>
+      <w:suff w:val="tab"/>
+      <w:lvlText w:val="▪"/>
+      <w:lvlJc w:val="left"/>
+      <w:pPr>
+        <w:tabs>
+          <w:tab w:val="num" w:pos="2100"/>
+          <w:tab w:val="clear" w:pos="0"/>
+        </w:tabs>
+        <w:ind w:left="2100" w:hanging="300"/>
+      </w:pPr>
+      <w:rPr>
+        <w:position w:val="0"/>
+        <w:sz w:val="20"/>
+        <w:szCs w:val="20"/>
+        <w:rtl w:val="0"/>
+      </w:rPr>
+    </w:lvl>
+    <w:lvl w:ilvl="3">
+      <w:start w:val="1"/>
+      <w:numFmt w:val="bullet"/>
+      <w:suff w:val="tab"/>
+      <w:lvlText w:val="•"/>
+      <w:lvlJc w:val="left"/>
+      <w:pPr>
+        <w:tabs>
+          <w:tab w:val="num" w:pos="2820"/>
+          <w:tab w:val="clear" w:pos="0"/>
+        </w:tabs>
+        <w:ind w:left="2820" w:hanging="300"/>
+      </w:pPr>
+      <w:rPr>
+        <w:position w:val="0"/>
+        <w:sz w:val="20"/>
+        <w:szCs w:val="20"/>
+        <w:rtl w:val="0"/>
+      </w:rPr>
+    </w:lvl>
+    <w:lvl w:ilvl="4">
+      <w:start w:val="1"/>
+      <w:numFmt w:val="bullet"/>
+      <w:suff w:val="tab"/>
       <w:lvlText w:val="o"/>
       <w:lvlJc w:val="left"/>
       <w:pPr>
-        <w:ind w:left="3600" w:hanging="360"/>
-      </w:pPr>
-      <w:rPr>
-        <w:rFonts w:ascii="Courier New" w:hAnsi="Courier New" w:cs="Courier New" w:hint="default"/>
-      </w:rPr>
-    </w:lvl>
-    <w:lvl w:ilvl="5" w:tplc="04090005" w:tentative="1">
-      <w:start w:val="1"/>
-      <w:numFmt w:val="bullet"/>
-      <w:lvlText w:val=""/>
-      <w:lvlJc w:val="left"/>
-      <w:pPr>
-        <w:ind w:left="4320" w:hanging="360"/>
-      </w:pPr>
-      <w:rPr>
-        <w:rFonts w:ascii="Wingdings" w:hAnsi="Wingdings" w:hint="default"/>
-      </w:rPr>
-    </w:lvl>
-    <w:lvl w:ilvl="6" w:tplc="04090001" w:tentative="1">
-      <w:start w:val="1"/>
-      <w:numFmt w:val="bullet"/>
-      <w:lvlText w:val=""/>
-      <w:lvlJc w:val="left"/>
-      <w:pPr>
-        <w:ind w:left="5040" w:hanging="360"/>
-      </w:pPr>
-      <w:rPr>
-        <w:rFonts w:ascii="Symbol" w:hAnsi="Symbol" w:hint="default"/>
-      </w:rPr>
-    </w:lvl>
-    <w:lvl w:ilvl="7" w:tplc="04090003" w:tentative="1">
-      <w:start w:val="1"/>
-      <w:numFmt w:val="bullet"/>
+        <w:tabs>
+          <w:tab w:val="num" w:pos="3540"/>
+          <w:tab w:val="clear" w:pos="0"/>
+        </w:tabs>
+        <w:ind w:left="3540" w:hanging="300"/>
+      </w:pPr>
+      <w:rPr>
+        <w:position w:val="0"/>
+        <w:sz w:val="20"/>
+        <w:szCs w:val="20"/>
+        <w:rtl w:val="0"/>
+      </w:rPr>
+    </w:lvl>
+    <w:lvl w:ilvl="5">
+      <w:start w:val="1"/>
+      <w:numFmt w:val="bullet"/>
+      <w:suff w:val="tab"/>
+      <w:lvlText w:val="▪"/>
+      <w:lvlJc w:val="left"/>
+      <w:pPr>
+        <w:tabs>
+          <w:tab w:val="num" w:pos="4260"/>
+          <w:tab w:val="clear" w:pos="0"/>
+        </w:tabs>
+        <w:ind w:left="4260" w:hanging="300"/>
+      </w:pPr>
+      <w:rPr>
+        <w:position w:val="0"/>
+        <w:sz w:val="20"/>
+        <w:szCs w:val="20"/>
+        <w:rtl w:val="0"/>
+      </w:rPr>
+    </w:lvl>
+    <w:lvl w:ilvl="6">
+      <w:start w:val="1"/>
+      <w:numFmt w:val="bullet"/>
+      <w:suff w:val="tab"/>
+      <w:lvlText w:val="•"/>
+      <w:lvlJc w:val="left"/>
+      <w:pPr>
+        <w:tabs>
+          <w:tab w:val="num" w:pos="4980"/>
+          <w:tab w:val="clear" w:pos="0"/>
+        </w:tabs>
+        <w:ind w:left="4980" w:hanging="300"/>
+      </w:pPr>
+      <w:rPr>
+        <w:position w:val="0"/>
+        <w:sz w:val="20"/>
+        <w:szCs w:val="20"/>
+        <w:rtl w:val="0"/>
+      </w:rPr>
+    </w:lvl>
+    <w:lvl w:ilvl="7">
+      <w:start w:val="1"/>
+      <w:numFmt w:val="bullet"/>
+      <w:suff w:val="tab"/>
       <w:lvlText w:val="o"/>
       <w:lvlJc w:val="left"/>
       <w:pPr>
-        <w:ind w:left="5760" w:hanging="360"/>
-      </w:pPr>
-      <w:rPr>
-        <w:rFonts w:ascii="Courier New" w:hAnsi="Courier New" w:cs="Courier New" w:hint="default"/>
-      </w:rPr>
-    </w:lvl>
-    <w:lvl w:ilvl="8" w:tplc="04090005" w:tentative="1">
-      <w:start w:val="1"/>
-      <w:numFmt w:val="bullet"/>
-      <w:lvlText w:val=""/>
-      <w:lvlJc w:val="left"/>
-      <w:pPr>
-        <w:ind w:left="6480" w:hanging="360"/>
-      </w:pPr>
-      <w:rPr>
-        <w:rFonts w:ascii="Wingdings" w:hAnsi="Wingdings" w:hint="default"/>
+        <w:tabs>
+          <w:tab w:val="num" w:pos="5700"/>
+          <w:tab w:val="clear" w:pos="0"/>
+        </w:tabs>
+        <w:ind w:left="5700" w:hanging="300"/>
+      </w:pPr>
+      <w:rPr>
+        <w:position w:val="0"/>
+        <w:sz w:val="20"/>
+        <w:szCs w:val="20"/>
+        <w:rtl w:val="0"/>
+      </w:rPr>
+    </w:lvl>
+    <w:lvl w:ilvl="8">
+      <w:start w:val="1"/>
+      <w:numFmt w:val="bullet"/>
+      <w:suff w:val="tab"/>
+      <w:lvlText w:val="▪"/>
+      <w:lvlJc w:val="left"/>
+      <w:pPr>
+        <w:tabs>
+          <w:tab w:val="num" w:pos="6420"/>
+          <w:tab w:val="clear" w:pos="0"/>
+        </w:tabs>
+        <w:ind w:left="6420" w:hanging="300"/>
+      </w:pPr>
+      <w:rPr>
+        <w:position w:val="0"/>
+        <w:sz w:val="20"/>
+        <w:szCs w:val="20"/>
+        <w:rtl w:val="0"/>
+      </w:rPr>
+    </w:lvl>
+  </w:abstractNum>
+  <w:abstractNum w:abstractNumId="1">
+    <w:multiLevelType w:val="multilevel"/>
+    <w:lvl w:ilvl="0">
+      <w:start w:val="1"/>
+      <w:numFmt w:val="bullet"/>
+      <w:suff w:val="tab"/>
+      <w:lvlText w:val="•"/>
+      <w:lvlJc w:val="left"/>
+      <w:pPr/>
+      <w:rPr>
+        <w:position w:val="0"/>
+      </w:rPr>
+    </w:lvl>
+    <w:lvl w:ilvl="1">
+      <w:start w:val="1"/>
+      <w:numFmt w:val="bullet"/>
+      <w:suff w:val="tab"/>
+      <w:lvlText w:val="o"/>
+      <w:lvlJc w:val="left"/>
+      <w:pPr/>
+      <w:rPr>
+        <w:position w:val="0"/>
+      </w:rPr>
+    </w:lvl>
+    <w:lvl w:ilvl="2">
+      <w:start w:val="1"/>
+      <w:numFmt w:val="bullet"/>
+      <w:suff w:val="tab"/>
+      <w:lvlText w:val="▪"/>
+      <w:lvlJc w:val="left"/>
+      <w:pPr/>
+      <w:rPr>
+        <w:position w:val="0"/>
+      </w:rPr>
+    </w:lvl>
+    <w:lvl w:ilvl="3">
+      <w:start w:val="1"/>
+      <w:numFmt w:val="bullet"/>
+      <w:suff w:val="tab"/>
+      <w:lvlText w:val="•"/>
+      <w:lvlJc w:val="left"/>
+      <w:pPr/>
+      <w:rPr>
+        <w:position w:val="0"/>
+      </w:rPr>
+    </w:lvl>
+    <w:lvl w:ilvl="4">
+      <w:start w:val="1"/>
+      <w:numFmt w:val="bullet"/>
+      <w:suff w:val="tab"/>
+      <w:lvlText w:val="o"/>
+      <w:lvlJc w:val="left"/>
+      <w:pPr/>
+      <w:rPr>
+        <w:position w:val="0"/>
+      </w:rPr>
+    </w:lvl>
+    <w:lvl w:ilvl="5">
+      <w:start w:val="1"/>
+      <w:numFmt w:val="bullet"/>
+      <w:suff w:val="tab"/>
+      <w:lvlText w:val="▪"/>
+      <w:lvlJc w:val="left"/>
+      <w:pPr/>
+      <w:rPr>
+        <w:position w:val="0"/>
+      </w:rPr>
+    </w:lvl>
+    <w:lvl w:ilvl="6">
+      <w:start w:val="1"/>
+      <w:numFmt w:val="bullet"/>
+      <w:suff w:val="tab"/>
+      <w:lvlText w:val="•"/>
+      <w:lvlJc w:val="left"/>
+      <w:pPr/>
+      <w:rPr>
+        <w:position w:val="0"/>
+      </w:rPr>
+    </w:lvl>
+    <w:lvl w:ilvl="7">
+      <w:start w:val="1"/>
+      <w:numFmt w:val="bullet"/>
+      <w:suff w:val="tab"/>
+      <w:lvlText w:val="o"/>
+      <w:lvlJc w:val="left"/>
+      <w:pPr/>
+      <w:rPr>
+        <w:position w:val="0"/>
+      </w:rPr>
+    </w:lvl>
+    <w:lvl w:ilvl="8">
+      <w:start w:val="1"/>
+      <w:numFmt w:val="bullet"/>
+      <w:suff w:val="tab"/>
+      <w:lvlText w:val="▪"/>
+      <w:lvlJc w:val="left"/>
+      <w:pPr/>
+      <w:rPr>
+        <w:position w:val="0"/>
+      </w:rPr>
+    </w:lvl>
+  </w:abstractNum>
+  <w:abstractNum w:abstractNumId="2">
+    <w:multiLevelType w:val="multilevel"/>
+    <w:styleLink w:val="List 0"/>
+    <w:lvl w:ilvl="0">
+      <w:start w:val="0"/>
+      <w:numFmt w:val="bullet"/>
+      <w:suff w:val="tab"/>
+      <w:lvlText w:val="•"/>
+      <w:lvlJc w:val="left"/>
+      <w:pPr>
+        <w:tabs>
+          <w:tab w:val="num" w:pos="720"/>
+          <w:tab w:val="clear" w:pos="0"/>
+        </w:tabs>
+        <w:ind w:left="720" w:hanging="360"/>
+      </w:pPr>
+      <w:rPr>
+        <w:position w:val="0"/>
+        <w:sz w:val="22"/>
+        <w:szCs w:val="22"/>
+        <w:rtl w:val="0"/>
+      </w:rPr>
+    </w:lvl>
+    <w:lvl w:ilvl="1">
+      <w:start w:val="1"/>
+      <w:numFmt w:val="bullet"/>
+      <w:suff w:val="tab"/>
+      <w:lvlText w:val="o"/>
+      <w:lvlJc w:val="left"/>
+      <w:pPr>
+        <w:tabs>
+          <w:tab w:val="num" w:pos="1380"/>
+          <w:tab w:val="clear" w:pos="0"/>
+        </w:tabs>
+        <w:ind w:left="1380" w:hanging="300"/>
+      </w:pPr>
+      <w:rPr>
+        <w:position w:val="0"/>
+        <w:sz w:val="20"/>
+        <w:szCs w:val="20"/>
+        <w:rtl w:val="0"/>
+      </w:rPr>
+    </w:lvl>
+    <w:lvl w:ilvl="2">
+      <w:start w:val="1"/>
+      <w:numFmt w:val="bullet"/>
+      <w:suff w:val="tab"/>
+      <w:lvlText w:val="▪"/>
+      <w:lvlJc w:val="left"/>
+      <w:pPr>
+        <w:tabs>
+          <w:tab w:val="num" w:pos="2100"/>
+          <w:tab w:val="clear" w:pos="0"/>
+        </w:tabs>
+        <w:ind w:left="2100" w:hanging="300"/>
+      </w:pPr>
+      <w:rPr>
+        <w:position w:val="0"/>
+        <w:sz w:val="20"/>
+        <w:szCs w:val="20"/>
+        <w:rtl w:val="0"/>
+      </w:rPr>
+    </w:lvl>
+    <w:lvl w:ilvl="3">
+      <w:start w:val="1"/>
+      <w:numFmt w:val="bullet"/>
+      <w:suff w:val="tab"/>
+      <w:lvlText w:val="•"/>
+      <w:lvlJc w:val="left"/>
+      <w:pPr>
+        <w:tabs>
+          <w:tab w:val="num" w:pos="2820"/>
+          <w:tab w:val="clear" w:pos="0"/>
+        </w:tabs>
+        <w:ind w:left="2820" w:hanging="300"/>
+      </w:pPr>
+      <w:rPr>
+        <w:position w:val="0"/>
+        <w:sz w:val="20"/>
+        <w:szCs w:val="20"/>
+        <w:rtl w:val="0"/>
+      </w:rPr>
+    </w:lvl>
+    <w:lvl w:ilvl="4">
+      <w:start w:val="1"/>
+      <w:numFmt w:val="bullet"/>
+      <w:suff w:val="tab"/>
+      <w:lvlText w:val="o"/>
+      <w:lvlJc w:val="left"/>
+      <w:pPr>
+        <w:tabs>
+          <w:tab w:val="num" w:pos="3540"/>
+          <w:tab w:val="clear" w:pos="0"/>
+        </w:tabs>
+        <w:ind w:left="3540" w:hanging="300"/>
+      </w:pPr>
+      <w:rPr>
+        <w:position w:val="0"/>
+        <w:sz w:val="20"/>
+        <w:szCs w:val="20"/>
+        <w:rtl w:val="0"/>
+      </w:rPr>
+    </w:lvl>
+    <w:lvl w:ilvl="5">
+      <w:start w:val="1"/>
+      <w:numFmt w:val="bullet"/>
+      <w:suff w:val="tab"/>
+      <w:lvlText w:val="▪"/>
+      <w:lvlJc w:val="left"/>
+      <w:pPr>
+        <w:tabs>
+          <w:tab w:val="num" w:pos="4260"/>
+          <w:tab w:val="clear" w:pos="0"/>
+        </w:tabs>
+        <w:ind w:left="4260" w:hanging="300"/>
+      </w:pPr>
+      <w:rPr>
+        <w:position w:val="0"/>
+        <w:sz w:val="20"/>
+        <w:szCs w:val="20"/>
+        <w:rtl w:val="0"/>
+      </w:rPr>
+    </w:lvl>
+    <w:lvl w:ilvl="6">
+      <w:start w:val="1"/>
+      <w:numFmt w:val="bullet"/>
+      <w:suff w:val="tab"/>
+      <w:lvlText w:val="•"/>
+      <w:lvlJc w:val="left"/>
+      <w:pPr>
+        <w:tabs>
+          <w:tab w:val="num" w:pos="4980"/>
+          <w:tab w:val="clear" w:pos="0"/>
+        </w:tabs>
+        <w:ind w:left="4980" w:hanging="300"/>
+      </w:pPr>
+      <w:rPr>
+        <w:position w:val="0"/>
+        <w:sz w:val="20"/>
+        <w:szCs w:val="20"/>
+        <w:rtl w:val="0"/>
+      </w:rPr>
+    </w:lvl>
+    <w:lvl w:ilvl="7">
+      <w:start w:val="1"/>
+      <w:numFmt w:val="bullet"/>
+      <w:suff w:val="tab"/>
+      <w:lvlText w:val="o"/>
+      <w:lvlJc w:val="left"/>
+      <w:pPr>
+        <w:tabs>
+          <w:tab w:val="num" w:pos="5700"/>
+          <w:tab w:val="clear" w:pos="0"/>
+        </w:tabs>
+        <w:ind w:left="5700" w:hanging="300"/>
+      </w:pPr>
+      <w:rPr>
+        <w:position w:val="0"/>
+        <w:sz w:val="20"/>
+        <w:szCs w:val="20"/>
+        <w:rtl w:val="0"/>
+      </w:rPr>
+    </w:lvl>
+    <w:lvl w:ilvl="8">
+      <w:start w:val="1"/>
+      <w:numFmt w:val="bullet"/>
+      <w:suff w:val="tab"/>
+      <w:lvlText w:val="▪"/>
+      <w:lvlJc w:val="left"/>
+      <w:pPr>
+        <w:tabs>
+          <w:tab w:val="num" w:pos="6420"/>
+          <w:tab w:val="clear" w:pos="0"/>
+        </w:tabs>
+        <w:ind w:left="6420" w:hanging="300"/>
+      </w:pPr>
+      <w:rPr>
+        <w:position w:val="0"/>
+        <w:sz w:val="20"/>
+        <w:szCs w:val="20"/>
+        <w:rtl w:val="0"/>
+      </w:rPr>
+    </w:lvl>
+  </w:abstractNum>
+  <w:abstractNum w:abstractNumId="3">
+    <w:multiLevelType w:val="multilevel"/>
+    <w:styleLink w:val="List 0"/>
+    <w:lvl w:ilvl="0">
+      <w:start w:val="0"/>
+      <w:numFmt w:val="bullet"/>
+      <w:suff w:val="tab"/>
+      <w:lvlText w:val="•"/>
+      <w:lvlJc w:val="left"/>
+      <w:pPr>
+        <w:tabs>
+          <w:tab w:val="num" w:pos="720"/>
+          <w:tab w:val="clear" w:pos="0"/>
+        </w:tabs>
+        <w:ind w:left="720" w:hanging="360"/>
+      </w:pPr>
+      <w:rPr>
+        <w:position w:val="0"/>
+        <w:sz w:val="22"/>
+        <w:szCs w:val="22"/>
+        <w:rtl w:val="0"/>
+        <w:lang w:val="de-DE"/>
+      </w:rPr>
+    </w:lvl>
+    <w:lvl w:ilvl="1">
+      <w:start w:val="1"/>
+      <w:numFmt w:val="bullet"/>
+      <w:suff w:val="tab"/>
+      <w:lvlText w:val="o"/>
+      <w:lvlJc w:val="left"/>
+      <w:pPr>
+        <w:tabs>
+          <w:tab w:val="num" w:pos="1380"/>
+          <w:tab w:val="clear" w:pos="0"/>
+        </w:tabs>
+        <w:ind w:left="1380" w:hanging="300"/>
+      </w:pPr>
+      <w:rPr>
+        <w:position w:val="0"/>
+        <w:sz w:val="20"/>
+        <w:szCs w:val="20"/>
+        <w:rtl w:val="0"/>
+        <w:lang w:val="en-US"/>
+      </w:rPr>
+    </w:lvl>
+    <w:lvl w:ilvl="2">
+      <w:start w:val="1"/>
+      <w:numFmt w:val="bullet"/>
+      <w:suff w:val="tab"/>
+      <w:lvlText w:val="▪"/>
+      <w:lvlJc w:val="left"/>
+      <w:pPr>
+        <w:tabs>
+          <w:tab w:val="num" w:pos="2100"/>
+          <w:tab w:val="clear" w:pos="0"/>
+        </w:tabs>
+        <w:ind w:left="2100" w:hanging="300"/>
+      </w:pPr>
+      <w:rPr>
+        <w:position w:val="0"/>
+        <w:sz w:val="20"/>
+        <w:szCs w:val="20"/>
+        <w:rtl w:val="0"/>
+        <w:lang w:val="en-US"/>
+      </w:rPr>
+    </w:lvl>
+    <w:lvl w:ilvl="3">
+      <w:start w:val="1"/>
+      <w:numFmt w:val="bullet"/>
+      <w:suff w:val="tab"/>
+      <w:lvlText w:val="•"/>
+      <w:lvlJc w:val="left"/>
+      <w:pPr>
+        <w:tabs>
+          <w:tab w:val="num" w:pos="2820"/>
+          <w:tab w:val="clear" w:pos="0"/>
+        </w:tabs>
+        <w:ind w:left="2820" w:hanging="300"/>
+      </w:pPr>
+      <w:rPr>
+        <w:position w:val="0"/>
+        <w:sz w:val="20"/>
+        <w:szCs w:val="20"/>
+        <w:rtl w:val="0"/>
+        <w:lang w:val="en-US"/>
+      </w:rPr>
+    </w:lvl>
+    <w:lvl w:ilvl="4">
+      <w:start w:val="1"/>
+      <w:numFmt w:val="bullet"/>
+      <w:suff w:val="tab"/>
+      <w:lvlText w:val="o"/>
+      <w:lvlJc w:val="left"/>
+      <w:pPr>
+        <w:tabs>
+          <w:tab w:val="num" w:pos="3540"/>
+          <w:tab w:val="clear" w:pos="0"/>
+        </w:tabs>
+        <w:ind w:left="3540" w:hanging="300"/>
+      </w:pPr>
+      <w:rPr>
+        <w:position w:val="0"/>
+        <w:sz w:val="20"/>
+        <w:szCs w:val="20"/>
+        <w:rtl w:val="0"/>
+        <w:lang w:val="en-US"/>
+      </w:rPr>
+    </w:lvl>
+    <w:lvl w:ilvl="5">
+      <w:start w:val="1"/>
+      <w:numFmt w:val="bullet"/>
+      <w:suff w:val="tab"/>
+      <w:lvlText w:val="▪"/>
+      <w:lvlJc w:val="left"/>
+      <w:pPr>
+        <w:tabs>
+          <w:tab w:val="num" w:pos="4260"/>
+          <w:tab w:val="clear" w:pos="0"/>
+        </w:tabs>
+        <w:ind w:left="4260" w:hanging="300"/>
+      </w:pPr>
+      <w:rPr>
+        <w:position w:val="0"/>
+        <w:sz w:val="20"/>
+        <w:szCs w:val="20"/>
+        <w:rtl w:val="0"/>
+        <w:lang w:val="en-US"/>
+      </w:rPr>
+    </w:lvl>
+    <w:lvl w:ilvl="6">
+      <w:start w:val="1"/>
+      <w:numFmt w:val="bullet"/>
+      <w:suff w:val="tab"/>
+      <w:lvlText w:val="•"/>
+      <w:lvlJc w:val="left"/>
+      <w:pPr>
+        <w:tabs>
+          <w:tab w:val="num" w:pos="4980"/>
+          <w:tab w:val="clear" w:pos="0"/>
+        </w:tabs>
+        <w:ind w:left="4980" w:hanging="300"/>
+      </w:pPr>
+      <w:rPr>
+        <w:position w:val="0"/>
+        <w:sz w:val="20"/>
+        <w:szCs w:val="20"/>
+        <w:rtl w:val="0"/>
+        <w:lang w:val="en-US"/>
+      </w:rPr>
+    </w:lvl>
+    <w:lvl w:ilvl="7">
+      <w:start w:val="1"/>
+      <w:numFmt w:val="bullet"/>
+      <w:suff w:val="tab"/>
+      <w:lvlText w:val="o"/>
+      <w:lvlJc w:val="left"/>
+      <w:pPr>
+        <w:tabs>
+          <w:tab w:val="num" w:pos="5700"/>
+          <w:tab w:val="clear" w:pos="0"/>
+        </w:tabs>
+        <w:ind w:left="5700" w:hanging="300"/>
+      </w:pPr>
+      <w:rPr>
+        <w:position w:val="0"/>
+        <w:sz w:val="20"/>
+        <w:szCs w:val="20"/>
+        <w:rtl w:val="0"/>
+        <w:lang w:val="en-US"/>
+      </w:rPr>
+    </w:lvl>
+    <w:lvl w:ilvl="8">
+      <w:start w:val="1"/>
+      <w:numFmt w:val="bullet"/>
+      <w:suff w:val="tab"/>
+      <w:lvlText w:val="▪"/>
+      <w:lvlJc w:val="left"/>
+      <w:pPr>
+        <w:tabs>
+          <w:tab w:val="num" w:pos="6420"/>
+          <w:tab w:val="clear" w:pos="0"/>
+        </w:tabs>
+        <w:ind w:left="6420" w:hanging="300"/>
+      </w:pPr>
+      <w:rPr>
+        <w:position w:val="0"/>
+        <w:sz w:val="20"/>
+        <w:szCs w:val="20"/>
+        <w:rtl w:val="0"/>
+        <w:lang w:val="en-US"/>
+      </w:rPr>
+    </w:lvl>
+  </w:abstractNum>
+  <w:abstractNum w:abstractNumId="4">
+    <w:multiLevelType w:val="multilevel"/>
+    <w:styleLink w:val="List 0"/>
+    <w:lvl w:ilvl="0">
+      <w:start w:val="0"/>
+      <w:numFmt w:val="bullet"/>
+      <w:suff w:val="tab"/>
+      <w:lvlText w:val="•"/>
+      <w:lvlJc w:val="left"/>
+      <w:pPr>
+        <w:tabs>
+          <w:tab w:val="num" w:pos="720"/>
+          <w:tab w:val="clear" w:pos="0"/>
+        </w:tabs>
+        <w:ind w:left="720" w:hanging="360"/>
+      </w:pPr>
+      <w:rPr>
+        <w:position w:val="0"/>
+        <w:sz w:val="22"/>
+        <w:szCs w:val="22"/>
+        <w:rtl w:val="0"/>
+        <w:lang w:val="de-DE"/>
+      </w:rPr>
+    </w:lvl>
+    <w:lvl w:ilvl="1">
+      <w:start w:val="1"/>
+      <w:numFmt w:val="bullet"/>
+      <w:suff w:val="tab"/>
+      <w:lvlText w:val="o"/>
+      <w:lvlJc w:val="left"/>
+      <w:pPr>
+        <w:tabs>
+          <w:tab w:val="num" w:pos="1380"/>
+          <w:tab w:val="clear" w:pos="0"/>
+        </w:tabs>
+        <w:ind w:left="1380" w:hanging="300"/>
+      </w:pPr>
+      <w:rPr>
+        <w:position w:val="0"/>
+        <w:sz w:val="20"/>
+        <w:szCs w:val="20"/>
+        <w:rtl w:val="0"/>
+        <w:lang w:val="en-US"/>
+      </w:rPr>
+    </w:lvl>
+    <w:lvl w:ilvl="2">
+      <w:start w:val="1"/>
+      <w:numFmt w:val="bullet"/>
+      <w:suff w:val="tab"/>
+      <w:lvlText w:val="▪"/>
+      <w:lvlJc w:val="left"/>
+      <w:pPr>
+        <w:tabs>
+          <w:tab w:val="num" w:pos="2100"/>
+          <w:tab w:val="clear" w:pos="0"/>
+        </w:tabs>
+        <w:ind w:left="2100" w:hanging="300"/>
+      </w:pPr>
+      <w:rPr>
+        <w:position w:val="0"/>
+        <w:sz w:val="20"/>
+        <w:szCs w:val="20"/>
+        <w:rtl w:val="0"/>
+        <w:lang w:val="en-US"/>
+      </w:rPr>
+    </w:lvl>
+    <w:lvl w:ilvl="3">
+      <w:start w:val="1"/>
+      <w:numFmt w:val="bullet"/>
+      <w:suff w:val="tab"/>
+      <w:lvlText w:val="•"/>
+      <w:lvlJc w:val="left"/>
+      <w:pPr>
+        <w:tabs>
+          <w:tab w:val="num" w:pos="2820"/>
+          <w:tab w:val="clear" w:pos="0"/>
+        </w:tabs>
+        <w:ind w:left="2820" w:hanging="300"/>
+      </w:pPr>
+      <w:rPr>
+        <w:position w:val="0"/>
+        <w:sz w:val="20"/>
+        <w:szCs w:val="20"/>
+        <w:rtl w:val="0"/>
+        <w:lang w:val="en-US"/>
+      </w:rPr>
+    </w:lvl>
+    <w:lvl w:ilvl="4">
+      <w:start w:val="1"/>
+      <w:numFmt w:val="bullet"/>
+      <w:suff w:val="tab"/>
+      <w:lvlText w:val="o"/>
+      <w:lvlJc w:val="left"/>
+      <w:pPr>
+        <w:tabs>
+          <w:tab w:val="num" w:pos="3540"/>
+          <w:tab w:val="clear" w:pos="0"/>
+        </w:tabs>
+        <w:ind w:left="3540" w:hanging="300"/>
+      </w:pPr>
+      <w:rPr>
+        <w:position w:val="0"/>
+        <w:sz w:val="20"/>
+        <w:szCs w:val="20"/>
+        <w:rtl w:val="0"/>
+        <w:lang w:val="en-US"/>
+      </w:rPr>
+    </w:lvl>
+    <w:lvl w:ilvl="5">
+      <w:start w:val="1"/>
+      <w:numFmt w:val="bullet"/>
+      <w:suff w:val="tab"/>
+      <w:lvlText w:val="▪"/>
+      <w:lvlJc w:val="left"/>
+      <w:pPr>
+        <w:tabs>
+          <w:tab w:val="num" w:pos="4260"/>
+          <w:tab w:val="clear" w:pos="0"/>
+        </w:tabs>
+        <w:ind w:left="4260" w:hanging="300"/>
+      </w:pPr>
+      <w:rPr>
+        <w:position w:val="0"/>
+        <w:sz w:val="20"/>
+        <w:szCs w:val="20"/>
+        <w:rtl w:val="0"/>
+        <w:lang w:val="en-US"/>
+      </w:rPr>
+    </w:lvl>
+    <w:lvl w:ilvl="6">
+      <w:start w:val="1"/>
+      <w:numFmt w:val="bullet"/>
+      <w:suff w:val="tab"/>
+      <w:lvlText w:val="•"/>
+      <w:lvlJc w:val="left"/>
+      <w:pPr>
+        <w:tabs>
+          <w:tab w:val="num" w:pos="4980"/>
+          <w:tab w:val="clear" w:pos="0"/>
+        </w:tabs>
+        <w:ind w:left="4980" w:hanging="300"/>
+      </w:pPr>
+      <w:rPr>
+        <w:position w:val="0"/>
+        <w:sz w:val="20"/>
+        <w:szCs w:val="20"/>
+        <w:rtl w:val="0"/>
+        <w:lang w:val="en-US"/>
+      </w:rPr>
+    </w:lvl>
+    <w:lvl w:ilvl="7">
+      <w:start w:val="1"/>
+      <w:numFmt w:val="bullet"/>
+      <w:suff w:val="tab"/>
+      <w:lvlText w:val="o"/>
+      <w:lvlJc w:val="left"/>
+      <w:pPr>
+        <w:tabs>
+          <w:tab w:val="num" w:pos="5700"/>
+          <w:tab w:val="clear" w:pos="0"/>
+        </w:tabs>
+        <w:ind w:left="5700" w:hanging="300"/>
+      </w:pPr>
+      <w:rPr>
+        <w:position w:val="0"/>
+        <w:sz w:val="20"/>
+        <w:szCs w:val="20"/>
+        <w:rtl w:val="0"/>
+        <w:lang w:val="en-US"/>
+      </w:rPr>
+    </w:lvl>
+    <w:lvl w:ilvl="8">
+      <w:start w:val="1"/>
+      <w:numFmt w:val="bullet"/>
+      <w:suff w:val="tab"/>
+      <w:lvlText w:val="▪"/>
+      <w:lvlJc w:val="left"/>
+      <w:pPr>
+        <w:tabs>
+          <w:tab w:val="num" w:pos="6420"/>
+          <w:tab w:val="clear" w:pos="0"/>
+        </w:tabs>
+        <w:ind w:left="6420" w:hanging="300"/>
+      </w:pPr>
+      <w:rPr>
+        <w:position w:val="0"/>
+        <w:sz w:val="20"/>
+        <w:szCs w:val="20"/>
+        <w:rtl w:val="0"/>
+        <w:lang w:val="en-US"/>
+      </w:rPr>
+    </w:lvl>
+  </w:abstractNum>
+  <w:abstractNum w:abstractNumId="5">
+    <w:multiLevelType w:val="multilevel"/>
+    <w:styleLink w:val="List 0"/>
+    <w:lvl w:ilvl="0">
+      <w:start w:val="0"/>
+      <w:numFmt w:val="bullet"/>
+      <w:suff w:val="tab"/>
+      <w:lvlText w:val="•"/>
+      <w:lvlJc w:val="left"/>
+      <w:pPr>
+        <w:tabs>
+          <w:tab w:val="num" w:pos="720"/>
+          <w:tab w:val="clear" w:pos="0"/>
+        </w:tabs>
+        <w:ind w:left="720" w:hanging="360"/>
+      </w:pPr>
+      <w:rPr>
+        <w:position w:val="0"/>
+        <w:sz w:val="22"/>
+        <w:szCs w:val="22"/>
+        <w:rtl w:val="0"/>
+        <w:lang w:val="de-DE"/>
+      </w:rPr>
+    </w:lvl>
+    <w:lvl w:ilvl="1">
+      <w:start w:val="1"/>
+      <w:numFmt w:val="bullet"/>
+      <w:suff w:val="tab"/>
+      <w:lvlText w:val="o"/>
+      <w:lvlJc w:val="left"/>
+      <w:pPr>
+        <w:tabs>
+          <w:tab w:val="num" w:pos="1380"/>
+          <w:tab w:val="clear" w:pos="0"/>
+        </w:tabs>
+        <w:ind w:left="1380" w:hanging="300"/>
+      </w:pPr>
+      <w:rPr>
+        <w:position w:val="0"/>
+        <w:sz w:val="20"/>
+        <w:szCs w:val="20"/>
+        <w:rtl w:val="0"/>
+        <w:lang w:val="en-US"/>
+      </w:rPr>
+    </w:lvl>
+    <w:lvl w:ilvl="2">
+      <w:start w:val="1"/>
+      <w:numFmt w:val="bullet"/>
+      <w:suff w:val="tab"/>
+      <w:lvlText w:val="▪"/>
+      <w:lvlJc w:val="left"/>
+      <w:pPr>
+        <w:tabs>
+          <w:tab w:val="num" w:pos="2100"/>
+          <w:tab w:val="clear" w:pos="0"/>
+        </w:tabs>
+        <w:ind w:left="2100" w:hanging="300"/>
+      </w:pPr>
+      <w:rPr>
+        <w:position w:val="0"/>
+        <w:sz w:val="20"/>
+        <w:szCs w:val="20"/>
+        <w:rtl w:val="0"/>
+        <w:lang w:val="en-US"/>
+      </w:rPr>
+    </w:lvl>
+    <w:lvl w:ilvl="3">
+      <w:start w:val="1"/>
+      <w:numFmt w:val="bullet"/>
+      <w:suff w:val="tab"/>
+      <w:lvlText w:val="•"/>
+      <w:lvlJc w:val="left"/>
+      <w:pPr>
+        <w:tabs>
+          <w:tab w:val="num" w:pos="2820"/>
+          <w:tab w:val="clear" w:pos="0"/>
+        </w:tabs>
+        <w:ind w:left="2820" w:hanging="300"/>
+      </w:pPr>
+      <w:rPr>
+        <w:position w:val="0"/>
+        <w:sz w:val="20"/>
+        <w:szCs w:val="20"/>
+        <w:rtl w:val="0"/>
+        <w:lang w:val="en-US"/>
+      </w:rPr>
+    </w:lvl>
+    <w:lvl w:ilvl="4">
+      <w:start w:val="1"/>
+      <w:numFmt w:val="bullet"/>
+      <w:suff w:val="tab"/>
+      <w:lvlText w:val="o"/>
+      <w:lvlJc w:val="left"/>
+      <w:pPr>
+        <w:tabs>
+          <w:tab w:val="num" w:pos="3540"/>
+          <w:tab w:val="clear" w:pos="0"/>
+        </w:tabs>
+        <w:ind w:left="3540" w:hanging="300"/>
+      </w:pPr>
+      <w:rPr>
+        <w:position w:val="0"/>
+        <w:sz w:val="20"/>
+        <w:szCs w:val="20"/>
+        <w:rtl w:val="0"/>
+        <w:lang w:val="en-US"/>
+      </w:rPr>
+    </w:lvl>
+    <w:lvl w:ilvl="5">
+      <w:start w:val="1"/>
+      <w:numFmt w:val="bullet"/>
+      <w:suff w:val="tab"/>
+      <w:lvlText w:val="▪"/>
+      <w:lvlJc w:val="left"/>
+      <w:pPr>
+        <w:tabs>
+          <w:tab w:val="num" w:pos="4260"/>
+          <w:tab w:val="clear" w:pos="0"/>
+        </w:tabs>
+        <w:ind w:left="4260" w:hanging="300"/>
+      </w:pPr>
+      <w:rPr>
+        <w:position w:val="0"/>
+        <w:sz w:val="20"/>
+        <w:szCs w:val="20"/>
+        <w:rtl w:val="0"/>
+        <w:lang w:val="en-US"/>
+      </w:rPr>
+    </w:lvl>
+    <w:lvl w:ilvl="6">
+      <w:start w:val="1"/>
+      <w:numFmt w:val="bullet"/>
+      <w:suff w:val="tab"/>
+      <w:lvlText w:val="•"/>
+      <w:lvlJc w:val="left"/>
+      <w:pPr>
+        <w:tabs>
+          <w:tab w:val="num" w:pos="4980"/>
+          <w:tab w:val="clear" w:pos="0"/>
+        </w:tabs>
+        <w:ind w:left="4980" w:hanging="300"/>
+      </w:pPr>
+      <w:rPr>
+        <w:position w:val="0"/>
+        <w:sz w:val="20"/>
+        <w:szCs w:val="20"/>
+        <w:rtl w:val="0"/>
+        <w:lang w:val="en-US"/>
+      </w:rPr>
+    </w:lvl>
+    <w:lvl w:ilvl="7">
+      <w:start w:val="1"/>
+      <w:numFmt w:val="bullet"/>
+      <w:suff w:val="tab"/>
+      <w:lvlText w:val="o"/>
+      <w:lvlJc w:val="left"/>
+      <w:pPr>
+        <w:tabs>
+          <w:tab w:val="num" w:pos="5700"/>
+          <w:tab w:val="clear" w:pos="0"/>
+        </w:tabs>
+        <w:ind w:left="5700" w:hanging="300"/>
+      </w:pPr>
+      <w:rPr>
+        <w:position w:val="0"/>
+        <w:sz w:val="20"/>
+        <w:szCs w:val="20"/>
+        <w:rtl w:val="0"/>
+        <w:lang w:val="en-US"/>
+      </w:rPr>
+    </w:lvl>
+    <w:lvl w:ilvl="8">
+      <w:start w:val="1"/>
+      <w:numFmt w:val="bullet"/>
+      <w:suff w:val="tab"/>
+      <w:lvlText w:val="▪"/>
+      <w:lvlJc w:val="left"/>
+      <w:pPr>
+        <w:tabs>
+          <w:tab w:val="num" w:pos="6420"/>
+          <w:tab w:val="clear" w:pos="0"/>
+        </w:tabs>
+        <w:ind w:left="6420" w:hanging="300"/>
+      </w:pPr>
+      <w:rPr>
+        <w:position w:val="0"/>
+        <w:sz w:val="20"/>
+        <w:szCs w:val="20"/>
+        <w:rtl w:val="0"/>
+        <w:lang w:val="en-US"/>
+      </w:rPr>
+    </w:lvl>
+  </w:abstractNum>
+  <w:abstractNum w:abstractNumId="6">
+    <w:multiLevelType w:val="multilevel"/>
+    <w:styleLink w:val="List 0"/>
+    <w:lvl w:ilvl="0">
+      <w:start w:val="0"/>
+      <w:numFmt w:val="bullet"/>
+      <w:suff w:val="tab"/>
+      <w:lvlText w:val="•"/>
+      <w:lvlJc w:val="left"/>
+      <w:pPr>
+        <w:tabs>
+          <w:tab w:val="num" w:pos="720"/>
+          <w:tab w:val="clear" w:pos="0"/>
+        </w:tabs>
+        <w:ind w:left="720" w:hanging="360"/>
+      </w:pPr>
+      <w:rPr>
+        <w:position w:val="0"/>
+        <w:sz w:val="22"/>
+        <w:szCs w:val="22"/>
+        <w:rtl w:val="0"/>
+        <w:lang w:val="de-DE"/>
+      </w:rPr>
+    </w:lvl>
+    <w:lvl w:ilvl="1">
+      <w:start w:val="1"/>
+      <w:numFmt w:val="bullet"/>
+      <w:suff w:val="tab"/>
+      <w:lvlText w:val="o"/>
+      <w:lvlJc w:val="left"/>
+      <w:pPr>
+        <w:tabs>
+          <w:tab w:val="num" w:pos="1380"/>
+          <w:tab w:val="clear" w:pos="0"/>
+        </w:tabs>
+        <w:ind w:left="1380" w:hanging="300"/>
+      </w:pPr>
+      <w:rPr>
+        <w:position w:val="0"/>
+        <w:sz w:val="20"/>
+        <w:szCs w:val="20"/>
+        <w:rtl w:val="0"/>
+        <w:lang w:val="en-US"/>
+      </w:rPr>
+    </w:lvl>
+    <w:lvl w:ilvl="2">
+      <w:start w:val="1"/>
+      <w:numFmt w:val="bullet"/>
+      <w:suff w:val="tab"/>
+      <w:lvlText w:val="▪"/>
+      <w:lvlJc w:val="left"/>
+      <w:pPr>
+        <w:tabs>
+          <w:tab w:val="num" w:pos="2100"/>
+          <w:tab w:val="clear" w:pos="0"/>
+        </w:tabs>
+        <w:ind w:left="2100" w:hanging="300"/>
+      </w:pPr>
+      <w:rPr>
+        <w:position w:val="0"/>
+        <w:sz w:val="20"/>
+        <w:szCs w:val="20"/>
+        <w:rtl w:val="0"/>
+        <w:lang w:val="en-US"/>
+      </w:rPr>
+    </w:lvl>
+    <w:lvl w:ilvl="3">
+      <w:start w:val="1"/>
+      <w:numFmt w:val="bullet"/>
+      <w:suff w:val="tab"/>
+      <w:lvlText w:val="•"/>
+      <w:lvlJc w:val="left"/>
+      <w:pPr>
+        <w:tabs>
+          <w:tab w:val="num" w:pos="2820"/>
+          <w:tab w:val="clear" w:pos="0"/>
+        </w:tabs>
+        <w:ind w:left="2820" w:hanging="300"/>
+      </w:pPr>
+      <w:rPr>
+        <w:position w:val="0"/>
+        <w:sz w:val="20"/>
+        <w:szCs w:val="20"/>
+        <w:rtl w:val="0"/>
+        <w:lang w:val="en-US"/>
+      </w:rPr>
+    </w:lvl>
+    <w:lvl w:ilvl="4">
+      <w:start w:val="1"/>
+      <w:numFmt w:val="bullet"/>
+      <w:suff w:val="tab"/>
+      <w:lvlText w:val="o"/>
+      <w:lvlJc w:val="left"/>
+      <w:pPr>
+        <w:tabs>
+          <w:tab w:val="num" w:pos="3540"/>
+          <w:tab w:val="clear" w:pos="0"/>
+        </w:tabs>
+        <w:ind w:left="3540" w:hanging="300"/>
+      </w:pPr>
+      <w:rPr>
+        <w:position w:val="0"/>
+        <w:sz w:val="20"/>
+        <w:szCs w:val="20"/>
+        <w:rtl w:val="0"/>
+        <w:lang w:val="en-US"/>
+      </w:rPr>
+    </w:lvl>
+    <w:lvl w:ilvl="5">
+      <w:start w:val="1"/>
+      <w:numFmt w:val="bullet"/>
+      <w:suff w:val="tab"/>
+      <w:lvlText w:val="▪"/>
+      <w:lvlJc w:val="left"/>
+      <w:pPr>
+        <w:tabs>
+          <w:tab w:val="num" w:pos="4260"/>
+          <w:tab w:val="clear" w:pos="0"/>
+        </w:tabs>
+        <w:ind w:left="4260" w:hanging="300"/>
+      </w:pPr>
+      <w:rPr>
+        <w:position w:val="0"/>
+        <w:sz w:val="20"/>
+        <w:szCs w:val="20"/>
+        <w:rtl w:val="0"/>
+        <w:lang w:val="en-US"/>
+      </w:rPr>
+    </w:lvl>
+    <w:lvl w:ilvl="6">
+      <w:start w:val="1"/>
+      <w:numFmt w:val="bullet"/>
+      <w:suff w:val="tab"/>
+      <w:lvlText w:val="•"/>
+      <w:lvlJc w:val="left"/>
+      <w:pPr>
+        <w:tabs>
+          <w:tab w:val="num" w:pos="4980"/>
+          <w:tab w:val="clear" w:pos="0"/>
+        </w:tabs>
+        <w:ind w:left="4980" w:hanging="300"/>
+      </w:pPr>
+      <w:rPr>
+        <w:position w:val="0"/>
+        <w:sz w:val="20"/>
+        <w:szCs w:val="20"/>
+        <w:rtl w:val="0"/>
+        <w:lang w:val="en-US"/>
+      </w:rPr>
+    </w:lvl>
+    <w:lvl w:ilvl="7">
+      <w:start w:val="1"/>
+      <w:numFmt w:val="bullet"/>
+      <w:suff w:val="tab"/>
+      <w:lvlText w:val="o"/>
+      <w:lvlJc w:val="left"/>
+      <w:pPr>
+        <w:tabs>
+          <w:tab w:val="num" w:pos="5700"/>
+          <w:tab w:val="clear" w:pos="0"/>
+        </w:tabs>
+        <w:ind w:left="5700" w:hanging="300"/>
+      </w:pPr>
+      <w:rPr>
+        <w:position w:val="0"/>
+        <w:sz w:val="20"/>
+        <w:szCs w:val="20"/>
+        <w:rtl w:val="0"/>
+        <w:lang w:val="en-US"/>
+      </w:rPr>
+    </w:lvl>
+    <w:lvl w:ilvl="8">
+      <w:start w:val="1"/>
+      <w:numFmt w:val="bullet"/>
+      <w:suff w:val="tab"/>
+      <w:lvlText w:val="▪"/>
+      <w:lvlJc w:val="left"/>
+      <w:pPr>
+        <w:tabs>
+          <w:tab w:val="num" w:pos="6420"/>
+          <w:tab w:val="clear" w:pos="0"/>
+        </w:tabs>
+        <w:ind w:left="6420" w:hanging="300"/>
+      </w:pPr>
+      <w:rPr>
+        <w:position w:val="0"/>
+        <w:sz w:val="20"/>
+        <w:szCs w:val="20"/>
+        <w:rtl w:val="0"/>
+        <w:lang w:val="en-US"/>
+      </w:rPr>
+    </w:lvl>
+  </w:abstractNum>
+  <w:abstractNum w:abstractNumId="7">
+    <w:multiLevelType w:val="multilevel"/>
+    <w:styleLink w:val="List 0"/>
+    <w:lvl w:ilvl="0">
+      <w:start w:val="0"/>
+      <w:numFmt w:val="bullet"/>
+      <w:suff w:val="tab"/>
+      <w:lvlText w:val="•"/>
+      <w:lvlJc w:val="left"/>
+      <w:pPr>
+        <w:tabs>
+          <w:tab w:val="num" w:pos="720"/>
+          <w:tab w:val="clear" w:pos="0"/>
+        </w:tabs>
+        <w:ind w:left="720" w:hanging="360"/>
+      </w:pPr>
+      <w:rPr>
+        <w:position w:val="0"/>
+        <w:sz w:val="22"/>
+        <w:szCs w:val="22"/>
+        <w:rtl w:val="0"/>
+        <w:lang w:val="de-DE"/>
+      </w:rPr>
+    </w:lvl>
+    <w:lvl w:ilvl="1">
+      <w:start w:val="1"/>
+      <w:numFmt w:val="bullet"/>
+      <w:suff w:val="tab"/>
+      <w:lvlText w:val="o"/>
+      <w:lvlJc w:val="left"/>
+      <w:pPr>
+        <w:tabs>
+          <w:tab w:val="num" w:pos="1380"/>
+          <w:tab w:val="clear" w:pos="0"/>
+        </w:tabs>
+        <w:ind w:left="1380" w:hanging="300"/>
+      </w:pPr>
+      <w:rPr>
+        <w:position w:val="0"/>
+        <w:sz w:val="20"/>
+        <w:szCs w:val="20"/>
+        <w:rtl w:val="0"/>
+        <w:lang w:val="de-DE"/>
+      </w:rPr>
+    </w:lvl>
+    <w:lvl w:ilvl="2">
+      <w:start w:val="1"/>
+      <w:numFmt w:val="bullet"/>
+      <w:suff w:val="tab"/>
+      <w:lvlText w:val="▪"/>
+      <w:lvlJc w:val="left"/>
+      <w:pPr>
+        <w:tabs>
+          <w:tab w:val="num" w:pos="2100"/>
+          <w:tab w:val="clear" w:pos="0"/>
+        </w:tabs>
+        <w:ind w:left="2100" w:hanging="300"/>
+      </w:pPr>
+      <w:rPr>
+        <w:position w:val="0"/>
+        <w:sz w:val="20"/>
+        <w:szCs w:val="20"/>
+        <w:rtl w:val="0"/>
+        <w:lang w:val="de-DE"/>
+      </w:rPr>
+    </w:lvl>
+    <w:lvl w:ilvl="3">
+      <w:start w:val="1"/>
+      <w:numFmt w:val="bullet"/>
+      <w:suff w:val="tab"/>
+      <w:lvlText w:val="•"/>
+      <w:lvlJc w:val="left"/>
+      <w:pPr>
+        <w:tabs>
+          <w:tab w:val="num" w:pos="2820"/>
+          <w:tab w:val="clear" w:pos="0"/>
+        </w:tabs>
+        <w:ind w:left="2820" w:hanging="300"/>
+      </w:pPr>
+      <w:rPr>
+        <w:position w:val="0"/>
+        <w:sz w:val="20"/>
+        <w:szCs w:val="20"/>
+        <w:rtl w:val="0"/>
+        <w:lang w:val="de-DE"/>
+      </w:rPr>
+    </w:lvl>
+    <w:lvl w:ilvl="4">
+      <w:start w:val="1"/>
+      <w:numFmt w:val="bullet"/>
+      <w:suff w:val="tab"/>
+      <w:lvlText w:val="o"/>
+      <w:lvlJc w:val="left"/>
+      <w:pPr>
+        <w:tabs>
+          <w:tab w:val="num" w:pos="3540"/>
+          <w:tab w:val="clear" w:pos="0"/>
+        </w:tabs>
+        <w:ind w:left="3540" w:hanging="300"/>
+      </w:pPr>
+      <w:rPr>
+        <w:position w:val="0"/>
+        <w:sz w:val="20"/>
+        <w:szCs w:val="20"/>
+        <w:rtl w:val="0"/>
+        <w:lang w:val="de-DE"/>
+      </w:rPr>
+    </w:lvl>
+    <w:lvl w:ilvl="5">
+      <w:start w:val="1"/>
+      <w:numFmt w:val="bullet"/>
+      <w:suff w:val="tab"/>
+      <w:lvlText w:val="▪"/>
+      <w:lvlJc w:val="left"/>
+      <w:pPr>
+        <w:tabs>
+          <w:tab w:val="num" w:pos="4260"/>
+          <w:tab w:val="clear" w:pos="0"/>
+        </w:tabs>
+        <w:ind w:left="4260" w:hanging="300"/>
+      </w:pPr>
+      <w:rPr>
+        <w:position w:val="0"/>
+        <w:sz w:val="20"/>
+        <w:szCs w:val="20"/>
+        <w:rtl w:val="0"/>
+        <w:lang w:val="de-DE"/>
+      </w:rPr>
+    </w:lvl>
+    <w:lvl w:ilvl="6">
+      <w:start w:val="1"/>
+      <w:numFmt w:val="bullet"/>
+      <w:suff w:val="tab"/>
+      <w:lvlText w:val="•"/>
+      <w:lvlJc w:val="left"/>
+      <w:pPr>
+        <w:tabs>
+          <w:tab w:val="num" w:pos="4980"/>
+          <w:tab w:val="clear" w:pos="0"/>
+        </w:tabs>
+        <w:ind w:left="4980" w:hanging="300"/>
+      </w:pPr>
+      <w:rPr>
+        <w:position w:val="0"/>
+        <w:sz w:val="20"/>
+        <w:szCs w:val="20"/>
+        <w:rtl w:val="0"/>
+        <w:lang w:val="de-DE"/>
+      </w:rPr>
+    </w:lvl>
+    <w:lvl w:ilvl="7">
+      <w:start w:val="1"/>
+      <w:numFmt w:val="bullet"/>
+      <w:suff w:val="tab"/>
+      <w:lvlText w:val="o"/>
+      <w:lvlJc w:val="left"/>
+      <w:pPr>
+        <w:tabs>
+          <w:tab w:val="num" w:pos="5700"/>
+          <w:tab w:val="clear" w:pos="0"/>
+        </w:tabs>
+        <w:ind w:left="5700" w:hanging="300"/>
+      </w:pPr>
+      <w:rPr>
+        <w:position w:val="0"/>
+        <w:sz w:val="20"/>
+        <w:szCs w:val="20"/>
+        <w:rtl w:val="0"/>
+        <w:lang w:val="de-DE"/>
+      </w:rPr>
+    </w:lvl>
+    <w:lvl w:ilvl="8">
+      <w:start w:val="1"/>
+      <w:numFmt w:val="bullet"/>
+      <w:suff w:val="tab"/>
+      <w:lvlText w:val="▪"/>
+      <w:lvlJc w:val="left"/>
+      <w:pPr>
+        <w:tabs>
+          <w:tab w:val="num" w:pos="6420"/>
+          <w:tab w:val="clear" w:pos="0"/>
+        </w:tabs>
+        <w:ind w:left="6420" w:hanging="300"/>
+      </w:pPr>
+      <w:rPr>
+        <w:position w:val="0"/>
+        <w:sz w:val="20"/>
+        <w:szCs w:val="20"/>
+        <w:rtl w:val="0"/>
+        <w:lang w:val="de-DE"/>
+      </w:rPr>
+    </w:lvl>
+  </w:abstractNum>
+  <w:abstractNum w:abstractNumId="8">
+    <w:multiLevelType w:val="multilevel"/>
+    <w:styleLink w:val="List 0"/>
+    <w:lvl w:ilvl="0">
+      <w:start w:val="0"/>
+      <w:numFmt w:val="bullet"/>
+      <w:suff w:val="tab"/>
+      <w:lvlText w:val="•"/>
+      <w:lvlJc w:val="left"/>
+      <w:pPr>
+        <w:tabs>
+          <w:tab w:val="num" w:pos="720"/>
+          <w:tab w:val="clear" w:pos="0"/>
+        </w:tabs>
+        <w:ind w:left="720" w:hanging="360"/>
+      </w:pPr>
+      <w:rPr>
+        <w:position w:val="0"/>
+        <w:sz w:val="22"/>
+        <w:szCs w:val="22"/>
+        <w:rtl w:val="0"/>
+        <w:lang w:val="de-DE"/>
+      </w:rPr>
+    </w:lvl>
+    <w:lvl w:ilvl="1">
+      <w:start w:val="1"/>
+      <w:numFmt w:val="bullet"/>
+      <w:suff w:val="tab"/>
+      <w:lvlText w:val="o"/>
+      <w:lvlJc w:val="left"/>
+      <w:pPr>
+        <w:tabs>
+          <w:tab w:val="num" w:pos="1380"/>
+          <w:tab w:val="clear" w:pos="0"/>
+        </w:tabs>
+        <w:ind w:left="1380" w:hanging="300"/>
+      </w:pPr>
+      <w:rPr>
+        <w:position w:val="0"/>
+        <w:sz w:val="20"/>
+        <w:szCs w:val="20"/>
+        <w:rtl w:val="0"/>
+        <w:lang w:val="en-US"/>
+      </w:rPr>
+    </w:lvl>
+    <w:lvl w:ilvl="2">
+      <w:start w:val="1"/>
+      <w:numFmt w:val="bullet"/>
+      <w:suff w:val="tab"/>
+      <w:lvlText w:val="▪"/>
+      <w:lvlJc w:val="left"/>
+      <w:pPr>
+        <w:tabs>
+          <w:tab w:val="num" w:pos="2100"/>
+          <w:tab w:val="clear" w:pos="0"/>
+        </w:tabs>
+        <w:ind w:left="2100" w:hanging="300"/>
+      </w:pPr>
+      <w:rPr>
+        <w:position w:val="0"/>
+        <w:sz w:val="20"/>
+        <w:szCs w:val="20"/>
+        <w:rtl w:val="0"/>
+        <w:lang w:val="en-US"/>
+      </w:rPr>
+    </w:lvl>
+    <w:lvl w:ilvl="3">
+      <w:start w:val="1"/>
+      <w:numFmt w:val="bullet"/>
+      <w:suff w:val="tab"/>
+      <w:lvlText w:val="•"/>
+      <w:lvlJc w:val="left"/>
+      <w:pPr>
+        <w:tabs>
+          <w:tab w:val="num" w:pos="2820"/>
+          <w:tab w:val="clear" w:pos="0"/>
+        </w:tabs>
+        <w:ind w:left="2820" w:hanging="300"/>
+      </w:pPr>
+      <w:rPr>
+        <w:position w:val="0"/>
+        <w:sz w:val="20"/>
+        <w:szCs w:val="20"/>
+        <w:rtl w:val="0"/>
+        <w:lang w:val="en-US"/>
+      </w:rPr>
+    </w:lvl>
+    <w:lvl w:ilvl="4">
+      <w:start w:val="1"/>
+      <w:numFmt w:val="bullet"/>
+      <w:suff w:val="tab"/>
+      <w:lvlText w:val="o"/>
+      <w:lvlJc w:val="left"/>
+      <w:pPr>
+        <w:tabs>
+          <w:tab w:val="num" w:pos="3540"/>
+          <w:tab w:val="clear" w:pos="0"/>
+        </w:tabs>
+        <w:ind w:left="3540" w:hanging="300"/>
+      </w:pPr>
+      <w:rPr>
+        <w:position w:val="0"/>
+        <w:sz w:val="20"/>
+        <w:szCs w:val="20"/>
+        <w:rtl w:val="0"/>
+        <w:lang w:val="en-US"/>
+      </w:rPr>
+    </w:lvl>
+    <w:lvl w:ilvl="5">
+      <w:start w:val="1"/>
+      <w:numFmt w:val="bullet"/>
+      <w:suff w:val="tab"/>
+      <w:lvlText w:val="▪"/>
+      <w:lvlJc w:val="left"/>
+      <w:pPr>
+        <w:tabs>
+          <w:tab w:val="num" w:pos="4260"/>
+          <w:tab w:val="clear" w:pos="0"/>
+        </w:tabs>
+        <w:ind w:left="4260" w:hanging="300"/>
+      </w:pPr>
+      <w:rPr>
+        <w:position w:val="0"/>
+        <w:sz w:val="20"/>
+        <w:szCs w:val="20"/>
+        <w:rtl w:val="0"/>
+        <w:lang w:val="en-US"/>
+      </w:rPr>
+    </w:lvl>
+    <w:lvl w:ilvl="6">
+      <w:start w:val="1"/>
+      <w:numFmt w:val="bullet"/>
+      <w:suff w:val="tab"/>
+      <w:lvlText w:val="•"/>
+      <w:lvlJc w:val="left"/>
+      <w:pPr>
+        <w:tabs>
+          <w:tab w:val="num" w:pos="4980"/>
+          <w:tab w:val="clear" w:pos="0"/>
+        </w:tabs>
+        <w:ind w:left="4980" w:hanging="300"/>
+      </w:pPr>
+      <w:rPr>
+        <w:position w:val="0"/>
+        <w:sz w:val="20"/>
+        <w:szCs w:val="20"/>
+        <w:rtl w:val="0"/>
+        <w:lang w:val="en-US"/>
+      </w:rPr>
+    </w:lvl>
+    <w:lvl w:ilvl="7">
+      <w:start w:val="1"/>
+      <w:numFmt w:val="bullet"/>
+      <w:suff w:val="tab"/>
+      <w:lvlText w:val="o"/>
+      <w:lvlJc w:val="left"/>
+      <w:pPr>
+        <w:tabs>
+          <w:tab w:val="num" w:pos="5700"/>
+          <w:tab w:val="clear" w:pos="0"/>
+        </w:tabs>
+        <w:ind w:left="5700" w:hanging="300"/>
+      </w:pPr>
+      <w:rPr>
+        <w:position w:val="0"/>
+        <w:sz w:val="20"/>
+        <w:szCs w:val="20"/>
+        <w:rtl w:val="0"/>
+        <w:lang w:val="en-US"/>
+      </w:rPr>
+    </w:lvl>
+    <w:lvl w:ilvl="8">
+      <w:start w:val="1"/>
+      <w:numFmt w:val="bullet"/>
+      <w:suff w:val="tab"/>
+      <w:lvlText w:val="▪"/>
+      <w:lvlJc w:val="left"/>
+      <w:pPr>
+        <w:tabs>
+          <w:tab w:val="num" w:pos="6420"/>
+          <w:tab w:val="clear" w:pos="0"/>
+        </w:tabs>
+        <w:ind w:left="6420" w:hanging="300"/>
+      </w:pPr>
+      <w:rPr>
+        <w:position w:val="0"/>
+        <w:sz w:val="20"/>
+        <w:szCs w:val="20"/>
+        <w:rtl w:val="0"/>
+        <w:lang w:val="en-US"/>
+      </w:rPr>
+    </w:lvl>
+  </w:abstractNum>
+  <w:abstractNum w:abstractNumId="9">
+    <w:multiLevelType w:val="multilevel"/>
+    <w:styleLink w:val="List 0"/>
+    <w:lvl w:ilvl="0">
+      <w:start w:val="0"/>
+      <w:numFmt w:val="bullet"/>
+      <w:suff w:val="tab"/>
+      <w:lvlText w:val="•"/>
+      <w:lvlJc w:val="left"/>
+      <w:pPr>
+        <w:tabs>
+          <w:tab w:val="num" w:pos="720"/>
+          <w:tab w:val="clear" w:pos="0"/>
+        </w:tabs>
+        <w:ind w:left="720" w:hanging="360"/>
+      </w:pPr>
+      <w:rPr>
+        <w:position w:val="0"/>
+        <w:sz w:val="22"/>
+        <w:szCs w:val="22"/>
+        <w:rtl w:val="0"/>
+        <w:lang w:val="de-DE"/>
+      </w:rPr>
+    </w:lvl>
+    <w:lvl w:ilvl="1">
+      <w:start w:val="1"/>
+      <w:numFmt w:val="bullet"/>
+      <w:suff w:val="tab"/>
+      <w:lvlText w:val="o"/>
+      <w:lvlJc w:val="left"/>
+      <w:pPr>
+        <w:tabs>
+          <w:tab w:val="num" w:pos="1380"/>
+          <w:tab w:val="clear" w:pos="0"/>
+        </w:tabs>
+        <w:ind w:left="1380" w:hanging="300"/>
+      </w:pPr>
+      <w:rPr>
+        <w:position w:val="0"/>
+        <w:sz w:val="20"/>
+        <w:szCs w:val="20"/>
+        <w:rtl w:val="0"/>
+        <w:lang w:val="en-US"/>
+      </w:rPr>
+    </w:lvl>
+    <w:lvl w:ilvl="2">
+      <w:start w:val="1"/>
+      <w:numFmt w:val="bullet"/>
+      <w:suff w:val="tab"/>
+      <w:lvlText w:val="▪"/>
+      <w:lvlJc w:val="left"/>
+      <w:pPr>
+        <w:tabs>
+          <w:tab w:val="num" w:pos="2100"/>
+          <w:tab w:val="clear" w:pos="0"/>
+        </w:tabs>
+        <w:ind w:left="2100" w:hanging="300"/>
+      </w:pPr>
+      <w:rPr>
+        <w:position w:val="0"/>
+        <w:sz w:val="20"/>
+        <w:szCs w:val="20"/>
+        <w:rtl w:val="0"/>
+        <w:lang w:val="en-US"/>
+      </w:rPr>
+    </w:lvl>
+    <w:lvl w:ilvl="3">
+      <w:start w:val="1"/>
+      <w:numFmt w:val="bullet"/>
+      <w:suff w:val="tab"/>
+      <w:lvlText w:val="•"/>
+      <w:lvlJc w:val="left"/>
+      <w:pPr>
+        <w:tabs>
+          <w:tab w:val="num" w:pos="2820"/>
+          <w:tab w:val="clear" w:pos="0"/>
+        </w:tabs>
+        <w:ind w:left="2820" w:hanging="300"/>
+      </w:pPr>
+      <w:rPr>
+        <w:position w:val="0"/>
+        <w:sz w:val="20"/>
+        <w:szCs w:val="20"/>
+        <w:rtl w:val="0"/>
+        <w:lang w:val="en-US"/>
+      </w:rPr>
+    </w:lvl>
+    <w:lvl w:ilvl="4">
+      <w:start w:val="1"/>
+      <w:numFmt w:val="bullet"/>
+      <w:suff w:val="tab"/>
+      <w:lvlText w:val="o"/>
+      <w:lvlJc w:val="left"/>
+      <w:pPr>
+        <w:tabs>
+          <w:tab w:val="num" w:pos="3540"/>
+          <w:tab w:val="clear" w:pos="0"/>
+        </w:tabs>
+        <w:ind w:left="3540" w:hanging="300"/>
+      </w:pPr>
+      <w:rPr>
+        <w:position w:val="0"/>
+        <w:sz w:val="20"/>
+        <w:szCs w:val="20"/>
+        <w:rtl w:val="0"/>
+        <w:lang w:val="en-US"/>
+      </w:rPr>
+    </w:lvl>
+    <w:lvl w:ilvl="5">
+      <w:start w:val="1"/>
+      <w:numFmt w:val="bullet"/>
+      <w:suff w:val="tab"/>
+      <w:lvlText w:val="▪"/>
+      <w:lvlJc w:val="left"/>
+      <w:pPr>
+        <w:tabs>
+          <w:tab w:val="num" w:pos="4260"/>
+          <w:tab w:val="clear" w:pos="0"/>
+        </w:tabs>
+        <w:ind w:left="4260" w:hanging="300"/>
+      </w:pPr>
+      <w:rPr>
+        <w:position w:val="0"/>
+        <w:sz w:val="20"/>
+        <w:szCs w:val="20"/>
+        <w:rtl w:val="0"/>
+        <w:lang w:val="en-US"/>
+      </w:rPr>
+    </w:lvl>
+    <w:lvl w:ilvl="6">
+      <w:start w:val="1"/>
+      <w:numFmt w:val="bullet"/>
+      <w:suff w:val="tab"/>
+      <w:lvlText w:val="•"/>
+      <w:lvlJc w:val="left"/>
+      <w:pPr>
+        <w:tabs>
+          <w:tab w:val="num" w:pos="4980"/>
+          <w:tab w:val="clear" w:pos="0"/>
+        </w:tabs>
+        <w:ind w:left="4980" w:hanging="300"/>
+      </w:pPr>
+      <w:rPr>
+        <w:position w:val="0"/>
+        <w:sz w:val="20"/>
+        <w:szCs w:val="20"/>
+        <w:rtl w:val="0"/>
+        <w:lang w:val="en-US"/>
+      </w:rPr>
+    </w:lvl>
+    <w:lvl w:ilvl="7">
+      <w:start w:val="1"/>
+      <w:numFmt w:val="bullet"/>
+      <w:suff w:val="tab"/>
+      <w:lvlText w:val="o"/>
+      <w:lvlJc w:val="left"/>
+      <w:pPr>
+        <w:tabs>
+          <w:tab w:val="num" w:pos="5700"/>
+          <w:tab w:val="clear" w:pos="0"/>
+        </w:tabs>
+        <w:ind w:left="5700" w:hanging="300"/>
+      </w:pPr>
+      <w:rPr>
+        <w:position w:val="0"/>
+        <w:sz w:val="20"/>
+        <w:szCs w:val="20"/>
+        <w:rtl w:val="0"/>
+        <w:lang w:val="en-US"/>
+      </w:rPr>
+    </w:lvl>
+    <w:lvl w:ilvl="8">
+      <w:start w:val="1"/>
+      <w:numFmt w:val="bullet"/>
+      <w:suff w:val="tab"/>
+      <w:lvlText w:val="▪"/>
+      <w:lvlJc w:val="left"/>
+      <w:pPr>
+        <w:tabs>
+          <w:tab w:val="num" w:pos="6420"/>
+          <w:tab w:val="clear" w:pos="0"/>
+        </w:tabs>
+        <w:ind w:left="6420" w:hanging="300"/>
+      </w:pPr>
+      <w:rPr>
+        <w:position w:val="0"/>
+        <w:sz w:val="20"/>
+        <w:szCs w:val="20"/>
+        <w:rtl w:val="0"/>
+        <w:lang w:val="en-US"/>
+      </w:rPr>
+    </w:lvl>
+  </w:abstractNum>
+  <w:abstractNum w:abstractNumId="10">
+    <w:multiLevelType w:val="multilevel"/>
+    <w:styleLink w:val="List 0"/>
+    <w:lvl w:ilvl="0">
+      <w:start w:val="0"/>
+      <w:numFmt w:val="bullet"/>
+      <w:suff w:val="tab"/>
+      <w:lvlText w:val="•"/>
+      <w:lvlJc w:val="left"/>
+      <w:pPr>
+        <w:tabs>
+          <w:tab w:val="num" w:pos="720"/>
+          <w:tab w:val="clear" w:pos="0"/>
+        </w:tabs>
+        <w:ind w:left="720" w:hanging="360"/>
+      </w:pPr>
+      <w:rPr>
+        <w:position w:val="0"/>
+        <w:sz w:val="22"/>
+        <w:szCs w:val="22"/>
+        <w:rtl w:val="0"/>
+        <w:lang w:val="de-DE"/>
+      </w:rPr>
+    </w:lvl>
+    <w:lvl w:ilvl="1">
+      <w:start w:val="1"/>
+      <w:numFmt w:val="bullet"/>
+      <w:suff w:val="tab"/>
+      <w:lvlText w:val="o"/>
+      <w:lvlJc w:val="left"/>
+      <w:pPr>
+        <w:tabs>
+          <w:tab w:val="num" w:pos="1380"/>
+          <w:tab w:val="clear" w:pos="0"/>
+        </w:tabs>
+        <w:ind w:left="1380" w:hanging="300"/>
+      </w:pPr>
+      <w:rPr>
+        <w:position w:val="0"/>
+        <w:sz w:val="20"/>
+        <w:szCs w:val="20"/>
+        <w:rtl w:val="0"/>
+        <w:lang w:val="de-DE"/>
+      </w:rPr>
+    </w:lvl>
+    <w:lvl w:ilvl="2">
+      <w:start w:val="1"/>
+      <w:numFmt w:val="bullet"/>
+      <w:suff w:val="tab"/>
+      <w:lvlText w:val="▪"/>
+      <w:lvlJc w:val="left"/>
+      <w:pPr>
+        <w:tabs>
+          <w:tab w:val="num" w:pos="2100"/>
+          <w:tab w:val="clear" w:pos="0"/>
+        </w:tabs>
+        <w:ind w:left="2100" w:hanging="300"/>
+      </w:pPr>
+      <w:rPr>
+        <w:position w:val="0"/>
+        <w:sz w:val="20"/>
+        <w:szCs w:val="20"/>
+        <w:rtl w:val="0"/>
+        <w:lang w:val="de-DE"/>
+      </w:rPr>
+    </w:lvl>
+    <w:lvl w:ilvl="3">
+      <w:start w:val="1"/>
+      <w:numFmt w:val="bullet"/>
+      <w:suff w:val="tab"/>
+      <w:lvlText w:val="•"/>
+      <w:lvlJc w:val="left"/>
+      <w:pPr>
+        <w:tabs>
+          <w:tab w:val="num" w:pos="2820"/>
+          <w:tab w:val="clear" w:pos="0"/>
+        </w:tabs>
+        <w:ind w:left="2820" w:hanging="300"/>
+      </w:pPr>
+      <w:rPr>
+        <w:position w:val="0"/>
+        <w:sz w:val="20"/>
+        <w:szCs w:val="20"/>
+        <w:rtl w:val="0"/>
+        <w:lang w:val="de-DE"/>
+      </w:rPr>
+    </w:lvl>
+    <w:lvl w:ilvl="4">
+      <w:start w:val="1"/>
+      <w:numFmt w:val="bullet"/>
+      <w:suff w:val="tab"/>
+      <w:lvlText w:val="o"/>
+      <w:lvlJc w:val="left"/>
+      <w:pPr>
+        <w:tabs>
+          <w:tab w:val="num" w:pos="3540"/>
+          <w:tab w:val="clear" w:pos="0"/>
+        </w:tabs>
+        <w:ind w:left="3540" w:hanging="300"/>
+      </w:pPr>
+      <w:rPr>
+        <w:position w:val="0"/>
+        <w:sz w:val="20"/>
+        <w:szCs w:val="20"/>
+        <w:rtl w:val="0"/>
+        <w:lang w:val="de-DE"/>
+      </w:rPr>
+    </w:lvl>
+    <w:lvl w:ilvl="5">
+      <w:start w:val="1"/>
+      <w:numFmt w:val="bullet"/>
+      <w:suff w:val="tab"/>
+      <w:lvlText w:val="▪"/>
+      <w:lvlJc w:val="left"/>
+      <w:pPr>
+        <w:tabs>
+          <w:tab w:val="num" w:pos="4260"/>
+          <w:tab w:val="clear" w:pos="0"/>
+        </w:tabs>
+        <w:ind w:left="4260" w:hanging="300"/>
+      </w:pPr>
+      <w:rPr>
+        <w:position w:val="0"/>
+        <w:sz w:val="20"/>
+        <w:szCs w:val="20"/>
+        <w:rtl w:val="0"/>
+        <w:lang w:val="de-DE"/>
+      </w:rPr>
+    </w:lvl>
+    <w:lvl w:ilvl="6">
+      <w:start w:val="1"/>
+      <w:numFmt w:val="bullet"/>
+      <w:suff w:val="tab"/>
+      <w:lvlText w:val="•"/>
+      <w:lvlJc w:val="left"/>
+      <w:pPr>
+        <w:tabs>
+          <w:tab w:val="num" w:pos="4980"/>
+          <w:tab w:val="clear" w:pos="0"/>
+        </w:tabs>
+        <w:ind w:left="4980" w:hanging="300"/>
+      </w:pPr>
+      <w:rPr>
+        <w:position w:val="0"/>
+        <w:sz w:val="20"/>
+        <w:szCs w:val="20"/>
+        <w:rtl w:val="0"/>
+        <w:lang w:val="de-DE"/>
+      </w:rPr>
+    </w:lvl>
+    <w:lvl w:ilvl="7">
+      <w:start w:val="1"/>
+      <w:numFmt w:val="bullet"/>
+      <w:suff w:val="tab"/>
+      <w:lvlText w:val="o"/>
+      <w:lvlJc w:val="left"/>
+      <w:pPr>
+        <w:tabs>
+          <w:tab w:val="num" w:pos="5700"/>
+          <w:tab w:val="clear" w:pos="0"/>
+        </w:tabs>
+        <w:ind w:left="5700" w:hanging="300"/>
+      </w:pPr>
+      <w:rPr>
+        <w:position w:val="0"/>
+        <w:sz w:val="20"/>
+        <w:szCs w:val="20"/>
+        <w:rtl w:val="0"/>
+        <w:lang w:val="de-DE"/>
+      </w:rPr>
+    </w:lvl>
+    <w:lvl w:ilvl="8">
+      <w:start w:val="1"/>
+      <w:numFmt w:val="bullet"/>
+      <w:suff w:val="tab"/>
+      <w:lvlText w:val="▪"/>
+      <w:lvlJc w:val="left"/>
+      <w:pPr>
+        <w:tabs>
+          <w:tab w:val="num" w:pos="6420"/>
+          <w:tab w:val="clear" w:pos="0"/>
+        </w:tabs>
+        <w:ind w:left="6420" w:hanging="300"/>
+      </w:pPr>
+      <w:rPr>
+        <w:position w:val="0"/>
+        <w:sz w:val="20"/>
+        <w:szCs w:val="20"/>
+        <w:rtl w:val="0"/>
+        <w:lang w:val="de-DE"/>
       </w:rPr>
     </w:lvl>
   </w:abstractNum>
   <w:num w:numId="1">
     <w:abstractNumId w:val="0"/>
+  </w:num>
+  <w:num w:numId="2">
+    <w:abstractNumId w:val="1"/>
+  </w:num>
+  <w:num w:numId="3">
+    <w:abstractNumId w:val="2"/>
+  </w:num>
+  <w:num w:numId="4">
+    <w:abstractNumId w:val="3"/>
+  </w:num>
+  <w:num w:numId="5">
+    <w:abstractNumId w:val="4"/>
+  </w:num>
+  <w:num w:numId="6">
+    <w:abstractNumId w:val="5"/>
+  </w:num>
+  <w:num w:numId="7">
+    <w:abstractNumId w:val="6"/>
+  </w:num>
+  <w:num w:numId="8">
+    <w:abstractNumId w:val="7"/>
+  </w:num>
+  <w:num w:numId="9">
+    <w:abstractNumId w:val="8"/>
+  </w:num>
+  <w:num w:numId="10">
+    <w:abstractNumId w:val="9"/>
+  </w:num>
+  <w:num w:numId="11">
+    <w:abstractNumId w:val="10"/>
   </w:num>
 </w:numbering>
 </file>
 
 <file path=word/styles.xml><?xml version="1.0" encoding="utf-8"?>
-<w:styles xmlns:r="http://schemas.openxmlformats.org/officeDocument/2006/relationships" xmlns:w="http://schemas.openxmlformats.org/wordprocessingml/2006/main">
+<w:styles xmlns:w="http://schemas.openxmlformats.org/wordprocessingml/2006/main" xmlns:mc="http://schemas.openxmlformats.org/markup-compatibility/2006" xmlns:w14="http://schemas.microsoft.com/office/word/2010/wordml" mc:Ignorable="w14">
   <w:docDefaults>
     <w:rPrDefault>
       <w:rPr>
-        <w:rFonts w:ascii="Times New Roman" w:eastAsia="Arial Unicode MS" w:hAnsi="Times New Roman" w:cs="Times New Roman"/>
+        <w:rFonts w:ascii="Times New Roman" w:cs="Times New Roman" w:hAnsi="Times New Roman" w:eastAsia="Arial Unicode MS"/>
+        <w:b w:val="0"/>
+        <w:bCs w:val="0"/>
+        <w:i w:val="0"/>
+        <w:iCs w:val="0"/>
+        <w:caps w:val="0"/>
+        <w:smallCaps w:val="0"/>
+        <w:strike w:val="0"/>
+        <w:dstrike w:val="0"/>
+        <w:outline w:val="0"/>
+        <w:emboss w:val="0"/>
+        <w:imprint w:val="0"/>
+        <w:vanish w:val="0"/>
+        <w:color w:val="auto"/>
+        <w:spacing w:val="0"/>
+        <w:w w:val="100"/>
+        <w:kern w:val="0"/>
+        <w:position w:val="0"/>
+        <w:sz w:val="20"/>
+        <w:szCs w:val="20"/>
+        <w:u w:val="none" w:color="auto"/>
         <w:bdr w:val="nil"/>
-        <w:lang w:val="en-US" w:eastAsia="en-US" w:bidi="he-IL"/>
+        <w:vertAlign w:val="baseline"/>
+        <w:lang/>
       </w:rPr>
     </w:rPrDefault>
     <w:pPrDefault>
       <w:pPr>
+        <w:pageBreakBefore w:val="0"/>
+        <w:framePr w:anchorLock="0" w:w="0" w:h="0" w:vSpace="0" w:hSpace="0" w:xAlign="left" w:y="0" w:hRule="exact" w:vAnchor="margin"/>
+        <w:widowControl w:val="1"/>
+        <w:numPr>
+          <w:ilvl w:val="0"/>
+          <w:numId w:val="0"/>
+        </w:numPr>
+        <w:suppressLineNumbers w:val="0"/>
         <w:pBdr>
           <w:top w:val="nil"/>
           <w:left w:val="nil"/>
@@ -794,261 +3013,259 @@
           <w:between w:val="nil"/>
           <w:bar w:val="nil"/>
         </w:pBdr>
+        <w:suppressAutoHyphens w:val="0"/>
+        <w:spacing w:before="0" w:beforeAutospacing="0" w:after="0" w:afterAutospacing="0" w:line="240" w:lineRule="auto"/>
+        <w:ind w:left="0" w:right="0" w:firstLine="0"/>
+        <w:jc w:val="left"/>
+        <w:outlineLvl w:val="9"/>
       </w:pPr>
     </w:pPrDefault>
   </w:docDefaults>
-  <w:latentStyles w:defLockedState="0" w:defUIPriority="99" w:defSemiHidden="1" w:defUnhideWhenUsed="1" w:defQFormat="0" w:count="267">
-    <w:lsdException w:name="Normal" w:semiHidden="0" w:uiPriority="0" w:unhideWhenUsed="0" w:qFormat="1"/>
-    <w:lsdException w:name="heading 1" w:semiHidden="0" w:uiPriority="9" w:unhideWhenUsed="0" w:qFormat="1"/>
-    <w:lsdException w:name="heading 2" w:uiPriority="9" w:qFormat="1"/>
-    <w:lsdException w:name="heading 3" w:uiPriority="9" w:qFormat="1"/>
-    <w:lsdException w:name="heading 4" w:uiPriority="9" w:qFormat="1"/>
-    <w:lsdException w:name="heading 5" w:uiPriority="9" w:qFormat="1"/>
-    <w:lsdException w:name="heading 6" w:uiPriority="9" w:qFormat="1"/>
-    <w:lsdException w:name="heading 7" w:uiPriority="9" w:qFormat="1"/>
-    <w:lsdException w:name="heading 8" w:uiPriority="9" w:qFormat="1"/>
-    <w:lsdException w:name="heading 9" w:uiPriority="9" w:qFormat="1"/>
-    <w:lsdException w:name="toc 1" w:uiPriority="39"/>
-    <w:lsdException w:name="toc 2" w:uiPriority="39"/>
-    <w:lsdException w:name="toc 3" w:uiPriority="39"/>
-    <w:lsdException w:name="toc 4" w:uiPriority="39"/>
-    <w:lsdException w:name="toc 5" w:uiPriority="39"/>
-    <w:lsdException w:name="toc 6" w:uiPriority="39"/>
-    <w:lsdException w:name="toc 7" w:uiPriority="39"/>
-    <w:lsdException w:name="toc 8" w:uiPriority="39"/>
-    <w:lsdException w:name="toc 9" w:uiPriority="39"/>
-    <w:lsdException w:name="caption" w:uiPriority="35" w:qFormat="1"/>
-    <w:lsdException w:name="Title" w:semiHidden="0" w:uiPriority="10" w:unhideWhenUsed="0" w:qFormat="1"/>
-    <w:lsdException w:name="Default Paragraph Font" w:uiPriority="1"/>
-    <w:lsdException w:name="Subtitle" w:semiHidden="0" w:uiPriority="11" w:unhideWhenUsed="0" w:qFormat="1"/>
-    <w:lsdException w:name="Strong" w:semiHidden="0" w:uiPriority="22" w:unhideWhenUsed="0" w:qFormat="1"/>
-    <w:lsdException w:name="Emphasis" w:semiHidden="0" w:uiPriority="20" w:unhideWhenUsed="0" w:qFormat="1"/>
-    <w:lsdException w:name="Table Grid" w:semiHidden="0" w:uiPriority="59" w:unhideWhenUsed="0"/>
-    <w:lsdException w:name="Placeholder Text" w:unhideWhenUsed="0"/>
-    <w:lsdException w:name="No Spacing" w:semiHidden="0" w:uiPriority="1" w:unhideWhenUsed="0" w:qFormat="1"/>
-    <w:lsdException w:name="Light Shading" w:semiHidden="0" w:uiPriority="60" w:unhideWhenUsed="0"/>
-    <w:lsdException w:name="Light List" w:semiHidden="0" w:uiPriority="61" w:unhideWhenUsed="0"/>
-    <w:lsdException w:name="Light Grid" w:semiHidden="0" w:uiPriority="62" w:unhideWhenUsed="0"/>
-    <w:lsdException w:name="Medium Shading 1" w:semiHidden="0" w:uiPriority="63" w:unhideWhenUsed="0"/>
-    <w:lsdException w:name="Medium Shading 2" w:semiHidden="0" w:uiPriority="64" w:unhideWhenUsed="0"/>
-    <w:lsdException w:name="Medium List 1" w:semiHidden="0" w:uiPriority="65" w:unhideWhenUsed="0"/>
-    <w:lsdException w:name="Medium List 2" w:semiHidden="0" w:uiPriority="66" w:unhideWhenUsed="0"/>
-    <w:lsdException w:name="Medium Grid 1" w:semiHidden="0" w:uiPriority="67" w:unhideWhenUsed="0"/>
-    <w:lsdException w:name="Medium Grid 2" w:semiHidden="0" w:uiPriority="68" w:unhideWhenUsed="0"/>
-    <w:lsdException w:name="Medium Grid 3" w:semiHidden="0" w:uiPriority="69" w:unhideWhenUsed="0"/>
-    <w:lsdException w:name="Dark List" w:semiHidden="0" w:uiPriority="70" w:unhideWhenUsed="0"/>
-    <w:lsdException w:name="Colorful Shading" w:semiHidden="0" w:uiPriority="71" w:unhideWhenUsed="0"/>
-    <w:lsdException w:name="Colorful List" w:semiHidden="0" w:uiPriority="72" w:unhideWhenUsed="0"/>
-    <w:lsdException w:name="Colorful Grid" w:semiHidden="0" w:uiPriority="73" w:unhideWhenUsed="0"/>
-    <w:lsdException w:name="Light Shading Accent 1" w:semiHidden="0" w:uiPriority="60" w:unhideWhenUsed="0"/>
-    <w:lsdException w:name="Light List Accent 1" w:semiHidden="0" w:uiPriority="61" w:unhideWhenUsed="0"/>
-    <w:lsdException w:name="Light Grid Accent 1" w:semiHidden="0" w:uiPriority="62" w:unhideWhenUsed="0"/>
-    <w:lsdException w:name="Medium Shading 1 Accent 1" w:semiHidden="0" w:uiPriority="63" w:unhideWhenUsed="0"/>
-    <w:lsdException w:name="Medium Shading 2 Accent 1" w:semiHidden="0" w:uiPriority="64" w:unhideWhenUsed="0"/>
-    <w:lsdException w:name="Medium List 1 Accent 1" w:semiHidden="0" w:uiPriority="65" w:unhideWhenUsed="0"/>
-    <w:lsdException w:name="Revision" w:unhideWhenUsed="0"/>
-    <w:lsdException w:name="List Paragraph" w:semiHidden="0" w:uiPriority="34" w:unhideWhenUsed="0" w:qFormat="1"/>
-    <w:lsdException w:name="Quote" w:semiHidden="0" w:uiPriority="29" w:unhideWhenUsed="0" w:qFormat="1"/>
-    <w:lsdException w:name="Intense Quote" w:semiHidden="0" w:uiPriority="30" w:unhideWhenUsed="0" w:qFormat="1"/>
-    <w:lsdException w:name="Medium List 2 Accent 1" w:semiHidden="0" w:uiPriority="66" w:unhideWhenUsed="0"/>
-    <w:lsdException w:name="Medium Grid 1 Accent 1" w:semiHidden="0" w:uiPriority="67" w:unhideWhenUsed="0"/>
-    <w:lsdException w:name="Medium Grid 2 Accent 1" w:semiHidden="0" w:uiPriority="68" w:unhideWhenUsed="0"/>
-    <w:lsdException w:name="Medium Grid 3 Accent 1" w:semiHidden="0" w:uiPriority="69" w:unhideWhenUsed="0"/>
-    <w:lsdException w:name="Dark List Accent 1" w:semiHidden="0" w:uiPriority="70" w:unhideWhenUsed="0"/>
-    <w:lsdException w:name="Colorful Shading Accent 1" w:semiHidden="0" w:uiPriority="71" w:unhideWhenUsed="0"/>
-    <w:lsdException w:name="Colorful List Accent 1" w:semiHidden="0" w:uiPriority="72" w:unhideWhenUsed="0"/>
-    <w:lsdException w:name="Colorful Grid Accent 1" w:semiHidden="0" w:uiPriority="73" w:unhideWhenUsed="0"/>
-    <w:lsdException w:name="Light Shading Accent 2" w:semiHidden="0" w:uiPriority="60" w:unhideWhenUsed="0"/>
-    <w:lsdException w:name="Light List Accent 2" w:semiHidden="0" w:uiPriority="61" w:unhideWhenUsed="0"/>
-    <w:lsdException w:name="Light Grid Accent 2" w:semiHidden="0" w:uiPriority="62" w:unhideWhenUsed="0"/>
-    <w:lsdException w:name="Medium Shading 1 Accent 2" w:semiHidden="0" w:uiPriority="63" w:unhideWhenUsed="0"/>
-    <w:lsdException w:name="Medium Shading 2 Accent 2" w:semiHidden="0" w:uiPriority="64" w:unhideWhenUsed="0"/>
-    <w:lsdException w:name="Medium List 1 Accent 2" w:semiHidden="0" w:uiPriority="65" w:unhideWhenUsed="0"/>
-    <w:lsdException w:name="Medium List 2 Accent 2" w:semiHidden="0" w:uiPriority="66" w:unhideWhenUsed="0"/>
-    <w:lsdException w:name="Medium Grid 1 Accent 2" w:semiHidden="0" w:uiPriority="67" w:unhideWhenUsed="0"/>
-    <w:lsdException w:name="Medium Grid 2 Accent 2" w:semiHidden="0" w:uiPriority="68" w:unhideWhenUsed="0"/>
-    <w:lsdException w:name="Medium Grid 3 Accent 2" w:semiHidden="0" w:uiPriority="69" w:unhideWhenUsed="0"/>
-    <w:lsdException w:name="Dark List Accent 2" w:semiHidden="0" w:uiPriority="70" w:unhideWhenUsed="0"/>
-    <w:lsdException w:name="Colorful Shading Accent 2" w:semiHidden="0" w:uiPriority="71" w:unhideWhenUsed="0"/>
-    <w:lsdException w:name="Colorful List Accent 2" w:semiHidden="0" w:uiPriority="72" w:unhideWhenUsed="0"/>
-    <w:lsdException w:name="Colorful Grid Accent 2" w:semiHidden="0" w:uiPriority="73" w:unhideWhenUsed="0"/>
-    <w:lsdException w:name="Light Shading Accent 3" w:semiHidden="0" w:uiPriority="60" w:unhideWhenUsed="0"/>
-    <w:lsdException w:name="Light List Accent 3" w:semiHidden="0" w:uiPriority="61" w:unhideWhenUsed="0"/>
-    <w:lsdException w:name="Light Grid Accent 3" w:semiHidden="0" w:uiPriority="62" w:unhideWhenUsed="0"/>
-    <w:lsdException w:name="Medium Shading 1 Accent 3" w:semiHidden="0" w:uiPriority="63" w:unhideWhenUsed="0"/>
-    <w:lsdException w:name="Medium Shading 2 Accent 3" w:semiHidden="0" w:uiPriority="64" w:unhideWhenUsed="0"/>
-    <w:lsdException w:name="Medium List 1 Accent 3" w:semiHidden="0" w:uiPriority="65" w:unhideWhenUsed="0"/>
-    <w:lsdException w:name="Medium List 2 Accent 3" w:semiHidden="0" w:uiPriority="66" w:unhideWhenUsed="0"/>
-    <w:lsdException w:name="Medium Grid 1 Accent 3" w:semiHidden="0" w:uiPriority="67" w:unhideWhenUsed="0"/>
-    <w:lsdException w:name="Medium Grid 2 Accent 3" w:semiHidden="0" w:uiPriority="68" w:unhideWhenUsed="0"/>
-    <w:lsdException w:name="Medium Grid 3 Accent 3" w:semiHidden="0" w:uiPriority="69" w:unhideWhenUsed="0"/>
-    <w:lsdException w:name="Dark List Accent 3" w:semiHidden="0" w:uiPriority="70" w:unhideWhenUsed="0"/>
-    <w:lsdException w:name="Colorful Shading Accent 3" w:semiHidden="0" w:uiPriority="71" w:unhideWhenUsed="0"/>
-    <w:lsdException w:name="Colorful List Accent 3" w:semiHidden="0" w:uiPriority="72" w:unhideWhenUsed="0"/>
-    <w:lsdException w:name="Colorful Grid Accent 3" w:semiHidden="0" w:uiPriority="73" w:unhideWhenUsed="0"/>
-    <w:lsdException w:name="Light Shading Accent 4" w:semiHidden="0" w:uiPriority="60" w:unhideWhenUsed="0"/>
-    <w:lsdException w:name="Light List Accent 4" w:semiHidden="0" w:uiPriority="61" w:unhideWhenUsed="0"/>
-    <w:lsdException w:name="Light Grid Accent 4" w:semiHidden="0" w:uiPriority="62" w:unhideWhenUsed="0"/>
-    <w:lsdException w:name="Medium Shading 1 Accent 4" w:semiHidden="0" w:uiPriority="63" w:unhideWhenUsed="0"/>
-    <w:lsdException w:name="Medium Shading 2 Accent 4" w:semiHidden="0" w:uiPriority="64" w:unhideWhenUsed="0"/>
-    <w:lsdException w:name="Medium List 1 Accent 4" w:semiHidden="0" w:uiPriority="65" w:unhideWhenUsed="0"/>
-    <w:lsdException w:name="Medium List 2 Accent 4" w:semiHidden="0" w:uiPriority="66" w:unhideWhenUsed="0"/>
-    <w:lsdException w:name="Medium Grid 1 Accent 4" w:semiHidden="0" w:uiPriority="67" w:unhideWhenUsed="0"/>
-    <w:lsdException w:name="Medium Grid 2 Accent 4" w:semiHidden="0" w:uiPriority="68" w:unhideWhenUsed="0"/>
-    <w:lsdException w:name="Medium Grid 3 Accent 4" w:semiHidden="0" w:uiPriority="69" w:unhideWhenUsed="0"/>
-    <w:lsdException w:name="Dark List Accent 4" w:semiHidden="0" w:uiPriority="70" w:unhideWhenUsed="0"/>
-    <w:lsdException w:name="Colorful Shading Accent 4" w:semiHidden="0" w:uiPriority="71" w:unhideWhenUsed="0"/>
-    <w:lsdException w:name="Colorful List Accent 4" w:semiHidden="0" w:uiPriority="72" w:unhideWhenUsed="0"/>
-    <w:lsdException w:name="Colorful Grid Accent 4" w:semiHidden="0" w:uiPriority="73" w:unhideWhenUsed="0"/>
-    <w:lsdException w:name="Light Shading Accent 5" w:semiHidden="0" w:uiPriority="60" w:unhideWhenUsed="0"/>
-    <w:lsdException w:name="Light List Accent 5" w:semiHidden="0" w:uiPriority="61" w:unhideWhenUsed="0"/>
-    <w:lsdException w:name="Light Grid Accent 5" w:semiHidden="0" w:uiPriority="62" w:unhideWhenUsed="0"/>
-    <w:lsdException w:name="Medium Shading 1 Accent 5" w:semiHidden="0" w:uiPriority="63" w:unhideWhenUsed="0"/>
-    <w:lsdException w:name="Medium Shading 2 Accent 5" w:semiHidden="0" w:uiPriority="64" w:unhideWhenUsed="0"/>
-    <w:lsdException w:name="Medium List 1 Accent 5" w:semiHidden="0" w:uiPriority="65" w:unhideWhenUsed="0"/>
-    <w:lsdException w:name="Medium List 2 Accent 5" w:semiHidden="0" w:uiPriority="66" w:unhideWhenUsed="0"/>
-    <w:lsdException w:name="Medium Grid 1 Accent 5" w:semiHidden="0" w:uiPriority="67" w:unhideWhenUsed="0"/>
-    <w:lsdException w:name="Medium Grid 2 Accent 5" w:semiHidden="0" w:uiPriority="68" w:unhideWhenUsed="0"/>
-    <w:lsdException w:name="Medium Grid 3 Accent 5" w:semiHidden="0" w:uiPriority="69" w:unhideWhenUsed="0"/>
-    <w:lsdException w:name="Dark List Accent 5" w:semiHidden="0" w:uiPriority="70" w:unhideWhenUsed="0"/>
-    <w:lsdException w:name="Colorful Shading Accent 5" w:semiHidden="0" w:uiPriority="71" w:unhideWhenUsed="0"/>
-    <w:lsdException w:name="Colorful List Accent 5" w:semiHidden="0" w:uiPriority="72" w:unhideWhenUsed="0"/>
-    <w:lsdException w:name="Colorful Grid Accent 5" w:semiHidden="0" w:uiPriority="73" w:unhideWhenUsed="0"/>
-    <w:lsdException w:name="Light Shading Accent 6" w:semiHidden="0" w:uiPriority="60" w:unhideWhenUsed="0"/>
-    <w:lsdException w:name="Light List Accent 6" w:semiHidden="0" w:uiPriority="61" w:unhideWhenUsed="0"/>
-    <w:lsdException w:name="Light Grid Accent 6" w:semiHidden="0" w:uiPriority="62" w:unhideWhenUsed="0"/>
-    <w:lsdException w:name="Medium Shading 1 Accent 6" w:semiHidden="0" w:uiPriority="63" w:unhideWhenUsed="0"/>
-    <w:lsdException w:name="Medium Shading 2 Accent 6" w:semiHidden="0" w:uiPriority="64" w:unhideWhenUsed="0"/>
-    <w:lsdException w:name="Medium List 1 Accent 6" w:semiHidden="0" w:uiPriority="65" w:unhideWhenUsed="0"/>
-    <w:lsdException w:name="Medium List 2 Accent 6" w:semiHidden="0" w:uiPriority="66" w:unhideWhenUsed="0"/>
-    <w:lsdException w:name="Medium Grid 1 Accent 6" w:semiHidden="0" w:uiPriority="67" w:unhideWhenUsed="0"/>
-    <w:lsdException w:name="Medium Grid 2 Accent 6" w:semiHidden="0" w:uiPriority="68" w:unhideWhenUsed="0"/>
-    <w:lsdException w:name="Medium Grid 3 Accent 6" w:semiHidden="0" w:uiPriority="69" w:unhideWhenUsed="0"/>
-    <w:lsdException w:name="Dark List Accent 6" w:semiHidden="0" w:uiPriority="70" w:unhideWhenUsed="0"/>
-    <w:lsdException w:name="Colorful Shading Accent 6" w:semiHidden="0" w:uiPriority="71" w:unhideWhenUsed="0"/>
-    <w:lsdException w:name="Colorful List Accent 6" w:semiHidden="0" w:uiPriority="72" w:unhideWhenUsed="0"/>
-    <w:lsdException w:name="Colorful Grid Accent 6" w:semiHidden="0" w:uiPriority="73" w:unhideWhenUsed="0"/>
-    <w:lsdException w:name="Subtle Emphasis" w:semiHidden="0" w:uiPriority="19" w:unhideWhenUsed="0" w:qFormat="1"/>
-    <w:lsdException w:name="Intense Emphasis" w:semiHidden="0" w:uiPriority="21" w:unhideWhenUsed="0" w:qFormat="1"/>
-    <w:lsdException w:name="Subtle Reference" w:semiHidden="0" w:uiPriority="31" w:unhideWhenUsed="0" w:qFormat="1"/>
-    <w:lsdException w:name="Intense Reference" w:semiHidden="0" w:uiPriority="32" w:unhideWhenUsed="0" w:qFormat="1"/>
-    <w:lsdException w:name="Book Title" w:semiHidden="0" w:uiPriority="33" w:unhideWhenUsed="0" w:qFormat="1"/>
-    <w:lsdException w:name="Bibliography" w:uiPriority="37"/>
-    <w:lsdException w:name="TOC Heading" w:uiPriority="39" w:qFormat="1"/>
-  </w:latentStyles>
   <w:style w:type="paragraph" w:default="1" w:styleId="Normal">
     <w:name w:val="Normal"/>
-    <w:rsid w:val="00EF6F98"/>
+    <w:next w:val="Normal"/>
+    <w:pPr/>
     <w:rPr>
       <w:sz w:val="24"/>
       <w:szCs w:val="24"/>
-      <w:lang w:bidi="ar-SA"/>
+      <w:lang w:val="en-US" w:eastAsia="en-US" w:bidi="ar-SA"/>
     </w:rPr>
   </w:style>
-  <w:style w:type="character" w:default="1" w:styleId="DefaultParagraphFont">
+  <w:style w:type="character" w:default="1" w:styleId="Default Paragraph Font">
     <w:name w:val="Default Paragraph Font"/>
-    <w:uiPriority w:val="1"/>
-    <w:semiHidden/>
-    <w:unhideWhenUsed/>
-  </w:style>
-  <w:style w:type="table" w:default="1" w:styleId="TableNormal">
-    <w:name w:val="Normal Table"/>
-    <w:uiPriority w:val="99"/>
-    <w:semiHidden/>
-    <w:unhideWhenUsed/>
-    <w:qFormat/>
-    <w:tblPr>
-      <w:tblInd w:w="0" w:type="dxa"/>
-      <w:tblCellMar>
-        <w:top w:w="0" w:type="dxa"/>
-        <w:left w:w="108" w:type="dxa"/>
-        <w:bottom w:w="0" w:type="dxa"/>
-        <w:right w:w="108" w:type="dxa"/>
-      </w:tblCellMar>
-    </w:tblPr>
-  </w:style>
-  <w:style w:type="numbering" w:default="1" w:styleId="NoList">
-    <w:name w:val="No List"/>
-    <w:uiPriority w:val="99"/>
-    <w:semiHidden/>
-    <w:unhideWhenUsed/>
+    <w:next w:val="Default Paragraph Font"/>
   </w:style>
   <w:style w:type="character" w:styleId="Hyperlink">
     <w:name w:val="Hyperlink"/>
-    <w:rsid w:val="00EF6F98"/>
     <w:rPr>
       <w:u w:val="single"/>
     </w:rPr>
   </w:style>
-  <w:style w:type="paragraph" w:customStyle="1" w:styleId="Kopf-undFuzeilen">
+  <w:style w:type="table" w:default="1" w:styleId="Table Normal">
+    <w:name w:val="Table Normal"/>
+    <w:next w:val="Table Normal"/>
+    <w:pPr/>
+    <w:tblPr>
+      <w:tblInd w:w="0" w:type="dxa"/>
+    </w:tblPr>
+    <w:trPr/>
+    <w:tcPr/>
+    <w:tblStylePr w:type="firstRow"/>
+    <w:tblStylePr w:type="lastRow"/>
+    <w:tblStylePr w:type="firstCol"/>
+    <w:tblStylePr w:type="lastCol"/>
+    <w:tblStylePr w:type="band1Vert"/>
+    <w:tblStylePr w:type="band2Vert"/>
+    <w:tblStylePr w:type="band1Horz"/>
+    <w:tblStylePr w:type="band2Horz"/>
+    <w:tblStylePr w:type="neCell"/>
+    <w:tblStylePr w:type="nwCell"/>
+    <w:tblStylePr w:type="seCell"/>
+    <w:tblStylePr w:type="swCell"/>
+  </w:style>
+  <w:style w:type="numbering" w:default="1" w:styleId="No List">
+    <w:name w:val="No List"/>
+    <w:next w:val="No List"/>
+    <w:pPr/>
+  </w:style>
+  <w:style w:type="paragraph" w:styleId="Kopf- und Fußzeilen">
     <w:name w:val="Kopf- und Fußzeilen"/>
-    <w:rsid w:val="00EF6F98"/>
+    <w:next w:val="Kopf- und Fußzeilen"/>
     <w:pPr>
+      <w:keepNext w:val="0"/>
+      <w:keepLines w:val="0"/>
+      <w:pageBreakBefore w:val="0"/>
+      <w:widowControl w:val="1"/>
+      <w:shd w:val="clear" w:color="auto" w:fill="auto"/>
       <w:tabs>
         <w:tab w:val="right" w:pos="9020"/>
       </w:tabs>
+      <w:suppressAutoHyphens w:val="0"/>
+      <w:bidi w:val="0"/>
+      <w:spacing w:before="0" w:after="0" w:line="240" w:lineRule="auto"/>
+      <w:ind w:left="0" w:right="0" w:firstLine="0"/>
+      <w:jc w:val="left"/>
+      <w:outlineLvl w:val="9"/>
     </w:pPr>
     <w:rPr>
-      <w:rFonts w:ascii="Helvetica" w:hAnsi="Arial Unicode MS" w:cs="Arial Unicode MS"/>
+      <w:rFonts w:ascii="Helvetica" w:cs="Arial Unicode MS" w:hAnsi="Arial Unicode MS" w:eastAsia="Arial Unicode MS"/>
+      <w:b w:val="0"/>
+      <w:bCs w:val="0"/>
+      <w:i w:val="0"/>
+      <w:iCs w:val="0"/>
+      <w:caps w:val="0"/>
+      <w:smallCaps w:val="0"/>
+      <w:strike w:val="0"/>
+      <w:dstrike w:val="0"/>
+      <w:outline w:val="0"/>
       <w:color w:val="000000"/>
+      <w:spacing w:val="0"/>
+      <w:kern w:val="0"/>
+      <w:position w:val="0"/>
       <w:sz w:val="24"/>
       <w:szCs w:val="24"/>
+      <w:u w:val="none"/>
+      <w:vertAlign w:val="baseline"/>
     </w:rPr>
   </w:style>
-  <w:style w:type="paragraph" w:customStyle="1" w:styleId="UntertitelA">
+  <w:style w:type="paragraph" w:styleId="Untertitel A">
     <w:name w:val="Untertitel A"/>
-    <w:rsid w:val="00EF6F98"/>
+    <w:next w:val="Untertitel A"/>
     <w:pPr>
+      <w:keepNext w:val="0"/>
+      <w:keepLines w:val="0"/>
+      <w:pageBreakBefore w:val="0"/>
+      <w:widowControl w:val="1"/>
+      <w:pBdr>
+        <w:top w:val="nil"/>
+        <w:left w:val="nil"/>
+        <w:bottom w:val="nil"/>
+        <w:right w:val="nil"/>
+      </w:pBdr>
+      <w:shd w:val="clear" w:color="auto" w:fill="auto"/>
       <w:tabs>
         <w:tab w:val="left" w:pos="1150"/>
       </w:tabs>
+      <w:suppressAutoHyphens w:val="0"/>
+      <w:bidi w:val="0"/>
+      <w:spacing w:before="0" w:after="0" w:line="240" w:lineRule="auto"/>
+      <w:ind w:left="0" w:right="0" w:firstLine="0"/>
+      <w:jc w:val="left"/>
+      <w:outlineLvl w:val="9"/>
     </w:pPr>
     <w:rPr>
-      <w:rFonts w:ascii="Helvetica" w:hAnsi="Arial Unicode MS" w:cs="Arial Unicode MS"/>
-      <w:b/>
-      <w:bCs/>
-      <w:caps/>
+      <w:rFonts w:ascii="Helvetica" w:cs="Arial Unicode MS" w:hAnsi="Arial Unicode MS" w:eastAsia="Arial Unicode MS"/>
+      <w:b w:val="1"/>
+      <w:bCs w:val="1"/>
+      <w:i w:val="0"/>
+      <w:iCs w:val="0"/>
+      <w:caps w:val="1"/>
+      <w:strike w:val="0"/>
+      <w:dstrike w:val="0"/>
+      <w:outline w:val="0"/>
       <w:color w:val="000000"/>
-      <w:u w:color="000000"/>
+      <w:spacing w:val="0"/>
+      <w:kern w:val="0"/>
+      <w:position w:val="0"/>
+      <w:sz w:val="20"/>
+      <w:szCs w:val="20"/>
+      <w:u w:val="none" w:color="000000"/>
+      <w:vertAlign w:val="baseline"/>
       <w:lang w:val="de-DE"/>
     </w:rPr>
   </w:style>
-  <w:style w:type="paragraph" w:customStyle="1" w:styleId="TextA">
+  <w:style w:type="paragraph" w:styleId="Text A">
     <w:name w:val="Text A"/>
-    <w:rsid w:val="00EF6F98"/>
+    <w:next w:val="Text A"/>
+    <w:pPr>
+      <w:keepNext w:val="0"/>
+      <w:keepLines w:val="0"/>
+      <w:pageBreakBefore w:val="0"/>
+      <w:widowControl w:val="1"/>
+      <w:pBdr>
+        <w:top w:val="nil"/>
+        <w:left w:val="nil"/>
+        <w:bottom w:val="nil"/>
+        <w:right w:val="nil"/>
+      </w:pBdr>
+      <w:shd w:val="clear" w:color="auto" w:fill="auto"/>
+      <w:suppressAutoHyphens w:val="0"/>
+      <w:bidi w:val="0"/>
+      <w:spacing w:before="0" w:after="0" w:line="240" w:lineRule="auto"/>
+      <w:ind w:left="0" w:right="0" w:firstLine="0"/>
+      <w:jc w:val="left"/>
+      <w:outlineLvl w:val="9"/>
+    </w:pPr>
     <w:rPr>
-      <w:rFonts w:ascii="Helvetica" w:eastAsia="Helvetica" w:hAnsi="Helvetica" w:cs="Helvetica"/>
+      <w:rFonts w:ascii="Helvetica" w:cs="Helvetica" w:hAnsi="Helvetica" w:eastAsia="Helvetica"/>
+      <w:b w:val="0"/>
+      <w:bCs w:val="0"/>
+      <w:i w:val="0"/>
+      <w:iCs w:val="0"/>
+      <w:caps w:val="0"/>
+      <w:smallCaps w:val="0"/>
+      <w:strike w:val="0"/>
+      <w:dstrike w:val="0"/>
+      <w:outline w:val="0"/>
       <w:color w:val="000000"/>
+      <w:spacing w:val="0"/>
+      <w:kern w:val="0"/>
+      <w:position w:val="0"/>
       <w:sz w:val="22"/>
       <w:szCs w:val="22"/>
-      <w:u w:color="000000"/>
+      <w:u w:val="none" w:color="000000"/>
+      <w:vertAlign w:val="baseline"/>
       <w:lang w:val="de-DE"/>
     </w:rPr>
   </w:style>
-  <w:style w:type="paragraph" w:customStyle="1" w:styleId="berschrift3A">
+  <w:style w:type="paragraph" w:styleId="Überschrift 3 A">
     <w:name w:val="Überschrift 3 A"/>
-    <w:next w:val="TextA"/>
-    <w:rsid w:val="00EF6F98"/>
+    <w:next w:val="Text A"/>
     <w:pPr>
-      <w:keepNext/>
+      <w:keepNext w:val="1"/>
+      <w:keepLines w:val="0"/>
+      <w:pageBreakBefore w:val="0"/>
+      <w:widowControl w:val="1"/>
+      <w:pBdr>
+        <w:top w:val="nil"/>
+        <w:left w:val="nil"/>
+        <w:bottom w:val="nil"/>
+        <w:right w:val="nil"/>
+      </w:pBdr>
+      <w:shd w:val="clear" w:color="auto" w:fill="auto"/>
+      <w:suppressAutoHyphens w:val="0"/>
+      <w:bidi w:val="0"/>
       <w:spacing w:before="360" w:after="40" w:line="288" w:lineRule="auto"/>
+      <w:ind w:left="0" w:right="0" w:firstLine="0"/>
+      <w:jc w:val="left"/>
       <w:outlineLvl w:val="2"/>
     </w:pPr>
     <w:rPr>
-      <w:rFonts w:ascii="Helvetica Light" w:hAnsi="Arial Unicode MS" w:cs="Arial Unicode MS"/>
+      <w:rFonts w:ascii="Helvetica Light" w:cs="Arial Unicode MS" w:hAnsi="Arial Unicode MS" w:eastAsia="Arial Unicode MS"/>
+      <w:b w:val="0"/>
+      <w:bCs w:val="0"/>
+      <w:i w:val="0"/>
+      <w:iCs w:val="0"/>
+      <w:caps w:val="0"/>
+      <w:smallCaps w:val="0"/>
+      <w:strike w:val="0"/>
+      <w:dstrike w:val="0"/>
+      <w:outline w:val="0"/>
       <w:color w:val="000000"/>
       <w:spacing w:val="5"/>
+      <w:kern w:val="0"/>
+      <w:position w:val="0"/>
       <w:sz w:val="28"/>
       <w:szCs w:val="28"/>
-      <w:u w:color="000000"/>
+      <w:u w:val="none" w:color="000000"/>
+      <w:vertAlign w:val="baseline"/>
       <w:lang w:val="de-DE"/>
     </w:rPr>
+  </w:style>
+  <w:style w:type="numbering" w:styleId="List 0">
+    <w:name w:val="List 0"/>
+    <w:basedOn w:val="Importierter Stil: 1"/>
+    <w:next w:val="List 0"/>
+    <w:pPr>
+      <w:numPr>
+        <w:numId w:val="1"/>
+      </w:numPr>
+    </w:pPr>
+  </w:style>
+  <w:style w:type="numbering" w:styleId="Importierter Stil: 1">
+    <w:name w:val="Importierter Stil: 1"/>
+    <w:next w:val="Importierter Stil: 1"/>
+    <w:pPr>
+      <w:numPr>
+        <w:numId w:val="2"/>
+      </w:numPr>
+    </w:pPr>
   </w:style>
 </w:styles>
 </file>
 
 <file path=word/theme/theme1.xml><?xml version="1.0" encoding="utf-8"?>
-<a:theme xmlns:a="http://schemas.openxmlformats.org/drawingml/2006/main" name="Blank">
+<a:theme xmlns:a="http://schemas.openxmlformats.org/drawingml/2006/main" xmlns:r="http://schemas.openxmlformats.org/officeDocument/2006/relationships" name="Blank">
   <a:themeElements>
     <a:clrScheme name="Blank">
       <a:dk1>
@@ -1240,7 +3457,7 @@
       <a:effectStyleLst>
         <a:effectStyle>
           <a:effectLst>
-            <a:outerShdw blurRad="38100" dist="25400" dir="5400000" rotWithShape="0">
+            <a:outerShdw sx="100000" sy="100000" kx="0" ky="0" algn="b" rotWithShape="0" blurRad="38100" dist="25400" dir="5400000">
               <a:srgbClr val="000000">
                 <a:alpha val="50000"/>
               </a:srgbClr>
@@ -1249,7 +3466,7 @@
         </a:effectStyle>
         <a:effectStyle>
           <a:effectLst>
-            <a:outerShdw blurRad="38100" dist="25400" dir="5400000" rotWithShape="0">
+            <a:outerShdw sx="100000" sy="100000" kx="0" ky="0" algn="b" rotWithShape="0" blurRad="38100" dist="25400" dir="5400000">
               <a:srgbClr val="000000">
                 <a:alpha val="50000"/>
               </a:srgbClr>
@@ -1258,7 +3475,7 @@
         </a:effectStyle>
         <a:effectStyle>
           <a:effectLst>
-            <a:outerShdw blurRad="38100" dist="25400" dir="5400000" rotWithShape="0">
+            <a:outerShdw sx="100000" sy="100000" kx="0" ky="0" algn="b" rotWithShape="0" blurRad="38100" dist="25400" dir="5400000">
               <a:srgbClr val="000000">
                 <a:alpha val="50000"/>
               </a:srgbClr>
@@ -1267,7 +3484,7 @@
         </a:effectStyle>
         <a:effectStyle>
           <a:effectLst>
-            <a:outerShdw blurRad="40000" dist="20000" dir="5400000" rotWithShape="0">
+            <a:outerShdw sx="100000" sy="100000" kx="0" ky="0" algn="b" rotWithShape="0" blurRad="40000" dist="20000" dir="5400000">
               <a:srgbClr val="000000">
                 <a:alpha val="38000"/>
               </a:srgbClr>
@@ -1276,7 +3493,7 @@
         </a:effectStyle>
         <a:effectStyle>
           <a:effectLst>
-            <a:outerShdw blurRad="40000" dist="23000" dir="5400000" rotWithShape="0">
+            <a:outerShdw sx="100000" sy="100000" kx="0" ky="0" algn="b" rotWithShape="0" blurRad="40000" dist="23000" dir="5400000">
               <a:srgbClr val="000000">
                 <a:alpha val="35000"/>
               </a:srgbClr>
@@ -1285,7 +3502,7 @@
         </a:effectStyle>
         <a:effectStyle>
           <a:effectLst>
-            <a:outerShdw blurRad="40000" dist="23000" dir="5400000" rotWithShape="0">
+            <a:outerShdw sx="100000" sy="100000" kx="0" ky="0" algn="b" rotWithShape="0" blurRad="40000" dist="23000" dir="5400000">
               <a:srgbClr val="000000">
                 <a:alpha val="35000"/>
               </a:srgbClr>
@@ -1397,8 +3614,8 @@
     <a:spDef>
       <a:spPr>
         <a:blipFill rotWithShape="1">
-          <a:blip xmlns:r="http://schemas.openxmlformats.org/officeDocument/2006/relationships" r:embed="rId1"/>
-          <a:srcRect/>
+          <a:blip r:embed="rId1"/>
+          <a:srcRect l="0" t="0" r="0" b="0"/>
           <a:tile tx="0" ty="0" sx="100000" sy="100000" flip="none" algn="tl"/>
         </a:blipFill>
         <a:ln w="12700" cap="flat">
@@ -1406,14 +3623,14 @@
           <a:miter lim="400000"/>
         </a:ln>
         <a:effectLst>
-          <a:outerShdw blurRad="38100" dist="25400" dir="5400000" rotWithShape="0">
+          <a:outerShdw sx="100000" sy="100000" kx="0" ky="0" algn="b" rotWithShape="0" blurRad="38100" dist="25400" dir="5400000">
             <a:srgbClr val="000000">
               <a:alpha val="50000"/>
             </a:srgbClr>
           </a:outerShdw>
         </a:effectLst>
       </a:spPr>
-      <a:bodyPr rot="0" spcFirstLastPara="1" vertOverflow="overflow" horzOverflow="overflow" vert="horz" wrap="square" lIns="50800" tIns="50800" rIns="50800" bIns="50800" numCol="1" spcCol="38100" rtlCol="0" anchor="ctr">
+      <a:bodyPr rot="0" spcFirstLastPara="1" vertOverflow="overflow" horzOverflow="overflow" vert="horz" wrap="square" lIns="50800" tIns="50800" rIns="50800" bIns="50800" numCol="1" spcCol="38100" rtlCol="0" anchor="ctr" upright="0">
         <a:spAutoFit/>
       </a:bodyPr>
       <a:lstStyle>
@@ -1432,7 +3649,7 @@
           <a:buFontTx/>
           <a:buNone/>
           <a:tabLst/>
-          <a:defRPr kumimoji="0" sz="1200" b="0" i="0" u="none" strike="noStrike" cap="none" spc="0" normalizeH="0" baseline="0">
+          <a:defRPr b="0" baseline="0" cap="none" i="0" spc="0" strike="noStrike" sz="1200" u="none" kumimoji="0" normalizeH="0">
             <a:ln>
               <a:noFill/>
             </a:ln>
@@ -1440,7 +3657,7 @@
               <a:srgbClr val="FFFFFF"/>
             </a:solidFill>
             <a:effectLst>
-              <a:outerShdw blurRad="25400" dist="23998" dir="2700000" rotWithShape="0">
+              <a:outerShdw sx="100000" sy="100000" kx="0" ky="0" algn="b" rotWithShape="0" blurRad="25400" dist="23998" dir="2700000">
                 <a:srgbClr val="000000">
                   <a:alpha val="31034"/>
                 </a:srgbClr>
@@ -1468,7 +3685,7 @@
           <a:buFontTx/>
           <a:buNone/>
           <a:tabLst/>
-          <a:defRPr kumimoji="0" sz="1800" b="0" i="0" u="none" strike="noStrike" cap="none" spc="0" normalizeH="0" baseline="0">
+          <a:defRPr b="0" baseline="0" cap="none" i="0" spc="0" strike="noStrike" sz="1800" u="none" kumimoji="0" normalizeH="0">
             <a:ln>
               <a:noFill/>
             </a:ln>
@@ -1494,7 +3711,7 @@
           <a:buFontTx/>
           <a:buNone/>
           <a:tabLst/>
-          <a:defRPr kumimoji="0" sz="1800" b="0" i="0" u="none" strike="noStrike" cap="none" spc="0" normalizeH="0" baseline="0">
+          <a:defRPr b="0" baseline="0" cap="none" i="0" spc="0" strike="noStrike" sz="1800" u="none" kumimoji="0" normalizeH="0">
             <a:ln>
               <a:noFill/>
             </a:ln>
@@ -1520,7 +3737,7 @@
           <a:buFontTx/>
           <a:buNone/>
           <a:tabLst/>
-          <a:defRPr kumimoji="0" sz="1800" b="0" i="0" u="none" strike="noStrike" cap="none" spc="0" normalizeH="0" baseline="0">
+          <a:defRPr b="0" baseline="0" cap="none" i="0" spc="0" strike="noStrike" sz="1800" u="none" kumimoji="0" normalizeH="0">
             <a:ln>
               <a:noFill/>
             </a:ln>
@@ -1546,7 +3763,7 @@
           <a:buFontTx/>
           <a:buNone/>
           <a:tabLst/>
-          <a:defRPr kumimoji="0" sz="1800" b="0" i="0" u="none" strike="noStrike" cap="none" spc="0" normalizeH="0" baseline="0">
+          <a:defRPr b="0" baseline="0" cap="none" i="0" spc="0" strike="noStrike" sz="1800" u="none" kumimoji="0" normalizeH="0">
             <a:ln>
               <a:noFill/>
             </a:ln>
@@ -1572,7 +3789,7 @@
           <a:buFontTx/>
           <a:buNone/>
           <a:tabLst/>
-          <a:defRPr kumimoji="0" sz="1800" b="0" i="0" u="none" strike="noStrike" cap="none" spc="0" normalizeH="0" baseline="0">
+          <a:defRPr b="0" baseline="0" cap="none" i="0" spc="0" strike="noStrike" sz="1800" u="none" kumimoji="0" normalizeH="0">
             <a:ln>
               <a:noFill/>
             </a:ln>
@@ -1598,7 +3815,7 @@
           <a:buFontTx/>
           <a:buNone/>
           <a:tabLst/>
-          <a:defRPr kumimoji="0" sz="1800" b="0" i="0" u="none" strike="noStrike" cap="none" spc="0" normalizeH="0" baseline="0">
+          <a:defRPr b="0" baseline="0" cap="none" i="0" spc="0" strike="noStrike" sz="1800" u="none" kumimoji="0" normalizeH="0">
             <a:ln>
               <a:noFill/>
             </a:ln>
@@ -1624,7 +3841,7 @@
           <a:buFontTx/>
           <a:buNone/>
           <a:tabLst/>
-          <a:defRPr kumimoji="0" sz="1800" b="0" i="0" u="none" strike="noStrike" cap="none" spc="0" normalizeH="0" baseline="0">
+          <a:defRPr b="0" baseline="0" cap="none" i="0" spc="0" strike="noStrike" sz="1800" u="none" kumimoji="0" normalizeH="0">
             <a:ln>
               <a:noFill/>
             </a:ln>
@@ -1650,7 +3867,7 @@
           <a:buFontTx/>
           <a:buNone/>
           <a:tabLst/>
-          <a:defRPr kumimoji="0" sz="1800" b="0" i="0" u="none" strike="noStrike" cap="none" spc="0" normalizeH="0" baseline="0">
+          <a:defRPr b="0" baseline="0" cap="none" i="0" spc="0" strike="noStrike" sz="1800" u="none" kumimoji="0" normalizeH="0">
             <a:ln>
               <a:noFill/>
             </a:ln>
@@ -1676,7 +3893,7 @@
           <a:buFontTx/>
           <a:buNone/>
           <a:tabLst/>
-          <a:defRPr kumimoji="0" sz="1800" b="0" i="0" u="none" strike="noStrike" cap="none" spc="0" normalizeH="0" baseline="0">
+          <a:defRPr b="0" baseline="0" cap="none" i="0" spc="0" strike="noStrike" sz="1800" u="none" kumimoji="0" normalizeH="0">
             <a:ln>
               <a:noFill/>
             </a:ln>
@@ -1689,15 +3906,9 @@
         </a:lvl9pPr>
       </a:lstStyle>
       <a:style>
-        <a:lnRef idx="0">
-          <a:scrgbClr r="0" g="0" b="0"/>
-        </a:lnRef>
-        <a:fillRef idx="0">
-          <a:scrgbClr r="0" g="0" b="0"/>
-        </a:fillRef>
-        <a:effectRef idx="0">
-          <a:scrgbClr r="0" g="0" b="0"/>
-        </a:effectRef>
+        <a:lnRef idx="0"/>
+        <a:fillRef idx="0"/>
+        <a:effectRef idx="0"/>
         <a:fontRef idx="none"/>
       </a:style>
     </a:spDef>
@@ -1713,7 +3924,7 @@
         </a:ln>
         <a:effectLst/>
       </a:spPr>
-      <a:bodyPr rot="0" spcFirstLastPara="1" vertOverflow="overflow" horzOverflow="overflow" vert="horz" wrap="square" lIns="91439" tIns="45719" rIns="91439" bIns="45719" numCol="1" spcCol="38100" rtlCol="0" anchor="t">
+      <a:bodyPr rot="0" spcFirstLastPara="1" vertOverflow="overflow" horzOverflow="overflow" vert="horz" wrap="square" lIns="91439" tIns="45719" rIns="91439" bIns="45719" numCol="1" spcCol="38100" rtlCol="0" anchor="t" upright="0">
         <a:noAutofit/>
       </a:bodyPr>
       <a:lstStyle>
@@ -1732,7 +3943,7 @@
           <a:buFontTx/>
           <a:buNone/>
           <a:tabLst/>
-          <a:defRPr kumimoji="0" sz="1800" b="0" i="0" u="none" strike="noStrike" cap="none" spc="0" normalizeH="0" baseline="0">
+          <a:defRPr b="0" baseline="0" cap="none" i="0" spc="0" strike="noStrike" sz="1800" u="none" kumimoji="0" normalizeH="0">
             <a:ln>
               <a:noFill/>
             </a:ln>
@@ -1758,7 +3969,7 @@
           <a:buFontTx/>
           <a:buNone/>
           <a:tabLst/>
-          <a:defRPr kumimoji="0" sz="1800" b="0" i="0" u="none" strike="noStrike" cap="none" spc="0" normalizeH="0" baseline="0">
+          <a:defRPr b="0" baseline="0" cap="none" i="0" spc="0" strike="noStrike" sz="1800" u="none" kumimoji="0" normalizeH="0">
             <a:ln>
               <a:noFill/>
             </a:ln>
@@ -1784,7 +3995,7 @@
           <a:buFontTx/>
           <a:buNone/>
           <a:tabLst/>
-          <a:defRPr kumimoji="0" sz="1800" b="0" i="0" u="none" strike="noStrike" cap="none" spc="0" normalizeH="0" baseline="0">
+          <a:defRPr b="0" baseline="0" cap="none" i="0" spc="0" strike="noStrike" sz="1800" u="none" kumimoji="0" normalizeH="0">
             <a:ln>
               <a:noFill/>
             </a:ln>
@@ -1810,7 +4021,7 @@
           <a:buFontTx/>
           <a:buNone/>
           <a:tabLst/>
-          <a:defRPr kumimoji="0" sz="1800" b="0" i="0" u="none" strike="noStrike" cap="none" spc="0" normalizeH="0" baseline="0">
+          <a:defRPr b="0" baseline="0" cap="none" i="0" spc="0" strike="noStrike" sz="1800" u="none" kumimoji="0" normalizeH="0">
             <a:ln>
               <a:noFill/>
             </a:ln>
@@ -1836,7 +4047,7 @@
           <a:buFontTx/>
           <a:buNone/>
           <a:tabLst/>
-          <a:defRPr kumimoji="0" sz="1800" b="0" i="0" u="none" strike="noStrike" cap="none" spc="0" normalizeH="0" baseline="0">
+          <a:defRPr b="0" baseline="0" cap="none" i="0" spc="0" strike="noStrike" sz="1800" u="none" kumimoji="0" normalizeH="0">
             <a:ln>
               <a:noFill/>
             </a:ln>
@@ -1862,7 +4073,7 @@
           <a:buFontTx/>
           <a:buNone/>
           <a:tabLst/>
-          <a:defRPr kumimoji="0" sz="1800" b="0" i="0" u="none" strike="noStrike" cap="none" spc="0" normalizeH="0" baseline="0">
+          <a:defRPr b="0" baseline="0" cap="none" i="0" spc="0" strike="noStrike" sz="1800" u="none" kumimoji="0" normalizeH="0">
             <a:ln>
               <a:noFill/>
             </a:ln>
@@ -1888,7 +4099,7 @@
           <a:buFontTx/>
           <a:buNone/>
           <a:tabLst/>
-          <a:defRPr kumimoji="0" sz="1800" b="0" i="0" u="none" strike="noStrike" cap="none" spc="0" normalizeH="0" baseline="0">
+          <a:defRPr b="0" baseline="0" cap="none" i="0" spc="0" strike="noStrike" sz="1800" u="none" kumimoji="0" normalizeH="0">
             <a:ln>
               <a:noFill/>
             </a:ln>
@@ -1914,7 +4125,7 @@
           <a:buFontTx/>
           <a:buNone/>
           <a:tabLst/>
-          <a:defRPr kumimoji="0" sz="1800" b="0" i="0" u="none" strike="noStrike" cap="none" spc="0" normalizeH="0" baseline="0">
+          <a:defRPr b="0" baseline="0" cap="none" i="0" spc="0" strike="noStrike" sz="1800" u="none" kumimoji="0" normalizeH="0">
             <a:ln>
               <a:noFill/>
             </a:ln>
@@ -1940,7 +4151,7 @@
           <a:buFontTx/>
           <a:buNone/>
           <a:tabLst/>
-          <a:defRPr kumimoji="0" sz="1800" b="0" i="0" u="none" strike="noStrike" cap="none" spc="0" normalizeH="0" baseline="0">
+          <a:defRPr b="0" baseline="0" cap="none" i="0" spc="0" strike="noStrike" sz="1800" u="none" kumimoji="0" normalizeH="0">
             <a:ln>
               <a:noFill/>
             </a:ln>
@@ -1966,7 +4177,7 @@
           <a:buFontTx/>
           <a:buNone/>
           <a:tabLst/>
-          <a:defRPr kumimoji="0" sz="1800" b="0" i="0" u="none" strike="noStrike" cap="none" spc="0" normalizeH="0" baseline="0">
+          <a:defRPr b="0" baseline="0" cap="none" i="0" spc="0" strike="noStrike" sz="1800" u="none" kumimoji="0" normalizeH="0">
             <a:ln>
               <a:noFill/>
             </a:ln>
@@ -1979,15 +4190,9 @@
         </a:lvl9pPr>
       </a:lstStyle>
       <a:style>
-        <a:lnRef idx="0">
-          <a:scrgbClr r="0" g="0" b="0"/>
-        </a:lnRef>
-        <a:fillRef idx="0">
-          <a:scrgbClr r="0" g="0" b="0"/>
-        </a:fillRef>
-        <a:effectRef idx="0">
-          <a:scrgbClr r="0" g="0" b="0"/>
-        </a:effectRef>
+        <a:lnRef idx="0"/>
+        <a:fillRef idx="0"/>
+        <a:effectRef idx="0"/>
         <a:fontRef idx="none"/>
       </a:style>
     </a:lnDef>
@@ -2000,7 +4205,7 @@
         </a:ln>
         <a:effectLst/>
       </a:spPr>
-      <a:bodyPr rot="0" spcFirstLastPara="1" vertOverflow="overflow" horzOverflow="overflow" vert="horz" wrap="square" lIns="50800" tIns="50800" rIns="50800" bIns="50800" numCol="1" spcCol="38100" rtlCol="0" anchor="t">
+      <a:bodyPr rot="0" spcFirstLastPara="1" vertOverflow="overflow" horzOverflow="overflow" vert="horz" wrap="square" lIns="50800" tIns="50800" rIns="50800" bIns="50800" numCol="1" spcCol="38100" rtlCol="0" anchor="t" upright="0">
         <a:spAutoFit/>
       </a:bodyPr>
       <a:lstStyle>
@@ -2019,7 +4224,7 @@
           <a:buFontTx/>
           <a:buNone/>
           <a:tabLst/>
-          <a:defRPr kumimoji="0" sz="1200" b="0" i="0" u="none" strike="noStrike" cap="none" spc="0" normalizeH="0" baseline="0">
+          <a:defRPr b="0" baseline="0" cap="none" i="0" spc="0" strike="noStrike" sz="1200" u="none" kumimoji="0" normalizeH="0">
             <a:ln>
               <a:noFill/>
             </a:ln>
@@ -2053,7 +4258,7 @@
           <a:buFontTx/>
           <a:buNone/>
           <a:tabLst/>
-          <a:defRPr kumimoji="0" sz="1800" b="0" i="0" u="none" strike="noStrike" cap="none" spc="0" normalizeH="0" baseline="0">
+          <a:defRPr b="0" baseline="0" cap="none" i="0" spc="0" strike="noStrike" sz="1800" u="none" kumimoji="0" normalizeH="0">
             <a:ln>
               <a:noFill/>
             </a:ln>
@@ -2079,7 +4284,7 @@
           <a:buFontTx/>
           <a:buNone/>
           <a:tabLst/>
-          <a:defRPr kumimoji="0" sz="1800" b="0" i="0" u="none" strike="noStrike" cap="none" spc="0" normalizeH="0" baseline="0">
+          <a:defRPr b="0" baseline="0" cap="none" i="0" spc="0" strike="noStrike" sz="1800" u="none" kumimoji="0" normalizeH="0">
             <a:ln>
               <a:noFill/>
             </a:ln>
@@ -2105,7 +4310,7 @@
           <a:buFontTx/>
           <a:buNone/>
           <a:tabLst/>
-          <a:defRPr kumimoji="0" sz="1800" b="0" i="0" u="none" strike="noStrike" cap="none" spc="0" normalizeH="0" baseline="0">
+          <a:defRPr b="0" baseline="0" cap="none" i="0" spc="0" strike="noStrike" sz="1800" u="none" kumimoji="0" normalizeH="0">
             <a:ln>
               <a:noFill/>
             </a:ln>
@@ -2131,7 +4336,7 @@
           <a:buFontTx/>
           <a:buNone/>
           <a:tabLst/>
-          <a:defRPr kumimoji="0" sz="1800" b="0" i="0" u="none" strike="noStrike" cap="none" spc="0" normalizeH="0" baseline="0">
+          <a:defRPr b="0" baseline="0" cap="none" i="0" spc="0" strike="noStrike" sz="1800" u="none" kumimoji="0" normalizeH="0">
             <a:ln>
               <a:noFill/>
             </a:ln>
@@ -2157,7 +4362,7 @@
           <a:buFontTx/>
           <a:buNone/>
           <a:tabLst/>
-          <a:defRPr kumimoji="0" sz="1800" b="0" i="0" u="none" strike="noStrike" cap="none" spc="0" normalizeH="0" baseline="0">
+          <a:defRPr b="0" baseline="0" cap="none" i="0" spc="0" strike="noStrike" sz="1800" u="none" kumimoji="0" normalizeH="0">
             <a:ln>
               <a:noFill/>
             </a:ln>
@@ -2183,7 +4388,7 @@
           <a:buFontTx/>
           <a:buNone/>
           <a:tabLst/>
-          <a:defRPr kumimoji="0" sz="1800" b="0" i="0" u="none" strike="noStrike" cap="none" spc="0" normalizeH="0" baseline="0">
+          <a:defRPr b="0" baseline="0" cap="none" i="0" spc="0" strike="noStrike" sz="1800" u="none" kumimoji="0" normalizeH="0">
             <a:ln>
               <a:noFill/>
             </a:ln>
@@ -2209,7 +4414,7 @@
           <a:buFontTx/>
           <a:buNone/>
           <a:tabLst/>
-          <a:defRPr kumimoji="0" sz="1800" b="0" i="0" u="none" strike="noStrike" cap="none" spc="0" normalizeH="0" baseline="0">
+          <a:defRPr b="0" baseline="0" cap="none" i="0" spc="0" strike="noStrike" sz="1800" u="none" kumimoji="0" normalizeH="0">
             <a:ln>
               <a:noFill/>
             </a:ln>
@@ -2235,7 +4440,7 @@
           <a:buFontTx/>
           <a:buNone/>
           <a:tabLst/>
-          <a:defRPr kumimoji="0" sz="1800" b="0" i="0" u="none" strike="noStrike" cap="none" spc="0" normalizeH="0" baseline="0">
+          <a:defRPr b="0" baseline="0" cap="none" i="0" spc="0" strike="noStrike" sz="1800" u="none" kumimoji="0" normalizeH="0">
             <a:ln>
               <a:noFill/>
             </a:ln>
@@ -2261,7 +4466,7 @@
           <a:buFontTx/>
           <a:buNone/>
           <a:tabLst/>
-          <a:defRPr kumimoji="0" sz="1800" b="0" i="0" u="none" strike="noStrike" cap="none" spc="0" normalizeH="0" baseline="0">
+          <a:defRPr b="0" baseline="0" cap="none" i="0" spc="0" strike="noStrike" sz="1800" u="none" kumimoji="0" normalizeH="0">
             <a:ln>
               <a:noFill/>
             </a:ln>
@@ -2274,19 +4479,12 @@
         </a:lvl9pPr>
       </a:lstStyle>
       <a:style>
-        <a:lnRef idx="0">
-          <a:scrgbClr r="0" g="0" b="0"/>
-        </a:lnRef>
-        <a:fillRef idx="0">
-          <a:scrgbClr r="0" g="0" b="0"/>
-        </a:fillRef>
-        <a:effectRef idx="0">
-          <a:scrgbClr r="0" g="0" b="0"/>
-        </a:effectRef>
+        <a:lnRef idx="0"/>
+        <a:fillRef idx="0"/>
+        <a:effectRef idx="0"/>
         <a:fontRef idx="none"/>
       </a:style>
     </a:txDef>
   </a:objectDefaults>
-  <a:extraClrSchemeLst/>
 </a:theme>
 </file>
</xml_diff>

<commit_message>
#DH-118 #time 20min #comment add finally to DB transactions
</commit_message>
<xml_diff>
--- a/Traktandenliste/Traktandenliste 4. Mai 15.docx
+++ b/Traktandenliste/Traktandenliste 4. Mai 15.docx
@@ -57,7 +57,14 @@
       </w:r>
       <w:r>
         <w:tab/>
-        <w:t>ExWi 116, 1. Stock</w:t>
+      </w:r>
+      <w:proofErr w:type="spellStart"/>
+      <w:r>
+        <w:t>ExWi</w:t>
+      </w:r>
+      <w:proofErr w:type="spellEnd"/>
+      <w:r>
+        <w:t xml:space="preserve"> 116, 1. Stock</w:t>
       </w:r>
     </w:p>
     <w:p>
@@ -159,15 +166,24 @@
           <w:sz w:val="20"/>
           <w:szCs w:val="20"/>
         </w:rPr>
-        <w:t xml:space="preserve">SZ: </w:t>
-      </w:r>
+        <w:t>SZ: Statusbericht</w:t>
+      </w:r>
+    </w:p>
+    <w:p>
+      <w:pPr>
+        <w:pStyle w:val="TextA"/>
+        <w:rPr>
+          <w:sz w:val="20"/>
+          <w:szCs w:val="20"/>
+        </w:rPr>
+      </w:pPr>
       <w:r>
         <w:rPr>
           <w:rFonts w:eastAsia="Arial Unicode MS" w:hAnsi="Arial Unicode MS" w:cs="Arial Unicode MS"/>
           <w:sz w:val="20"/>
           <w:szCs w:val="20"/>
         </w:rPr>
-        <w:t>Statusbericht</w:t>
+        <w:t>IG: Zusammenfassung letztes Meeting mit Tara</w:t>
       </w:r>
     </w:p>
     <w:p>
@@ -184,25 +200,18 @@
           <w:sz w:val="20"/>
           <w:szCs w:val="20"/>
         </w:rPr>
-        <w:t>IG: Zusammenfassung letztes Meeting mit Tara</w:t>
-      </w:r>
-    </w:p>
-    <w:p>
-      <w:pPr>
-        <w:pStyle w:val="TextA"/>
-        <w:rPr>
-          <w:sz w:val="20"/>
-          <w:szCs w:val="20"/>
-        </w:rPr>
-      </w:pPr>
+        <w:t xml:space="preserve">JS: </w:t>
+      </w:r>
+      <w:proofErr w:type="spellStart"/>
       <w:r>
         <w:rPr>
           <w:rFonts w:eastAsia="Arial Unicode MS" w:hAnsi="Arial Unicode MS" w:cs="Arial Unicode MS"/>
           <w:sz w:val="20"/>
           <w:szCs w:val="20"/>
         </w:rPr>
-        <w:t>JS: Deliverables</w:t>
-      </w:r>
+        <w:t>Deliverables</w:t>
+      </w:r>
+      <w:proofErr w:type="spellEnd"/>
     </w:p>
     <w:p>
       <w:pPr>
@@ -252,25 +261,115 @@
           <w:sz w:val="20"/>
           <w:szCs w:val="20"/>
         </w:rPr>
-        <w:t>JS: Termin Fertigstellung (danach nur noch bugfixes)</w:t>
-      </w:r>
-    </w:p>
-    <w:p>
-      <w:pPr>
-        <w:pStyle w:val="TextA"/>
+        <w:t xml:space="preserve">JS: Termin Fertigstellung (danach nur noch </w:t>
+      </w:r>
+      <w:proofErr w:type="spellStart"/>
+      <w:r>
         <w:rPr>
           <w:rFonts w:eastAsia="Arial Unicode MS" w:hAnsi="Arial Unicode MS" w:cs="Arial Unicode MS"/>
           <w:sz w:val="20"/>
           <w:szCs w:val="20"/>
         </w:rPr>
-      </w:pPr>
+        <w:t>bugfixes</w:t>
+      </w:r>
+      <w:proofErr w:type="spellEnd"/>
       <w:r>
         <w:rPr>
           <w:rFonts w:eastAsia="Arial Unicode MS" w:hAnsi="Arial Unicode MS" w:cs="Arial Unicode MS"/>
           <w:sz w:val="20"/>
           <w:szCs w:val="20"/>
         </w:rPr>
-        <w:t>IG: Ein paar Refactoring Themen (kurze Diskusionen):</w:t>
+        <w:t>)</w:t>
+      </w:r>
+    </w:p>
+    <w:p>
+      <w:pPr>
+        <w:pStyle w:val="TextA"/>
+        <w:rPr>
+          <w:rFonts w:eastAsia="Arial Unicode MS" w:hAnsi="Arial Unicode MS" w:cs="Arial Unicode MS"/>
+          <w:sz w:val="20"/>
+          <w:szCs w:val="20"/>
+        </w:rPr>
+      </w:pPr>
+      <w:r>
+        <w:rPr>
+          <w:rFonts w:eastAsia="Arial Unicode MS" w:hAnsi="Arial Unicode MS" w:cs="Arial Unicode MS"/>
+          <w:sz w:val="20"/>
+          <w:szCs w:val="20"/>
+        </w:rPr>
+        <w:t xml:space="preserve">IG: </w:t>
+      </w:r>
+      <w:proofErr w:type="spellStart"/>
+      <w:r>
+        <w:rPr>
+          <w:rFonts w:eastAsia="Arial Unicode MS" w:hAnsi="Arial Unicode MS" w:cs="Arial Unicode MS"/>
+          <w:sz w:val="20"/>
+          <w:szCs w:val="20"/>
+        </w:rPr>
+        <w:t>commits</w:t>
+      </w:r>
+      <w:proofErr w:type="spellEnd"/>
+      <w:r>
+        <w:rPr>
+          <w:rFonts w:eastAsia="Arial Unicode MS" w:hAnsi="Arial Unicode MS" w:cs="Arial Unicode MS"/>
+          <w:sz w:val="20"/>
+          <w:szCs w:val="20"/>
+        </w:rPr>
+        <w:t xml:space="preserve"> </w:t>
+      </w:r>
+      <w:proofErr w:type="spellStart"/>
+      <w:r>
+        <w:rPr>
+          <w:rFonts w:eastAsia="Arial Unicode MS" w:hAnsi="Arial Unicode MS" w:cs="Arial Unicode MS"/>
+          <w:sz w:val="20"/>
+          <w:szCs w:val="20"/>
+        </w:rPr>
+        <w:t>comments</w:t>
+      </w:r>
+      <w:proofErr w:type="spellEnd"/>
+      <w:r>
+        <w:rPr>
+          <w:rFonts w:eastAsia="Arial Unicode MS" w:hAnsi="Arial Unicode MS" w:cs="Arial Unicode MS"/>
+          <w:sz w:val="20"/>
+          <w:szCs w:val="20"/>
+        </w:rPr>
+        <w:t xml:space="preserve"> (Repetition)</w:t>
+      </w:r>
+    </w:p>
+    <w:p>
+      <w:pPr>
+        <w:pStyle w:val="TextA"/>
+        <w:rPr>
+          <w:rFonts w:eastAsia="Arial Unicode MS" w:hAnsi="Arial Unicode MS" w:cs="Arial Unicode MS"/>
+          <w:sz w:val="20"/>
+          <w:szCs w:val="20"/>
+        </w:rPr>
+      </w:pPr>
+      <w:r>
+        <w:rPr>
+          <w:rFonts w:eastAsia="Arial Unicode MS" w:hAnsi="Arial Unicode MS" w:cs="Arial Unicode MS"/>
+          <w:sz w:val="20"/>
+          <w:szCs w:val="20"/>
+        </w:rPr>
+        <w:t xml:space="preserve">IG: Ein paar </w:t>
+      </w:r>
+      <w:proofErr w:type="spellStart"/>
+      <w:r>
+        <w:rPr>
+          <w:rFonts w:eastAsia="Arial Unicode MS" w:hAnsi="Arial Unicode MS" w:cs="Arial Unicode MS"/>
+          <w:sz w:val="20"/>
+          <w:szCs w:val="20"/>
+        </w:rPr>
+        <w:t>Refactoring</w:t>
+      </w:r>
+      <w:proofErr w:type="spellEnd"/>
+      <w:r>
+        <w:rPr>
+          <w:rFonts w:eastAsia="Arial Unicode MS" w:hAnsi="Arial Unicode MS" w:cs="Arial Unicode MS"/>
+          <w:sz w:val="20"/>
+          <w:szCs w:val="20"/>
+        </w:rPr>
+        <w:t xml:space="preserve"> Themen (kurze Diskusionen):</w:t>
       </w:r>
     </w:p>
     <w:p>
@@ -285,12 +384,21 @@
           <w:szCs w:val="20"/>
         </w:rPr>
       </w:pPr>
-      <w:r>
-        <w:rPr>
-          <w:sz w:val="20"/>
-          <w:szCs w:val="20"/>
-        </w:rPr>
-        <w:t>static Services</w:t>
+      <w:proofErr w:type="spellStart"/>
+      <w:r>
+        <w:rPr>
+          <w:sz w:val="20"/>
+          <w:szCs w:val="20"/>
+        </w:rPr>
+        <w:t>static</w:t>
+      </w:r>
+      <w:proofErr w:type="spellEnd"/>
+      <w:r>
+        <w:rPr>
+          <w:sz w:val="20"/>
+          <w:szCs w:val="20"/>
+        </w:rPr>
+        <w:t xml:space="preserve"> Services</w:t>
       </w:r>
     </w:p>
     <w:p>
@@ -314,13 +422,23 @@
         </w:rPr>
         <w:t xml:space="preserve">Witness-Id vs. </w:t>
       </w:r>
-      <w:r>
-        <w:rPr>
-          <w:sz w:val="20"/>
-          <w:szCs w:val="20"/>
-          <w:lang w:val="en-US"/>
-        </w:rPr>
-        <w:t>Wintess-name in API calls</w:t>
+      <w:proofErr w:type="spellStart"/>
+      <w:r>
+        <w:rPr>
+          <w:sz w:val="20"/>
+          <w:szCs w:val="20"/>
+          <w:lang w:val="en-US"/>
+        </w:rPr>
+        <w:t>Wintess</w:t>
+      </w:r>
+      <w:proofErr w:type="spellEnd"/>
+      <w:r>
+        <w:rPr>
+          <w:sz w:val="20"/>
+          <w:szCs w:val="20"/>
+          <w:lang w:val="en-US"/>
+        </w:rPr>
+        <w:t>-name in API calls</w:t>
       </w:r>
     </w:p>
     <w:p>
@@ -364,7 +482,23 @@
           <w:szCs w:val="20"/>
           <w:lang w:val="en-US"/>
         </w:rPr>
-        <w:t>Try/catch bei den Tests</w:t>
+        <w:t>user</w:t>
+      </w:r>
+      <w:r>
+        <w:rPr>
+          <w:sz w:val="20"/>
+          <w:szCs w:val="20"/>
+          <w:lang w:val="en-US"/>
+        </w:rPr>
+        <w:t xml:space="preserve"> und tradition</w:t>
+      </w:r>
+      <w:r>
+        <w:rPr>
+          <w:sz w:val="20"/>
+          <w:szCs w:val="20"/>
+          <w:lang w:val="en-US"/>
+        </w:rPr>
+        <w:t xml:space="preserve"> Databank quarries </w:t>
       </w:r>
     </w:p>
     <w:p>
@@ -386,15 +520,33 @@
           <w:szCs w:val="20"/>
           <w:lang w:val="en-US"/>
         </w:rPr>
-        <w:t>Graphviz f</w:t>
-      </w:r>
-      <w:r>
-        <w:rPr>
-          <w:sz w:val="20"/>
-          <w:szCs w:val="20"/>
-          <w:lang w:val="de-CH"/>
-        </w:rPr>
-        <w:t>ür Windows</w:t>
+        <w:t xml:space="preserve">Try/catch </w:t>
+      </w:r>
+      <w:proofErr w:type="spellStart"/>
+      <w:r>
+        <w:rPr>
+          <w:sz w:val="20"/>
+          <w:szCs w:val="20"/>
+          <w:lang w:val="en-US"/>
+        </w:rPr>
+        <w:t>bei</w:t>
+      </w:r>
+      <w:proofErr w:type="spellEnd"/>
+      <w:r>
+        <w:rPr>
+          <w:sz w:val="20"/>
+          <w:szCs w:val="20"/>
+          <w:lang w:val="en-US"/>
+        </w:rPr>
+        <w:t xml:space="preserve"> den Tests</w:t>
+      </w:r>
+      <w:r>
+        <w:rPr>
+          <w:sz w:val="20"/>
+          <w:szCs w:val="20"/>
+          <w:lang w:val="en-US"/>
+        </w:rPr>
+        <w:t xml:space="preserve"> und services</w:t>
       </w:r>
     </w:p>
     <w:p>
@@ -414,9 +566,125 @@
         <w:rPr>
           <w:sz w:val="20"/>
           <w:szCs w:val="20"/>
-          <w:lang w:val="de-CH"/>
-        </w:rPr>
-        <w:t>getAllRealtionships - Parametername</w:t>
+          <w:lang w:val="en-US"/>
+        </w:rPr>
+        <w:t xml:space="preserve">try/catch: return in </w:t>
+      </w:r>
+      <w:proofErr w:type="spellStart"/>
+      <w:r>
+        <w:rPr>
+          <w:sz w:val="20"/>
+          <w:szCs w:val="20"/>
+          <w:lang w:val="en-US"/>
+        </w:rPr>
+        <w:t>der</w:t>
+      </w:r>
+      <w:proofErr w:type="spellEnd"/>
+      <w:r>
+        <w:rPr>
+          <w:sz w:val="20"/>
+          <w:szCs w:val="20"/>
+          <w:lang w:val="en-US"/>
+        </w:rPr>
+        <w:t xml:space="preserve"> </w:t>
+      </w:r>
+      <w:proofErr w:type="spellStart"/>
+      <w:r>
+        <w:rPr>
+          <w:sz w:val="20"/>
+          <w:szCs w:val="20"/>
+          <w:lang w:val="en-US"/>
+        </w:rPr>
+        <w:t>Mitte</w:t>
+      </w:r>
+      <w:proofErr w:type="spellEnd"/>
+      <w:r>
+        <w:rPr>
+          <w:sz w:val="20"/>
+          <w:szCs w:val="20"/>
+          <w:lang w:val="en-US"/>
+        </w:rPr>
+        <w:t xml:space="preserve"> </w:t>
+      </w:r>
+      <w:proofErr w:type="spellStart"/>
+      <w:r>
+        <w:rPr>
+          <w:sz w:val="20"/>
+          <w:szCs w:val="20"/>
+          <w:lang w:val="en-US"/>
+        </w:rPr>
+        <w:t>der</w:t>
+      </w:r>
+      <w:proofErr w:type="spellEnd"/>
+      <w:r>
+        <w:rPr>
+          <w:sz w:val="20"/>
+          <w:szCs w:val="20"/>
+          <w:lang w:val="en-US"/>
+        </w:rPr>
+        <w:t xml:space="preserve"> </w:t>
+      </w:r>
+      <w:proofErr w:type="spellStart"/>
+      <w:r>
+        <w:rPr>
+          <w:sz w:val="20"/>
+          <w:szCs w:val="20"/>
+          <w:lang w:val="en-US"/>
+        </w:rPr>
+        <w:t>Methode</w:t>
+      </w:r>
+      <w:proofErr w:type="spellEnd"/>
+      <w:r>
+        <w:rPr>
+          <w:sz w:val="20"/>
+          <w:szCs w:val="20"/>
+          <w:lang w:val="en-US"/>
+        </w:rPr>
+        <w:t xml:space="preserve"> </w:t>
+      </w:r>
+      <w:r>
+        <w:rPr>
+          <w:sz w:val="20"/>
+          <w:szCs w:val="20"/>
+          <w:lang w:val="en-US"/>
+        </w:rPr>
+        <w:t xml:space="preserve">(user) </w:t>
+      </w:r>
+      <w:proofErr w:type="spellStart"/>
+      <w:r>
+        <w:rPr>
+          <w:sz w:val="20"/>
+          <w:szCs w:val="20"/>
+          <w:lang w:val="en-US"/>
+        </w:rPr>
+        <w:t>oder</w:t>
+      </w:r>
+      <w:proofErr w:type="spellEnd"/>
+      <w:r>
+        <w:rPr>
+          <w:sz w:val="20"/>
+          <w:szCs w:val="20"/>
+          <w:lang w:val="en-US"/>
+        </w:rPr>
+        <w:t xml:space="preserve"> </w:t>
+      </w:r>
+      <w:proofErr w:type="spellStart"/>
+      <w:r>
+        <w:rPr>
+          <w:sz w:val="20"/>
+          <w:szCs w:val="20"/>
+          <w:lang w:val="en-US"/>
+        </w:rPr>
+        <w:t>doppel</w:t>
+      </w:r>
+      <w:proofErr w:type="spellEnd"/>
+      <w:r>
+        <w:rPr>
+          <w:sz w:val="20"/>
+          <w:szCs w:val="20"/>
+          <w:lang w:val="en-US"/>
+        </w:rPr>
+        <w:t xml:space="preserve"> try (get all witnesses in tradition)</w:t>
       </w:r>
     </w:p>
     <w:p>
@@ -432,13 +700,41 @@
           <w:lang w:val="en-US"/>
         </w:rPr>
       </w:pPr>
-      <w:r>
-        <w:rPr>
-          <w:sz w:val="20"/>
-          <w:szCs w:val="20"/>
-          <w:lang w:val="en-US"/>
-        </w:rPr>
-        <w:t>delete in Relation Klasse (Todo + removeRelationship test)</w:t>
+      <w:proofErr w:type="spellStart"/>
+      <w:r>
+        <w:rPr>
+          <w:sz w:val="20"/>
+          <w:szCs w:val="20"/>
+          <w:lang w:val="en-US"/>
+        </w:rPr>
+        <w:t>Graphviz</w:t>
+      </w:r>
+      <w:proofErr w:type="spellEnd"/>
+      <w:r>
+        <w:rPr>
+          <w:sz w:val="20"/>
+          <w:szCs w:val="20"/>
+          <w:lang w:val="en-US"/>
+        </w:rPr>
+        <w:t xml:space="preserve"> f</w:t>
+      </w:r>
+      <w:proofErr w:type="spellStart"/>
+      <w:r>
+        <w:rPr>
+          <w:sz w:val="20"/>
+          <w:szCs w:val="20"/>
+          <w:lang w:val="de-CH"/>
+        </w:rPr>
+        <w:t>ür</w:t>
+      </w:r>
+      <w:proofErr w:type="spellEnd"/>
+      <w:r>
+        <w:rPr>
+          <w:sz w:val="20"/>
+          <w:szCs w:val="20"/>
+          <w:lang w:val="de-CH"/>
+        </w:rPr>
+        <w:t xml:space="preserve"> Windows</w:t>
       </w:r>
     </w:p>
     <w:p>
@@ -454,21 +750,23 @@
           <w:lang w:val="en-US"/>
         </w:rPr>
       </w:pPr>
-      <w:r>
-        <w:rPr>
-          <w:sz w:val="20"/>
-          <w:szCs w:val="20"/>
-          <w:lang w:val="en-US"/>
-        </w:rPr>
-        <w:t>Relation Tests name</w:t>
-      </w:r>
-      <w:r>
-        <w:rPr>
-          <w:sz w:val="20"/>
-          <w:szCs w:val="20"/>
-          <w:lang w:val="en-US"/>
-        </w:rPr>
-        <w:t>s</w:t>
+      <w:proofErr w:type="spellStart"/>
+      <w:r>
+        <w:rPr>
+          <w:sz w:val="20"/>
+          <w:szCs w:val="20"/>
+          <w:lang w:val="de-CH"/>
+        </w:rPr>
+        <w:t>getAllRealtionships</w:t>
+      </w:r>
+      <w:proofErr w:type="spellEnd"/>
+      <w:r>
+        <w:rPr>
+          <w:sz w:val="20"/>
+          <w:szCs w:val="20"/>
+          <w:lang w:val="de-CH"/>
+        </w:rPr>
+        <w:t xml:space="preserve"> - Parametername</w:t>
       </w:r>
     </w:p>
     <w:p>
@@ -488,20 +786,105 @@
         <w:rPr>
           <w:sz w:val="20"/>
           <w:szCs w:val="20"/>
-          <w:lang w:val="de-CH"/>
-        </w:rPr>
-        <w:t>Relation getNextNode</w:t>
-      </w:r>
-    </w:p>
-    <w:p>
-      <w:pPr>
-        <w:pStyle w:val="TextA"/>
-        <w:rPr>
-          <w:sz w:val="20"/>
-          <w:szCs w:val="20"/>
-          <w:lang w:val="en-US"/>
-        </w:rPr>
-      </w:pPr>
+          <w:lang w:val="en-US"/>
+        </w:rPr>
+        <w:t xml:space="preserve">delete in Relation </w:t>
+      </w:r>
+      <w:proofErr w:type="spellStart"/>
+      <w:r>
+        <w:rPr>
+          <w:sz w:val="20"/>
+          <w:szCs w:val="20"/>
+          <w:lang w:val="en-US"/>
+        </w:rPr>
+        <w:t>Klasse</w:t>
+      </w:r>
+      <w:proofErr w:type="spellEnd"/>
+      <w:r>
+        <w:rPr>
+          <w:sz w:val="20"/>
+          <w:szCs w:val="20"/>
+          <w:lang w:val="en-US"/>
+        </w:rPr>
+        <w:t xml:space="preserve"> (</w:t>
+      </w:r>
+      <w:proofErr w:type="spellStart"/>
+      <w:r>
+        <w:rPr>
+          <w:sz w:val="20"/>
+          <w:szCs w:val="20"/>
+          <w:lang w:val="en-US"/>
+        </w:rPr>
+        <w:t>Todo</w:t>
+      </w:r>
+      <w:proofErr w:type="spellEnd"/>
+      <w:r>
+        <w:rPr>
+          <w:sz w:val="20"/>
+          <w:szCs w:val="20"/>
+          <w:lang w:val="en-US"/>
+        </w:rPr>
+        <w:t xml:space="preserve"> + </w:t>
+      </w:r>
+      <w:proofErr w:type="spellStart"/>
+      <w:r>
+        <w:rPr>
+          <w:sz w:val="20"/>
+          <w:szCs w:val="20"/>
+          <w:lang w:val="en-US"/>
+        </w:rPr>
+        <w:t>removeRelationship</w:t>
+      </w:r>
+      <w:proofErr w:type="spellEnd"/>
+      <w:r>
+        <w:rPr>
+          <w:sz w:val="20"/>
+          <w:szCs w:val="20"/>
+          <w:lang w:val="en-US"/>
+        </w:rPr>
+        <w:t xml:space="preserve"> test)</w:t>
+      </w:r>
+    </w:p>
+    <w:p>
+      <w:pPr>
+        <w:pStyle w:val="TextA"/>
+        <w:numPr>
+          <w:ilvl w:val="0"/>
+          <w:numId w:val="1"/>
+        </w:numPr>
+        <w:rPr>
+          <w:sz w:val="20"/>
+          <w:szCs w:val="20"/>
+          <w:lang w:val="en-US"/>
+        </w:rPr>
+      </w:pPr>
+      <w:r>
+        <w:rPr>
+          <w:sz w:val="20"/>
+          <w:szCs w:val="20"/>
+          <w:lang w:val="en-US"/>
+        </w:rPr>
+        <w:t>Relation Tests name</w:t>
+      </w:r>
+      <w:r>
+        <w:rPr>
+          <w:sz w:val="20"/>
+          <w:szCs w:val="20"/>
+          <w:lang w:val="en-US"/>
+        </w:rPr>
+        <w:t>s</w:t>
+      </w:r>
+    </w:p>
+    <w:p>
+      <w:pPr>
+        <w:pStyle w:val="TextA"/>
+        <w:rPr>
+          <w:sz w:val="20"/>
+          <w:szCs w:val="20"/>
+          <w:lang w:val="en-US"/>
+        </w:rPr>
+      </w:pPr>
+      <w:proofErr w:type="spellStart"/>
       <w:r>
         <w:rPr>
           <w:rFonts w:eastAsia="Arial Unicode MS" w:hAnsi="Arial Unicode MS" w:cs="Arial Unicode MS"/>
@@ -509,7 +892,17 @@
           <w:szCs w:val="20"/>
           <w:lang w:val="en-US"/>
         </w:rPr>
-        <w:t>Alle: Stand Refactoring</w:t>
+        <w:t>Alle</w:t>
+      </w:r>
+      <w:proofErr w:type="spellEnd"/>
+      <w:r>
+        <w:rPr>
+          <w:rFonts w:eastAsia="Arial Unicode MS" w:hAnsi="Arial Unicode MS" w:cs="Arial Unicode MS"/>
+          <w:sz w:val="20"/>
+          <w:szCs w:val="20"/>
+          <w:lang w:val="en-US"/>
+        </w:rPr>
+        <w:t>: Stand Refactoring</w:t>
       </w:r>
     </w:p>
     <w:p>

</xml_diff>

<commit_message>
#DH-118 #time 1h #comment relation class: change parameter name. change tests names. edit comments. Also fix changeReadingProperty
</commit_message>
<xml_diff>
--- a/Traktandenliste/Traktandenliste 4. Mai 15.docx
+++ b/Traktandenliste/Traktandenliste 4. Mai 15.docx
@@ -1,45 +1,30 @@
 
 <file path=word/document.xml><?xml version="1.0" encoding="utf-8"?>
-<w:document xmlns:r="http://schemas.openxmlformats.org/officeDocument/2006/relationships" xmlns:wp="http://schemas.openxmlformats.org/drawingml/2006/wordprocessingDrawing" xmlns:w="http://schemas.openxmlformats.org/wordprocessingml/2006/main" xmlns:w10="urn:schemas-microsoft-com:office:word" xmlns:w14="http://schemas.microsoft.com/office/word/2010/wordml" xmlns:wps="http://schemas.microsoft.com/office/word/2010/wordprocessingShape" xmlns:wpg="http://schemas.microsoft.com/office/word/2010/wordprocessingGroup" xmlns:mc="http://schemas.openxmlformats.org/markup-compatibility/2006" xmlns:v="urn:schemas-microsoft-com:vml" xmlns:o="urn:schemas-microsoft-com:office:office" mc:Ignorable="w14">
+<w:document xmlns:ve="http://schemas.openxmlformats.org/markup-compatibility/2006" xmlns:o="urn:schemas-microsoft-com:office:office" xmlns:r="http://schemas.openxmlformats.org/officeDocument/2006/relationships" xmlns:m="http://schemas.openxmlformats.org/officeDocument/2006/math" xmlns:v="urn:schemas-microsoft-com:vml" xmlns:wp="http://schemas.openxmlformats.org/drawingml/2006/wordprocessingDrawing" xmlns:w10="urn:schemas-microsoft-com:office:word" xmlns:w="http://schemas.openxmlformats.org/wordprocessingml/2006/main" xmlns:wne="http://schemas.microsoft.com/office/word/2006/wordml">
   <w:body>
     <w:p>
       <w:pPr>
-        <w:pStyle w:val="Untertitel A"/>
-        <w:rPr>
-          <w:rtl w:val="0"/>
-        </w:rPr>
-      </w:pPr>
-      <w:r>
-        <w:rPr>
-          <w:rFonts w:ascii="Helvetica" w:cs="Arial Unicode MS" w:hAnsi="Arial Unicode MS" w:eastAsia="Arial Unicode MS"/>
-          <w:rtl w:val="0"/>
-          <w:lang w:val="de-DE"/>
-        </w:rPr>
+        <w:pStyle w:val="UntertitelA"/>
+      </w:pPr>
+      <w:r>
         <w:t>Traktandenliste f</w:t>
       </w:r>
       <w:r>
         <w:rPr>
-          <w:rFonts w:ascii="Arial Unicode MS" w:cs="Arial Unicode MS" w:hAnsi="Helvetica" w:eastAsia="Arial Unicode MS" w:hint="default"/>
-          <w:rtl w:val="0"/>
-          <w:lang w:val="de-DE"/>
+          <w:rFonts w:ascii="Arial Unicode MS" w:hAnsi="Helvetica"/>
         </w:rPr>
         <w:t>ü</w:t>
       </w:r>
       <w:r>
-        <w:rPr>
-          <w:rFonts w:ascii="Helvetica" w:cs="Arial Unicode MS" w:hAnsi="Arial Unicode MS" w:eastAsia="Arial Unicode MS"/>
-          <w:rtl w:val="0"/>
-          <w:lang w:val="de-DE"/>
-        </w:rPr>
         <w:t>r Sitzung vom 04. Mai 15</w:t>
       </w:r>
     </w:p>
     <w:p>
       <w:pPr>
-        <w:pStyle w:val="Text A"/>
-        <w:rPr>
-          <w:b w:val="1"/>
-          <w:bCs w:val="1"/>
+        <w:pStyle w:val="TextA"/>
+        <w:rPr>
+          <w:b/>
+          <w:bCs/>
           <w:sz w:val="20"/>
           <w:szCs w:val="20"/>
         </w:rPr>
@@ -47,123 +32,101 @@
     </w:p>
     <w:p>
       <w:pPr>
-        <w:pStyle w:val="Text A"/>
+        <w:pStyle w:val="TextA"/>
         <w:tabs>
           <w:tab w:val="left" w:pos="1701"/>
         </w:tabs>
-        <w:rPr>
-          <w:rtl w:val="0"/>
-        </w:rPr>
-      </w:pPr>
-      <w:r>
-        <w:rPr>
-          <w:rtl w:val="0"/>
-          <w:lang w:val="de-DE"/>
-        </w:rPr>
+      </w:pPr>
+      <w:r>
         <w:t>Anwesend:</w:t>
+      </w:r>
+      <w:r>
         <w:tab/>
         <w:t>IG, JS, RI, JN, SZ, IK</w:t>
       </w:r>
     </w:p>
     <w:p>
       <w:pPr>
-        <w:pStyle w:val="Text A"/>
+        <w:pStyle w:val="TextA"/>
         <w:tabs>
           <w:tab w:val="left" w:pos="1701"/>
         </w:tabs>
-        <w:rPr>
-          <w:rtl w:val="0"/>
-        </w:rPr>
-      </w:pPr>
-      <w:r>
-        <w:rPr>
-          <w:rtl w:val="0"/>
-          <w:lang w:val="de-DE"/>
-        </w:rPr>
+      </w:pPr>
+      <w:r>
         <w:t>Ort:</w:t>
+      </w:r>
+      <w:r>
         <w:tab/>
-        <w:t>ExWi 116, 1. Stock</w:t>
+      </w:r>
+      <w:proofErr w:type="spellStart"/>
+      <w:r>
+        <w:t>ExWi</w:t>
+      </w:r>
+      <w:proofErr w:type="spellEnd"/>
+      <w:r>
+        <w:t xml:space="preserve"> 116, 1. Stock</w:t>
       </w:r>
     </w:p>
     <w:p>
       <w:pPr>
-        <w:pStyle w:val="Text A"/>
+        <w:pStyle w:val="TextA"/>
         <w:tabs>
           <w:tab w:val="left" w:pos="1701"/>
         </w:tabs>
-        <w:rPr>
-          <w:rtl w:val="0"/>
-        </w:rPr>
-      </w:pPr>
-      <w:r>
-        <w:rPr>
-          <w:rtl w:val="0"/>
-          <w:lang w:val="de-DE"/>
-        </w:rPr>
+      </w:pPr>
+      <w:r>
         <w:t>Uhrzeit:</w:t>
+      </w:r>
+      <w:r>
         <w:tab/>
         <w:t>13:00 Uhr - 14:00 Uhr</w:t>
       </w:r>
     </w:p>
     <w:p>
       <w:pPr>
-        <w:pStyle w:val="Überschrift 3 A"/>
-        <w:rPr>
-          <w:rFonts w:ascii="Helvetica" w:cs="Helvetica" w:hAnsi="Helvetica" w:eastAsia="Helvetica"/>
+        <w:pStyle w:val="berschrift3A"/>
+        <w:rPr>
+          <w:rFonts w:ascii="Helvetica" w:eastAsia="Helvetica" w:hAnsi="Helvetica" w:cs="Helvetica"/>
         </w:rPr>
       </w:pPr>
       <w:r>
         <w:rPr>
           <w:rFonts w:ascii="Helvetica"/>
-          <w:rtl w:val="0"/>
-          <w:lang w:val="de-DE"/>
         </w:rPr>
         <w:t>Traktanden:</w:t>
       </w:r>
     </w:p>
     <w:p>
       <w:pPr>
-        <w:pStyle w:val="Text A"/>
-        <w:rPr>
-          <w:rtl w:val="0"/>
-        </w:rPr>
-      </w:pPr>
-      <w:r>
-        <w:rPr>
-          <w:rFonts w:ascii="Helvetica" w:cs="Arial Unicode MS" w:hAnsi="Arial Unicode MS" w:eastAsia="Arial Unicode MS"/>
-          <w:rtl w:val="0"/>
-          <w:lang w:val="de-DE"/>
+        <w:pStyle w:val="TextA"/>
+      </w:pPr>
+      <w:r>
+        <w:rPr>
+          <w:rFonts w:eastAsia="Arial Unicode MS" w:hAnsi="Arial Unicode MS" w:cs="Arial Unicode MS"/>
         </w:rPr>
         <w:t>Traktanden werden immer mit dem K</w:t>
       </w:r>
       <w:r>
         <w:rPr>
-          <w:rFonts w:hAnsi="Arial Unicode MS" w:hint="default"/>
-          <w:rtl w:val="0"/>
-          <w:lang w:val="de-DE"/>
+          <w:rFonts w:hAnsi="Arial Unicode MS"/>
         </w:rPr>
         <w:t>ü</w:t>
       </w:r>
       <w:r>
         <w:rPr>
-          <w:rFonts w:ascii="Helvetica" w:cs="Arial Unicode MS" w:hAnsi="Arial Unicode MS" w:eastAsia="Arial Unicode MS"/>
-          <w:rtl w:val="0"/>
-          <w:lang w:val="de-DE"/>
+          <w:rFonts w:eastAsia="Arial Unicode MS" w:hAnsi="Arial Unicode MS" w:cs="Arial Unicode MS"/>
         </w:rPr>
         <w:t>rzel des Verantwortlichen eingetragen</w:t>
       </w:r>
     </w:p>
     <w:p>
       <w:pPr>
-        <w:pStyle w:val="Text A"/>
-        <w:rPr>
-          <w:rtl w:val="0"/>
-        </w:rPr>
+        <w:pStyle w:val="TextA"/>
       </w:pPr>
     </w:p>
     <w:p>
       <w:pPr>
-        <w:pStyle w:val="Untertitel A"/>
+        <w:pStyle w:val="UntertitelA"/>
         <w:rPr>
           <w:b w:val="0"/>
           <w:bCs w:val="0"/>
@@ -174,23 +137,15 @@
     </w:p>
     <w:p>
       <w:pPr>
-        <w:pStyle w:val="Untertitel A"/>
-        <w:rPr>
-          <w:rtl w:val="0"/>
-        </w:rPr>
-      </w:pPr>
-      <w:r>
-        <w:rPr>
-          <w:rFonts w:ascii="Helvetica" w:cs="Arial Unicode MS" w:hAnsi="Arial Unicode MS" w:eastAsia="Arial Unicode MS"/>
-          <w:rtl w:val="0"/>
-          <w:lang w:val="de-DE"/>
-        </w:rPr>
+        <w:pStyle w:val="UntertitelA"/>
+      </w:pPr>
+      <w:r>
         <w:t>Projektbesprechung:</w:t>
       </w:r>
     </w:p>
     <w:p>
       <w:pPr>
-        <w:pStyle w:val="Text A"/>
+        <w:pStyle w:val="TextA"/>
         <w:rPr>
           <w:sz w:val="20"/>
           <w:szCs w:val="20"/>
@@ -199,291 +154,281 @@
     </w:p>
     <w:p>
       <w:pPr>
-        <w:pStyle w:val="Text A"/>
-        <w:rPr>
-          <w:sz w:val="20"/>
-          <w:szCs w:val="20"/>
-        </w:rPr>
-      </w:pPr>
-      <w:r>
-        <w:rPr>
-          <w:rFonts w:ascii="Helvetica" w:cs="Arial Unicode MS" w:hAnsi="Arial Unicode MS" w:eastAsia="Arial Unicode MS"/>
-          <w:sz w:val="20"/>
-          <w:szCs w:val="20"/>
-          <w:rtl w:val="0"/>
-          <w:lang w:val="de-DE"/>
+        <w:pStyle w:val="TextA"/>
+        <w:rPr>
+          <w:sz w:val="20"/>
+          <w:szCs w:val="20"/>
+        </w:rPr>
+      </w:pPr>
+      <w:r>
+        <w:rPr>
+          <w:rFonts w:eastAsia="Arial Unicode MS" w:hAnsi="Arial Unicode MS" w:cs="Arial Unicode MS"/>
+          <w:sz w:val="20"/>
+          <w:szCs w:val="20"/>
         </w:rPr>
         <w:t>SZ: Statusbericht</w:t>
       </w:r>
     </w:p>
     <w:p>
       <w:pPr>
-        <w:pStyle w:val="Text A"/>
-        <w:rPr>
-          <w:sz w:val="20"/>
-          <w:szCs w:val="20"/>
-        </w:rPr>
-      </w:pPr>
-      <w:r>
-        <w:rPr>
-          <w:rFonts w:ascii="Helvetica" w:cs="Arial Unicode MS" w:hAnsi="Arial Unicode MS" w:eastAsia="Arial Unicode MS"/>
-          <w:sz w:val="20"/>
-          <w:szCs w:val="20"/>
-          <w:rtl w:val="0"/>
-          <w:lang w:val="de-DE"/>
+        <w:pStyle w:val="TextA"/>
+        <w:rPr>
+          <w:sz w:val="20"/>
+          <w:szCs w:val="20"/>
+        </w:rPr>
+      </w:pPr>
+      <w:r>
+        <w:rPr>
+          <w:rFonts w:eastAsia="Arial Unicode MS" w:hAnsi="Arial Unicode MS" w:cs="Arial Unicode MS"/>
+          <w:sz w:val="20"/>
+          <w:szCs w:val="20"/>
         </w:rPr>
         <w:t>IG: Zusammenfassung letztes Meeting mit Tara</w:t>
       </w:r>
     </w:p>
     <w:p>
       <w:pPr>
-        <w:pStyle w:val="Text A"/>
-        <w:rPr>
-          <w:sz w:val="20"/>
-          <w:szCs w:val="20"/>
-        </w:rPr>
-      </w:pPr>
-      <w:r>
-        <w:rPr>
-          <w:rFonts w:ascii="Helvetica" w:cs="Arial Unicode MS" w:hAnsi="Arial Unicode MS" w:eastAsia="Arial Unicode MS"/>
-          <w:sz w:val="20"/>
-          <w:szCs w:val="20"/>
-          <w:rtl w:val="0"/>
-          <w:lang w:val="de-DE"/>
-        </w:rPr>
-        <w:t>JS: Deliverables</w:t>
-      </w:r>
+        <w:pStyle w:val="TextA"/>
+        <w:rPr>
+          <w:sz w:val="20"/>
+          <w:szCs w:val="20"/>
+        </w:rPr>
+      </w:pPr>
+      <w:r>
+        <w:rPr>
+          <w:rFonts w:eastAsia="Arial Unicode MS" w:hAnsi="Arial Unicode MS" w:cs="Arial Unicode MS"/>
+          <w:sz w:val="20"/>
+          <w:szCs w:val="20"/>
+        </w:rPr>
+        <w:t xml:space="preserve">JS: </w:t>
+      </w:r>
+      <w:proofErr w:type="spellStart"/>
+      <w:r>
+        <w:rPr>
+          <w:rFonts w:eastAsia="Arial Unicode MS" w:hAnsi="Arial Unicode MS" w:cs="Arial Unicode MS"/>
+          <w:sz w:val="20"/>
+          <w:szCs w:val="20"/>
+        </w:rPr>
+        <w:t>Deliverables</w:t>
+      </w:r>
+      <w:proofErr w:type="spellEnd"/>
     </w:p>
     <w:p>
       <w:pPr>
-        <w:pStyle w:val="Text A"/>
-        <w:rPr>
-          <w:sz w:val="20"/>
-          <w:szCs w:val="20"/>
-        </w:rPr>
-      </w:pPr>
-      <w:r>
-        <w:rPr>
-          <w:rFonts w:ascii="Helvetica" w:cs="Arial Unicode MS" w:hAnsi="Arial Unicode MS" w:eastAsia="Arial Unicode MS"/>
-          <w:sz w:val="20"/>
-          <w:szCs w:val="20"/>
-          <w:rtl w:val="0"/>
-          <w:lang w:val="de-DE"/>
+        <w:pStyle w:val="TextA"/>
+        <w:rPr>
+          <w:sz w:val="20"/>
+          <w:szCs w:val="20"/>
+        </w:rPr>
+      </w:pPr>
+      <w:r>
+        <w:rPr>
+          <w:rFonts w:eastAsia="Arial Unicode MS" w:hAnsi="Arial Unicode MS" w:cs="Arial Unicode MS"/>
+          <w:sz w:val="20"/>
+          <w:szCs w:val="20"/>
         </w:rPr>
         <w:t>SZ: Schlussdemo (was wird noch alles ben</w:t>
       </w:r>
       <w:r>
         <w:rPr>
-          <w:rFonts w:hAnsi="Arial Unicode MS" w:hint="default"/>
-          <w:sz w:val="20"/>
-          <w:szCs w:val="20"/>
-          <w:rtl w:val="0"/>
-          <w:lang w:val="de-DE"/>
+          <w:rFonts w:hAnsi="Arial Unicode MS"/>
+          <w:sz w:val="20"/>
+          <w:szCs w:val="20"/>
         </w:rPr>
         <w:t>ö</w:t>
       </w:r>
       <w:r>
         <w:rPr>
-          <w:rFonts w:ascii="Helvetica" w:cs="Arial Unicode MS" w:hAnsi="Arial Unicode MS" w:eastAsia="Arial Unicode MS"/>
-          <w:sz w:val="20"/>
-          <w:szCs w:val="20"/>
-          <w:rtl w:val="0"/>
-          <w:lang w:val="de-DE"/>
+          <w:rFonts w:eastAsia="Arial Unicode MS" w:hAnsi="Arial Unicode MS" w:cs="Arial Unicode MS"/>
+          <w:sz w:val="20"/>
+          <w:szCs w:val="20"/>
         </w:rPr>
         <w:t>tigt?)</w:t>
       </w:r>
     </w:p>
     <w:p>
       <w:pPr>
-        <w:pStyle w:val="Text A"/>
-        <w:rPr>
-          <w:sz w:val="20"/>
-          <w:szCs w:val="20"/>
-          <w:rtl w:val="0"/>
-        </w:rPr>
-      </w:pPr>
-      <w:r>
-        <w:rPr>
-          <w:rFonts w:ascii="Helvetica" w:cs="Arial Unicode MS" w:hAnsi="Arial Unicode MS" w:eastAsia="Arial Unicode MS"/>
-          <w:sz w:val="20"/>
-          <w:szCs w:val="20"/>
-          <w:rtl w:val="0"/>
-          <w:lang w:val="de-DE"/>
-        </w:rPr>
-        <w:t>JS: Termin Fertigstellung (danach nur noch bugfixes)</w:t>
+        <w:pStyle w:val="TextA"/>
+        <w:rPr>
+          <w:sz w:val="20"/>
+          <w:szCs w:val="20"/>
+        </w:rPr>
+      </w:pPr>
+      <w:r>
+        <w:rPr>
+          <w:rFonts w:eastAsia="Arial Unicode MS" w:hAnsi="Arial Unicode MS" w:cs="Arial Unicode MS"/>
+          <w:sz w:val="20"/>
+          <w:szCs w:val="20"/>
+        </w:rPr>
+        <w:t xml:space="preserve">JS: Termin Fertigstellung (danach nur noch </w:t>
+      </w:r>
+      <w:proofErr w:type="spellStart"/>
+      <w:r>
+        <w:rPr>
+          <w:rFonts w:eastAsia="Arial Unicode MS" w:hAnsi="Arial Unicode MS" w:cs="Arial Unicode MS"/>
+          <w:sz w:val="20"/>
+          <w:szCs w:val="20"/>
+        </w:rPr>
+        <w:t>bugfixes</w:t>
+      </w:r>
+      <w:proofErr w:type="spellEnd"/>
+      <w:r>
+        <w:rPr>
+          <w:rFonts w:eastAsia="Arial Unicode MS" w:hAnsi="Arial Unicode MS" w:cs="Arial Unicode MS"/>
+          <w:sz w:val="20"/>
+          <w:szCs w:val="20"/>
+        </w:rPr>
+        <w:t>)</w:t>
       </w:r>
     </w:p>
     <w:p>
       <w:pPr>
-        <w:pStyle w:val="Text A"/>
-        <w:rPr>
-          <w:sz w:val="20"/>
-          <w:szCs w:val="20"/>
-        </w:rPr>
-      </w:pPr>
-      <w:r>
-        <w:rPr>
-          <w:rFonts w:ascii="Helvetica" w:cs="Arial Unicode MS" w:hAnsi="Arial Unicode MS" w:eastAsia="Arial Unicode MS"/>
-          <w:sz w:val="20"/>
-          <w:szCs w:val="20"/>
-          <w:rtl w:val="0"/>
-          <w:lang w:val="de-DE"/>
+        <w:pStyle w:val="TextA"/>
+        <w:rPr>
+          <w:sz w:val="20"/>
+          <w:szCs w:val="20"/>
+        </w:rPr>
+      </w:pPr>
+      <w:r>
+        <w:rPr>
+          <w:rFonts w:eastAsia="Arial Unicode MS" w:hAnsi="Arial Unicode MS" w:cs="Arial Unicode MS"/>
+          <w:sz w:val="20"/>
+          <w:szCs w:val="20"/>
         </w:rPr>
         <w:t xml:space="preserve">JS: Singleton Datenbank </w:t>
       </w:r>
     </w:p>
     <w:p>
       <w:pPr>
-        <w:pStyle w:val="Text A"/>
-        <w:rPr>
-          <w:sz w:val="20"/>
-          <w:szCs w:val="20"/>
-        </w:rPr>
-      </w:pPr>
-      <w:r>
-        <w:rPr>
-          <w:rFonts w:ascii="Helvetica" w:cs="Arial Unicode MS" w:hAnsi="Arial Unicode MS" w:eastAsia="Arial Unicode MS"/>
-          <w:sz w:val="20"/>
-          <w:szCs w:val="20"/>
-          <w:rtl w:val="0"/>
-          <w:lang w:val="de-DE"/>
-        </w:rPr>
-        <w:t>IG: Ein paar Refactoring Themen (kurze Diskusionen):</w:t>
+        <w:pStyle w:val="TextA"/>
+        <w:rPr>
+          <w:sz w:val="20"/>
+          <w:szCs w:val="20"/>
+        </w:rPr>
+      </w:pPr>
+      <w:r>
+        <w:rPr>
+          <w:rFonts w:eastAsia="Arial Unicode MS" w:hAnsi="Arial Unicode MS" w:cs="Arial Unicode MS"/>
+          <w:sz w:val="20"/>
+          <w:szCs w:val="20"/>
+        </w:rPr>
+        <w:t xml:space="preserve">IG: Ein paar </w:t>
+      </w:r>
+      <w:proofErr w:type="spellStart"/>
+      <w:r>
+        <w:rPr>
+          <w:rFonts w:eastAsia="Arial Unicode MS" w:hAnsi="Arial Unicode MS" w:cs="Arial Unicode MS"/>
+          <w:sz w:val="20"/>
+          <w:szCs w:val="20"/>
+        </w:rPr>
+        <w:t>Refactoring</w:t>
+      </w:r>
+      <w:proofErr w:type="spellEnd"/>
+      <w:r>
+        <w:rPr>
+          <w:rFonts w:eastAsia="Arial Unicode MS" w:hAnsi="Arial Unicode MS" w:cs="Arial Unicode MS"/>
+          <w:sz w:val="20"/>
+          <w:szCs w:val="20"/>
+        </w:rPr>
+        <w:t xml:space="preserve"> Themen (kurze Diskusionen):</w:t>
       </w:r>
     </w:p>
     <w:p>
       <w:pPr>
-        <w:pStyle w:val="Text A"/>
+        <w:pStyle w:val="TextA"/>
         <w:numPr>
           <w:ilvl w:val="0"/>
           <w:numId w:val="3"/>
         </w:numPr>
         <w:tabs>
+          <w:tab w:val="clear" w:pos="720"/>
           <w:tab w:val="num" w:pos="756"/>
-          <w:tab w:val="clear" w:pos="720"/>
         </w:tabs>
         <w:ind w:left="756" w:hanging="396"/>
-        <w:rPr>
-          <w:rFonts w:ascii="Helvetica" w:cs="Helvetica" w:hAnsi="Helvetica" w:eastAsia="Helvetica"/>
-          <w:b w:val="0"/>
-          <w:bCs w:val="0"/>
-          <w:i w:val="0"/>
-          <w:iCs w:val="0"/>
-          <w:caps w:val="0"/>
-          <w:smallCaps w:val="0"/>
-          <w:strike w:val="0"/>
-          <w:dstrike w:val="0"/>
-          <w:outline w:val="0"/>
-          <w:color w:val="000000"/>
-          <w:spacing w:val="0"/>
-          <w:kern w:val="0"/>
-          <w:position w:val="0"/>
-          <w:sz w:val="22"/>
-          <w:szCs w:val="22"/>
-          <w:u w:val="none" w:color="000000"/>
-          <w:vertAlign w:val="baseline"/>
-          <w:rtl w:val="0"/>
-          <w:lang w:val="de-DE"/>
-        </w:rPr>
-      </w:pPr>
-      <w:r>
-        <w:rPr>
-          <w:rFonts w:ascii="Helvetica" w:cs="Arial Unicode MS" w:hAnsi="Arial Unicode MS" w:eastAsia="Arial Unicode MS"/>
-          <w:sz w:val="20"/>
-          <w:szCs w:val="20"/>
-          <w:rtl w:val="0"/>
-          <w:lang w:val="de-DE"/>
-        </w:rPr>
-        <w:t>static Services</w:t>
+      </w:pPr>
+      <w:proofErr w:type="spellStart"/>
+      <w:r>
+        <w:rPr>
+          <w:rFonts w:eastAsia="Arial Unicode MS" w:hAnsi="Arial Unicode MS" w:cs="Arial Unicode MS"/>
+          <w:sz w:val="20"/>
+          <w:szCs w:val="20"/>
+        </w:rPr>
+        <w:t>static</w:t>
+      </w:r>
+      <w:proofErr w:type="spellEnd"/>
+      <w:r>
+        <w:rPr>
+          <w:rFonts w:eastAsia="Arial Unicode MS" w:hAnsi="Arial Unicode MS" w:cs="Arial Unicode MS"/>
+          <w:sz w:val="20"/>
+          <w:szCs w:val="20"/>
+        </w:rPr>
+        <w:t xml:space="preserve"> Services</w:t>
       </w:r>
     </w:p>
     <w:p>
       <w:pPr>
-        <w:pStyle w:val="Text A"/>
+        <w:pStyle w:val="TextA"/>
         <w:numPr>
           <w:ilvl w:val="0"/>
           <w:numId w:val="4"/>
         </w:numPr>
         <w:tabs>
+          <w:tab w:val="clear" w:pos="720"/>
           <w:tab w:val="num" w:pos="756"/>
-          <w:tab w:val="clear" w:pos="720"/>
         </w:tabs>
         <w:ind w:left="756" w:hanging="396"/>
         <w:rPr>
-          <w:rFonts w:ascii="Helvetica" w:cs="Helvetica" w:hAnsi="Helvetica" w:eastAsia="Helvetica"/>
-          <w:b w:val="0"/>
-          <w:bCs w:val="0"/>
-          <w:i w:val="0"/>
-          <w:iCs w:val="0"/>
-          <w:caps w:val="0"/>
-          <w:smallCaps w:val="0"/>
-          <w:strike w:val="0"/>
-          <w:dstrike w:val="0"/>
-          <w:outline w:val="0"/>
-          <w:color w:val="000000"/>
-          <w:spacing w:val="0"/>
-          <w:kern w:val="0"/>
-          <w:position w:val="0"/>
-          <w:sz w:val="22"/>
-          <w:szCs w:val="22"/>
-          <w:u w:val="none" w:color="000000"/>
-          <w:vertAlign w:val="baseline"/>
-          <w:rtl w:val="0"/>
-          <w:lang w:val="de-DE"/>
-        </w:rPr>
-      </w:pPr>
-      <w:r>
-        <w:rPr>
-          <w:rFonts w:ascii="Helvetica" w:cs="Arial Unicode MS" w:hAnsi="Arial Unicode MS" w:eastAsia="Arial Unicode MS"/>
-          <w:sz w:val="20"/>
-          <w:szCs w:val="20"/>
-          <w:rtl w:val="0"/>
           <w:lang w:val="en-US"/>
         </w:rPr>
-        <w:t>Witness-Id vs. Wintess-name in API calls</w:t>
+      </w:pPr>
+      <w:r>
+        <w:rPr>
+          <w:rFonts w:eastAsia="Arial Unicode MS" w:hAnsi="Arial Unicode MS" w:cs="Arial Unicode MS"/>
+          <w:sz w:val="20"/>
+          <w:szCs w:val="20"/>
+          <w:lang w:val="en-US"/>
+        </w:rPr>
+        <w:t xml:space="preserve">Witness-Id vs. </w:t>
+      </w:r>
+      <w:proofErr w:type="spellStart"/>
+      <w:r>
+        <w:rPr>
+          <w:rFonts w:eastAsia="Arial Unicode MS" w:hAnsi="Arial Unicode MS" w:cs="Arial Unicode MS"/>
+          <w:sz w:val="20"/>
+          <w:szCs w:val="20"/>
+          <w:lang w:val="en-US"/>
+        </w:rPr>
+        <w:t>Wintess</w:t>
+      </w:r>
+      <w:proofErr w:type="spellEnd"/>
+      <w:r>
+        <w:rPr>
+          <w:rFonts w:eastAsia="Arial Unicode MS" w:hAnsi="Arial Unicode MS" w:cs="Arial Unicode MS"/>
+          <w:sz w:val="20"/>
+          <w:szCs w:val="20"/>
+          <w:lang w:val="en-US"/>
+        </w:rPr>
+        <w:t>-name in API calls</w:t>
       </w:r>
     </w:p>
     <w:p>
       <w:pPr>
-        <w:pStyle w:val="Text A"/>
+        <w:pStyle w:val="TextA"/>
         <w:numPr>
           <w:ilvl w:val="0"/>
           <w:numId w:val="5"/>
         </w:numPr>
         <w:tabs>
+          <w:tab w:val="clear" w:pos="720"/>
           <w:tab w:val="num" w:pos="756"/>
-          <w:tab w:val="clear" w:pos="720"/>
         </w:tabs>
         <w:ind w:left="756" w:hanging="396"/>
-        <w:rPr>
-          <w:rFonts w:ascii="Helvetica" w:cs="Helvetica" w:hAnsi="Helvetica" w:eastAsia="Helvetica"/>
-          <w:b w:val="0"/>
-          <w:bCs w:val="0"/>
-          <w:i w:val="0"/>
-          <w:iCs w:val="0"/>
-          <w:caps w:val="0"/>
-          <w:smallCaps w:val="0"/>
-          <w:strike w:val="0"/>
-          <w:dstrike w:val="0"/>
-          <w:outline w:val="0"/>
-          <w:color w:val="000000"/>
-          <w:spacing w:val="0"/>
-          <w:kern w:val="0"/>
-          <w:position w:val="0"/>
-          <w:sz w:val="22"/>
-          <w:szCs w:val="22"/>
-          <w:u w:val="none" w:color="000000"/>
-          <w:vertAlign w:val="baseline"/>
-          <w:rtl w:val="0"/>
-          <w:lang w:val="de-DE"/>
-        </w:rPr>
-      </w:pPr>
-      <w:r>
-        <w:rPr>
-          <w:rFonts w:ascii="Helvetica" w:cs="Arial Unicode MS" w:hAnsi="Arial Unicode MS" w:eastAsia="Arial Unicode MS"/>
-          <w:sz w:val="20"/>
-          <w:szCs w:val="20"/>
-          <w:rtl w:val="0"/>
+      </w:pPr>
+      <w:r>
+        <w:rPr>
+          <w:rFonts w:eastAsia="Arial Unicode MS" w:hAnsi="Arial Unicode MS" w:cs="Arial Unicode MS"/>
+          <w:sz w:val="20"/>
+          <w:szCs w:val="20"/>
           <w:lang w:val="en-US"/>
         </w:rPr>
         <w:t xml:space="preserve">Author </w:t>
@@ -491,323 +436,278 @@
     </w:p>
     <w:p>
       <w:pPr>
-        <w:pStyle w:val="Text A"/>
+        <w:pStyle w:val="TextA"/>
         <w:numPr>
           <w:ilvl w:val="0"/>
-          <w:numId w:val="6"/>
+          <w:numId w:val="5"/>
         </w:numPr>
-        <w:tabs>
-          <w:tab w:val="num" w:pos="756"/>
-          <w:tab w:val="clear" w:pos="720"/>
-        </w:tabs>
-        <w:ind w:left="756" w:hanging="396"/>
-        <w:rPr>
-          <w:rFonts w:ascii="Helvetica" w:cs="Helvetica" w:hAnsi="Helvetica" w:eastAsia="Helvetica"/>
-          <w:b w:val="0"/>
-          <w:bCs w:val="0"/>
-          <w:i w:val="0"/>
-          <w:iCs w:val="0"/>
-          <w:caps w:val="0"/>
-          <w:smallCaps w:val="0"/>
-          <w:strike w:val="0"/>
-          <w:dstrike w:val="0"/>
-          <w:outline w:val="0"/>
-          <w:color w:val="000000"/>
-          <w:spacing w:val="0"/>
-          <w:kern w:val="0"/>
-          <w:position w:val="0"/>
-          <w:sz w:val="22"/>
-          <w:szCs w:val="22"/>
-          <w:u w:val="none" w:color="000000"/>
-          <w:vertAlign w:val="baseline"/>
-          <w:rtl w:val="0"/>
-          <w:lang w:val="de-DE"/>
-        </w:rPr>
-      </w:pPr>
-      <w:r>
-        <w:rPr>
-          <w:rFonts w:ascii="Helvetica" w:cs="Arial Unicode MS" w:hAnsi="Arial Unicode MS" w:eastAsia="Arial Unicode MS"/>
-          <w:sz w:val="20"/>
-          <w:szCs w:val="20"/>
-          <w:rtl w:val="0"/>
+        <w:rPr>
+          <w:sz w:val="20"/>
+          <w:szCs w:val="20"/>
           <w:lang w:val="en-US"/>
         </w:rPr>
-        <w:t>Try/catch bei den Tests</w:t>
+      </w:pPr>
+      <w:r>
+        <w:rPr>
+          <w:sz w:val="20"/>
+          <w:szCs w:val="20"/>
+          <w:lang w:val="en-US"/>
+        </w:rPr>
+        <w:t xml:space="preserve">try/catch: return in </w:t>
+      </w:r>
+      <w:proofErr w:type="spellStart"/>
+      <w:r>
+        <w:rPr>
+          <w:sz w:val="20"/>
+          <w:szCs w:val="20"/>
+          <w:lang w:val="en-US"/>
+        </w:rPr>
+        <w:t>der</w:t>
+      </w:r>
+      <w:proofErr w:type="spellEnd"/>
+      <w:r>
+        <w:rPr>
+          <w:sz w:val="20"/>
+          <w:szCs w:val="20"/>
+          <w:lang w:val="en-US"/>
+        </w:rPr>
+        <w:t xml:space="preserve"> </w:t>
+      </w:r>
+      <w:proofErr w:type="spellStart"/>
+      <w:r>
+        <w:rPr>
+          <w:sz w:val="20"/>
+          <w:szCs w:val="20"/>
+          <w:lang w:val="en-US"/>
+        </w:rPr>
+        <w:t>Mitte</w:t>
+      </w:r>
+      <w:proofErr w:type="spellEnd"/>
+      <w:r>
+        <w:rPr>
+          <w:sz w:val="20"/>
+          <w:szCs w:val="20"/>
+          <w:lang w:val="en-US"/>
+        </w:rPr>
+        <w:t xml:space="preserve"> </w:t>
+      </w:r>
+      <w:proofErr w:type="spellStart"/>
+      <w:r>
+        <w:rPr>
+          <w:sz w:val="20"/>
+          <w:szCs w:val="20"/>
+          <w:lang w:val="en-US"/>
+        </w:rPr>
+        <w:t>der</w:t>
+      </w:r>
+      <w:proofErr w:type="spellEnd"/>
+      <w:r>
+        <w:rPr>
+          <w:sz w:val="20"/>
+          <w:szCs w:val="20"/>
+          <w:lang w:val="en-US"/>
+        </w:rPr>
+        <w:t xml:space="preserve"> </w:t>
+      </w:r>
+      <w:proofErr w:type="spellStart"/>
+      <w:r>
+        <w:rPr>
+          <w:sz w:val="20"/>
+          <w:szCs w:val="20"/>
+          <w:lang w:val="en-US"/>
+        </w:rPr>
+        <w:t>Methode</w:t>
+      </w:r>
+      <w:proofErr w:type="spellEnd"/>
+      <w:r>
+        <w:rPr>
+          <w:sz w:val="20"/>
+          <w:szCs w:val="20"/>
+          <w:lang w:val="en-US"/>
+        </w:rPr>
+        <w:t xml:space="preserve"> (user) </w:t>
+      </w:r>
+      <w:proofErr w:type="spellStart"/>
+      <w:r>
+        <w:rPr>
+          <w:sz w:val="20"/>
+          <w:szCs w:val="20"/>
+          <w:lang w:val="en-US"/>
+        </w:rPr>
+        <w:t>oder</w:t>
+      </w:r>
+      <w:proofErr w:type="spellEnd"/>
+      <w:r>
+        <w:rPr>
+          <w:sz w:val="20"/>
+          <w:szCs w:val="20"/>
+          <w:lang w:val="en-US"/>
+        </w:rPr>
+        <w:t xml:space="preserve"> </w:t>
+      </w:r>
+      <w:proofErr w:type="spellStart"/>
+      <w:r>
+        <w:rPr>
+          <w:sz w:val="20"/>
+          <w:szCs w:val="20"/>
+          <w:lang w:val="en-US"/>
+        </w:rPr>
+        <w:t>doppel</w:t>
+      </w:r>
+      <w:proofErr w:type="spellEnd"/>
+      <w:r>
+        <w:rPr>
+          <w:sz w:val="20"/>
+          <w:szCs w:val="20"/>
+          <w:lang w:val="en-US"/>
+        </w:rPr>
+        <w:t xml:space="preserve"> try (get all witnesses in tradition)</w:t>
       </w:r>
     </w:p>
     <w:p>
       <w:pPr>
-        <w:pStyle w:val="Text A"/>
+        <w:pStyle w:val="TextA"/>
         <w:numPr>
           <w:ilvl w:val="0"/>
           <w:numId w:val="7"/>
         </w:numPr>
         <w:tabs>
+          <w:tab w:val="clear" w:pos="720"/>
           <w:tab w:val="num" w:pos="756"/>
-          <w:tab w:val="clear" w:pos="720"/>
         </w:tabs>
         <w:ind w:left="756" w:hanging="396"/>
-        <w:rPr>
-          <w:rFonts w:ascii="Helvetica" w:cs="Helvetica" w:hAnsi="Helvetica" w:eastAsia="Helvetica"/>
-          <w:b w:val="0"/>
-          <w:bCs w:val="0"/>
-          <w:i w:val="0"/>
-          <w:iCs w:val="0"/>
-          <w:caps w:val="0"/>
-          <w:smallCaps w:val="0"/>
-          <w:strike w:val="0"/>
-          <w:dstrike w:val="0"/>
-          <w:outline w:val="0"/>
-          <w:color w:val="000000"/>
-          <w:spacing w:val="0"/>
-          <w:kern w:val="0"/>
-          <w:position w:val="0"/>
-          <w:sz w:val="22"/>
-          <w:szCs w:val="22"/>
-          <w:u w:val="none" w:color="000000"/>
-          <w:vertAlign w:val="baseline"/>
-          <w:rtl w:val="0"/>
-          <w:lang w:val="de-DE"/>
-        </w:rPr>
-      </w:pPr>
-      <w:r>
-        <w:rPr>
-          <w:rFonts w:ascii="Helvetica" w:cs="Arial Unicode MS" w:hAnsi="Arial Unicode MS" w:eastAsia="Arial Unicode MS"/>
-          <w:sz w:val="20"/>
-          <w:szCs w:val="20"/>
-          <w:rtl w:val="0"/>
+      </w:pPr>
+      <w:proofErr w:type="spellStart"/>
+      <w:r>
+        <w:rPr>
+          <w:rFonts w:eastAsia="Arial Unicode MS" w:hAnsi="Arial Unicode MS" w:cs="Arial Unicode MS"/>
+          <w:sz w:val="20"/>
+          <w:szCs w:val="20"/>
           <w:lang w:val="en-US"/>
         </w:rPr>
-        <w:t>Graphviz f</w:t>
-      </w:r>
-      <w:r>
-        <w:rPr>
-          <w:rFonts w:ascii="Arial Unicode MS" w:cs="Arial Unicode MS" w:hAnsi="Helvetica" w:eastAsia="Arial Unicode MS" w:hint="default"/>
-          <w:sz w:val="20"/>
-          <w:szCs w:val="20"/>
-          <w:rtl w:val="0"/>
-          <w:lang w:val="de-DE"/>
+        <w:t>Graphviz</w:t>
+      </w:r>
+      <w:proofErr w:type="spellEnd"/>
+      <w:r>
+        <w:rPr>
+          <w:rFonts w:eastAsia="Arial Unicode MS" w:hAnsi="Arial Unicode MS" w:cs="Arial Unicode MS"/>
+          <w:sz w:val="20"/>
+          <w:szCs w:val="20"/>
+          <w:lang w:val="en-US"/>
+        </w:rPr>
+        <w:t xml:space="preserve"> f</w:t>
+      </w:r>
+      <w:proofErr w:type="spellStart"/>
+      <w:r>
+        <w:rPr>
+          <w:rFonts w:ascii="Arial Unicode MS" w:eastAsia="Arial Unicode MS" w:cs="Arial Unicode MS"/>
+          <w:sz w:val="20"/>
+          <w:szCs w:val="20"/>
         </w:rPr>
         <w:t>ü</w:t>
       </w:r>
       <w:r>
         <w:rPr>
-          <w:rFonts w:ascii="Helvetica" w:cs="Arial Unicode MS" w:hAnsi="Arial Unicode MS" w:eastAsia="Arial Unicode MS"/>
-          <w:sz w:val="20"/>
-          <w:szCs w:val="20"/>
-          <w:rtl w:val="0"/>
-          <w:lang w:val="de-DE"/>
-        </w:rPr>
-        <w:t>r Windows</w:t>
+          <w:rFonts w:eastAsia="Arial Unicode MS" w:hAnsi="Arial Unicode MS" w:cs="Arial Unicode MS"/>
+          <w:sz w:val="20"/>
+          <w:szCs w:val="20"/>
+        </w:rPr>
+        <w:t>r</w:t>
+      </w:r>
+      <w:proofErr w:type="spellEnd"/>
+      <w:r>
+        <w:rPr>
+          <w:rFonts w:eastAsia="Arial Unicode MS" w:hAnsi="Arial Unicode MS" w:cs="Arial Unicode MS"/>
+          <w:sz w:val="20"/>
+          <w:szCs w:val="20"/>
+        </w:rPr>
+        <w:t xml:space="preserve"> Windows</w:t>
       </w:r>
     </w:p>
     <w:p>
       <w:pPr>
-        <w:pStyle w:val="Text A"/>
-        <w:numPr>
-          <w:ilvl w:val="0"/>
-          <w:numId w:val="8"/>
-        </w:numPr>
-        <w:tabs>
-          <w:tab w:val="num" w:pos="756"/>
-          <w:tab w:val="clear" w:pos="720"/>
-        </w:tabs>
-        <w:ind w:left="756" w:hanging="396"/>
-        <w:rPr>
-          <w:rFonts w:ascii="Helvetica" w:cs="Helvetica" w:hAnsi="Helvetica" w:eastAsia="Helvetica"/>
-          <w:b w:val="0"/>
-          <w:bCs w:val="0"/>
-          <w:i w:val="0"/>
-          <w:iCs w:val="0"/>
-          <w:caps w:val="0"/>
-          <w:smallCaps w:val="0"/>
-          <w:strike w:val="0"/>
-          <w:dstrike w:val="0"/>
-          <w:outline w:val="0"/>
-          <w:color w:val="000000"/>
-          <w:spacing w:val="0"/>
-          <w:kern w:val="0"/>
-          <w:position w:val="0"/>
-          <w:sz w:val="22"/>
-          <w:szCs w:val="22"/>
-          <w:u w:val="none" w:color="000000"/>
-          <w:vertAlign w:val="baseline"/>
-          <w:rtl w:val="0"/>
-          <w:lang w:val="de-DE"/>
-        </w:rPr>
-      </w:pPr>
-      <w:r>
-        <w:rPr>
-          <w:rFonts w:ascii="Helvetica" w:cs="Arial Unicode MS" w:hAnsi="Arial Unicode MS" w:eastAsia="Arial Unicode MS"/>
-          <w:sz w:val="20"/>
-          <w:szCs w:val="20"/>
-          <w:rtl w:val="0"/>
-          <w:lang w:val="de-DE"/>
-        </w:rPr>
-        <w:t>getAllRealtionships - Parametername</w:t>
-      </w:r>
-    </w:p>
-    <w:p>
-      <w:pPr>
-        <w:pStyle w:val="Text A"/>
-        <w:numPr>
-          <w:ilvl w:val="0"/>
-          <w:numId w:val="9"/>
-        </w:numPr>
-        <w:tabs>
-          <w:tab w:val="num" w:pos="756"/>
-          <w:tab w:val="clear" w:pos="720"/>
-        </w:tabs>
-        <w:ind w:left="756" w:hanging="396"/>
-        <w:rPr>
-          <w:rFonts w:ascii="Helvetica" w:cs="Helvetica" w:hAnsi="Helvetica" w:eastAsia="Helvetica"/>
-          <w:b w:val="0"/>
-          <w:bCs w:val="0"/>
-          <w:i w:val="0"/>
-          <w:iCs w:val="0"/>
-          <w:caps w:val="0"/>
-          <w:smallCaps w:val="0"/>
-          <w:strike w:val="0"/>
-          <w:dstrike w:val="0"/>
-          <w:outline w:val="0"/>
-          <w:color w:val="000000"/>
-          <w:spacing w:val="0"/>
-          <w:kern w:val="0"/>
-          <w:position w:val="0"/>
-          <w:sz w:val="22"/>
-          <w:szCs w:val="22"/>
-          <w:u w:val="none" w:color="000000"/>
-          <w:vertAlign w:val="baseline"/>
-          <w:rtl w:val="0"/>
-          <w:lang w:val="de-DE"/>
-        </w:rPr>
-      </w:pPr>
-      <w:r>
-        <w:rPr>
-          <w:rFonts w:ascii="Helvetica" w:cs="Arial Unicode MS" w:hAnsi="Arial Unicode MS" w:eastAsia="Arial Unicode MS"/>
-          <w:sz w:val="20"/>
-          <w:szCs w:val="20"/>
-          <w:rtl w:val="0"/>
-          <w:lang w:val="en-US"/>
-        </w:rPr>
-        <w:t>delete in Relation Klasse (Todo + removeRelationship test)</w:t>
-      </w:r>
-    </w:p>
-    <w:p>
-      <w:pPr>
-        <w:pStyle w:val="Text A"/>
+        <w:pStyle w:val="TextA"/>
         <w:numPr>
           <w:ilvl w:val="0"/>
           <w:numId w:val="10"/>
         </w:numPr>
         <w:tabs>
+          <w:tab w:val="clear" w:pos="720"/>
           <w:tab w:val="num" w:pos="756"/>
-          <w:tab w:val="clear" w:pos="720"/>
         </w:tabs>
         <w:ind w:left="756" w:hanging="396"/>
-        <w:rPr>
-          <w:rFonts w:ascii="Helvetica" w:cs="Helvetica" w:hAnsi="Helvetica" w:eastAsia="Helvetica"/>
-          <w:b w:val="0"/>
-          <w:bCs w:val="0"/>
-          <w:i w:val="0"/>
-          <w:iCs w:val="0"/>
-          <w:caps w:val="0"/>
-          <w:smallCaps w:val="0"/>
-          <w:strike w:val="0"/>
-          <w:dstrike w:val="0"/>
-          <w:outline w:val="0"/>
-          <w:color w:val="000000"/>
-          <w:spacing w:val="0"/>
-          <w:kern w:val="0"/>
-          <w:position w:val="0"/>
-          <w:sz w:val="22"/>
-          <w:szCs w:val="22"/>
-          <w:u w:val="none" w:color="000000"/>
-          <w:vertAlign w:val="baseline"/>
-          <w:rtl w:val="0"/>
-          <w:lang w:val="de-DE"/>
-        </w:rPr>
-      </w:pPr>
-      <w:r>
-        <w:rPr>
-          <w:rFonts w:ascii="Helvetica" w:cs="Arial Unicode MS" w:hAnsi="Arial Unicode MS" w:eastAsia="Arial Unicode MS"/>
-          <w:sz w:val="20"/>
-          <w:szCs w:val="20"/>
-          <w:rtl w:val="0"/>
+      </w:pPr>
+      <w:r>
+        <w:rPr>
+          <w:rFonts w:eastAsia="Arial Unicode MS" w:hAnsi="Arial Unicode MS" w:cs="Arial Unicode MS"/>
+          <w:sz w:val="20"/>
+          <w:szCs w:val="20"/>
           <w:lang w:val="en-US"/>
         </w:rPr>
-        <w:t>Relation Tests names</w:t>
+        <w:t>Relation</w:t>
+      </w:r>
+      <w:r>
+        <w:rPr>
+          <w:rFonts w:eastAsia="Arial Unicode MS" w:hAnsi="Arial Unicode MS" w:cs="Arial Unicode MS"/>
+          <w:sz w:val="20"/>
+          <w:szCs w:val="20"/>
+          <w:lang w:val="en-US"/>
+        </w:rPr>
+        <w:t>/user</w:t>
+      </w:r>
+      <w:r>
+        <w:rPr>
+          <w:rFonts w:eastAsia="Arial Unicode MS" w:hAnsi="Arial Unicode MS" w:cs="Arial Unicode MS"/>
+          <w:sz w:val="20"/>
+          <w:szCs w:val="20"/>
+          <w:lang w:val="en-US"/>
+        </w:rPr>
+        <w:t xml:space="preserve"> Tests names</w:t>
       </w:r>
     </w:p>
     <w:p>
       <w:pPr>
-        <w:pStyle w:val="Text A"/>
-        <w:numPr>
-          <w:ilvl w:val="0"/>
-          <w:numId w:val="11"/>
-        </w:numPr>
-        <w:tabs>
-          <w:tab w:val="num" w:pos="756"/>
-          <w:tab w:val="clear" w:pos="720"/>
-        </w:tabs>
-        <w:ind w:left="756" w:hanging="396"/>
-        <w:rPr>
-          <w:rFonts w:ascii="Helvetica" w:cs="Helvetica" w:hAnsi="Helvetica" w:eastAsia="Helvetica"/>
-          <w:b w:val="0"/>
-          <w:bCs w:val="0"/>
-          <w:i w:val="0"/>
-          <w:iCs w:val="0"/>
-          <w:caps w:val="0"/>
-          <w:smallCaps w:val="0"/>
-          <w:strike w:val="0"/>
-          <w:dstrike w:val="0"/>
-          <w:outline w:val="0"/>
-          <w:color w:val="000000"/>
-          <w:spacing w:val="0"/>
-          <w:kern w:val="0"/>
-          <w:position w:val="0"/>
-          <w:sz w:val="22"/>
-          <w:szCs w:val="22"/>
-          <w:u w:val="none" w:color="000000"/>
-          <w:vertAlign w:val="baseline"/>
-          <w:rtl w:val="0"/>
-          <w:lang w:val="de-DE"/>
-        </w:rPr>
-      </w:pPr>
-      <w:r>
-        <w:rPr>
-          <w:rFonts w:ascii="Helvetica" w:cs="Arial Unicode MS" w:hAnsi="Arial Unicode MS" w:eastAsia="Arial Unicode MS"/>
-          <w:sz w:val="20"/>
-          <w:szCs w:val="20"/>
-          <w:rtl w:val="0"/>
-          <w:lang w:val="de-DE"/>
-        </w:rPr>
-        <w:t>Relation getNextNode</w:t>
+        <w:pStyle w:val="TextA"/>
+        <w:rPr>
+          <w:sz w:val="20"/>
+          <w:szCs w:val="20"/>
+          <w:lang w:val="en-US"/>
+        </w:rPr>
+      </w:pPr>
+      <w:proofErr w:type="spellStart"/>
+      <w:r>
+        <w:rPr>
+          <w:rFonts w:eastAsia="Arial Unicode MS" w:hAnsi="Arial Unicode MS" w:cs="Arial Unicode MS"/>
+          <w:sz w:val="20"/>
+          <w:szCs w:val="20"/>
+          <w:lang w:val="en-US"/>
+        </w:rPr>
+        <w:t>Alle</w:t>
+      </w:r>
+      <w:proofErr w:type="spellEnd"/>
+      <w:r>
+        <w:rPr>
+          <w:rFonts w:eastAsia="Arial Unicode MS" w:hAnsi="Arial Unicode MS" w:cs="Arial Unicode MS"/>
+          <w:sz w:val="20"/>
+          <w:szCs w:val="20"/>
+          <w:lang w:val="en-US"/>
+        </w:rPr>
+        <w:t>: Stand Refactoring</w:t>
       </w:r>
     </w:p>
     <w:p>
       <w:pPr>
-        <w:pStyle w:val="Text A"/>
+        <w:pStyle w:val="TextA"/>
         <w:rPr>
           <w:sz w:val="20"/>
           <w:szCs w:val="20"/>
           <w:lang w:val="en-US"/>
         </w:rPr>
       </w:pPr>
-      <w:r>
-        <w:rPr>
-          <w:rFonts w:ascii="Helvetica" w:cs="Arial Unicode MS" w:hAnsi="Arial Unicode MS" w:eastAsia="Arial Unicode MS"/>
-          <w:sz w:val="20"/>
-          <w:szCs w:val="20"/>
-          <w:rtl w:val="0"/>
-          <w:lang w:val="en-US"/>
-        </w:rPr>
-        <w:t>Alle: Stand Refactoring</w:t>
-      </w:r>
     </w:p>
     <w:p>
       <w:pPr>
-        <w:pStyle w:val="Text A"/>
+        <w:pStyle w:val="TextA"/>
         <w:rPr>
           <w:sz w:val="20"/>
           <w:szCs w:val="20"/>
@@ -817,36 +717,36 @@
     </w:p>
     <w:p>
       <w:pPr>
-        <w:pStyle w:val="Text A"/>
-        <w:rPr>
-          <w:sz w:val="20"/>
-          <w:szCs w:val="20"/>
+        <w:pStyle w:val="UntertitelA"/>
+        <w:rPr>
           <w:lang w:val="en-US"/>
         </w:rPr>
       </w:pPr>
+      <w:r>
+        <w:rPr>
+          <w:lang w:val="en-US"/>
+        </w:rPr>
+        <w:t>Organisatorisches:</w:t>
+      </w:r>
     </w:p>
     <w:p>
       <w:pPr>
-        <w:pStyle w:val="Untertitel A"/>
-        <w:rPr>
+        <w:pStyle w:val="TextA"/>
+        <w:rPr>
+          <w:b/>
+          <w:bCs/>
+          <w:sz w:val="20"/>
+          <w:szCs w:val="20"/>
           <w:lang w:val="en-US"/>
         </w:rPr>
       </w:pPr>
-      <w:r>
-        <w:rPr>
-          <w:rFonts w:ascii="Helvetica" w:cs="Arial Unicode MS" w:hAnsi="Arial Unicode MS" w:eastAsia="Arial Unicode MS"/>
-          <w:rtl w:val="0"/>
-          <w:lang w:val="en-US"/>
-        </w:rPr>
-        <w:t>Organisatorisches:</w:t>
-      </w:r>
     </w:p>
     <w:p>
       <w:pPr>
-        <w:pStyle w:val="Text A"/>
-        <w:rPr>
-          <w:b w:val="1"/>
-          <w:bCs w:val="1"/>
+        <w:pStyle w:val="TextA"/>
+        <w:rPr>
+          <w:b/>
+          <w:bCs/>
           <w:sz w:val="20"/>
           <w:szCs w:val="20"/>
           <w:lang w:val="en-US"/>
@@ -855,98 +755,127 @@
     </w:p>
     <w:p>
       <w:pPr>
-        <w:pStyle w:val="Text A"/>
-        <w:rPr>
-          <w:b w:val="1"/>
-          <w:bCs w:val="1"/>
-          <w:sz w:val="20"/>
-          <w:szCs w:val="20"/>
+        <w:pStyle w:val="UntertitelA"/>
+        <w:rPr>
           <w:lang w:val="en-US"/>
         </w:rPr>
       </w:pPr>
+      <w:r>
+        <w:rPr>
+          <w:lang w:val="en-US"/>
+        </w:rPr>
+        <w:t>VAria:</w:t>
+      </w:r>
     </w:p>
     <w:p>
       <w:pPr>
-        <w:pStyle w:val="Untertitel A"/>
-      </w:pPr>
-      <w:r>
-        <w:rPr>
-          <w:rFonts w:ascii="Helvetica" w:cs="Arial Unicode MS" w:hAnsi="Arial Unicode MS" w:eastAsia="Arial Unicode MS"/>
-          <w:rtl w:val="0"/>
+        <w:pStyle w:val="UntertitelA"/>
+        <w:rPr>
           <w:lang w:val="en-US"/>
         </w:rPr>
-        <w:t>VAria:</w:t>
-      </w:r>
+      </w:pPr>
     </w:p>
     <w:sectPr>
-      <w:headerReference w:type="default" r:id="rId4"/>
-      <w:footerReference w:type="default" r:id="rId5"/>
-      <w:pgSz w:w="11900" w:h="16840" w:orient="portrait"/>
-      <w:pgMar w:top="1134" w:right="1134" w:bottom="1134" w:left="1134" w:header="709" w:footer="850"/>
-      <w:bidi w:val="0"/>
+      <w:headerReference w:type="default" r:id="rId7"/>
+      <w:footerReference w:type="default" r:id="rId8"/>
+      <w:pgSz w:w="11900" w:h="16840"/>
+      <w:pgMar w:top="1134" w:right="1134" w:bottom="1134" w:left="1134" w:header="709" w:footer="850" w:gutter="0"/>
+      <w:cols w:space="720"/>
     </w:sectPr>
   </w:body>
 </w:document>
 </file>
 
+<file path=word/endnotes.xml><?xml version="1.0" encoding="utf-8"?>
+<w:endnotes xmlns:ve="http://schemas.openxmlformats.org/markup-compatibility/2006" xmlns:o="urn:schemas-microsoft-com:office:office" xmlns:r="http://schemas.openxmlformats.org/officeDocument/2006/relationships" xmlns:m="http://schemas.openxmlformats.org/officeDocument/2006/math" xmlns:v="urn:schemas-microsoft-com:vml" xmlns:wp="http://schemas.openxmlformats.org/drawingml/2006/wordprocessingDrawing" xmlns:w10="urn:schemas-microsoft-com:office:word" xmlns:w="http://schemas.openxmlformats.org/wordprocessingml/2006/main" xmlns:wne="http://schemas.microsoft.com/office/word/2006/wordml">
+  <w:endnote w:type="separator" w:id="-1">
+    <w:p>
+      <w:r>
+        <w:separator/>
+      </w:r>
+    </w:p>
+  </w:endnote>
+  <w:endnote w:type="continuationSeparator" w:id="0">
+    <w:p>
+      <w:r>
+        <w:continuationSeparator/>
+      </w:r>
+    </w:p>
+  </w:endnote>
+</w:endnotes>
+</file>
+
 <file path=word/footer1.xml><?xml version="1.0" encoding="utf-8"?>
-<w:ftr xmlns:r="http://schemas.openxmlformats.org/officeDocument/2006/relationships" xmlns:wp="http://schemas.openxmlformats.org/drawingml/2006/wordprocessingDrawing" xmlns:w="http://schemas.openxmlformats.org/wordprocessingml/2006/main" xmlns:w10="urn:schemas-microsoft-com:office:word" xmlns:w14="http://schemas.microsoft.com/office/word/2010/wordml" xmlns:wps="http://schemas.microsoft.com/office/word/2010/wordprocessingShape" xmlns:wpg="http://schemas.microsoft.com/office/word/2010/wordprocessingGroup" xmlns:mc="http://schemas.openxmlformats.org/markup-compatibility/2006" xmlns:v="urn:schemas-microsoft-com:vml" xmlns:o="urn:schemas-microsoft-com:office:office" mc:Ignorable="w14">
+<w:ftr xmlns:ve="http://schemas.openxmlformats.org/markup-compatibility/2006" xmlns:o="urn:schemas-microsoft-com:office:office" xmlns:r="http://schemas.openxmlformats.org/officeDocument/2006/relationships" xmlns:m="http://schemas.openxmlformats.org/officeDocument/2006/math" xmlns:v="urn:schemas-microsoft-com:vml" xmlns:wp="http://schemas.openxmlformats.org/drawingml/2006/wordprocessingDrawing" xmlns:w10="urn:schemas-microsoft-com:office:word" xmlns:w="http://schemas.openxmlformats.org/wordprocessingml/2006/main" xmlns:wne="http://schemas.microsoft.com/office/word/2006/wordml">
   <w:p>
     <w:pPr>
-      <w:pStyle w:val="Kopf- und Fußzeilen"/>
-      <w:bidi w:val="0"/>
+      <w:pStyle w:val="Kopf-undFuzeilen"/>
     </w:pPr>
-    <w:r/>
   </w:p>
 </w:ftr>
 </file>
 
+<file path=word/footnotes.xml><?xml version="1.0" encoding="utf-8"?>
+<w:footnotes xmlns:ve="http://schemas.openxmlformats.org/markup-compatibility/2006" xmlns:o="urn:schemas-microsoft-com:office:office" xmlns:r="http://schemas.openxmlformats.org/officeDocument/2006/relationships" xmlns:m="http://schemas.openxmlformats.org/officeDocument/2006/math" xmlns:v="urn:schemas-microsoft-com:vml" xmlns:wp="http://schemas.openxmlformats.org/drawingml/2006/wordprocessingDrawing" xmlns:w10="urn:schemas-microsoft-com:office:word" xmlns:w="http://schemas.openxmlformats.org/wordprocessingml/2006/main" xmlns:wne="http://schemas.microsoft.com/office/word/2006/wordml">
+  <w:footnote w:type="separator" w:id="-1">
+    <w:p>
+      <w:r>
+        <w:separator/>
+      </w:r>
+    </w:p>
+  </w:footnote>
+  <w:footnote w:type="continuationSeparator" w:id="0">
+    <w:p>
+      <w:r>
+        <w:continuationSeparator/>
+      </w:r>
+    </w:p>
+  </w:footnote>
+</w:footnotes>
+</file>
+
 <file path=word/header1.xml><?xml version="1.0" encoding="utf-8"?>
-<w:hdr xmlns:r="http://schemas.openxmlformats.org/officeDocument/2006/relationships" xmlns:wp="http://schemas.openxmlformats.org/drawingml/2006/wordprocessingDrawing" xmlns:w="http://schemas.openxmlformats.org/wordprocessingml/2006/main" xmlns:w10="urn:schemas-microsoft-com:office:word" xmlns:w14="http://schemas.microsoft.com/office/word/2010/wordml" xmlns:wps="http://schemas.microsoft.com/office/word/2010/wordprocessingShape" xmlns:wpg="http://schemas.microsoft.com/office/word/2010/wordprocessingGroup" xmlns:mc="http://schemas.openxmlformats.org/markup-compatibility/2006" xmlns:v="urn:schemas-microsoft-com:vml" xmlns:o="urn:schemas-microsoft-com:office:office" mc:Ignorable="w14">
+<w:hdr xmlns:ve="http://schemas.openxmlformats.org/markup-compatibility/2006" xmlns:o="urn:schemas-microsoft-com:office:office" xmlns:r="http://schemas.openxmlformats.org/officeDocument/2006/relationships" xmlns:m="http://schemas.openxmlformats.org/officeDocument/2006/math" xmlns:v="urn:schemas-microsoft-com:vml" xmlns:wp="http://schemas.openxmlformats.org/drawingml/2006/wordprocessingDrawing" xmlns:w10="urn:schemas-microsoft-com:office:word" xmlns:w="http://schemas.openxmlformats.org/wordprocessingml/2006/main" xmlns:wne="http://schemas.microsoft.com/office/word/2006/wordml">
   <w:p>
     <w:pPr>
-      <w:pStyle w:val="Kopf- und Fußzeilen"/>
-      <w:bidi w:val="0"/>
+      <w:pStyle w:val="Kopf-undFuzeilen"/>
     </w:pPr>
-    <w:r/>
   </w:p>
 </w:hdr>
 </file>
 
 <file path=word/numbering.xml><?xml version="1.0" encoding="utf-8"?>
-<w:numbering xmlns:w="http://schemas.openxmlformats.org/wordprocessingml/2006/main" xmlns:wp="http://schemas.openxmlformats.org/drawingml/2006/wordprocessingDrawing" xmlns:w14="http://schemas.microsoft.com/office/word/2010/wordml" xmlns:r="http://schemas.openxmlformats.org/officeDocument/2006/relationships" xmlns:v="urn:schemas-microsoft-com:vml" xmlns:o="urn:schemas-microsoft-com:office:office">
+<w:numbering xmlns:ve="http://schemas.openxmlformats.org/markup-compatibility/2006" xmlns:o="urn:schemas-microsoft-com:office:office" xmlns:r="http://schemas.openxmlformats.org/officeDocument/2006/relationships" xmlns:m="http://schemas.openxmlformats.org/officeDocument/2006/math" xmlns:v="urn:schemas-microsoft-com:vml" xmlns:wp="http://schemas.openxmlformats.org/drawingml/2006/wordprocessingDrawing" xmlns:w10="urn:schemas-microsoft-com:office:word" xmlns:w="http://schemas.openxmlformats.org/wordprocessingml/2006/main" xmlns:wne="http://schemas.microsoft.com/office/word/2006/wordml">
   <w:abstractNum w:abstractNumId="0">
+    <w:nsid w:val="04C353E4"/>
     <w:multiLevelType w:val="multilevel"/>
+    <w:tmpl w:val="4CBE72E8"/>
     <w:lvl w:ilvl="0">
-      <w:start w:val="1"/>
-      <w:numFmt w:val="bullet"/>
-      <w:suff w:val="tab"/>
+      <w:numFmt w:val="bullet"/>
       <w:lvlText w:val="•"/>
       <w:lvlJc w:val="left"/>
       <w:pPr>
         <w:tabs>
           <w:tab w:val="num" w:pos="720"/>
-          <w:tab w:val="clear" w:pos="0"/>
         </w:tabs>
         <w:ind w:left="720" w:hanging="360"/>
       </w:pPr>
       <w:rPr>
         <w:position w:val="0"/>
-        <w:sz w:val="20"/>
-        <w:szCs w:val="20"/>
-        <w:rtl w:val="0"/>
+        <w:sz w:val="22"/>
+        <w:szCs w:val="22"/>
+        <w:rtl w:val="0"/>
+        <w:lang w:val="de-DE"/>
       </w:rPr>
     </w:lvl>
     <w:lvl w:ilvl="1">
       <w:start w:val="1"/>
       <w:numFmt w:val="bullet"/>
-      <w:suff w:val="tab"/>
       <w:lvlText w:val="o"/>
       <w:lvlJc w:val="left"/>
       <w:pPr>
         <w:tabs>
           <w:tab w:val="num" w:pos="1380"/>
-          <w:tab w:val="clear" w:pos="0"/>
         </w:tabs>
         <w:ind w:left="1380" w:hanging="300"/>
       </w:pPr>
@@ -955,18 +884,17 @@
         <w:sz w:val="20"/>
         <w:szCs w:val="20"/>
         <w:rtl w:val="0"/>
+        <w:lang w:val="en-US"/>
       </w:rPr>
     </w:lvl>
     <w:lvl w:ilvl="2">
       <w:start w:val="1"/>
       <w:numFmt w:val="bullet"/>
-      <w:suff w:val="tab"/>
       <w:lvlText w:val="▪"/>
       <w:lvlJc w:val="left"/>
       <w:pPr>
         <w:tabs>
           <w:tab w:val="num" w:pos="2100"/>
-          <w:tab w:val="clear" w:pos="0"/>
         </w:tabs>
         <w:ind w:left="2100" w:hanging="300"/>
       </w:pPr>
@@ -975,18 +903,17 @@
         <w:sz w:val="20"/>
         <w:szCs w:val="20"/>
         <w:rtl w:val="0"/>
+        <w:lang w:val="en-US"/>
       </w:rPr>
     </w:lvl>
     <w:lvl w:ilvl="3">
       <w:start w:val="1"/>
       <w:numFmt w:val="bullet"/>
-      <w:suff w:val="tab"/>
       <w:lvlText w:val="•"/>
       <w:lvlJc w:val="left"/>
       <w:pPr>
         <w:tabs>
           <w:tab w:val="num" w:pos="2820"/>
-          <w:tab w:val="clear" w:pos="0"/>
         </w:tabs>
         <w:ind w:left="2820" w:hanging="300"/>
       </w:pPr>
@@ -995,18 +922,17 @@
         <w:sz w:val="20"/>
         <w:szCs w:val="20"/>
         <w:rtl w:val="0"/>
+        <w:lang w:val="en-US"/>
       </w:rPr>
     </w:lvl>
     <w:lvl w:ilvl="4">
       <w:start w:val="1"/>
       <w:numFmt w:val="bullet"/>
-      <w:suff w:val="tab"/>
       <w:lvlText w:val="o"/>
       <w:lvlJc w:val="left"/>
       <w:pPr>
         <w:tabs>
           <w:tab w:val="num" w:pos="3540"/>
-          <w:tab w:val="clear" w:pos="0"/>
         </w:tabs>
         <w:ind w:left="3540" w:hanging="300"/>
       </w:pPr>
@@ -1015,18 +941,17 @@
         <w:sz w:val="20"/>
         <w:szCs w:val="20"/>
         <w:rtl w:val="0"/>
+        <w:lang w:val="en-US"/>
       </w:rPr>
     </w:lvl>
     <w:lvl w:ilvl="5">
       <w:start w:val="1"/>
       <w:numFmt w:val="bullet"/>
-      <w:suff w:val="tab"/>
       <w:lvlText w:val="▪"/>
       <w:lvlJc w:val="left"/>
       <w:pPr>
         <w:tabs>
           <w:tab w:val="num" w:pos="4260"/>
-          <w:tab w:val="clear" w:pos="0"/>
         </w:tabs>
         <w:ind w:left="4260" w:hanging="300"/>
       </w:pPr>
@@ -1035,18 +960,17 @@
         <w:sz w:val="20"/>
         <w:szCs w:val="20"/>
         <w:rtl w:val="0"/>
+        <w:lang w:val="en-US"/>
       </w:rPr>
     </w:lvl>
     <w:lvl w:ilvl="6">
       <w:start w:val="1"/>
       <w:numFmt w:val="bullet"/>
-      <w:suff w:val="tab"/>
       <w:lvlText w:val="•"/>
       <w:lvlJc w:val="left"/>
       <w:pPr>
         <w:tabs>
           <w:tab w:val="num" w:pos="4980"/>
-          <w:tab w:val="clear" w:pos="0"/>
         </w:tabs>
         <w:ind w:left="4980" w:hanging="300"/>
       </w:pPr>
@@ -1055,18 +979,17 @@
         <w:sz w:val="20"/>
         <w:szCs w:val="20"/>
         <w:rtl w:val="0"/>
+        <w:lang w:val="en-US"/>
       </w:rPr>
     </w:lvl>
     <w:lvl w:ilvl="7">
       <w:start w:val="1"/>
       <w:numFmt w:val="bullet"/>
-      <w:suff w:val="tab"/>
       <w:lvlText w:val="o"/>
       <w:lvlJc w:val="left"/>
       <w:pPr>
         <w:tabs>
           <w:tab w:val="num" w:pos="5700"/>
-          <w:tab w:val="clear" w:pos="0"/>
         </w:tabs>
         <w:ind w:left="5700" w:hanging="300"/>
       </w:pPr>
@@ -1075,18 +998,17 @@
         <w:sz w:val="20"/>
         <w:szCs w:val="20"/>
         <w:rtl w:val="0"/>
+        <w:lang w:val="en-US"/>
       </w:rPr>
     </w:lvl>
     <w:lvl w:ilvl="8">
       <w:start w:val="1"/>
       <w:numFmt w:val="bullet"/>
-      <w:suff w:val="tab"/>
       <w:lvlText w:val="▪"/>
       <w:lvlJc w:val="left"/>
       <w:pPr>
         <w:tabs>
           <w:tab w:val="num" w:pos="6420"/>
-          <w:tab w:val="clear" w:pos="0"/>
         </w:tabs>
         <w:ind w:left="6420" w:hanging="300"/>
       </w:pPr>
@@ -1095,18 +1017,19 @@
         <w:sz w:val="20"/>
         <w:szCs w:val="20"/>
         <w:rtl w:val="0"/>
+        <w:lang w:val="en-US"/>
       </w:rPr>
     </w:lvl>
   </w:abstractNum>
   <w:abstractNum w:abstractNumId="1">
+    <w:nsid w:val="0DCF625B"/>
     <w:multiLevelType w:val="multilevel"/>
+    <w:tmpl w:val="FB8E2932"/>
     <w:lvl w:ilvl="0">
       <w:start w:val="1"/>
       <w:numFmt w:val="bullet"/>
-      <w:suff w:val="tab"/>
       <w:lvlText w:val="•"/>
       <w:lvlJc w:val="left"/>
-      <w:pPr/>
       <w:rPr>
         <w:position w:val="0"/>
       </w:rPr>
@@ -1114,10 +1037,8 @@
     <w:lvl w:ilvl="1">
       <w:start w:val="1"/>
       <w:numFmt w:val="bullet"/>
-      <w:suff w:val="tab"/>
       <w:lvlText w:val="o"/>
       <w:lvlJc w:val="left"/>
-      <w:pPr/>
       <w:rPr>
         <w:position w:val="0"/>
       </w:rPr>
@@ -1125,10 +1046,8 @@
     <w:lvl w:ilvl="2">
       <w:start w:val="1"/>
       <w:numFmt w:val="bullet"/>
-      <w:suff w:val="tab"/>
       <w:lvlText w:val="▪"/>
       <w:lvlJc w:val="left"/>
-      <w:pPr/>
       <w:rPr>
         <w:position w:val="0"/>
       </w:rPr>
@@ -1136,10 +1055,8 @@
     <w:lvl w:ilvl="3">
       <w:start w:val="1"/>
       <w:numFmt w:val="bullet"/>
-      <w:suff w:val="tab"/>
       <w:lvlText w:val="•"/>
       <w:lvlJc w:val="left"/>
-      <w:pPr/>
       <w:rPr>
         <w:position w:val="0"/>
       </w:rPr>
@@ -1147,10 +1064,8 @@
     <w:lvl w:ilvl="4">
       <w:start w:val="1"/>
       <w:numFmt w:val="bullet"/>
-      <w:suff w:val="tab"/>
       <w:lvlText w:val="o"/>
       <w:lvlJc w:val="left"/>
-      <w:pPr/>
       <w:rPr>
         <w:position w:val="0"/>
       </w:rPr>
@@ -1158,10 +1073,8 @@
     <w:lvl w:ilvl="5">
       <w:start w:val="1"/>
       <w:numFmt w:val="bullet"/>
-      <w:suff w:val="tab"/>
       <w:lvlText w:val="▪"/>
       <w:lvlJc w:val="left"/>
-      <w:pPr/>
       <w:rPr>
         <w:position w:val="0"/>
       </w:rPr>
@@ -1169,10 +1082,8 @@
     <w:lvl w:ilvl="6">
       <w:start w:val="1"/>
       <w:numFmt w:val="bullet"/>
-      <w:suff w:val="tab"/>
       <w:lvlText w:val="•"/>
       <w:lvlJc w:val="left"/>
-      <w:pPr/>
       <w:rPr>
         <w:position w:val="0"/>
       </w:rPr>
@@ -1180,10 +1091,8 @@
     <w:lvl w:ilvl="7">
       <w:start w:val="1"/>
       <w:numFmt w:val="bullet"/>
-      <w:suff w:val="tab"/>
       <w:lvlText w:val="o"/>
       <w:lvlJc w:val="left"/>
-      <w:pPr/>
       <w:rPr>
         <w:position w:val="0"/>
       </w:rPr>
@@ -1191,28 +1100,24 @@
     <w:lvl w:ilvl="8">
       <w:start w:val="1"/>
       <w:numFmt w:val="bullet"/>
-      <w:suff w:val="tab"/>
       <w:lvlText w:val="▪"/>
       <w:lvlJc w:val="left"/>
-      <w:pPr/>
       <w:rPr>
         <w:position w:val="0"/>
       </w:rPr>
     </w:lvl>
   </w:abstractNum>
   <w:abstractNum w:abstractNumId="2">
+    <w:nsid w:val="0ED4208B"/>
     <w:multiLevelType w:val="multilevel"/>
-    <w:styleLink w:val="List 0"/>
+    <w:tmpl w:val="68FCE648"/>
     <w:lvl w:ilvl="0">
-      <w:start w:val="0"/>
-      <w:numFmt w:val="bullet"/>
-      <w:suff w:val="tab"/>
+      <w:numFmt w:val="bullet"/>
       <w:lvlText w:val="•"/>
       <w:lvlJc w:val="left"/>
       <w:pPr>
         <w:tabs>
           <w:tab w:val="num" w:pos="720"/>
-          <w:tab w:val="clear" w:pos="0"/>
         </w:tabs>
         <w:ind w:left="720" w:hanging="360"/>
       </w:pPr>
@@ -1221,18 +1126,17 @@
         <w:sz w:val="22"/>
         <w:szCs w:val="22"/>
         <w:rtl w:val="0"/>
+        <w:lang w:val="de-DE"/>
       </w:rPr>
     </w:lvl>
     <w:lvl w:ilvl="1">
       <w:start w:val="1"/>
       <w:numFmt w:val="bullet"/>
-      <w:suff w:val="tab"/>
       <w:lvlText w:val="o"/>
       <w:lvlJc w:val="left"/>
       <w:pPr>
         <w:tabs>
           <w:tab w:val="num" w:pos="1380"/>
-          <w:tab w:val="clear" w:pos="0"/>
         </w:tabs>
         <w:ind w:left="1380" w:hanging="300"/>
       </w:pPr>
@@ -1241,18 +1145,17 @@
         <w:sz w:val="20"/>
         <w:szCs w:val="20"/>
         <w:rtl w:val="0"/>
+        <w:lang w:val="en-US"/>
       </w:rPr>
     </w:lvl>
     <w:lvl w:ilvl="2">
       <w:start w:val="1"/>
       <w:numFmt w:val="bullet"/>
-      <w:suff w:val="tab"/>
       <w:lvlText w:val="▪"/>
       <w:lvlJc w:val="left"/>
       <w:pPr>
         <w:tabs>
           <w:tab w:val="num" w:pos="2100"/>
-          <w:tab w:val="clear" w:pos="0"/>
         </w:tabs>
         <w:ind w:left="2100" w:hanging="300"/>
       </w:pPr>
@@ -1261,18 +1164,17 @@
         <w:sz w:val="20"/>
         <w:szCs w:val="20"/>
         <w:rtl w:val="0"/>
+        <w:lang w:val="en-US"/>
       </w:rPr>
     </w:lvl>
     <w:lvl w:ilvl="3">
       <w:start w:val="1"/>
       <w:numFmt w:val="bullet"/>
-      <w:suff w:val="tab"/>
       <w:lvlText w:val="•"/>
       <w:lvlJc w:val="left"/>
       <w:pPr>
         <w:tabs>
           <w:tab w:val="num" w:pos="2820"/>
-          <w:tab w:val="clear" w:pos="0"/>
         </w:tabs>
         <w:ind w:left="2820" w:hanging="300"/>
       </w:pPr>
@@ -1281,18 +1183,17 @@
         <w:sz w:val="20"/>
         <w:szCs w:val="20"/>
         <w:rtl w:val="0"/>
+        <w:lang w:val="en-US"/>
       </w:rPr>
     </w:lvl>
     <w:lvl w:ilvl="4">
       <w:start w:val="1"/>
       <w:numFmt w:val="bullet"/>
-      <w:suff w:val="tab"/>
       <w:lvlText w:val="o"/>
       <w:lvlJc w:val="left"/>
       <w:pPr>
         <w:tabs>
           <w:tab w:val="num" w:pos="3540"/>
-          <w:tab w:val="clear" w:pos="0"/>
         </w:tabs>
         <w:ind w:left="3540" w:hanging="300"/>
       </w:pPr>
@@ -1301,18 +1202,17 @@
         <w:sz w:val="20"/>
         <w:szCs w:val="20"/>
         <w:rtl w:val="0"/>
+        <w:lang w:val="en-US"/>
       </w:rPr>
     </w:lvl>
     <w:lvl w:ilvl="5">
       <w:start w:val="1"/>
       <w:numFmt w:val="bullet"/>
-      <w:suff w:val="tab"/>
       <w:lvlText w:val="▪"/>
       <w:lvlJc w:val="left"/>
       <w:pPr>
         <w:tabs>
           <w:tab w:val="num" w:pos="4260"/>
-          <w:tab w:val="clear" w:pos="0"/>
         </w:tabs>
         <w:ind w:left="4260" w:hanging="300"/>
       </w:pPr>
@@ -1321,18 +1221,17 @@
         <w:sz w:val="20"/>
         <w:szCs w:val="20"/>
         <w:rtl w:val="0"/>
+        <w:lang w:val="en-US"/>
       </w:rPr>
     </w:lvl>
     <w:lvl w:ilvl="6">
       <w:start w:val="1"/>
       <w:numFmt w:val="bullet"/>
-      <w:suff w:val="tab"/>
       <w:lvlText w:val="•"/>
       <w:lvlJc w:val="left"/>
       <w:pPr>
         <w:tabs>
           <w:tab w:val="num" w:pos="4980"/>
-          <w:tab w:val="clear" w:pos="0"/>
         </w:tabs>
         <w:ind w:left="4980" w:hanging="300"/>
       </w:pPr>
@@ -1341,18 +1240,17 @@
         <w:sz w:val="20"/>
         <w:szCs w:val="20"/>
         <w:rtl w:val="0"/>
+        <w:lang w:val="en-US"/>
       </w:rPr>
     </w:lvl>
     <w:lvl w:ilvl="7">
       <w:start w:val="1"/>
       <w:numFmt w:val="bullet"/>
-      <w:suff w:val="tab"/>
       <w:lvlText w:val="o"/>
       <w:lvlJc w:val="left"/>
       <w:pPr>
         <w:tabs>
           <w:tab w:val="num" w:pos="5700"/>
-          <w:tab w:val="clear" w:pos="0"/>
         </w:tabs>
         <w:ind w:left="5700" w:hanging="300"/>
       </w:pPr>
@@ -1361,18 +1259,17 @@
         <w:sz w:val="20"/>
         <w:szCs w:val="20"/>
         <w:rtl w:val="0"/>
+        <w:lang w:val="en-US"/>
       </w:rPr>
     </w:lvl>
     <w:lvl w:ilvl="8">
       <w:start w:val="1"/>
       <w:numFmt w:val="bullet"/>
-      <w:suff w:val="tab"/>
       <w:lvlText w:val="▪"/>
       <w:lvlJc w:val="left"/>
       <w:pPr>
         <w:tabs>
           <w:tab w:val="num" w:pos="6420"/>
-          <w:tab w:val="clear" w:pos="0"/>
         </w:tabs>
         <w:ind w:left="6420" w:hanging="300"/>
       </w:pPr>
@@ -1381,22 +1278,301 @@
         <w:sz w:val="20"/>
         <w:szCs w:val="20"/>
         <w:rtl w:val="0"/>
+        <w:lang w:val="en-US"/>
       </w:rPr>
     </w:lvl>
   </w:abstractNum>
   <w:abstractNum w:abstractNumId="3">
+    <w:nsid w:val="26C17C57"/>
+    <w:multiLevelType w:val="hybridMultilevel"/>
+    <w:tmpl w:val="B6648F18"/>
+    <w:lvl w:ilvl="0" w:tplc="04090001">
+      <w:start w:val="1"/>
+      <w:numFmt w:val="bullet"/>
+      <w:lvlText w:val=""/>
+      <w:lvlJc w:val="left"/>
+      <w:pPr>
+        <w:ind w:left="720" w:hanging="360"/>
+      </w:pPr>
+      <w:rPr>
+        <w:rFonts w:ascii="Symbol" w:hAnsi="Symbol" w:hint="default"/>
+      </w:rPr>
+    </w:lvl>
+    <w:lvl w:ilvl="1" w:tplc="04090003" w:tentative="1">
+      <w:start w:val="1"/>
+      <w:numFmt w:val="bullet"/>
+      <w:lvlText w:val="o"/>
+      <w:lvlJc w:val="left"/>
+      <w:pPr>
+        <w:ind w:left="1440" w:hanging="360"/>
+      </w:pPr>
+      <w:rPr>
+        <w:rFonts w:ascii="Courier New" w:hAnsi="Courier New" w:cs="Courier New" w:hint="default"/>
+      </w:rPr>
+    </w:lvl>
+    <w:lvl w:ilvl="2" w:tplc="04090005" w:tentative="1">
+      <w:start w:val="1"/>
+      <w:numFmt w:val="bullet"/>
+      <w:lvlText w:val=""/>
+      <w:lvlJc w:val="left"/>
+      <w:pPr>
+        <w:ind w:left="2160" w:hanging="360"/>
+      </w:pPr>
+      <w:rPr>
+        <w:rFonts w:ascii="Wingdings" w:hAnsi="Wingdings" w:hint="default"/>
+      </w:rPr>
+    </w:lvl>
+    <w:lvl w:ilvl="3" w:tplc="04090001" w:tentative="1">
+      <w:start w:val="1"/>
+      <w:numFmt w:val="bullet"/>
+      <w:lvlText w:val=""/>
+      <w:lvlJc w:val="left"/>
+      <w:pPr>
+        <w:ind w:left="2880" w:hanging="360"/>
+      </w:pPr>
+      <w:rPr>
+        <w:rFonts w:ascii="Symbol" w:hAnsi="Symbol" w:hint="default"/>
+      </w:rPr>
+    </w:lvl>
+    <w:lvl w:ilvl="4" w:tplc="04090003" w:tentative="1">
+      <w:start w:val="1"/>
+      <w:numFmt w:val="bullet"/>
+      <w:lvlText w:val="o"/>
+      <w:lvlJc w:val="left"/>
+      <w:pPr>
+        <w:ind w:left="3600" w:hanging="360"/>
+      </w:pPr>
+      <w:rPr>
+        <w:rFonts w:ascii="Courier New" w:hAnsi="Courier New" w:cs="Courier New" w:hint="default"/>
+      </w:rPr>
+    </w:lvl>
+    <w:lvl w:ilvl="5" w:tplc="04090005" w:tentative="1">
+      <w:start w:val="1"/>
+      <w:numFmt w:val="bullet"/>
+      <w:lvlText w:val=""/>
+      <w:lvlJc w:val="left"/>
+      <w:pPr>
+        <w:ind w:left="4320" w:hanging="360"/>
+      </w:pPr>
+      <w:rPr>
+        <w:rFonts w:ascii="Wingdings" w:hAnsi="Wingdings" w:hint="default"/>
+      </w:rPr>
+    </w:lvl>
+    <w:lvl w:ilvl="6" w:tplc="04090001" w:tentative="1">
+      <w:start w:val="1"/>
+      <w:numFmt w:val="bullet"/>
+      <w:lvlText w:val=""/>
+      <w:lvlJc w:val="left"/>
+      <w:pPr>
+        <w:ind w:left="5040" w:hanging="360"/>
+      </w:pPr>
+      <w:rPr>
+        <w:rFonts w:ascii="Symbol" w:hAnsi="Symbol" w:hint="default"/>
+      </w:rPr>
+    </w:lvl>
+    <w:lvl w:ilvl="7" w:tplc="04090003" w:tentative="1">
+      <w:start w:val="1"/>
+      <w:numFmt w:val="bullet"/>
+      <w:lvlText w:val="o"/>
+      <w:lvlJc w:val="left"/>
+      <w:pPr>
+        <w:ind w:left="5760" w:hanging="360"/>
+      </w:pPr>
+      <w:rPr>
+        <w:rFonts w:ascii="Courier New" w:hAnsi="Courier New" w:cs="Courier New" w:hint="default"/>
+      </w:rPr>
+    </w:lvl>
+    <w:lvl w:ilvl="8" w:tplc="04090005" w:tentative="1">
+      <w:start w:val="1"/>
+      <w:numFmt w:val="bullet"/>
+      <w:lvlText w:val=""/>
+      <w:lvlJc w:val="left"/>
+      <w:pPr>
+        <w:ind w:left="6480" w:hanging="360"/>
+      </w:pPr>
+      <w:rPr>
+        <w:rFonts w:ascii="Wingdings" w:hAnsi="Wingdings" w:hint="default"/>
+      </w:rPr>
+    </w:lvl>
+  </w:abstractNum>
+  <w:abstractNum w:abstractNumId="4">
+    <w:nsid w:val="306C5E9E"/>
     <w:multiLevelType w:val="multilevel"/>
-    <w:styleLink w:val="List 0"/>
+    <w:tmpl w:val="5764108C"/>
     <w:lvl w:ilvl="0">
-      <w:start w:val="0"/>
-      <w:numFmt w:val="bullet"/>
-      <w:suff w:val="tab"/>
+      <w:start w:val="1"/>
+      <w:numFmt w:val="bullet"/>
       <w:lvlText w:val="•"/>
       <w:lvlJc w:val="left"/>
       <w:pPr>
         <w:tabs>
           <w:tab w:val="num" w:pos="720"/>
-          <w:tab w:val="clear" w:pos="0"/>
+        </w:tabs>
+        <w:ind w:left="720" w:hanging="360"/>
+      </w:pPr>
+      <w:rPr>
+        <w:position w:val="0"/>
+        <w:sz w:val="20"/>
+        <w:szCs w:val="20"/>
+        <w:rtl w:val="0"/>
+      </w:rPr>
+    </w:lvl>
+    <w:lvl w:ilvl="1">
+      <w:start w:val="1"/>
+      <w:numFmt w:val="bullet"/>
+      <w:lvlText w:val="o"/>
+      <w:lvlJc w:val="left"/>
+      <w:pPr>
+        <w:tabs>
+          <w:tab w:val="num" w:pos="1380"/>
+        </w:tabs>
+        <w:ind w:left="1380" w:hanging="300"/>
+      </w:pPr>
+      <w:rPr>
+        <w:position w:val="0"/>
+        <w:sz w:val="20"/>
+        <w:szCs w:val="20"/>
+        <w:rtl w:val="0"/>
+      </w:rPr>
+    </w:lvl>
+    <w:lvl w:ilvl="2">
+      <w:start w:val="1"/>
+      <w:numFmt w:val="bullet"/>
+      <w:lvlText w:val="▪"/>
+      <w:lvlJc w:val="left"/>
+      <w:pPr>
+        <w:tabs>
+          <w:tab w:val="num" w:pos="2100"/>
+        </w:tabs>
+        <w:ind w:left="2100" w:hanging="300"/>
+      </w:pPr>
+      <w:rPr>
+        <w:position w:val="0"/>
+        <w:sz w:val="20"/>
+        <w:szCs w:val="20"/>
+        <w:rtl w:val="0"/>
+      </w:rPr>
+    </w:lvl>
+    <w:lvl w:ilvl="3">
+      <w:start w:val="1"/>
+      <w:numFmt w:val="bullet"/>
+      <w:lvlText w:val="•"/>
+      <w:lvlJc w:val="left"/>
+      <w:pPr>
+        <w:tabs>
+          <w:tab w:val="num" w:pos="2820"/>
+        </w:tabs>
+        <w:ind w:left="2820" w:hanging="300"/>
+      </w:pPr>
+      <w:rPr>
+        <w:position w:val="0"/>
+        <w:sz w:val="20"/>
+        <w:szCs w:val="20"/>
+        <w:rtl w:val="0"/>
+      </w:rPr>
+    </w:lvl>
+    <w:lvl w:ilvl="4">
+      <w:start w:val="1"/>
+      <w:numFmt w:val="bullet"/>
+      <w:lvlText w:val="o"/>
+      <w:lvlJc w:val="left"/>
+      <w:pPr>
+        <w:tabs>
+          <w:tab w:val="num" w:pos="3540"/>
+        </w:tabs>
+        <w:ind w:left="3540" w:hanging="300"/>
+      </w:pPr>
+      <w:rPr>
+        <w:position w:val="0"/>
+        <w:sz w:val="20"/>
+        <w:szCs w:val="20"/>
+        <w:rtl w:val="0"/>
+      </w:rPr>
+    </w:lvl>
+    <w:lvl w:ilvl="5">
+      <w:start w:val="1"/>
+      <w:numFmt w:val="bullet"/>
+      <w:lvlText w:val="▪"/>
+      <w:lvlJc w:val="left"/>
+      <w:pPr>
+        <w:tabs>
+          <w:tab w:val="num" w:pos="4260"/>
+        </w:tabs>
+        <w:ind w:left="4260" w:hanging="300"/>
+      </w:pPr>
+      <w:rPr>
+        <w:position w:val="0"/>
+        <w:sz w:val="20"/>
+        <w:szCs w:val="20"/>
+        <w:rtl w:val="0"/>
+      </w:rPr>
+    </w:lvl>
+    <w:lvl w:ilvl="6">
+      <w:start w:val="1"/>
+      <w:numFmt w:val="bullet"/>
+      <w:lvlText w:val="•"/>
+      <w:lvlJc w:val="left"/>
+      <w:pPr>
+        <w:tabs>
+          <w:tab w:val="num" w:pos="4980"/>
+        </w:tabs>
+        <w:ind w:left="4980" w:hanging="300"/>
+      </w:pPr>
+      <w:rPr>
+        <w:position w:val="0"/>
+        <w:sz w:val="20"/>
+        <w:szCs w:val="20"/>
+        <w:rtl w:val="0"/>
+      </w:rPr>
+    </w:lvl>
+    <w:lvl w:ilvl="7">
+      <w:start w:val="1"/>
+      <w:numFmt w:val="bullet"/>
+      <w:lvlText w:val="o"/>
+      <w:lvlJc w:val="left"/>
+      <w:pPr>
+        <w:tabs>
+          <w:tab w:val="num" w:pos="5700"/>
+        </w:tabs>
+        <w:ind w:left="5700" w:hanging="300"/>
+      </w:pPr>
+      <w:rPr>
+        <w:position w:val="0"/>
+        <w:sz w:val="20"/>
+        <w:szCs w:val="20"/>
+        <w:rtl w:val="0"/>
+      </w:rPr>
+    </w:lvl>
+    <w:lvl w:ilvl="8">
+      <w:start w:val="1"/>
+      <w:numFmt w:val="bullet"/>
+      <w:lvlText w:val="▪"/>
+      <w:lvlJc w:val="left"/>
+      <w:pPr>
+        <w:tabs>
+          <w:tab w:val="num" w:pos="6420"/>
+        </w:tabs>
+        <w:ind w:left="6420" w:hanging="300"/>
+      </w:pPr>
+      <w:rPr>
+        <w:position w:val="0"/>
+        <w:sz w:val="20"/>
+        <w:szCs w:val="20"/>
+        <w:rtl w:val="0"/>
+      </w:rPr>
+    </w:lvl>
+  </w:abstractNum>
+  <w:abstractNum w:abstractNumId="5">
+    <w:nsid w:val="547A0624"/>
+    <w:multiLevelType w:val="multilevel"/>
+    <w:tmpl w:val="72B4CEA2"/>
+    <w:lvl w:ilvl="0">
+      <w:numFmt w:val="bullet"/>
+      <w:lvlText w:val="•"/>
+      <w:lvlJc w:val="left"/>
+      <w:pPr>
+        <w:tabs>
+          <w:tab w:val="num" w:pos="720"/>
         </w:tabs>
         <w:ind w:left="720" w:hanging="360"/>
       </w:pPr>
@@ -1411,13 +1587,11 @@
     <w:lvl w:ilvl="1">
       <w:start w:val="1"/>
       <w:numFmt w:val="bullet"/>
-      <w:suff w:val="tab"/>
       <w:lvlText w:val="o"/>
       <w:lvlJc w:val="left"/>
       <w:pPr>
         <w:tabs>
           <w:tab w:val="num" w:pos="1380"/>
-          <w:tab w:val="clear" w:pos="0"/>
         </w:tabs>
         <w:ind w:left="1380" w:hanging="300"/>
       </w:pPr>
@@ -1432,13 +1606,11 @@
     <w:lvl w:ilvl="2">
       <w:start w:val="1"/>
       <w:numFmt w:val="bullet"/>
-      <w:suff w:val="tab"/>
       <w:lvlText w:val="▪"/>
       <w:lvlJc w:val="left"/>
       <w:pPr>
         <w:tabs>
           <w:tab w:val="num" w:pos="2100"/>
-          <w:tab w:val="clear" w:pos="0"/>
         </w:tabs>
         <w:ind w:left="2100" w:hanging="300"/>
       </w:pPr>
@@ -1453,13 +1625,11 @@
     <w:lvl w:ilvl="3">
       <w:start w:val="1"/>
       <w:numFmt w:val="bullet"/>
-      <w:suff w:val="tab"/>
       <w:lvlText w:val="•"/>
       <w:lvlJc w:val="left"/>
       <w:pPr>
         <w:tabs>
           <w:tab w:val="num" w:pos="2820"/>
-          <w:tab w:val="clear" w:pos="0"/>
         </w:tabs>
         <w:ind w:left="2820" w:hanging="300"/>
       </w:pPr>
@@ -1474,13 +1644,11 @@
     <w:lvl w:ilvl="4">
       <w:start w:val="1"/>
       <w:numFmt w:val="bullet"/>
-      <w:suff w:val="tab"/>
       <w:lvlText w:val="o"/>
       <w:lvlJc w:val="left"/>
       <w:pPr>
         <w:tabs>
           <w:tab w:val="num" w:pos="3540"/>
-          <w:tab w:val="clear" w:pos="0"/>
         </w:tabs>
         <w:ind w:left="3540" w:hanging="300"/>
       </w:pPr>
@@ -1495,13 +1663,11 @@
     <w:lvl w:ilvl="5">
       <w:start w:val="1"/>
       <w:numFmt w:val="bullet"/>
-      <w:suff w:val="tab"/>
       <w:lvlText w:val="▪"/>
       <w:lvlJc w:val="left"/>
       <w:pPr>
         <w:tabs>
           <w:tab w:val="num" w:pos="4260"/>
-          <w:tab w:val="clear" w:pos="0"/>
         </w:tabs>
         <w:ind w:left="4260" w:hanging="300"/>
       </w:pPr>
@@ -1516,13 +1682,11 @@
     <w:lvl w:ilvl="6">
       <w:start w:val="1"/>
       <w:numFmt w:val="bullet"/>
-      <w:suff w:val="tab"/>
       <w:lvlText w:val="•"/>
       <w:lvlJc w:val="left"/>
       <w:pPr>
         <w:tabs>
           <w:tab w:val="num" w:pos="4980"/>
-          <w:tab w:val="clear" w:pos="0"/>
         </w:tabs>
         <w:ind w:left="4980" w:hanging="300"/>
       </w:pPr>
@@ -1537,13 +1701,11 @@
     <w:lvl w:ilvl="7">
       <w:start w:val="1"/>
       <w:numFmt w:val="bullet"/>
-      <w:suff w:val="tab"/>
       <w:lvlText w:val="o"/>
       <w:lvlJc w:val="left"/>
       <w:pPr>
         <w:tabs>
           <w:tab w:val="num" w:pos="5700"/>
-          <w:tab w:val="clear" w:pos="0"/>
         </w:tabs>
         <w:ind w:left="5700" w:hanging="300"/>
       </w:pPr>
@@ -1558,13 +1720,11 @@
     <w:lvl w:ilvl="8">
       <w:start w:val="1"/>
       <w:numFmt w:val="bullet"/>
-      <w:suff w:val="tab"/>
       <w:lvlText w:val="▪"/>
       <w:lvlJc w:val="left"/>
       <w:pPr>
         <w:tabs>
           <w:tab w:val="num" w:pos="6420"/>
-          <w:tab w:val="clear" w:pos="0"/>
         </w:tabs>
         <w:ind w:left="6420" w:hanging="300"/>
       </w:pPr>
@@ -1577,19 +1737,17 @@
       </w:rPr>
     </w:lvl>
   </w:abstractNum>
-  <w:abstractNum w:abstractNumId="4">
+  <w:abstractNum w:abstractNumId="6">
+    <w:nsid w:val="626B5CEA"/>
     <w:multiLevelType w:val="multilevel"/>
-    <w:styleLink w:val="List 0"/>
+    <w:tmpl w:val="78D0543C"/>
     <w:lvl w:ilvl="0">
-      <w:start w:val="0"/>
-      <w:numFmt w:val="bullet"/>
-      <w:suff w:val="tab"/>
+      <w:numFmt w:val="bullet"/>
       <w:lvlText w:val="•"/>
       <w:lvlJc w:val="left"/>
       <w:pPr>
         <w:tabs>
           <w:tab w:val="num" w:pos="720"/>
-          <w:tab w:val="clear" w:pos="0"/>
         </w:tabs>
         <w:ind w:left="720" w:hanging="360"/>
       </w:pPr>
@@ -1604,13 +1762,11 @@
     <w:lvl w:ilvl="1">
       <w:start w:val="1"/>
       <w:numFmt w:val="bullet"/>
-      <w:suff w:val="tab"/>
       <w:lvlText w:val="o"/>
       <w:lvlJc w:val="left"/>
       <w:pPr>
         <w:tabs>
           <w:tab w:val="num" w:pos="1380"/>
-          <w:tab w:val="clear" w:pos="0"/>
         </w:tabs>
         <w:ind w:left="1380" w:hanging="300"/>
       </w:pPr>
@@ -1625,13 +1781,11 @@
     <w:lvl w:ilvl="2">
       <w:start w:val="1"/>
       <w:numFmt w:val="bullet"/>
-      <w:suff w:val="tab"/>
       <w:lvlText w:val="▪"/>
       <w:lvlJc w:val="left"/>
       <w:pPr>
         <w:tabs>
           <w:tab w:val="num" w:pos="2100"/>
-          <w:tab w:val="clear" w:pos="0"/>
         </w:tabs>
         <w:ind w:left="2100" w:hanging="300"/>
       </w:pPr>
@@ -1646,13 +1800,11 @@
     <w:lvl w:ilvl="3">
       <w:start w:val="1"/>
       <w:numFmt w:val="bullet"/>
-      <w:suff w:val="tab"/>
       <w:lvlText w:val="•"/>
       <w:lvlJc w:val="left"/>
       <w:pPr>
         <w:tabs>
           <w:tab w:val="num" w:pos="2820"/>
-          <w:tab w:val="clear" w:pos="0"/>
         </w:tabs>
         <w:ind w:left="2820" w:hanging="300"/>
       </w:pPr>
@@ -1667,13 +1819,11 @@
     <w:lvl w:ilvl="4">
       <w:start w:val="1"/>
       <w:numFmt w:val="bullet"/>
-      <w:suff w:val="tab"/>
       <w:lvlText w:val="o"/>
       <w:lvlJc w:val="left"/>
       <w:pPr>
         <w:tabs>
           <w:tab w:val="num" w:pos="3540"/>
-          <w:tab w:val="clear" w:pos="0"/>
         </w:tabs>
         <w:ind w:left="3540" w:hanging="300"/>
       </w:pPr>
@@ -1688,13 +1838,11 @@
     <w:lvl w:ilvl="5">
       <w:start w:val="1"/>
       <w:numFmt w:val="bullet"/>
-      <w:suff w:val="tab"/>
       <w:lvlText w:val="▪"/>
       <w:lvlJc w:val="left"/>
       <w:pPr>
         <w:tabs>
           <w:tab w:val="num" w:pos="4260"/>
-          <w:tab w:val="clear" w:pos="0"/>
         </w:tabs>
         <w:ind w:left="4260" w:hanging="300"/>
       </w:pPr>
@@ -1709,13 +1857,11 @@
     <w:lvl w:ilvl="6">
       <w:start w:val="1"/>
       <w:numFmt w:val="bullet"/>
-      <w:suff w:val="tab"/>
       <w:lvlText w:val="•"/>
       <w:lvlJc w:val="left"/>
       <w:pPr>
         <w:tabs>
           <w:tab w:val="num" w:pos="4980"/>
-          <w:tab w:val="clear" w:pos="0"/>
         </w:tabs>
         <w:ind w:left="4980" w:hanging="300"/>
       </w:pPr>
@@ -1730,13 +1876,11 @@
     <w:lvl w:ilvl="7">
       <w:start w:val="1"/>
       <w:numFmt w:val="bullet"/>
-      <w:suff w:val="tab"/>
       <w:lvlText w:val="o"/>
       <w:lvlJc w:val="left"/>
       <w:pPr>
         <w:tabs>
           <w:tab w:val="num" w:pos="5700"/>
-          <w:tab w:val="clear" w:pos="0"/>
         </w:tabs>
         <w:ind w:left="5700" w:hanging="300"/>
       </w:pPr>
@@ -1751,13 +1895,11 @@
     <w:lvl w:ilvl="8">
       <w:start w:val="1"/>
       <w:numFmt w:val="bullet"/>
-      <w:suff w:val="tab"/>
       <w:lvlText w:val="▪"/>
       <w:lvlJc w:val="left"/>
       <w:pPr>
         <w:tabs>
           <w:tab w:val="num" w:pos="6420"/>
-          <w:tab w:val="clear" w:pos="0"/>
         </w:tabs>
         <w:ind w:left="6420" w:hanging="300"/>
       </w:pPr>
@@ -1770,19 +1912,17 @@
       </w:rPr>
     </w:lvl>
   </w:abstractNum>
-  <w:abstractNum w:abstractNumId="5">
+  <w:abstractNum w:abstractNumId="7">
+    <w:nsid w:val="63502D70"/>
     <w:multiLevelType w:val="multilevel"/>
-    <w:styleLink w:val="List 0"/>
+    <w:tmpl w:val="B5D65D7C"/>
     <w:lvl w:ilvl="0">
-      <w:start w:val="0"/>
-      <w:numFmt w:val="bullet"/>
-      <w:suff w:val="tab"/>
+      <w:numFmt w:val="bullet"/>
       <w:lvlText w:val="•"/>
       <w:lvlJc w:val="left"/>
       <w:pPr>
         <w:tabs>
           <w:tab w:val="num" w:pos="720"/>
-          <w:tab w:val="clear" w:pos="0"/>
         </w:tabs>
         <w:ind w:left="720" w:hanging="360"/>
       </w:pPr>
@@ -1797,13 +1937,11 @@
     <w:lvl w:ilvl="1">
       <w:start w:val="1"/>
       <w:numFmt w:val="bullet"/>
-      <w:suff w:val="tab"/>
       <w:lvlText w:val="o"/>
       <w:lvlJc w:val="left"/>
       <w:pPr>
         <w:tabs>
           <w:tab w:val="num" w:pos="1380"/>
-          <w:tab w:val="clear" w:pos="0"/>
         </w:tabs>
         <w:ind w:left="1380" w:hanging="300"/>
       </w:pPr>
@@ -1818,13 +1956,11 @@
     <w:lvl w:ilvl="2">
       <w:start w:val="1"/>
       <w:numFmt w:val="bullet"/>
-      <w:suff w:val="tab"/>
       <w:lvlText w:val="▪"/>
       <w:lvlJc w:val="left"/>
       <w:pPr>
         <w:tabs>
           <w:tab w:val="num" w:pos="2100"/>
-          <w:tab w:val="clear" w:pos="0"/>
         </w:tabs>
         <w:ind w:left="2100" w:hanging="300"/>
       </w:pPr>
@@ -1839,13 +1975,11 @@
     <w:lvl w:ilvl="3">
       <w:start w:val="1"/>
       <w:numFmt w:val="bullet"/>
-      <w:suff w:val="tab"/>
       <w:lvlText w:val="•"/>
       <w:lvlJc w:val="left"/>
       <w:pPr>
         <w:tabs>
           <w:tab w:val="num" w:pos="2820"/>
-          <w:tab w:val="clear" w:pos="0"/>
         </w:tabs>
         <w:ind w:left="2820" w:hanging="300"/>
       </w:pPr>
@@ -1860,13 +1994,11 @@
     <w:lvl w:ilvl="4">
       <w:start w:val="1"/>
       <w:numFmt w:val="bullet"/>
-      <w:suff w:val="tab"/>
       <w:lvlText w:val="o"/>
       <w:lvlJc w:val="left"/>
       <w:pPr>
         <w:tabs>
           <w:tab w:val="num" w:pos="3540"/>
-          <w:tab w:val="clear" w:pos="0"/>
         </w:tabs>
         <w:ind w:left="3540" w:hanging="300"/>
       </w:pPr>
@@ -1881,13 +2013,11 @@
     <w:lvl w:ilvl="5">
       <w:start w:val="1"/>
       <w:numFmt w:val="bullet"/>
-      <w:suff w:val="tab"/>
       <w:lvlText w:val="▪"/>
       <w:lvlJc w:val="left"/>
       <w:pPr>
         <w:tabs>
           <w:tab w:val="num" w:pos="4260"/>
-          <w:tab w:val="clear" w:pos="0"/>
         </w:tabs>
         <w:ind w:left="4260" w:hanging="300"/>
       </w:pPr>
@@ -1902,13 +2032,11 @@
     <w:lvl w:ilvl="6">
       <w:start w:val="1"/>
       <w:numFmt w:val="bullet"/>
-      <w:suff w:val="tab"/>
       <w:lvlText w:val="•"/>
       <w:lvlJc w:val="left"/>
       <w:pPr>
         <w:tabs>
           <w:tab w:val="num" w:pos="4980"/>
-          <w:tab w:val="clear" w:pos="0"/>
         </w:tabs>
         <w:ind w:left="4980" w:hanging="300"/>
       </w:pPr>
@@ -1923,13 +2051,11 @@
     <w:lvl w:ilvl="7">
       <w:start w:val="1"/>
       <w:numFmt w:val="bullet"/>
-      <w:suff w:val="tab"/>
       <w:lvlText w:val="o"/>
       <w:lvlJc w:val="left"/>
       <w:pPr>
         <w:tabs>
           <w:tab w:val="num" w:pos="5700"/>
-          <w:tab w:val="clear" w:pos="0"/>
         </w:tabs>
         <w:ind w:left="5700" w:hanging="300"/>
       </w:pPr>
@@ -1944,13 +2070,11 @@
     <w:lvl w:ilvl="8">
       <w:start w:val="1"/>
       <w:numFmt w:val="bullet"/>
-      <w:suff w:val="tab"/>
       <w:lvlText w:val="▪"/>
       <w:lvlJc w:val="left"/>
       <w:pPr>
         <w:tabs>
           <w:tab w:val="num" w:pos="6420"/>
-          <w:tab w:val="clear" w:pos="0"/>
         </w:tabs>
         <w:ind w:left="6420" w:hanging="300"/>
       </w:pPr>
@@ -1963,19 +2087,18 @@
       </w:rPr>
     </w:lvl>
   </w:abstractNum>
-  <w:abstractNum w:abstractNumId="6">
+  <w:abstractNum w:abstractNumId="8">
+    <w:nsid w:val="6507137F"/>
     <w:multiLevelType w:val="multilevel"/>
-    <w:styleLink w:val="List 0"/>
+    <w:tmpl w:val="2856C81C"/>
+    <w:styleLink w:val="List0"/>
     <w:lvl w:ilvl="0">
-      <w:start w:val="0"/>
-      <w:numFmt w:val="bullet"/>
-      <w:suff w:val="tab"/>
+      <w:numFmt w:val="bullet"/>
       <w:lvlText w:val="•"/>
       <w:lvlJc w:val="left"/>
       <w:pPr>
         <w:tabs>
           <w:tab w:val="num" w:pos="720"/>
-          <w:tab w:val="clear" w:pos="0"/>
         </w:tabs>
         <w:ind w:left="720" w:hanging="360"/>
       </w:pPr>
@@ -1990,13 +2113,11 @@
     <w:lvl w:ilvl="1">
       <w:start w:val="1"/>
       <w:numFmt w:val="bullet"/>
-      <w:suff w:val="tab"/>
       <w:lvlText w:val="o"/>
       <w:lvlJc w:val="left"/>
       <w:pPr>
         <w:tabs>
           <w:tab w:val="num" w:pos="1380"/>
-          <w:tab w:val="clear" w:pos="0"/>
         </w:tabs>
         <w:ind w:left="1380" w:hanging="300"/>
       </w:pPr>
@@ -2005,19 +2126,17 @@
         <w:sz w:val="20"/>
         <w:szCs w:val="20"/>
         <w:rtl w:val="0"/>
-        <w:lang w:val="en-US"/>
+        <w:lang w:val="de-DE"/>
       </w:rPr>
     </w:lvl>
     <w:lvl w:ilvl="2">
       <w:start w:val="1"/>
       <w:numFmt w:val="bullet"/>
-      <w:suff w:val="tab"/>
       <w:lvlText w:val="▪"/>
       <w:lvlJc w:val="left"/>
       <w:pPr>
         <w:tabs>
           <w:tab w:val="num" w:pos="2100"/>
-          <w:tab w:val="clear" w:pos="0"/>
         </w:tabs>
         <w:ind w:left="2100" w:hanging="300"/>
       </w:pPr>
@@ -2026,19 +2145,17 @@
         <w:sz w:val="20"/>
         <w:szCs w:val="20"/>
         <w:rtl w:val="0"/>
-        <w:lang w:val="en-US"/>
+        <w:lang w:val="de-DE"/>
       </w:rPr>
     </w:lvl>
     <w:lvl w:ilvl="3">
       <w:start w:val="1"/>
       <w:numFmt w:val="bullet"/>
-      <w:suff w:val="tab"/>
       <w:lvlText w:val="•"/>
       <w:lvlJc w:val="left"/>
       <w:pPr>
         <w:tabs>
           <w:tab w:val="num" w:pos="2820"/>
-          <w:tab w:val="clear" w:pos="0"/>
         </w:tabs>
         <w:ind w:left="2820" w:hanging="300"/>
       </w:pPr>
@@ -2047,19 +2164,17 @@
         <w:sz w:val="20"/>
         <w:szCs w:val="20"/>
         <w:rtl w:val="0"/>
-        <w:lang w:val="en-US"/>
+        <w:lang w:val="de-DE"/>
       </w:rPr>
     </w:lvl>
     <w:lvl w:ilvl="4">
       <w:start w:val="1"/>
       <w:numFmt w:val="bullet"/>
-      <w:suff w:val="tab"/>
       <w:lvlText w:val="o"/>
       <w:lvlJc w:val="left"/>
       <w:pPr>
         <w:tabs>
           <w:tab w:val="num" w:pos="3540"/>
-          <w:tab w:val="clear" w:pos="0"/>
         </w:tabs>
         <w:ind w:left="3540" w:hanging="300"/>
       </w:pPr>
@@ -2068,19 +2183,17 @@
         <w:sz w:val="20"/>
         <w:szCs w:val="20"/>
         <w:rtl w:val="0"/>
-        <w:lang w:val="en-US"/>
+        <w:lang w:val="de-DE"/>
       </w:rPr>
     </w:lvl>
     <w:lvl w:ilvl="5">
       <w:start w:val="1"/>
       <w:numFmt w:val="bullet"/>
-      <w:suff w:val="tab"/>
       <w:lvlText w:val="▪"/>
       <w:lvlJc w:val="left"/>
       <w:pPr>
         <w:tabs>
           <w:tab w:val="num" w:pos="4260"/>
-          <w:tab w:val="clear" w:pos="0"/>
         </w:tabs>
         <w:ind w:left="4260" w:hanging="300"/>
       </w:pPr>
@@ -2089,19 +2202,17 @@
         <w:sz w:val="20"/>
         <w:szCs w:val="20"/>
         <w:rtl w:val="0"/>
-        <w:lang w:val="en-US"/>
+        <w:lang w:val="de-DE"/>
       </w:rPr>
     </w:lvl>
     <w:lvl w:ilvl="6">
       <w:start w:val="1"/>
       <w:numFmt w:val="bullet"/>
-      <w:suff w:val="tab"/>
       <w:lvlText w:val="•"/>
       <w:lvlJc w:val="left"/>
       <w:pPr>
         <w:tabs>
           <w:tab w:val="num" w:pos="4980"/>
-          <w:tab w:val="clear" w:pos="0"/>
         </w:tabs>
         <w:ind w:left="4980" w:hanging="300"/>
       </w:pPr>
@@ -2110,19 +2221,17 @@
         <w:sz w:val="20"/>
         <w:szCs w:val="20"/>
         <w:rtl w:val="0"/>
-        <w:lang w:val="en-US"/>
+        <w:lang w:val="de-DE"/>
       </w:rPr>
     </w:lvl>
     <w:lvl w:ilvl="7">
       <w:start w:val="1"/>
       <w:numFmt w:val="bullet"/>
-      <w:suff w:val="tab"/>
       <w:lvlText w:val="o"/>
       <w:lvlJc w:val="left"/>
       <w:pPr>
         <w:tabs>
           <w:tab w:val="num" w:pos="5700"/>
-          <w:tab w:val="clear" w:pos="0"/>
         </w:tabs>
         <w:ind w:left="5700" w:hanging="300"/>
       </w:pPr>
@@ -2131,19 +2240,17 @@
         <w:sz w:val="20"/>
         <w:szCs w:val="20"/>
         <w:rtl w:val="0"/>
-        <w:lang w:val="en-US"/>
+        <w:lang w:val="de-DE"/>
       </w:rPr>
     </w:lvl>
     <w:lvl w:ilvl="8">
       <w:start w:val="1"/>
       <w:numFmt w:val="bullet"/>
-      <w:suff w:val="tab"/>
       <w:lvlText w:val="▪"/>
       <w:lvlJc w:val="left"/>
       <w:pPr>
         <w:tabs>
           <w:tab w:val="num" w:pos="6420"/>
-          <w:tab w:val="clear" w:pos="0"/>
         </w:tabs>
         <w:ind w:left="6420" w:hanging="300"/>
       </w:pPr>
@@ -2152,23 +2259,21 @@
         <w:sz w:val="20"/>
         <w:szCs w:val="20"/>
         <w:rtl w:val="0"/>
-        <w:lang w:val="en-US"/>
+        <w:lang w:val="de-DE"/>
       </w:rPr>
     </w:lvl>
   </w:abstractNum>
-  <w:abstractNum w:abstractNumId="7">
+  <w:abstractNum w:abstractNumId="9">
+    <w:nsid w:val="661B5C5B"/>
     <w:multiLevelType w:val="multilevel"/>
-    <w:styleLink w:val="List 0"/>
+    <w:tmpl w:val="96FCE6AA"/>
     <w:lvl w:ilvl="0">
-      <w:start w:val="0"/>
-      <w:numFmt w:val="bullet"/>
-      <w:suff w:val="tab"/>
+      <w:numFmt w:val="bullet"/>
       <w:lvlText w:val="•"/>
       <w:lvlJc w:val="left"/>
       <w:pPr>
         <w:tabs>
           <w:tab w:val="num" w:pos="720"/>
-          <w:tab w:val="clear" w:pos="0"/>
         </w:tabs>
         <w:ind w:left="720" w:hanging="360"/>
       </w:pPr>
@@ -2177,19 +2282,16 @@
         <w:sz w:val="22"/>
         <w:szCs w:val="22"/>
         <w:rtl w:val="0"/>
-        <w:lang w:val="de-DE"/>
       </w:rPr>
     </w:lvl>
     <w:lvl w:ilvl="1">
       <w:start w:val="1"/>
       <w:numFmt w:val="bullet"/>
-      <w:suff w:val="tab"/>
       <w:lvlText w:val="o"/>
       <w:lvlJc w:val="left"/>
       <w:pPr>
         <w:tabs>
           <w:tab w:val="num" w:pos="1380"/>
-          <w:tab w:val="clear" w:pos="0"/>
         </w:tabs>
         <w:ind w:left="1380" w:hanging="300"/>
       </w:pPr>
@@ -2198,19 +2300,16 @@
         <w:sz w:val="20"/>
         <w:szCs w:val="20"/>
         <w:rtl w:val="0"/>
-        <w:lang w:val="de-DE"/>
       </w:rPr>
     </w:lvl>
     <w:lvl w:ilvl="2">
       <w:start w:val="1"/>
       <w:numFmt w:val="bullet"/>
-      <w:suff w:val="tab"/>
       <w:lvlText w:val="▪"/>
       <w:lvlJc w:val="left"/>
       <w:pPr>
         <w:tabs>
           <w:tab w:val="num" w:pos="2100"/>
-          <w:tab w:val="clear" w:pos="0"/>
         </w:tabs>
         <w:ind w:left="2100" w:hanging="300"/>
       </w:pPr>
@@ -2219,19 +2318,16 @@
         <w:sz w:val="20"/>
         <w:szCs w:val="20"/>
         <w:rtl w:val="0"/>
-        <w:lang w:val="de-DE"/>
       </w:rPr>
     </w:lvl>
     <w:lvl w:ilvl="3">
       <w:start w:val="1"/>
       <w:numFmt w:val="bullet"/>
-      <w:suff w:val="tab"/>
       <w:lvlText w:val="•"/>
       <w:lvlJc w:val="left"/>
       <w:pPr>
         <w:tabs>
           <w:tab w:val="num" w:pos="2820"/>
-          <w:tab w:val="clear" w:pos="0"/>
         </w:tabs>
         <w:ind w:left="2820" w:hanging="300"/>
       </w:pPr>
@@ -2240,19 +2336,16 @@
         <w:sz w:val="20"/>
         <w:szCs w:val="20"/>
         <w:rtl w:val="0"/>
-        <w:lang w:val="de-DE"/>
       </w:rPr>
     </w:lvl>
     <w:lvl w:ilvl="4">
       <w:start w:val="1"/>
       <w:numFmt w:val="bullet"/>
-      <w:suff w:val="tab"/>
       <w:lvlText w:val="o"/>
       <w:lvlJc w:val="left"/>
       <w:pPr>
         <w:tabs>
           <w:tab w:val="num" w:pos="3540"/>
-          <w:tab w:val="clear" w:pos="0"/>
         </w:tabs>
         <w:ind w:left="3540" w:hanging="300"/>
       </w:pPr>
@@ -2261,19 +2354,16 @@
         <w:sz w:val="20"/>
         <w:szCs w:val="20"/>
         <w:rtl w:val="0"/>
-        <w:lang w:val="de-DE"/>
       </w:rPr>
     </w:lvl>
     <w:lvl w:ilvl="5">
       <w:start w:val="1"/>
       <w:numFmt w:val="bullet"/>
-      <w:suff w:val="tab"/>
       <w:lvlText w:val="▪"/>
       <w:lvlJc w:val="left"/>
       <w:pPr>
         <w:tabs>
           <w:tab w:val="num" w:pos="4260"/>
-          <w:tab w:val="clear" w:pos="0"/>
         </w:tabs>
         <w:ind w:left="4260" w:hanging="300"/>
       </w:pPr>
@@ -2282,19 +2372,16 @@
         <w:sz w:val="20"/>
         <w:szCs w:val="20"/>
         <w:rtl w:val="0"/>
-        <w:lang w:val="de-DE"/>
       </w:rPr>
     </w:lvl>
     <w:lvl w:ilvl="6">
       <w:start w:val="1"/>
       <w:numFmt w:val="bullet"/>
-      <w:suff w:val="tab"/>
       <w:lvlText w:val="•"/>
       <w:lvlJc w:val="left"/>
       <w:pPr>
         <w:tabs>
           <w:tab w:val="num" w:pos="4980"/>
-          <w:tab w:val="clear" w:pos="0"/>
         </w:tabs>
         <w:ind w:left="4980" w:hanging="300"/>
       </w:pPr>
@@ -2303,19 +2390,16 @@
         <w:sz w:val="20"/>
         <w:szCs w:val="20"/>
         <w:rtl w:val="0"/>
-        <w:lang w:val="de-DE"/>
       </w:rPr>
     </w:lvl>
     <w:lvl w:ilvl="7">
       <w:start w:val="1"/>
       <w:numFmt w:val="bullet"/>
-      <w:suff w:val="tab"/>
       <w:lvlText w:val="o"/>
       <w:lvlJc w:val="left"/>
       <w:pPr>
         <w:tabs>
           <w:tab w:val="num" w:pos="5700"/>
-          <w:tab w:val="clear" w:pos="0"/>
         </w:tabs>
         <w:ind w:left="5700" w:hanging="300"/>
       </w:pPr>
@@ -2324,19 +2408,16 @@
         <w:sz w:val="20"/>
         <w:szCs w:val="20"/>
         <w:rtl w:val="0"/>
-        <w:lang w:val="de-DE"/>
       </w:rPr>
     </w:lvl>
     <w:lvl w:ilvl="8">
       <w:start w:val="1"/>
       <w:numFmt w:val="bullet"/>
-      <w:suff w:val="tab"/>
       <w:lvlText w:val="▪"/>
       <w:lvlJc w:val="left"/>
       <w:pPr>
         <w:tabs>
           <w:tab w:val="num" w:pos="6420"/>
-          <w:tab w:val="clear" w:pos="0"/>
         </w:tabs>
         <w:ind w:left="6420" w:hanging="300"/>
       </w:pPr>
@@ -2345,23 +2426,20 @@
         <w:sz w:val="20"/>
         <w:szCs w:val="20"/>
         <w:rtl w:val="0"/>
-        <w:lang w:val="de-DE"/>
       </w:rPr>
     </w:lvl>
   </w:abstractNum>
-  <w:abstractNum w:abstractNumId="8">
+  <w:abstractNum w:abstractNumId="10">
+    <w:nsid w:val="6B916F77"/>
     <w:multiLevelType w:val="multilevel"/>
-    <w:styleLink w:val="List 0"/>
+    <w:tmpl w:val="E7484328"/>
     <w:lvl w:ilvl="0">
-      <w:start w:val="0"/>
-      <w:numFmt w:val="bullet"/>
-      <w:suff w:val="tab"/>
+      <w:numFmt w:val="bullet"/>
       <w:lvlText w:val="•"/>
       <w:lvlJc w:val="left"/>
       <w:pPr>
         <w:tabs>
           <w:tab w:val="num" w:pos="720"/>
-          <w:tab w:val="clear" w:pos="0"/>
         </w:tabs>
         <w:ind w:left="720" w:hanging="360"/>
       </w:pPr>
@@ -2376,13 +2454,11 @@
     <w:lvl w:ilvl="1">
       <w:start w:val="1"/>
       <w:numFmt w:val="bullet"/>
-      <w:suff w:val="tab"/>
       <w:lvlText w:val="o"/>
       <w:lvlJc w:val="left"/>
       <w:pPr>
         <w:tabs>
           <w:tab w:val="num" w:pos="1380"/>
-          <w:tab w:val="clear" w:pos="0"/>
         </w:tabs>
         <w:ind w:left="1380" w:hanging="300"/>
       </w:pPr>
@@ -2397,13 +2473,11 @@
     <w:lvl w:ilvl="2">
       <w:start w:val="1"/>
       <w:numFmt w:val="bullet"/>
-      <w:suff w:val="tab"/>
       <w:lvlText w:val="▪"/>
       <w:lvlJc w:val="left"/>
       <w:pPr>
         <w:tabs>
           <w:tab w:val="num" w:pos="2100"/>
-          <w:tab w:val="clear" w:pos="0"/>
         </w:tabs>
         <w:ind w:left="2100" w:hanging="300"/>
       </w:pPr>
@@ -2418,13 +2492,11 @@
     <w:lvl w:ilvl="3">
       <w:start w:val="1"/>
       <w:numFmt w:val="bullet"/>
-      <w:suff w:val="tab"/>
       <w:lvlText w:val="•"/>
       <w:lvlJc w:val="left"/>
       <w:pPr>
         <w:tabs>
           <w:tab w:val="num" w:pos="2820"/>
-          <w:tab w:val="clear" w:pos="0"/>
         </w:tabs>
         <w:ind w:left="2820" w:hanging="300"/>
       </w:pPr>
@@ -2439,13 +2511,11 @@
     <w:lvl w:ilvl="4">
       <w:start w:val="1"/>
       <w:numFmt w:val="bullet"/>
-      <w:suff w:val="tab"/>
       <w:lvlText w:val="o"/>
       <w:lvlJc w:val="left"/>
       <w:pPr>
         <w:tabs>
           <w:tab w:val="num" w:pos="3540"/>
-          <w:tab w:val="clear" w:pos="0"/>
         </w:tabs>
         <w:ind w:left="3540" w:hanging="300"/>
       </w:pPr>
@@ -2460,13 +2530,11 @@
     <w:lvl w:ilvl="5">
       <w:start w:val="1"/>
       <w:numFmt w:val="bullet"/>
-      <w:suff w:val="tab"/>
       <w:lvlText w:val="▪"/>
       <w:lvlJc w:val="left"/>
       <w:pPr>
         <w:tabs>
           <w:tab w:val="num" w:pos="4260"/>
-          <w:tab w:val="clear" w:pos="0"/>
         </w:tabs>
         <w:ind w:left="4260" w:hanging="300"/>
       </w:pPr>
@@ -2481,13 +2549,11 @@
     <w:lvl w:ilvl="6">
       <w:start w:val="1"/>
       <w:numFmt w:val="bullet"/>
-      <w:suff w:val="tab"/>
       <w:lvlText w:val="•"/>
       <w:lvlJc w:val="left"/>
       <w:pPr>
         <w:tabs>
           <w:tab w:val="num" w:pos="4980"/>
-          <w:tab w:val="clear" w:pos="0"/>
         </w:tabs>
         <w:ind w:left="4980" w:hanging="300"/>
       </w:pPr>
@@ -2502,13 +2568,11 @@
     <w:lvl w:ilvl="7">
       <w:start w:val="1"/>
       <w:numFmt w:val="bullet"/>
-      <w:suff w:val="tab"/>
       <w:lvlText w:val="o"/>
       <w:lvlJc w:val="left"/>
       <w:pPr>
         <w:tabs>
           <w:tab w:val="num" w:pos="5700"/>
-          <w:tab w:val="clear" w:pos="0"/>
         </w:tabs>
         <w:ind w:left="5700" w:hanging="300"/>
       </w:pPr>
@@ -2523,13 +2587,11 @@
     <w:lvl w:ilvl="8">
       <w:start w:val="1"/>
       <w:numFmt w:val="bullet"/>
-      <w:suff w:val="tab"/>
       <w:lvlText w:val="▪"/>
       <w:lvlJc w:val="left"/>
       <w:pPr>
         <w:tabs>
           <w:tab w:val="num" w:pos="6420"/>
-          <w:tab w:val="clear" w:pos="0"/>
         </w:tabs>
         <w:ind w:left="6420" w:hanging="300"/>
       </w:pPr>
@@ -2542,19 +2604,17 @@
       </w:rPr>
     </w:lvl>
   </w:abstractNum>
-  <w:abstractNum w:abstractNumId="9">
+  <w:abstractNum w:abstractNumId="11">
+    <w:nsid w:val="721D25A0"/>
     <w:multiLevelType w:val="multilevel"/>
-    <w:styleLink w:val="List 0"/>
+    <w:tmpl w:val="5C7EE420"/>
     <w:lvl w:ilvl="0">
-      <w:start w:val="0"/>
-      <w:numFmt w:val="bullet"/>
-      <w:suff w:val="tab"/>
+      <w:numFmt w:val="bullet"/>
       <w:lvlText w:val="•"/>
       <w:lvlJc w:val="left"/>
       <w:pPr>
         <w:tabs>
           <w:tab w:val="num" w:pos="720"/>
-          <w:tab w:val="clear" w:pos="0"/>
         </w:tabs>
         <w:ind w:left="720" w:hanging="360"/>
       </w:pPr>
@@ -2569,13 +2629,11 @@
     <w:lvl w:ilvl="1">
       <w:start w:val="1"/>
       <w:numFmt w:val="bullet"/>
-      <w:suff w:val="tab"/>
       <w:lvlText w:val="o"/>
       <w:lvlJc w:val="left"/>
       <w:pPr>
         <w:tabs>
           <w:tab w:val="num" w:pos="1380"/>
-          <w:tab w:val="clear" w:pos="0"/>
         </w:tabs>
         <w:ind w:left="1380" w:hanging="300"/>
       </w:pPr>
@@ -2584,19 +2642,17 @@
         <w:sz w:val="20"/>
         <w:szCs w:val="20"/>
         <w:rtl w:val="0"/>
-        <w:lang w:val="en-US"/>
+        <w:lang w:val="de-DE"/>
       </w:rPr>
     </w:lvl>
     <w:lvl w:ilvl="2">
       <w:start w:val="1"/>
       <w:numFmt w:val="bullet"/>
-      <w:suff w:val="tab"/>
       <w:lvlText w:val="▪"/>
       <w:lvlJc w:val="left"/>
       <w:pPr>
         <w:tabs>
           <w:tab w:val="num" w:pos="2100"/>
-          <w:tab w:val="clear" w:pos="0"/>
         </w:tabs>
         <w:ind w:left="2100" w:hanging="300"/>
       </w:pPr>
@@ -2605,19 +2661,17 @@
         <w:sz w:val="20"/>
         <w:szCs w:val="20"/>
         <w:rtl w:val="0"/>
-        <w:lang w:val="en-US"/>
+        <w:lang w:val="de-DE"/>
       </w:rPr>
     </w:lvl>
     <w:lvl w:ilvl="3">
       <w:start w:val="1"/>
       <w:numFmt w:val="bullet"/>
-      <w:suff w:val="tab"/>
       <w:lvlText w:val="•"/>
       <w:lvlJc w:val="left"/>
       <w:pPr>
         <w:tabs>
           <w:tab w:val="num" w:pos="2820"/>
-          <w:tab w:val="clear" w:pos="0"/>
         </w:tabs>
         <w:ind w:left="2820" w:hanging="300"/>
       </w:pPr>
@@ -2626,19 +2680,17 @@
         <w:sz w:val="20"/>
         <w:szCs w:val="20"/>
         <w:rtl w:val="0"/>
-        <w:lang w:val="en-US"/>
+        <w:lang w:val="de-DE"/>
       </w:rPr>
     </w:lvl>
     <w:lvl w:ilvl="4">
       <w:start w:val="1"/>
       <w:numFmt w:val="bullet"/>
-      <w:suff w:val="tab"/>
       <w:lvlText w:val="o"/>
       <w:lvlJc w:val="left"/>
       <w:pPr>
         <w:tabs>
           <w:tab w:val="num" w:pos="3540"/>
-          <w:tab w:val="clear" w:pos="0"/>
         </w:tabs>
         <w:ind w:left="3540" w:hanging="300"/>
       </w:pPr>
@@ -2647,19 +2699,17 @@
         <w:sz w:val="20"/>
         <w:szCs w:val="20"/>
         <w:rtl w:val="0"/>
-        <w:lang w:val="en-US"/>
+        <w:lang w:val="de-DE"/>
       </w:rPr>
     </w:lvl>
     <w:lvl w:ilvl="5">
       <w:start w:val="1"/>
       <w:numFmt w:val="bullet"/>
-      <w:suff w:val="tab"/>
       <w:lvlText w:val="▪"/>
       <w:lvlJc w:val="left"/>
       <w:pPr>
         <w:tabs>
           <w:tab w:val="num" w:pos="4260"/>
-          <w:tab w:val="clear" w:pos="0"/>
         </w:tabs>
         <w:ind w:left="4260" w:hanging="300"/>
       </w:pPr>
@@ -2668,19 +2718,17 @@
         <w:sz w:val="20"/>
         <w:szCs w:val="20"/>
         <w:rtl w:val="0"/>
-        <w:lang w:val="en-US"/>
+        <w:lang w:val="de-DE"/>
       </w:rPr>
     </w:lvl>
     <w:lvl w:ilvl="6">
       <w:start w:val="1"/>
       <w:numFmt w:val="bullet"/>
-      <w:suff w:val="tab"/>
       <w:lvlText w:val="•"/>
       <w:lvlJc w:val="left"/>
       <w:pPr>
         <w:tabs>
           <w:tab w:val="num" w:pos="4980"/>
-          <w:tab w:val="clear" w:pos="0"/>
         </w:tabs>
         <w:ind w:left="4980" w:hanging="300"/>
       </w:pPr>
@@ -2689,19 +2737,17 @@
         <w:sz w:val="20"/>
         <w:szCs w:val="20"/>
         <w:rtl w:val="0"/>
-        <w:lang w:val="en-US"/>
+        <w:lang w:val="de-DE"/>
       </w:rPr>
     </w:lvl>
     <w:lvl w:ilvl="7">
       <w:start w:val="1"/>
       <w:numFmt w:val="bullet"/>
-      <w:suff w:val="tab"/>
       <w:lvlText w:val="o"/>
       <w:lvlJc w:val="left"/>
       <w:pPr>
         <w:tabs>
           <w:tab w:val="num" w:pos="5700"/>
-          <w:tab w:val="clear" w:pos="0"/>
         </w:tabs>
         <w:ind w:left="5700" w:hanging="300"/>
       </w:pPr>
@@ -2710,212 +2756,17 @@
         <w:sz w:val="20"/>
         <w:szCs w:val="20"/>
         <w:rtl w:val="0"/>
-        <w:lang w:val="en-US"/>
+        <w:lang w:val="de-DE"/>
       </w:rPr>
     </w:lvl>
     <w:lvl w:ilvl="8">
       <w:start w:val="1"/>
       <w:numFmt w:val="bullet"/>
-      <w:suff w:val="tab"/>
       <w:lvlText w:val="▪"/>
       <w:lvlJc w:val="left"/>
       <w:pPr>
         <w:tabs>
           <w:tab w:val="num" w:pos="6420"/>
-          <w:tab w:val="clear" w:pos="0"/>
-        </w:tabs>
-        <w:ind w:left="6420" w:hanging="300"/>
-      </w:pPr>
-      <w:rPr>
-        <w:position w:val="0"/>
-        <w:sz w:val="20"/>
-        <w:szCs w:val="20"/>
-        <w:rtl w:val="0"/>
-        <w:lang w:val="en-US"/>
-      </w:rPr>
-    </w:lvl>
-  </w:abstractNum>
-  <w:abstractNum w:abstractNumId="10">
-    <w:multiLevelType w:val="multilevel"/>
-    <w:styleLink w:val="List 0"/>
-    <w:lvl w:ilvl="0">
-      <w:start w:val="0"/>
-      <w:numFmt w:val="bullet"/>
-      <w:suff w:val="tab"/>
-      <w:lvlText w:val="•"/>
-      <w:lvlJc w:val="left"/>
-      <w:pPr>
-        <w:tabs>
-          <w:tab w:val="num" w:pos="720"/>
-          <w:tab w:val="clear" w:pos="0"/>
-        </w:tabs>
-        <w:ind w:left="720" w:hanging="360"/>
-      </w:pPr>
-      <w:rPr>
-        <w:position w:val="0"/>
-        <w:sz w:val="22"/>
-        <w:szCs w:val="22"/>
-        <w:rtl w:val="0"/>
-        <w:lang w:val="de-DE"/>
-      </w:rPr>
-    </w:lvl>
-    <w:lvl w:ilvl="1">
-      <w:start w:val="1"/>
-      <w:numFmt w:val="bullet"/>
-      <w:suff w:val="tab"/>
-      <w:lvlText w:val="o"/>
-      <w:lvlJc w:val="left"/>
-      <w:pPr>
-        <w:tabs>
-          <w:tab w:val="num" w:pos="1380"/>
-          <w:tab w:val="clear" w:pos="0"/>
-        </w:tabs>
-        <w:ind w:left="1380" w:hanging="300"/>
-      </w:pPr>
-      <w:rPr>
-        <w:position w:val="0"/>
-        <w:sz w:val="20"/>
-        <w:szCs w:val="20"/>
-        <w:rtl w:val="0"/>
-        <w:lang w:val="de-DE"/>
-      </w:rPr>
-    </w:lvl>
-    <w:lvl w:ilvl="2">
-      <w:start w:val="1"/>
-      <w:numFmt w:val="bullet"/>
-      <w:suff w:val="tab"/>
-      <w:lvlText w:val="▪"/>
-      <w:lvlJc w:val="left"/>
-      <w:pPr>
-        <w:tabs>
-          <w:tab w:val="num" w:pos="2100"/>
-          <w:tab w:val="clear" w:pos="0"/>
-        </w:tabs>
-        <w:ind w:left="2100" w:hanging="300"/>
-      </w:pPr>
-      <w:rPr>
-        <w:position w:val="0"/>
-        <w:sz w:val="20"/>
-        <w:szCs w:val="20"/>
-        <w:rtl w:val="0"/>
-        <w:lang w:val="de-DE"/>
-      </w:rPr>
-    </w:lvl>
-    <w:lvl w:ilvl="3">
-      <w:start w:val="1"/>
-      <w:numFmt w:val="bullet"/>
-      <w:suff w:val="tab"/>
-      <w:lvlText w:val="•"/>
-      <w:lvlJc w:val="left"/>
-      <w:pPr>
-        <w:tabs>
-          <w:tab w:val="num" w:pos="2820"/>
-          <w:tab w:val="clear" w:pos="0"/>
-        </w:tabs>
-        <w:ind w:left="2820" w:hanging="300"/>
-      </w:pPr>
-      <w:rPr>
-        <w:position w:val="0"/>
-        <w:sz w:val="20"/>
-        <w:szCs w:val="20"/>
-        <w:rtl w:val="0"/>
-        <w:lang w:val="de-DE"/>
-      </w:rPr>
-    </w:lvl>
-    <w:lvl w:ilvl="4">
-      <w:start w:val="1"/>
-      <w:numFmt w:val="bullet"/>
-      <w:suff w:val="tab"/>
-      <w:lvlText w:val="o"/>
-      <w:lvlJc w:val="left"/>
-      <w:pPr>
-        <w:tabs>
-          <w:tab w:val="num" w:pos="3540"/>
-          <w:tab w:val="clear" w:pos="0"/>
-        </w:tabs>
-        <w:ind w:left="3540" w:hanging="300"/>
-      </w:pPr>
-      <w:rPr>
-        <w:position w:val="0"/>
-        <w:sz w:val="20"/>
-        <w:szCs w:val="20"/>
-        <w:rtl w:val="0"/>
-        <w:lang w:val="de-DE"/>
-      </w:rPr>
-    </w:lvl>
-    <w:lvl w:ilvl="5">
-      <w:start w:val="1"/>
-      <w:numFmt w:val="bullet"/>
-      <w:suff w:val="tab"/>
-      <w:lvlText w:val="▪"/>
-      <w:lvlJc w:val="left"/>
-      <w:pPr>
-        <w:tabs>
-          <w:tab w:val="num" w:pos="4260"/>
-          <w:tab w:val="clear" w:pos="0"/>
-        </w:tabs>
-        <w:ind w:left="4260" w:hanging="300"/>
-      </w:pPr>
-      <w:rPr>
-        <w:position w:val="0"/>
-        <w:sz w:val="20"/>
-        <w:szCs w:val="20"/>
-        <w:rtl w:val="0"/>
-        <w:lang w:val="de-DE"/>
-      </w:rPr>
-    </w:lvl>
-    <w:lvl w:ilvl="6">
-      <w:start w:val="1"/>
-      <w:numFmt w:val="bullet"/>
-      <w:suff w:val="tab"/>
-      <w:lvlText w:val="•"/>
-      <w:lvlJc w:val="left"/>
-      <w:pPr>
-        <w:tabs>
-          <w:tab w:val="num" w:pos="4980"/>
-          <w:tab w:val="clear" w:pos="0"/>
-        </w:tabs>
-        <w:ind w:left="4980" w:hanging="300"/>
-      </w:pPr>
-      <w:rPr>
-        <w:position w:val="0"/>
-        <w:sz w:val="20"/>
-        <w:szCs w:val="20"/>
-        <w:rtl w:val="0"/>
-        <w:lang w:val="de-DE"/>
-      </w:rPr>
-    </w:lvl>
-    <w:lvl w:ilvl="7">
-      <w:start w:val="1"/>
-      <w:numFmt w:val="bullet"/>
-      <w:suff w:val="tab"/>
-      <w:lvlText w:val="o"/>
-      <w:lvlJc w:val="left"/>
-      <w:pPr>
-        <w:tabs>
-          <w:tab w:val="num" w:pos="5700"/>
-          <w:tab w:val="clear" w:pos="0"/>
-        </w:tabs>
-        <w:ind w:left="5700" w:hanging="300"/>
-      </w:pPr>
-      <w:rPr>
-        <w:position w:val="0"/>
-        <w:sz w:val="20"/>
-        <w:szCs w:val="20"/>
-        <w:rtl w:val="0"/>
-        <w:lang w:val="de-DE"/>
-      </w:rPr>
-    </w:lvl>
-    <w:lvl w:ilvl="8">
-      <w:start w:val="1"/>
-      <w:numFmt w:val="bullet"/>
-      <w:suff w:val="tab"/>
-      <w:lvlText w:val="▪"/>
-      <w:lvlJc w:val="left"/>
-      <w:pPr>
-        <w:tabs>
-          <w:tab w:val="num" w:pos="6420"/>
-          <w:tab w:val="clear" w:pos="0"/>
         </w:tabs>
         <w:ind w:left="6420" w:hanging="300"/>
       </w:pPr>
@@ -2929,82 +2780,56 @@
     </w:lvl>
   </w:abstractNum>
   <w:num w:numId="1">
-    <w:abstractNumId w:val="0"/>
+    <w:abstractNumId w:val="4"/>
   </w:num>
   <w:num w:numId="2">
     <w:abstractNumId w:val="1"/>
   </w:num>
   <w:num w:numId="3">
-    <w:abstractNumId w:val="2"/>
+    <w:abstractNumId w:val="9"/>
   </w:num>
   <w:num w:numId="4">
-    <w:abstractNumId w:val="3"/>
+    <w:abstractNumId w:val="6"/>
   </w:num>
   <w:num w:numId="5">
-    <w:abstractNumId w:val="4"/>
+    <w:abstractNumId w:val="0"/>
   </w:num>
   <w:num w:numId="6">
     <w:abstractNumId w:val="5"/>
   </w:num>
   <w:num w:numId="7">
-    <w:abstractNumId w:val="6"/>
+    <w:abstractNumId w:val="7"/>
   </w:num>
   <w:num w:numId="8">
-    <w:abstractNumId w:val="7"/>
+    <w:abstractNumId w:val="11"/>
   </w:num>
   <w:num w:numId="9">
+    <w:abstractNumId w:val="2"/>
+  </w:num>
+  <w:num w:numId="10">
+    <w:abstractNumId w:val="10"/>
+  </w:num>
+  <w:num w:numId="11">
     <w:abstractNumId w:val="8"/>
   </w:num>
-  <w:num w:numId="10">
-    <w:abstractNumId w:val="9"/>
-  </w:num>
-  <w:num w:numId="11">
-    <w:abstractNumId w:val="10"/>
+  <w:num w:numId="12">
+    <w:abstractNumId w:val="3"/>
   </w:num>
 </w:numbering>
 </file>
 
 <file path=word/styles.xml><?xml version="1.0" encoding="utf-8"?>
-<w:styles xmlns:w="http://schemas.openxmlformats.org/wordprocessingml/2006/main" xmlns:mc="http://schemas.openxmlformats.org/markup-compatibility/2006" xmlns:w14="http://schemas.microsoft.com/office/word/2010/wordml" mc:Ignorable="w14">
+<w:styles xmlns:r="http://schemas.openxmlformats.org/officeDocument/2006/relationships" xmlns:w="http://schemas.openxmlformats.org/wordprocessingml/2006/main">
   <w:docDefaults>
     <w:rPrDefault>
       <w:rPr>
-        <w:rFonts w:ascii="Times New Roman" w:cs="Times New Roman" w:hAnsi="Times New Roman" w:eastAsia="Arial Unicode MS"/>
-        <w:b w:val="0"/>
-        <w:bCs w:val="0"/>
-        <w:i w:val="0"/>
-        <w:iCs w:val="0"/>
-        <w:caps w:val="0"/>
-        <w:smallCaps w:val="0"/>
-        <w:strike w:val="0"/>
-        <w:dstrike w:val="0"/>
-        <w:outline w:val="0"/>
-        <w:emboss w:val="0"/>
-        <w:imprint w:val="0"/>
-        <w:vanish w:val="0"/>
-        <w:color w:val="auto"/>
-        <w:spacing w:val="0"/>
-        <w:w w:val="100"/>
-        <w:kern w:val="0"/>
-        <w:position w:val="0"/>
-        <w:sz w:val="20"/>
-        <w:szCs w:val="20"/>
-        <w:u w:val="none" w:color="auto"/>
+        <w:rFonts w:ascii="Times New Roman" w:eastAsia="Arial Unicode MS" w:hAnsi="Times New Roman" w:cs="Times New Roman"/>
         <w:bdr w:val="nil"/>
-        <w:vertAlign w:val="baseline"/>
-        <w:lang/>
+        <w:lang w:val="en-US" w:eastAsia="en-US" w:bidi="he-IL"/>
       </w:rPr>
     </w:rPrDefault>
     <w:pPrDefault>
       <w:pPr>
-        <w:pageBreakBefore w:val="0"/>
-        <w:framePr w:anchorLock="0" w:w="0" w:h="0" w:vSpace="0" w:hSpace="0" w:xAlign="left" w:y="0" w:hRule="exact" w:vAnchor="margin"/>
-        <w:widowControl w:val="1"/>
-        <w:numPr>
-          <w:ilvl w:val="0"/>
-          <w:numId w:val="0"/>
-        </w:numPr>
-        <w:suppressLineNumbers w:val="0"/>
         <w:pBdr>
           <w:top w:val="nil"/>
           <w:left w:val="nil"/>
@@ -3013,259 +2838,275 @@
           <w:between w:val="nil"/>
           <w:bar w:val="nil"/>
         </w:pBdr>
-        <w:suppressAutoHyphens w:val="0"/>
-        <w:spacing w:before="0" w:beforeAutospacing="0" w:after="0" w:afterAutospacing="0" w:line="240" w:lineRule="auto"/>
-        <w:ind w:left="0" w:right="0" w:firstLine="0"/>
-        <w:jc w:val="left"/>
-        <w:outlineLvl w:val="9"/>
       </w:pPr>
     </w:pPrDefault>
   </w:docDefaults>
+  <w:latentStyles w:defLockedState="0" w:defUIPriority="99" w:defSemiHidden="1" w:defUnhideWhenUsed="1" w:defQFormat="0" w:count="267">
+    <w:lsdException w:name="Normal" w:semiHidden="0" w:uiPriority="0" w:unhideWhenUsed="0" w:qFormat="1"/>
+    <w:lsdException w:name="heading 1" w:semiHidden="0" w:uiPriority="9" w:unhideWhenUsed="0" w:qFormat="1"/>
+    <w:lsdException w:name="heading 2" w:uiPriority="9" w:qFormat="1"/>
+    <w:lsdException w:name="heading 3" w:uiPriority="9" w:qFormat="1"/>
+    <w:lsdException w:name="heading 4" w:uiPriority="9" w:qFormat="1"/>
+    <w:lsdException w:name="heading 5" w:uiPriority="9" w:qFormat="1"/>
+    <w:lsdException w:name="heading 6" w:uiPriority="9" w:qFormat="1"/>
+    <w:lsdException w:name="heading 7" w:uiPriority="9" w:qFormat="1"/>
+    <w:lsdException w:name="heading 8" w:uiPriority="9" w:qFormat="1"/>
+    <w:lsdException w:name="heading 9" w:uiPriority="9" w:qFormat="1"/>
+    <w:lsdException w:name="toc 1" w:uiPriority="39"/>
+    <w:lsdException w:name="toc 2" w:uiPriority="39"/>
+    <w:lsdException w:name="toc 3" w:uiPriority="39"/>
+    <w:lsdException w:name="toc 4" w:uiPriority="39"/>
+    <w:lsdException w:name="toc 5" w:uiPriority="39"/>
+    <w:lsdException w:name="toc 6" w:uiPriority="39"/>
+    <w:lsdException w:name="toc 7" w:uiPriority="39"/>
+    <w:lsdException w:name="toc 8" w:uiPriority="39"/>
+    <w:lsdException w:name="toc 9" w:uiPriority="39"/>
+    <w:lsdException w:name="caption" w:uiPriority="35" w:qFormat="1"/>
+    <w:lsdException w:name="Title" w:semiHidden="0" w:uiPriority="10" w:unhideWhenUsed="0" w:qFormat="1"/>
+    <w:lsdException w:name="Default Paragraph Font" w:uiPriority="1"/>
+    <w:lsdException w:name="Subtitle" w:semiHidden="0" w:uiPriority="11" w:unhideWhenUsed="0" w:qFormat="1"/>
+    <w:lsdException w:name="Strong" w:semiHidden="0" w:uiPriority="22" w:unhideWhenUsed="0" w:qFormat="1"/>
+    <w:lsdException w:name="Emphasis" w:semiHidden="0" w:uiPriority="20" w:unhideWhenUsed="0" w:qFormat="1"/>
+    <w:lsdException w:name="Table Grid" w:semiHidden="0" w:uiPriority="59" w:unhideWhenUsed="0"/>
+    <w:lsdException w:name="Placeholder Text" w:unhideWhenUsed="0"/>
+    <w:lsdException w:name="No Spacing" w:semiHidden="0" w:uiPriority="1" w:unhideWhenUsed="0" w:qFormat="1"/>
+    <w:lsdException w:name="Light Shading" w:semiHidden="0" w:uiPriority="60" w:unhideWhenUsed="0"/>
+    <w:lsdException w:name="Light List" w:semiHidden="0" w:uiPriority="61" w:unhideWhenUsed="0"/>
+    <w:lsdException w:name="Light Grid" w:semiHidden="0" w:uiPriority="62" w:unhideWhenUsed="0"/>
+    <w:lsdException w:name="Medium Shading 1" w:semiHidden="0" w:uiPriority="63" w:unhideWhenUsed="0"/>
+    <w:lsdException w:name="Medium Shading 2" w:semiHidden="0" w:uiPriority="64" w:unhideWhenUsed="0"/>
+    <w:lsdException w:name="Medium List 1" w:semiHidden="0" w:uiPriority="65" w:unhideWhenUsed="0"/>
+    <w:lsdException w:name="Medium List 2" w:semiHidden="0" w:uiPriority="66" w:unhideWhenUsed="0"/>
+    <w:lsdException w:name="Medium Grid 1" w:semiHidden="0" w:uiPriority="67" w:unhideWhenUsed="0"/>
+    <w:lsdException w:name="Medium Grid 2" w:semiHidden="0" w:uiPriority="68" w:unhideWhenUsed="0"/>
+    <w:lsdException w:name="Medium Grid 3" w:semiHidden="0" w:uiPriority="69" w:unhideWhenUsed="0"/>
+    <w:lsdException w:name="Dark List" w:semiHidden="0" w:uiPriority="70" w:unhideWhenUsed="0"/>
+    <w:lsdException w:name="Colorful Shading" w:semiHidden="0" w:uiPriority="71" w:unhideWhenUsed="0"/>
+    <w:lsdException w:name="Colorful List" w:semiHidden="0" w:uiPriority="72" w:unhideWhenUsed="0"/>
+    <w:lsdException w:name="Colorful Grid" w:semiHidden="0" w:uiPriority="73" w:unhideWhenUsed="0"/>
+    <w:lsdException w:name="Light Shading Accent 1" w:semiHidden="0" w:uiPriority="60" w:unhideWhenUsed="0"/>
+    <w:lsdException w:name="Light List Accent 1" w:semiHidden="0" w:uiPriority="61" w:unhideWhenUsed="0"/>
+    <w:lsdException w:name="Light Grid Accent 1" w:semiHidden="0" w:uiPriority="62" w:unhideWhenUsed="0"/>
+    <w:lsdException w:name="Medium Shading 1 Accent 1" w:semiHidden="0" w:uiPriority="63" w:unhideWhenUsed="0"/>
+    <w:lsdException w:name="Medium Shading 2 Accent 1" w:semiHidden="0" w:uiPriority="64" w:unhideWhenUsed="0"/>
+    <w:lsdException w:name="Medium List 1 Accent 1" w:semiHidden="0" w:uiPriority="65" w:unhideWhenUsed="0"/>
+    <w:lsdException w:name="Revision" w:unhideWhenUsed="0"/>
+    <w:lsdException w:name="List Paragraph" w:semiHidden="0" w:uiPriority="34" w:unhideWhenUsed="0" w:qFormat="1"/>
+    <w:lsdException w:name="Quote" w:semiHidden="0" w:uiPriority="29" w:unhideWhenUsed="0" w:qFormat="1"/>
+    <w:lsdException w:name="Intense Quote" w:semiHidden="0" w:uiPriority="30" w:unhideWhenUsed="0" w:qFormat="1"/>
+    <w:lsdException w:name="Medium List 2 Accent 1" w:semiHidden="0" w:uiPriority="66" w:unhideWhenUsed="0"/>
+    <w:lsdException w:name="Medium Grid 1 Accent 1" w:semiHidden="0" w:uiPriority="67" w:unhideWhenUsed="0"/>
+    <w:lsdException w:name="Medium Grid 2 Accent 1" w:semiHidden="0" w:uiPriority="68" w:unhideWhenUsed="0"/>
+    <w:lsdException w:name="Medium Grid 3 Accent 1" w:semiHidden="0" w:uiPriority="69" w:unhideWhenUsed="0"/>
+    <w:lsdException w:name="Dark List Accent 1" w:semiHidden="0" w:uiPriority="70" w:unhideWhenUsed="0"/>
+    <w:lsdException w:name="Colorful Shading Accent 1" w:semiHidden="0" w:uiPriority="71" w:unhideWhenUsed="0"/>
+    <w:lsdException w:name="Colorful List Accent 1" w:semiHidden="0" w:uiPriority="72" w:unhideWhenUsed="0"/>
+    <w:lsdException w:name="Colorful Grid Accent 1" w:semiHidden="0" w:uiPriority="73" w:unhideWhenUsed="0"/>
+    <w:lsdException w:name="Light Shading Accent 2" w:semiHidden="0" w:uiPriority="60" w:unhideWhenUsed="0"/>
+    <w:lsdException w:name="Light List Accent 2" w:semiHidden="0" w:uiPriority="61" w:unhideWhenUsed="0"/>
+    <w:lsdException w:name="Light Grid Accent 2" w:semiHidden="0" w:uiPriority="62" w:unhideWhenUsed="0"/>
+    <w:lsdException w:name="Medium Shading 1 Accent 2" w:semiHidden="0" w:uiPriority="63" w:unhideWhenUsed="0"/>
+    <w:lsdException w:name="Medium Shading 2 Accent 2" w:semiHidden="0" w:uiPriority="64" w:unhideWhenUsed="0"/>
+    <w:lsdException w:name="Medium List 1 Accent 2" w:semiHidden="0" w:uiPriority="65" w:unhideWhenUsed="0"/>
+    <w:lsdException w:name="Medium List 2 Accent 2" w:semiHidden="0" w:uiPriority="66" w:unhideWhenUsed="0"/>
+    <w:lsdException w:name="Medium Grid 1 Accent 2" w:semiHidden="0" w:uiPriority="67" w:unhideWhenUsed="0"/>
+    <w:lsdException w:name="Medium Grid 2 Accent 2" w:semiHidden="0" w:uiPriority="68" w:unhideWhenUsed="0"/>
+    <w:lsdException w:name="Medium Grid 3 Accent 2" w:semiHidden="0" w:uiPriority="69" w:unhideWhenUsed="0"/>
+    <w:lsdException w:name="Dark List Accent 2" w:semiHidden="0" w:uiPriority="70" w:unhideWhenUsed="0"/>
+    <w:lsdException w:name="Colorful Shading Accent 2" w:semiHidden="0" w:uiPriority="71" w:unhideWhenUsed="0"/>
+    <w:lsdException w:name="Colorful List Accent 2" w:semiHidden="0" w:uiPriority="72" w:unhideWhenUsed="0"/>
+    <w:lsdException w:name="Colorful Grid Accent 2" w:semiHidden="0" w:uiPriority="73" w:unhideWhenUsed="0"/>
+    <w:lsdException w:name="Light Shading Accent 3" w:semiHidden="0" w:uiPriority="60" w:unhideWhenUsed="0"/>
+    <w:lsdException w:name="Light List Accent 3" w:semiHidden="0" w:uiPriority="61" w:unhideWhenUsed="0"/>
+    <w:lsdException w:name="Light Grid Accent 3" w:semiHidden="0" w:uiPriority="62" w:unhideWhenUsed="0"/>
+    <w:lsdException w:name="Medium Shading 1 Accent 3" w:semiHidden="0" w:uiPriority="63" w:unhideWhenUsed="0"/>
+    <w:lsdException w:name="Medium Shading 2 Accent 3" w:semiHidden="0" w:uiPriority="64" w:unhideWhenUsed="0"/>
+    <w:lsdException w:name="Medium List 1 Accent 3" w:semiHidden="0" w:uiPriority="65" w:unhideWhenUsed="0"/>
+    <w:lsdException w:name="Medium List 2 Accent 3" w:semiHidden="0" w:uiPriority="66" w:unhideWhenUsed="0"/>
+    <w:lsdException w:name="Medium Grid 1 Accent 3" w:semiHidden="0" w:uiPriority="67" w:unhideWhenUsed="0"/>
+    <w:lsdException w:name="Medium Grid 2 Accent 3" w:semiHidden="0" w:uiPriority="68" w:unhideWhenUsed="0"/>
+    <w:lsdException w:name="Medium Grid 3 Accent 3" w:semiHidden="0" w:uiPriority="69" w:unhideWhenUsed="0"/>
+    <w:lsdException w:name="Dark List Accent 3" w:semiHidden="0" w:uiPriority="70" w:unhideWhenUsed="0"/>
+    <w:lsdException w:name="Colorful Shading Accent 3" w:semiHidden="0" w:uiPriority="71" w:unhideWhenUsed="0"/>
+    <w:lsdException w:name="Colorful List Accent 3" w:semiHidden="0" w:uiPriority="72" w:unhideWhenUsed="0"/>
+    <w:lsdException w:name="Colorful Grid Accent 3" w:semiHidden="0" w:uiPriority="73" w:unhideWhenUsed="0"/>
+    <w:lsdException w:name="Light Shading Accent 4" w:semiHidden="0" w:uiPriority="60" w:unhideWhenUsed="0"/>
+    <w:lsdException w:name="Light List Accent 4" w:semiHidden="0" w:uiPriority="61" w:unhideWhenUsed="0"/>
+    <w:lsdException w:name="Light Grid Accent 4" w:semiHidden="0" w:uiPriority="62" w:unhideWhenUsed="0"/>
+    <w:lsdException w:name="Medium Shading 1 Accent 4" w:semiHidden="0" w:uiPriority="63" w:unhideWhenUsed="0"/>
+    <w:lsdException w:name="Medium Shading 2 Accent 4" w:semiHidden="0" w:uiPriority="64" w:unhideWhenUsed="0"/>
+    <w:lsdException w:name="Medium List 1 Accent 4" w:semiHidden="0" w:uiPriority="65" w:unhideWhenUsed="0"/>
+    <w:lsdException w:name="Medium List 2 Accent 4" w:semiHidden="0" w:uiPriority="66" w:unhideWhenUsed="0"/>
+    <w:lsdException w:name="Medium Grid 1 Accent 4" w:semiHidden="0" w:uiPriority="67" w:unhideWhenUsed="0"/>
+    <w:lsdException w:name="Medium Grid 2 Accent 4" w:semiHidden="0" w:uiPriority="68" w:unhideWhenUsed="0"/>
+    <w:lsdException w:name="Medium Grid 3 Accent 4" w:semiHidden="0" w:uiPriority="69" w:unhideWhenUsed="0"/>
+    <w:lsdException w:name="Dark List Accent 4" w:semiHidden="0" w:uiPriority="70" w:unhideWhenUsed="0"/>
+    <w:lsdException w:name="Colorful Shading Accent 4" w:semiHidden="0" w:uiPriority="71" w:unhideWhenUsed="0"/>
+    <w:lsdException w:name="Colorful List Accent 4" w:semiHidden="0" w:uiPriority="72" w:unhideWhenUsed="0"/>
+    <w:lsdException w:name="Colorful Grid Accent 4" w:semiHidden="0" w:uiPriority="73" w:unhideWhenUsed="0"/>
+    <w:lsdException w:name="Light Shading Accent 5" w:semiHidden="0" w:uiPriority="60" w:unhideWhenUsed="0"/>
+    <w:lsdException w:name="Light List Accent 5" w:semiHidden="0" w:uiPriority="61" w:unhideWhenUsed="0"/>
+    <w:lsdException w:name="Light Grid Accent 5" w:semiHidden="0" w:uiPriority="62" w:unhideWhenUsed="0"/>
+    <w:lsdException w:name="Medium Shading 1 Accent 5" w:semiHidden="0" w:uiPriority="63" w:unhideWhenUsed="0"/>
+    <w:lsdException w:name="Medium Shading 2 Accent 5" w:semiHidden="0" w:uiPriority="64" w:unhideWhenUsed="0"/>
+    <w:lsdException w:name="Medium List 1 Accent 5" w:semiHidden="0" w:uiPriority="65" w:unhideWhenUsed="0"/>
+    <w:lsdException w:name="Medium List 2 Accent 5" w:semiHidden="0" w:uiPriority="66" w:unhideWhenUsed="0"/>
+    <w:lsdException w:name="Medium Grid 1 Accent 5" w:semiHidden="0" w:uiPriority="67" w:unhideWhenUsed="0"/>
+    <w:lsdException w:name="Medium Grid 2 Accent 5" w:semiHidden="0" w:uiPriority="68" w:unhideWhenUsed="0"/>
+    <w:lsdException w:name="Medium Grid 3 Accent 5" w:semiHidden="0" w:uiPriority="69" w:unhideWhenUsed="0"/>
+    <w:lsdException w:name="Dark List Accent 5" w:semiHidden="0" w:uiPriority="70" w:unhideWhenUsed="0"/>
+    <w:lsdException w:name="Colorful Shading Accent 5" w:semiHidden="0" w:uiPriority="71" w:unhideWhenUsed="0"/>
+    <w:lsdException w:name="Colorful List Accent 5" w:semiHidden="0" w:uiPriority="72" w:unhideWhenUsed="0"/>
+    <w:lsdException w:name="Colorful Grid Accent 5" w:semiHidden="0" w:uiPriority="73" w:unhideWhenUsed="0"/>
+    <w:lsdException w:name="Light Shading Accent 6" w:semiHidden="0" w:uiPriority="60" w:unhideWhenUsed="0"/>
+    <w:lsdException w:name="Light List Accent 6" w:semiHidden="0" w:uiPriority="61" w:unhideWhenUsed="0"/>
+    <w:lsdException w:name="Light Grid Accent 6" w:semiHidden="0" w:uiPriority="62" w:unhideWhenUsed="0"/>
+    <w:lsdException w:name="Medium Shading 1 Accent 6" w:semiHidden="0" w:uiPriority="63" w:unhideWhenUsed="0"/>
+    <w:lsdException w:name="Medium Shading 2 Accent 6" w:semiHidden="0" w:uiPriority="64" w:unhideWhenUsed="0"/>
+    <w:lsdException w:name="Medium List 1 Accent 6" w:semiHidden="0" w:uiPriority="65" w:unhideWhenUsed="0"/>
+    <w:lsdException w:name="Medium List 2 Accent 6" w:semiHidden="0" w:uiPriority="66" w:unhideWhenUsed="0"/>
+    <w:lsdException w:name="Medium Grid 1 Accent 6" w:semiHidden="0" w:uiPriority="67" w:unhideWhenUsed="0"/>
+    <w:lsdException w:name="Medium Grid 2 Accent 6" w:semiHidden="0" w:uiPriority="68" w:unhideWhenUsed="0"/>
+    <w:lsdException w:name="Medium Grid 3 Accent 6" w:semiHidden="0" w:uiPriority="69" w:unhideWhenUsed="0"/>
+    <w:lsdException w:name="Dark List Accent 6" w:semiHidden="0" w:uiPriority="70" w:unhideWhenUsed="0"/>
+    <w:lsdException w:name="Colorful Shading Accent 6" w:semiHidden="0" w:uiPriority="71" w:unhideWhenUsed="0"/>
+    <w:lsdException w:name="Colorful List Accent 6" w:semiHidden="0" w:uiPriority="72" w:unhideWhenUsed="0"/>
+    <w:lsdException w:name="Colorful Grid Accent 6" w:semiHidden="0" w:uiPriority="73" w:unhideWhenUsed="0"/>
+    <w:lsdException w:name="Subtle Emphasis" w:semiHidden="0" w:uiPriority="19" w:unhideWhenUsed="0" w:qFormat="1"/>
+    <w:lsdException w:name="Intense Emphasis" w:semiHidden="0" w:uiPriority="21" w:unhideWhenUsed="0" w:qFormat="1"/>
+    <w:lsdException w:name="Subtle Reference" w:semiHidden="0" w:uiPriority="31" w:unhideWhenUsed="0" w:qFormat="1"/>
+    <w:lsdException w:name="Intense Reference" w:semiHidden="0" w:uiPriority="32" w:unhideWhenUsed="0" w:qFormat="1"/>
+    <w:lsdException w:name="Book Title" w:semiHidden="0" w:uiPriority="33" w:unhideWhenUsed="0" w:qFormat="1"/>
+    <w:lsdException w:name="Bibliography" w:uiPriority="37"/>
+    <w:lsdException w:name="TOC Heading" w:uiPriority="39" w:qFormat="1"/>
+  </w:latentStyles>
   <w:style w:type="paragraph" w:default="1" w:styleId="Normal">
     <w:name w:val="Normal"/>
-    <w:next w:val="Normal"/>
-    <w:pPr/>
+    <w:rsid w:val="00761FDD"/>
     <w:rPr>
       <w:sz w:val="24"/>
       <w:szCs w:val="24"/>
-      <w:lang w:val="en-US" w:eastAsia="en-US" w:bidi="ar-SA"/>
+      <w:lang w:bidi="ar-SA"/>
     </w:rPr>
   </w:style>
-  <w:style w:type="character" w:default="1" w:styleId="Default Paragraph Font">
+  <w:style w:type="character" w:default="1" w:styleId="DefaultParagraphFont">
     <w:name w:val="Default Paragraph Font"/>
-    <w:next w:val="Default Paragraph Font"/>
+    <w:uiPriority w:val="1"/>
+    <w:semiHidden/>
+    <w:unhideWhenUsed/>
+  </w:style>
+  <w:style w:type="table" w:default="1" w:styleId="TableNormal">
+    <w:name w:val="Normal Table"/>
+    <w:uiPriority w:val="99"/>
+    <w:semiHidden/>
+    <w:unhideWhenUsed/>
+    <w:qFormat/>
+    <w:tblPr>
+      <w:tblInd w:w="0" w:type="dxa"/>
+      <w:tblCellMar>
+        <w:top w:w="0" w:type="dxa"/>
+        <w:left w:w="108" w:type="dxa"/>
+        <w:bottom w:w="0" w:type="dxa"/>
+        <w:right w:w="108" w:type="dxa"/>
+      </w:tblCellMar>
+    </w:tblPr>
+  </w:style>
+  <w:style w:type="numbering" w:default="1" w:styleId="NoList">
+    <w:name w:val="No List"/>
+    <w:uiPriority w:val="99"/>
+    <w:semiHidden/>
+    <w:unhideWhenUsed/>
   </w:style>
   <w:style w:type="character" w:styleId="Hyperlink">
     <w:name w:val="Hyperlink"/>
+    <w:rsid w:val="00761FDD"/>
     <w:rPr>
       <w:u w:val="single"/>
     </w:rPr>
   </w:style>
-  <w:style w:type="table" w:default="1" w:styleId="Table Normal">
-    <w:name w:val="Table Normal"/>
-    <w:next w:val="Table Normal"/>
-    <w:pPr/>
-    <w:tblPr>
-      <w:tblInd w:w="0" w:type="dxa"/>
-    </w:tblPr>
-    <w:trPr/>
-    <w:tcPr/>
-    <w:tblStylePr w:type="firstRow"/>
-    <w:tblStylePr w:type="lastRow"/>
-    <w:tblStylePr w:type="firstCol"/>
-    <w:tblStylePr w:type="lastCol"/>
-    <w:tblStylePr w:type="band1Vert"/>
-    <w:tblStylePr w:type="band2Vert"/>
-    <w:tblStylePr w:type="band1Horz"/>
-    <w:tblStylePr w:type="band2Horz"/>
-    <w:tblStylePr w:type="neCell"/>
-    <w:tblStylePr w:type="nwCell"/>
-    <w:tblStylePr w:type="seCell"/>
-    <w:tblStylePr w:type="swCell"/>
-  </w:style>
-  <w:style w:type="numbering" w:default="1" w:styleId="No List">
-    <w:name w:val="No List"/>
-    <w:next w:val="No List"/>
-    <w:pPr/>
-  </w:style>
-  <w:style w:type="paragraph" w:styleId="Kopf- und Fußzeilen">
+  <w:style w:type="paragraph" w:customStyle="1" w:styleId="Kopf-undFuzeilen">
     <w:name w:val="Kopf- und Fußzeilen"/>
-    <w:next w:val="Kopf- und Fußzeilen"/>
+    <w:rsid w:val="00761FDD"/>
     <w:pPr>
-      <w:keepNext w:val="0"/>
-      <w:keepLines w:val="0"/>
-      <w:pageBreakBefore w:val="0"/>
-      <w:widowControl w:val="1"/>
-      <w:shd w:val="clear" w:color="auto" w:fill="auto"/>
       <w:tabs>
         <w:tab w:val="right" w:pos="9020"/>
       </w:tabs>
-      <w:suppressAutoHyphens w:val="0"/>
-      <w:bidi w:val="0"/>
-      <w:spacing w:before="0" w:after="0" w:line="240" w:lineRule="auto"/>
-      <w:ind w:left="0" w:right="0" w:firstLine="0"/>
-      <w:jc w:val="left"/>
-      <w:outlineLvl w:val="9"/>
     </w:pPr>
     <w:rPr>
-      <w:rFonts w:ascii="Helvetica" w:cs="Arial Unicode MS" w:hAnsi="Arial Unicode MS" w:eastAsia="Arial Unicode MS"/>
-      <w:b w:val="0"/>
-      <w:bCs w:val="0"/>
-      <w:i w:val="0"/>
-      <w:iCs w:val="0"/>
-      <w:caps w:val="0"/>
-      <w:smallCaps w:val="0"/>
-      <w:strike w:val="0"/>
-      <w:dstrike w:val="0"/>
-      <w:outline w:val="0"/>
+      <w:rFonts w:ascii="Helvetica" w:hAnsi="Arial Unicode MS" w:cs="Arial Unicode MS"/>
       <w:color w:val="000000"/>
-      <w:spacing w:val="0"/>
-      <w:kern w:val="0"/>
-      <w:position w:val="0"/>
       <w:sz w:val="24"/>
       <w:szCs w:val="24"/>
-      <w:u w:val="none"/>
-      <w:vertAlign w:val="baseline"/>
     </w:rPr>
   </w:style>
-  <w:style w:type="paragraph" w:styleId="Untertitel A">
+  <w:style w:type="paragraph" w:customStyle="1" w:styleId="UntertitelA">
     <w:name w:val="Untertitel A"/>
-    <w:next w:val="Untertitel A"/>
+    <w:rsid w:val="00761FDD"/>
     <w:pPr>
-      <w:keepNext w:val="0"/>
-      <w:keepLines w:val="0"/>
-      <w:pageBreakBefore w:val="0"/>
-      <w:widowControl w:val="1"/>
-      <w:pBdr>
-        <w:top w:val="nil"/>
-        <w:left w:val="nil"/>
-        <w:bottom w:val="nil"/>
-        <w:right w:val="nil"/>
-      </w:pBdr>
-      <w:shd w:val="clear" w:color="auto" w:fill="auto"/>
       <w:tabs>
         <w:tab w:val="left" w:pos="1150"/>
       </w:tabs>
-      <w:suppressAutoHyphens w:val="0"/>
-      <w:bidi w:val="0"/>
-      <w:spacing w:before="0" w:after="0" w:line="240" w:lineRule="auto"/>
-      <w:ind w:left="0" w:right="0" w:firstLine="0"/>
-      <w:jc w:val="left"/>
-      <w:outlineLvl w:val="9"/>
     </w:pPr>
     <w:rPr>
-      <w:rFonts w:ascii="Helvetica" w:cs="Arial Unicode MS" w:hAnsi="Arial Unicode MS" w:eastAsia="Arial Unicode MS"/>
-      <w:b w:val="1"/>
-      <w:bCs w:val="1"/>
-      <w:i w:val="0"/>
-      <w:iCs w:val="0"/>
-      <w:caps w:val="1"/>
-      <w:strike w:val="0"/>
-      <w:dstrike w:val="0"/>
-      <w:outline w:val="0"/>
+      <w:rFonts w:ascii="Helvetica" w:hAnsi="Arial Unicode MS" w:cs="Arial Unicode MS"/>
+      <w:b/>
+      <w:bCs/>
+      <w:caps/>
       <w:color w:val="000000"/>
-      <w:spacing w:val="0"/>
-      <w:kern w:val="0"/>
-      <w:position w:val="0"/>
-      <w:sz w:val="20"/>
-      <w:szCs w:val="20"/>
-      <w:u w:val="none" w:color="000000"/>
-      <w:vertAlign w:val="baseline"/>
+      <w:u w:color="000000"/>
       <w:lang w:val="de-DE"/>
     </w:rPr>
   </w:style>
-  <w:style w:type="paragraph" w:styleId="Text A">
+  <w:style w:type="paragraph" w:customStyle="1" w:styleId="TextA">
     <w:name w:val="Text A"/>
-    <w:next w:val="Text A"/>
-    <w:pPr>
-      <w:keepNext w:val="0"/>
-      <w:keepLines w:val="0"/>
-      <w:pageBreakBefore w:val="0"/>
-      <w:widowControl w:val="1"/>
-      <w:pBdr>
-        <w:top w:val="nil"/>
-        <w:left w:val="nil"/>
-        <w:bottom w:val="nil"/>
-        <w:right w:val="nil"/>
-      </w:pBdr>
-      <w:shd w:val="clear" w:color="auto" w:fill="auto"/>
-      <w:suppressAutoHyphens w:val="0"/>
-      <w:bidi w:val="0"/>
-      <w:spacing w:before="0" w:after="0" w:line="240" w:lineRule="auto"/>
-      <w:ind w:left="0" w:right="0" w:firstLine="0"/>
-      <w:jc w:val="left"/>
-      <w:outlineLvl w:val="9"/>
-    </w:pPr>
+    <w:rsid w:val="00761FDD"/>
     <w:rPr>
-      <w:rFonts w:ascii="Helvetica" w:cs="Helvetica" w:hAnsi="Helvetica" w:eastAsia="Helvetica"/>
-      <w:b w:val="0"/>
-      <w:bCs w:val="0"/>
-      <w:i w:val="0"/>
-      <w:iCs w:val="0"/>
-      <w:caps w:val="0"/>
-      <w:smallCaps w:val="0"/>
-      <w:strike w:val="0"/>
-      <w:dstrike w:val="0"/>
-      <w:outline w:val="0"/>
+      <w:rFonts w:ascii="Helvetica" w:eastAsia="Helvetica" w:hAnsi="Helvetica" w:cs="Helvetica"/>
       <w:color w:val="000000"/>
-      <w:spacing w:val="0"/>
-      <w:kern w:val="0"/>
-      <w:position w:val="0"/>
       <w:sz w:val="22"/>
       <w:szCs w:val="22"/>
-      <w:u w:val="none" w:color="000000"/>
-      <w:vertAlign w:val="baseline"/>
+      <w:u w:color="000000"/>
       <w:lang w:val="de-DE"/>
     </w:rPr>
   </w:style>
-  <w:style w:type="paragraph" w:styleId="Überschrift 3 A">
+  <w:style w:type="paragraph" w:customStyle="1" w:styleId="berschrift3A">
     <w:name w:val="Überschrift 3 A"/>
-    <w:next w:val="Text A"/>
+    <w:next w:val="TextA"/>
+    <w:rsid w:val="00761FDD"/>
     <w:pPr>
-      <w:keepNext w:val="1"/>
-      <w:keepLines w:val="0"/>
-      <w:pageBreakBefore w:val="0"/>
-      <w:widowControl w:val="1"/>
-      <w:pBdr>
-        <w:top w:val="nil"/>
-        <w:left w:val="nil"/>
-        <w:bottom w:val="nil"/>
-        <w:right w:val="nil"/>
-      </w:pBdr>
-      <w:shd w:val="clear" w:color="auto" w:fill="auto"/>
-      <w:suppressAutoHyphens w:val="0"/>
-      <w:bidi w:val="0"/>
+      <w:keepNext/>
       <w:spacing w:before="360" w:after="40" w:line="288" w:lineRule="auto"/>
-      <w:ind w:left="0" w:right="0" w:firstLine="0"/>
-      <w:jc w:val="left"/>
       <w:outlineLvl w:val="2"/>
     </w:pPr>
     <w:rPr>
-      <w:rFonts w:ascii="Helvetica Light" w:cs="Arial Unicode MS" w:hAnsi="Arial Unicode MS" w:eastAsia="Arial Unicode MS"/>
-      <w:b w:val="0"/>
-      <w:bCs w:val="0"/>
-      <w:i w:val="0"/>
-      <w:iCs w:val="0"/>
-      <w:caps w:val="0"/>
-      <w:smallCaps w:val="0"/>
-      <w:strike w:val="0"/>
-      <w:dstrike w:val="0"/>
-      <w:outline w:val="0"/>
+      <w:rFonts w:ascii="Helvetica Light" w:hAnsi="Arial Unicode MS" w:cs="Arial Unicode MS"/>
       <w:color w:val="000000"/>
       <w:spacing w:val="5"/>
-      <w:kern w:val="0"/>
-      <w:position w:val="0"/>
       <w:sz w:val="28"/>
       <w:szCs w:val="28"/>
-      <w:u w:val="none" w:color="000000"/>
-      <w:vertAlign w:val="baseline"/>
+      <w:u w:color="000000"/>
       <w:lang w:val="de-DE"/>
     </w:rPr>
   </w:style>
-  <w:style w:type="numbering" w:styleId="List 0">
+  <w:style w:type="numbering" w:customStyle="1" w:styleId="List0">
     <w:name w:val="List 0"/>
-    <w:basedOn w:val="Importierter Stil: 1"/>
-    <w:next w:val="List 0"/>
+    <w:basedOn w:val="ImportierterStil1"/>
+    <w:rsid w:val="00761FDD"/>
     <w:pPr>
       <w:numPr>
-        <w:numId w:val="1"/>
+        <w:numId w:val="11"/>
       </w:numPr>
     </w:pPr>
   </w:style>
-  <w:style w:type="numbering" w:styleId="Importierter Stil: 1">
+  <w:style w:type="numbering" w:customStyle="1" w:styleId="ImportierterStil1">
     <w:name w:val="Importierter Stil: 1"/>
-    <w:next w:val="Importierter Stil: 1"/>
-    <w:pPr>
-      <w:numPr>
-        <w:numId w:val="2"/>
-      </w:numPr>
-    </w:pPr>
+    <w:rsid w:val="00761FDD"/>
   </w:style>
 </w:styles>
 </file>
 
 <file path=word/theme/theme1.xml><?xml version="1.0" encoding="utf-8"?>
-<a:theme xmlns:a="http://schemas.openxmlformats.org/drawingml/2006/main" xmlns:r="http://schemas.openxmlformats.org/officeDocument/2006/relationships" name="Blank">
+<a:theme xmlns:a="http://schemas.openxmlformats.org/drawingml/2006/main" name="Blank">
   <a:themeElements>
     <a:clrScheme name="Blank">
       <a:dk1>
@@ -3457,7 +3298,7 @@
       <a:effectStyleLst>
         <a:effectStyle>
           <a:effectLst>
-            <a:outerShdw sx="100000" sy="100000" kx="0" ky="0" algn="b" rotWithShape="0" blurRad="38100" dist="25400" dir="5400000">
+            <a:outerShdw blurRad="38100" dist="25400" dir="5400000" rotWithShape="0">
               <a:srgbClr val="000000">
                 <a:alpha val="50000"/>
               </a:srgbClr>
@@ -3466,7 +3307,7 @@
         </a:effectStyle>
         <a:effectStyle>
           <a:effectLst>
-            <a:outerShdw sx="100000" sy="100000" kx="0" ky="0" algn="b" rotWithShape="0" blurRad="38100" dist="25400" dir="5400000">
+            <a:outerShdw blurRad="38100" dist="25400" dir="5400000" rotWithShape="0">
               <a:srgbClr val="000000">
                 <a:alpha val="50000"/>
               </a:srgbClr>
@@ -3475,7 +3316,7 @@
         </a:effectStyle>
         <a:effectStyle>
           <a:effectLst>
-            <a:outerShdw sx="100000" sy="100000" kx="0" ky="0" algn="b" rotWithShape="0" blurRad="38100" dist="25400" dir="5400000">
+            <a:outerShdw blurRad="38100" dist="25400" dir="5400000" rotWithShape="0">
               <a:srgbClr val="000000">
                 <a:alpha val="50000"/>
               </a:srgbClr>
@@ -3484,7 +3325,7 @@
         </a:effectStyle>
         <a:effectStyle>
           <a:effectLst>
-            <a:outerShdw sx="100000" sy="100000" kx="0" ky="0" algn="b" rotWithShape="0" blurRad="40000" dist="20000" dir="5400000">
+            <a:outerShdw blurRad="40000" dist="20000" dir="5400000" rotWithShape="0">
               <a:srgbClr val="000000">
                 <a:alpha val="38000"/>
               </a:srgbClr>
@@ -3493,7 +3334,7 @@
         </a:effectStyle>
         <a:effectStyle>
           <a:effectLst>
-            <a:outerShdw sx="100000" sy="100000" kx="0" ky="0" algn="b" rotWithShape="0" blurRad="40000" dist="23000" dir="5400000">
+            <a:outerShdw blurRad="40000" dist="23000" dir="5400000" rotWithShape="0">
               <a:srgbClr val="000000">
                 <a:alpha val="35000"/>
               </a:srgbClr>
@@ -3502,7 +3343,7 @@
         </a:effectStyle>
         <a:effectStyle>
           <a:effectLst>
-            <a:outerShdw sx="100000" sy="100000" kx="0" ky="0" algn="b" rotWithShape="0" blurRad="40000" dist="23000" dir="5400000">
+            <a:outerShdw blurRad="40000" dist="23000" dir="5400000" rotWithShape="0">
               <a:srgbClr val="000000">
                 <a:alpha val="35000"/>
               </a:srgbClr>
@@ -3614,8 +3455,8 @@
     <a:spDef>
       <a:spPr>
         <a:blipFill rotWithShape="1">
-          <a:blip r:embed="rId1"/>
-          <a:srcRect l="0" t="0" r="0" b="0"/>
+          <a:blip xmlns:r="http://schemas.openxmlformats.org/officeDocument/2006/relationships" r:embed="rId1"/>
+          <a:srcRect/>
           <a:tile tx="0" ty="0" sx="100000" sy="100000" flip="none" algn="tl"/>
         </a:blipFill>
         <a:ln w="12700" cap="flat">
@@ -3623,14 +3464,14 @@
           <a:miter lim="400000"/>
         </a:ln>
         <a:effectLst>
-          <a:outerShdw sx="100000" sy="100000" kx="0" ky="0" algn="b" rotWithShape="0" blurRad="38100" dist="25400" dir="5400000">
+          <a:outerShdw blurRad="38100" dist="25400" dir="5400000" rotWithShape="0">
             <a:srgbClr val="000000">
               <a:alpha val="50000"/>
             </a:srgbClr>
           </a:outerShdw>
         </a:effectLst>
       </a:spPr>
-      <a:bodyPr rot="0" spcFirstLastPara="1" vertOverflow="overflow" horzOverflow="overflow" vert="horz" wrap="square" lIns="50800" tIns="50800" rIns="50800" bIns="50800" numCol="1" spcCol="38100" rtlCol="0" anchor="ctr" upright="0">
+      <a:bodyPr rot="0" spcFirstLastPara="1" vertOverflow="overflow" horzOverflow="overflow" vert="horz" wrap="square" lIns="50800" tIns="50800" rIns="50800" bIns="50800" numCol="1" spcCol="38100" rtlCol="0" anchor="ctr">
         <a:spAutoFit/>
       </a:bodyPr>
       <a:lstStyle>
@@ -3649,7 +3490,7 @@
           <a:buFontTx/>
           <a:buNone/>
           <a:tabLst/>
-          <a:defRPr b="0" baseline="0" cap="none" i="0" spc="0" strike="noStrike" sz="1200" u="none" kumimoji="0" normalizeH="0">
+          <a:defRPr kumimoji="0" sz="1200" b="0" i="0" u="none" strike="noStrike" cap="none" spc="0" normalizeH="0" baseline="0">
             <a:ln>
               <a:noFill/>
             </a:ln>
@@ -3657,7 +3498,7 @@
               <a:srgbClr val="FFFFFF"/>
             </a:solidFill>
             <a:effectLst>
-              <a:outerShdw sx="100000" sy="100000" kx="0" ky="0" algn="b" rotWithShape="0" blurRad="25400" dist="23998" dir="2700000">
+              <a:outerShdw blurRad="25400" dist="23998" dir="2700000" rotWithShape="0">
                 <a:srgbClr val="000000">
                   <a:alpha val="31034"/>
                 </a:srgbClr>
@@ -3685,7 +3526,7 @@
           <a:buFontTx/>
           <a:buNone/>
           <a:tabLst/>
-          <a:defRPr b="0" baseline="0" cap="none" i="0" spc="0" strike="noStrike" sz="1800" u="none" kumimoji="0" normalizeH="0">
+          <a:defRPr kumimoji="0" sz="1800" b="0" i="0" u="none" strike="noStrike" cap="none" spc="0" normalizeH="0" baseline="0">
             <a:ln>
               <a:noFill/>
             </a:ln>
@@ -3711,7 +3552,7 @@
           <a:buFontTx/>
           <a:buNone/>
           <a:tabLst/>
-          <a:defRPr b="0" baseline="0" cap="none" i="0" spc="0" strike="noStrike" sz="1800" u="none" kumimoji="0" normalizeH="0">
+          <a:defRPr kumimoji="0" sz="1800" b="0" i="0" u="none" strike="noStrike" cap="none" spc="0" normalizeH="0" baseline="0">
             <a:ln>
               <a:noFill/>
             </a:ln>
@@ -3737,7 +3578,7 @@
           <a:buFontTx/>
           <a:buNone/>
           <a:tabLst/>
-          <a:defRPr b="0" baseline="0" cap="none" i="0" spc="0" strike="noStrike" sz="1800" u="none" kumimoji="0" normalizeH="0">
+          <a:defRPr kumimoji="0" sz="1800" b="0" i="0" u="none" strike="noStrike" cap="none" spc="0" normalizeH="0" baseline="0">
             <a:ln>
               <a:noFill/>
             </a:ln>
@@ -3763,7 +3604,7 @@
           <a:buFontTx/>
           <a:buNone/>
           <a:tabLst/>
-          <a:defRPr b="0" baseline="0" cap="none" i="0" spc="0" strike="noStrike" sz="1800" u="none" kumimoji="0" normalizeH="0">
+          <a:defRPr kumimoji="0" sz="1800" b="0" i="0" u="none" strike="noStrike" cap="none" spc="0" normalizeH="0" baseline="0">
             <a:ln>
               <a:noFill/>
             </a:ln>
@@ -3789,7 +3630,7 @@
           <a:buFontTx/>
           <a:buNone/>
           <a:tabLst/>
-          <a:defRPr b="0" baseline="0" cap="none" i="0" spc="0" strike="noStrike" sz="1800" u="none" kumimoji="0" normalizeH="0">
+          <a:defRPr kumimoji="0" sz="1800" b="0" i="0" u="none" strike="noStrike" cap="none" spc="0" normalizeH="0" baseline="0">
             <a:ln>
               <a:noFill/>
             </a:ln>
@@ -3815,7 +3656,7 @@
           <a:buFontTx/>
           <a:buNone/>
           <a:tabLst/>
-          <a:defRPr b="0" baseline="0" cap="none" i="0" spc="0" strike="noStrike" sz="1800" u="none" kumimoji="0" normalizeH="0">
+          <a:defRPr kumimoji="0" sz="1800" b="0" i="0" u="none" strike="noStrike" cap="none" spc="0" normalizeH="0" baseline="0">
             <a:ln>
               <a:noFill/>
             </a:ln>
@@ -3841,7 +3682,7 @@
           <a:buFontTx/>
           <a:buNone/>
           <a:tabLst/>
-          <a:defRPr b="0" baseline="0" cap="none" i="0" spc="0" strike="noStrike" sz="1800" u="none" kumimoji="0" normalizeH="0">
+          <a:defRPr kumimoji="0" sz="1800" b="0" i="0" u="none" strike="noStrike" cap="none" spc="0" normalizeH="0" baseline="0">
             <a:ln>
               <a:noFill/>
             </a:ln>
@@ -3867,7 +3708,7 @@
           <a:buFontTx/>
           <a:buNone/>
           <a:tabLst/>
-          <a:defRPr b="0" baseline="0" cap="none" i="0" spc="0" strike="noStrike" sz="1800" u="none" kumimoji="0" normalizeH="0">
+          <a:defRPr kumimoji="0" sz="1800" b="0" i="0" u="none" strike="noStrike" cap="none" spc="0" normalizeH="0" baseline="0">
             <a:ln>
               <a:noFill/>
             </a:ln>
@@ -3893,7 +3734,7 @@
           <a:buFontTx/>
           <a:buNone/>
           <a:tabLst/>
-          <a:defRPr b="0" baseline="0" cap="none" i="0" spc="0" strike="noStrike" sz="1800" u="none" kumimoji="0" normalizeH="0">
+          <a:defRPr kumimoji="0" sz="1800" b="0" i="0" u="none" strike="noStrike" cap="none" spc="0" normalizeH="0" baseline="0">
             <a:ln>
               <a:noFill/>
             </a:ln>
@@ -3906,9 +3747,15 @@
         </a:lvl9pPr>
       </a:lstStyle>
       <a:style>
-        <a:lnRef idx="0"/>
-        <a:fillRef idx="0"/>
-        <a:effectRef idx="0"/>
+        <a:lnRef idx="0">
+          <a:scrgbClr r="0" g="0" b="0"/>
+        </a:lnRef>
+        <a:fillRef idx="0">
+          <a:scrgbClr r="0" g="0" b="0"/>
+        </a:fillRef>
+        <a:effectRef idx="0">
+          <a:scrgbClr r="0" g="0" b="0"/>
+        </a:effectRef>
         <a:fontRef idx="none"/>
       </a:style>
     </a:spDef>
@@ -3924,7 +3771,7 @@
         </a:ln>
         <a:effectLst/>
       </a:spPr>
-      <a:bodyPr rot="0" spcFirstLastPara="1" vertOverflow="overflow" horzOverflow="overflow" vert="horz" wrap="square" lIns="91439" tIns="45719" rIns="91439" bIns="45719" numCol="1" spcCol="38100" rtlCol="0" anchor="t" upright="0">
+      <a:bodyPr rot="0" spcFirstLastPara="1" vertOverflow="overflow" horzOverflow="overflow" vert="horz" wrap="square" lIns="91439" tIns="45719" rIns="91439" bIns="45719" numCol="1" spcCol="38100" rtlCol="0" anchor="t">
         <a:noAutofit/>
       </a:bodyPr>
       <a:lstStyle>
@@ -3943,7 +3790,7 @@
           <a:buFontTx/>
           <a:buNone/>
           <a:tabLst/>
-          <a:defRPr b="0" baseline="0" cap="none" i="0" spc="0" strike="noStrike" sz="1800" u="none" kumimoji="0" normalizeH="0">
+          <a:defRPr kumimoji="0" sz="1800" b="0" i="0" u="none" strike="noStrike" cap="none" spc="0" normalizeH="0" baseline="0">
             <a:ln>
               <a:noFill/>
             </a:ln>
@@ -3969,7 +3816,7 @@
           <a:buFontTx/>
           <a:buNone/>
           <a:tabLst/>
-          <a:defRPr b="0" baseline="0" cap="none" i="0" spc="0" strike="noStrike" sz="1800" u="none" kumimoji="0" normalizeH="0">
+          <a:defRPr kumimoji="0" sz="1800" b="0" i="0" u="none" strike="noStrike" cap="none" spc="0" normalizeH="0" baseline="0">
             <a:ln>
               <a:noFill/>
             </a:ln>
@@ -3995,7 +3842,7 @@
           <a:buFontTx/>
           <a:buNone/>
           <a:tabLst/>
-          <a:defRPr b="0" baseline="0" cap="none" i="0" spc="0" strike="noStrike" sz="1800" u="none" kumimoji="0" normalizeH="0">
+          <a:defRPr kumimoji="0" sz="1800" b="0" i="0" u="none" strike="noStrike" cap="none" spc="0" normalizeH="0" baseline="0">
             <a:ln>
               <a:noFill/>
             </a:ln>
@@ -4021,7 +3868,7 @@
           <a:buFontTx/>
           <a:buNone/>
           <a:tabLst/>
-          <a:defRPr b="0" baseline="0" cap="none" i="0" spc="0" strike="noStrike" sz="1800" u="none" kumimoji="0" normalizeH="0">
+          <a:defRPr kumimoji="0" sz="1800" b="0" i="0" u="none" strike="noStrike" cap="none" spc="0" normalizeH="0" baseline="0">
             <a:ln>
               <a:noFill/>
             </a:ln>
@@ -4047,7 +3894,7 @@
           <a:buFontTx/>
           <a:buNone/>
           <a:tabLst/>
-          <a:defRPr b="0" baseline="0" cap="none" i="0" spc="0" strike="noStrike" sz="1800" u="none" kumimoji="0" normalizeH="0">
+          <a:defRPr kumimoji="0" sz="1800" b="0" i="0" u="none" strike="noStrike" cap="none" spc="0" normalizeH="0" baseline="0">
             <a:ln>
               <a:noFill/>
             </a:ln>
@@ -4073,7 +3920,7 @@
           <a:buFontTx/>
           <a:buNone/>
           <a:tabLst/>
-          <a:defRPr b="0" baseline="0" cap="none" i="0" spc="0" strike="noStrike" sz="1800" u="none" kumimoji="0" normalizeH="0">
+          <a:defRPr kumimoji="0" sz="1800" b="0" i="0" u="none" strike="noStrike" cap="none" spc="0" normalizeH="0" baseline="0">
             <a:ln>
               <a:noFill/>
             </a:ln>
@@ -4099,7 +3946,7 @@
           <a:buFontTx/>
           <a:buNone/>
           <a:tabLst/>
-          <a:defRPr b="0" baseline="0" cap="none" i="0" spc="0" strike="noStrike" sz="1800" u="none" kumimoji="0" normalizeH="0">
+          <a:defRPr kumimoji="0" sz="1800" b="0" i="0" u="none" strike="noStrike" cap="none" spc="0" normalizeH="0" baseline="0">
             <a:ln>
               <a:noFill/>
             </a:ln>
@@ -4125,7 +3972,7 @@
           <a:buFontTx/>
           <a:buNone/>
           <a:tabLst/>
-          <a:defRPr b="0" baseline="0" cap="none" i="0" spc="0" strike="noStrike" sz="1800" u="none" kumimoji="0" normalizeH="0">
+          <a:defRPr kumimoji="0" sz="1800" b="0" i="0" u="none" strike="noStrike" cap="none" spc="0" normalizeH="0" baseline="0">
             <a:ln>
               <a:noFill/>
             </a:ln>
@@ -4151,7 +3998,7 @@
           <a:buFontTx/>
           <a:buNone/>
           <a:tabLst/>
-          <a:defRPr b="0" baseline="0" cap="none" i="0" spc="0" strike="noStrike" sz="1800" u="none" kumimoji="0" normalizeH="0">
+          <a:defRPr kumimoji="0" sz="1800" b="0" i="0" u="none" strike="noStrike" cap="none" spc="0" normalizeH="0" baseline="0">
             <a:ln>
               <a:noFill/>
             </a:ln>
@@ -4177,7 +4024,7 @@
           <a:buFontTx/>
           <a:buNone/>
           <a:tabLst/>
-          <a:defRPr b="0" baseline="0" cap="none" i="0" spc="0" strike="noStrike" sz="1800" u="none" kumimoji="0" normalizeH="0">
+          <a:defRPr kumimoji="0" sz="1800" b="0" i="0" u="none" strike="noStrike" cap="none" spc="0" normalizeH="0" baseline="0">
             <a:ln>
               <a:noFill/>
             </a:ln>
@@ -4190,9 +4037,15 @@
         </a:lvl9pPr>
       </a:lstStyle>
       <a:style>
-        <a:lnRef idx="0"/>
-        <a:fillRef idx="0"/>
-        <a:effectRef idx="0"/>
+        <a:lnRef idx="0">
+          <a:scrgbClr r="0" g="0" b="0"/>
+        </a:lnRef>
+        <a:fillRef idx="0">
+          <a:scrgbClr r="0" g="0" b="0"/>
+        </a:fillRef>
+        <a:effectRef idx="0">
+          <a:scrgbClr r="0" g="0" b="0"/>
+        </a:effectRef>
         <a:fontRef idx="none"/>
       </a:style>
     </a:lnDef>
@@ -4205,7 +4058,7 @@
         </a:ln>
         <a:effectLst/>
       </a:spPr>
-      <a:bodyPr rot="0" spcFirstLastPara="1" vertOverflow="overflow" horzOverflow="overflow" vert="horz" wrap="square" lIns="50800" tIns="50800" rIns="50800" bIns="50800" numCol="1" spcCol="38100" rtlCol="0" anchor="t" upright="0">
+      <a:bodyPr rot="0" spcFirstLastPara="1" vertOverflow="overflow" horzOverflow="overflow" vert="horz" wrap="square" lIns="50800" tIns="50800" rIns="50800" bIns="50800" numCol="1" spcCol="38100" rtlCol="0" anchor="t">
         <a:spAutoFit/>
       </a:bodyPr>
       <a:lstStyle>
@@ -4224,7 +4077,7 @@
           <a:buFontTx/>
           <a:buNone/>
           <a:tabLst/>
-          <a:defRPr b="0" baseline="0" cap="none" i="0" spc="0" strike="noStrike" sz="1200" u="none" kumimoji="0" normalizeH="0">
+          <a:defRPr kumimoji="0" sz="1200" b="0" i="0" u="none" strike="noStrike" cap="none" spc="0" normalizeH="0" baseline="0">
             <a:ln>
               <a:noFill/>
             </a:ln>
@@ -4258,7 +4111,7 @@
           <a:buFontTx/>
           <a:buNone/>
           <a:tabLst/>
-          <a:defRPr b="0" baseline="0" cap="none" i="0" spc="0" strike="noStrike" sz="1800" u="none" kumimoji="0" normalizeH="0">
+          <a:defRPr kumimoji="0" sz="1800" b="0" i="0" u="none" strike="noStrike" cap="none" spc="0" normalizeH="0" baseline="0">
             <a:ln>
               <a:noFill/>
             </a:ln>
@@ -4284,7 +4137,7 @@
           <a:buFontTx/>
           <a:buNone/>
           <a:tabLst/>
-          <a:defRPr b="0" baseline="0" cap="none" i="0" spc="0" strike="noStrike" sz="1800" u="none" kumimoji="0" normalizeH="0">
+          <a:defRPr kumimoji="0" sz="1800" b="0" i="0" u="none" strike="noStrike" cap="none" spc="0" normalizeH="0" baseline="0">
             <a:ln>
               <a:noFill/>
             </a:ln>
@@ -4310,7 +4163,7 @@
           <a:buFontTx/>
           <a:buNone/>
           <a:tabLst/>
-          <a:defRPr b="0" baseline="0" cap="none" i="0" spc="0" strike="noStrike" sz="1800" u="none" kumimoji="0" normalizeH="0">
+          <a:defRPr kumimoji="0" sz="1800" b="0" i="0" u="none" strike="noStrike" cap="none" spc="0" normalizeH="0" baseline="0">
             <a:ln>
               <a:noFill/>
             </a:ln>
@@ -4336,7 +4189,7 @@
           <a:buFontTx/>
           <a:buNone/>
           <a:tabLst/>
-          <a:defRPr b="0" baseline="0" cap="none" i="0" spc="0" strike="noStrike" sz="1800" u="none" kumimoji="0" normalizeH="0">
+          <a:defRPr kumimoji="0" sz="1800" b="0" i="0" u="none" strike="noStrike" cap="none" spc="0" normalizeH="0" baseline="0">
             <a:ln>
               <a:noFill/>
             </a:ln>
@@ -4362,7 +4215,7 @@
           <a:buFontTx/>
           <a:buNone/>
           <a:tabLst/>
-          <a:defRPr b="0" baseline="0" cap="none" i="0" spc="0" strike="noStrike" sz="1800" u="none" kumimoji="0" normalizeH="0">
+          <a:defRPr kumimoji="0" sz="1800" b="0" i="0" u="none" strike="noStrike" cap="none" spc="0" normalizeH="0" baseline="0">
             <a:ln>
               <a:noFill/>
             </a:ln>
@@ -4388,7 +4241,7 @@
           <a:buFontTx/>
           <a:buNone/>
           <a:tabLst/>
-          <a:defRPr b="0" baseline="0" cap="none" i="0" spc="0" strike="noStrike" sz="1800" u="none" kumimoji="0" normalizeH="0">
+          <a:defRPr kumimoji="0" sz="1800" b="0" i="0" u="none" strike="noStrike" cap="none" spc="0" normalizeH="0" baseline="0">
             <a:ln>
               <a:noFill/>
             </a:ln>
@@ -4414,7 +4267,7 @@
           <a:buFontTx/>
           <a:buNone/>
           <a:tabLst/>
-          <a:defRPr b="0" baseline="0" cap="none" i="0" spc="0" strike="noStrike" sz="1800" u="none" kumimoji="0" normalizeH="0">
+          <a:defRPr kumimoji="0" sz="1800" b="0" i="0" u="none" strike="noStrike" cap="none" spc="0" normalizeH="0" baseline="0">
             <a:ln>
               <a:noFill/>
             </a:ln>
@@ -4440,7 +4293,7 @@
           <a:buFontTx/>
           <a:buNone/>
           <a:tabLst/>
-          <a:defRPr b="0" baseline="0" cap="none" i="0" spc="0" strike="noStrike" sz="1800" u="none" kumimoji="0" normalizeH="0">
+          <a:defRPr kumimoji="0" sz="1800" b="0" i="0" u="none" strike="noStrike" cap="none" spc="0" normalizeH="0" baseline="0">
             <a:ln>
               <a:noFill/>
             </a:ln>
@@ -4466,7 +4319,7 @@
           <a:buFontTx/>
           <a:buNone/>
           <a:tabLst/>
-          <a:defRPr b="0" baseline="0" cap="none" i="0" spc="0" strike="noStrike" sz="1800" u="none" kumimoji="0" normalizeH="0">
+          <a:defRPr kumimoji="0" sz="1800" b="0" i="0" u="none" strike="noStrike" cap="none" spc="0" normalizeH="0" baseline="0">
             <a:ln>
               <a:noFill/>
             </a:ln>
@@ -4479,12 +4332,19 @@
         </a:lvl9pPr>
       </a:lstStyle>
       <a:style>
-        <a:lnRef idx="0"/>
-        <a:fillRef idx="0"/>
-        <a:effectRef idx="0"/>
+        <a:lnRef idx="0">
+          <a:scrgbClr r="0" g="0" b="0"/>
+        </a:lnRef>
+        <a:fillRef idx="0">
+          <a:scrgbClr r="0" g="0" b="0"/>
+        </a:fillRef>
+        <a:effectRef idx="0">
+          <a:scrgbClr r="0" g="0" b="0"/>
+        </a:effectRef>
         <a:fontRef idx="none"/>
       </a:style>
     </a:txDef>
   </a:objectDefaults>
+  <a:extraClrSchemeLst/>
 </a:theme>
 </file>
</xml_diff>